<commit_message>
Beautify content page of CA Report
</commit_message>
<xml_diff>
--- a/CA Report.docx
+++ b/CA Report.docx
@@ -723,7 +723,16 @@
           <w:szCs w:val="32"/>
         </w:rPr>
         <w:tab/>
-        <w:t>Report: 1 Volume</w:t>
+        <w:t>Report: 1 Vol</w:t>
+      </w:r>
+      <w:bookmarkStart w:id="0" w:name="_GoBack"/>
+      <w:bookmarkEnd w:id="0"/>
+      <w:r>
+        <w:rPr>
+          <w:sz w:val="32"/>
+          <w:szCs w:val="32"/>
+        </w:rPr>
+        <w:t>ume</w:t>
       </w:r>
     </w:p>
     <w:p>
@@ -739,6 +748,13 @@
     </w:p>
     <w:sdt>
       <w:sdtPr>
+        <w:rPr>
+          <w:rFonts w:ascii="Times New Roman" w:eastAsiaTheme="minorEastAsia" w:hAnsi="Times New Roman" w:cs="Times New Roman"/>
+          <w:color w:val="auto"/>
+          <w:sz w:val="22"/>
+          <w:szCs w:val="22"/>
+          <w:lang w:eastAsia="zh-CN"/>
+        </w:rPr>
         <w:id w:val="-1349865230"/>
         <w:docPartObj>
           <w:docPartGallery w:val="Table of Contents"/>
@@ -747,19 +763,12 @@
       </w:sdtPr>
       <w:sdtEndPr>
         <w:rPr>
-          <w:rFonts w:ascii="Times New Roman" w:eastAsiaTheme="minorEastAsia" w:hAnsi="Times New Roman" w:cs="Times New Roman"/>
           <w:b/>
           <w:bCs/>
           <w:noProof/>
-          <w:color w:val="auto"/>
-          <w:sz w:val="22"/>
-          <w:szCs w:val="22"/>
-          <w:lang w:eastAsia="zh-CN"/>
         </w:rPr>
       </w:sdtEndPr>
       <w:sdtContent>
-        <w:bookmarkStart w:id="0" w:name="_GoBack" w:displacedByCustomXml="prev"/>
-        <w:bookmarkEnd w:id="0" w:displacedByCustomXml="prev"/>
         <w:p>
           <w:pPr>
             <w:pStyle w:val="TOCHeading"/>
@@ -775,29 +784,40 @@
               <w:tab w:val="right" w:leader="dot" w:pos="9350"/>
             </w:tabs>
             <w:rPr>
-              <w:rFonts w:asciiTheme="minorHAnsi" w:hAnsiTheme="minorHAnsi" w:cstheme="minorBidi"/>
+              <w:rFonts w:asciiTheme="minorHAnsi" w:hAnsiTheme="minorHAnsi" w:cstheme="minorHAnsi"/>
               <w:noProof/>
             </w:rPr>
           </w:pPr>
           <w:r>
+            <w:rPr>
+              <w:rFonts w:asciiTheme="minorHAnsi" w:hAnsiTheme="minorHAnsi" w:cstheme="minorHAnsi"/>
+            </w:rPr>
             <w:fldChar w:fldCharType="begin"/>
           </w:r>
           <w:r>
+            <w:rPr>
+              <w:rFonts w:asciiTheme="minorHAnsi" w:hAnsiTheme="minorHAnsi" w:cstheme="minorHAnsi"/>
+            </w:rPr>
             <w:instrText xml:space="preserve"> TOC \o "1-3" \h \z \u </w:instrText>
           </w:r>
           <w:r>
+            <w:rPr>
+              <w:rFonts w:asciiTheme="minorHAnsi" w:hAnsiTheme="minorHAnsi" w:cstheme="minorHAnsi"/>
+            </w:rPr>
             <w:fldChar w:fldCharType="separate"/>
           </w:r>
-          <w:hyperlink w:anchor="_Toc497615493" w:history="1">
+          <w:hyperlink w:anchor="_Toc497615780" w:history="1">
             <w:r>
               <w:rPr>
                 <w:rStyle w:val="Hyperlink"/>
+                <w:rFonts w:asciiTheme="minorHAnsi" w:hAnsiTheme="minorHAnsi" w:cstheme="minorHAnsi"/>
                 <w:noProof/>
               </w:rPr>
               <w:t>1 Introduction</w:t>
             </w:r>
             <w:r>
               <w:rPr>
+                <w:rFonts w:asciiTheme="minorHAnsi" w:hAnsiTheme="minorHAnsi" w:cstheme="minorHAnsi"/>
                 <w:noProof/>
                 <w:webHidden/>
               </w:rPr>
@@ -805,6 +825,7 @@
             </w:r>
             <w:r>
               <w:rPr>
+                <w:rFonts w:asciiTheme="minorHAnsi" w:hAnsiTheme="minorHAnsi" w:cstheme="minorHAnsi"/>
                 <w:noProof/>
                 <w:webHidden/>
               </w:rPr>
@@ -812,19 +833,22 @@
             </w:r>
             <w:r>
               <w:rPr>
+                <w:rFonts w:asciiTheme="minorHAnsi" w:hAnsiTheme="minorHAnsi" w:cstheme="minorHAnsi"/>
                 <w:noProof/>
                 <w:webHidden/>
               </w:rPr>
-              <w:instrText xml:space="preserve"> PAGEREF _Toc497615493 \h </w:instrText>
-            </w:r>
-            <w:r>
-              <w:rPr>
+              <w:instrText xml:space="preserve"> PAGEREF _Toc497615780 \h </w:instrText>
+            </w:r>
+            <w:r>
+              <w:rPr>
+                <w:rFonts w:asciiTheme="minorHAnsi" w:hAnsiTheme="minorHAnsi" w:cstheme="minorHAnsi"/>
                 <w:noProof/>
                 <w:webHidden/>
               </w:rPr>
             </w:r>
             <w:r>
               <w:rPr>
+                <w:rFonts w:asciiTheme="minorHAnsi" w:hAnsiTheme="minorHAnsi" w:cstheme="minorHAnsi"/>
                 <w:noProof/>
                 <w:webHidden/>
               </w:rPr>
@@ -832,6 +856,7 @@
             </w:r>
             <w:r>
               <w:rPr>
+                <w:rFonts w:asciiTheme="minorHAnsi" w:hAnsiTheme="minorHAnsi" w:cstheme="minorHAnsi"/>
                 <w:noProof/>
                 <w:webHidden/>
               </w:rPr>
@@ -839,6 +864,7 @@
             </w:r>
             <w:r>
               <w:rPr>
+                <w:rFonts w:asciiTheme="minorHAnsi" w:hAnsiTheme="minorHAnsi" w:cstheme="minorHAnsi"/>
                 <w:noProof/>
                 <w:webHidden/>
               </w:rPr>
@@ -849,66 +875,51 @@
         <w:p>
           <w:pPr>
             <w:pStyle w:val="TOC2"/>
-            <w:tabs>
-              <w:tab w:val="right" w:leader="dot" w:pos="9350"/>
-            </w:tabs>
-            <w:rPr>
-              <w:rFonts w:asciiTheme="minorHAnsi" w:hAnsiTheme="minorHAnsi" w:cstheme="minorBidi"/>
-              <w:noProof/>
-            </w:rPr>
           </w:pPr>
-          <w:hyperlink w:anchor="_Toc497615494" w:history="1">
+          <w:hyperlink w:anchor="_Toc497615781" w:history="1">
             <w:r>
               <w:rPr>
                 <w:rStyle w:val="Hyperlink"/>
-                <w:noProof/>
               </w:rPr>
               <w:t>1.1 Project Objectives</w:t>
             </w:r>
             <w:r>
               <w:rPr>
-                <w:noProof/>
                 <w:webHidden/>
               </w:rPr>
               <w:tab/>
             </w:r>
             <w:r>
               <w:rPr>
-                <w:noProof/>
                 <w:webHidden/>
               </w:rPr>
               <w:fldChar w:fldCharType="begin"/>
             </w:r>
             <w:r>
               <w:rPr>
-                <w:noProof/>
-                <w:webHidden/>
-              </w:rPr>
-              <w:instrText xml:space="preserve"> PAGEREF _Toc497615494 \h </w:instrText>
-            </w:r>
-            <w:r>
-              <w:rPr>
-                <w:noProof/>
-                <w:webHidden/>
-              </w:rPr>
-            </w:r>
-            <w:r>
-              <w:rPr>
-                <w:noProof/>
+                <w:webHidden/>
+              </w:rPr>
+              <w:instrText xml:space="preserve"> PAGEREF _Toc497615781 \h </w:instrText>
+            </w:r>
+            <w:r>
+              <w:rPr>
+                <w:webHidden/>
+              </w:rPr>
+            </w:r>
+            <w:r>
+              <w:rPr>
                 <w:webHidden/>
               </w:rPr>
               <w:fldChar w:fldCharType="separate"/>
             </w:r>
             <w:r>
               <w:rPr>
-                <w:noProof/>
                 <w:webHidden/>
               </w:rPr>
               <w:t>1</w:t>
             </w:r>
             <w:r>
               <w:rPr>
-                <w:noProof/>
                 <w:webHidden/>
               </w:rPr>
               <w:fldChar w:fldCharType="end"/>
@@ -922,20 +933,22 @@
               <w:tab w:val="right" w:leader="dot" w:pos="9350"/>
             </w:tabs>
             <w:rPr>
-              <w:rFonts w:asciiTheme="minorHAnsi" w:hAnsiTheme="minorHAnsi" w:cstheme="minorBidi"/>
+              <w:rFonts w:asciiTheme="minorHAnsi" w:hAnsiTheme="minorHAnsi" w:cstheme="minorHAnsi"/>
               <w:noProof/>
             </w:rPr>
           </w:pPr>
-          <w:hyperlink w:anchor="_Toc497615495" w:history="1">
+          <w:hyperlink w:anchor="_Toc497615782" w:history="1">
             <w:r>
               <w:rPr>
                 <w:rStyle w:val="Hyperlink"/>
+                <w:rFonts w:asciiTheme="minorHAnsi" w:hAnsiTheme="minorHAnsi" w:cstheme="minorHAnsi"/>
                 <w:noProof/>
               </w:rPr>
               <w:t>2 Literature Review</w:t>
             </w:r>
             <w:r>
               <w:rPr>
+                <w:rFonts w:asciiTheme="minorHAnsi" w:hAnsiTheme="minorHAnsi" w:cstheme="minorHAnsi"/>
                 <w:noProof/>
                 <w:webHidden/>
               </w:rPr>
@@ -943,6 +956,7 @@
             </w:r>
             <w:r>
               <w:rPr>
+                <w:rFonts w:asciiTheme="minorHAnsi" w:hAnsiTheme="minorHAnsi" w:cstheme="minorHAnsi"/>
                 <w:noProof/>
                 <w:webHidden/>
               </w:rPr>
@@ -950,19 +964,22 @@
             </w:r>
             <w:r>
               <w:rPr>
+                <w:rFonts w:asciiTheme="minorHAnsi" w:hAnsiTheme="minorHAnsi" w:cstheme="minorHAnsi"/>
                 <w:noProof/>
                 <w:webHidden/>
               </w:rPr>
-              <w:instrText xml:space="preserve"> PAGEREF _Toc497615495 \h </w:instrText>
-            </w:r>
-            <w:r>
-              <w:rPr>
+              <w:instrText xml:space="preserve"> PAGEREF _Toc497615782 \h </w:instrText>
+            </w:r>
+            <w:r>
+              <w:rPr>
+                <w:rFonts w:asciiTheme="minorHAnsi" w:hAnsiTheme="minorHAnsi" w:cstheme="minorHAnsi"/>
                 <w:noProof/>
                 <w:webHidden/>
               </w:rPr>
             </w:r>
             <w:r>
               <w:rPr>
+                <w:rFonts w:asciiTheme="minorHAnsi" w:hAnsiTheme="minorHAnsi" w:cstheme="minorHAnsi"/>
                 <w:noProof/>
                 <w:webHidden/>
               </w:rPr>
@@ -970,6 +987,7 @@
             </w:r>
             <w:r>
               <w:rPr>
+                <w:rFonts w:asciiTheme="minorHAnsi" w:hAnsiTheme="minorHAnsi" w:cstheme="minorHAnsi"/>
                 <w:noProof/>
                 <w:webHidden/>
               </w:rPr>
@@ -977,6 +995,7 @@
             </w:r>
             <w:r>
               <w:rPr>
+                <w:rFonts w:asciiTheme="minorHAnsi" w:hAnsiTheme="minorHAnsi" w:cstheme="minorHAnsi"/>
                 <w:noProof/>
                 <w:webHidden/>
               </w:rPr>
@@ -991,20 +1010,22 @@
               <w:tab w:val="right" w:leader="dot" w:pos="9350"/>
             </w:tabs>
             <w:rPr>
-              <w:rFonts w:asciiTheme="minorHAnsi" w:hAnsiTheme="minorHAnsi" w:cstheme="minorBidi"/>
+              <w:rFonts w:asciiTheme="minorHAnsi" w:hAnsiTheme="minorHAnsi" w:cstheme="minorHAnsi"/>
               <w:noProof/>
             </w:rPr>
           </w:pPr>
-          <w:hyperlink w:anchor="_Toc497615496" w:history="1">
+          <w:hyperlink w:anchor="_Toc497615783" w:history="1">
             <w:r>
               <w:rPr>
                 <w:rStyle w:val="Hyperlink"/>
+                <w:rFonts w:asciiTheme="minorHAnsi" w:hAnsiTheme="minorHAnsi" w:cstheme="minorHAnsi"/>
                 <w:noProof/>
               </w:rPr>
               <w:t>3 Progress made so far</w:t>
             </w:r>
             <w:r>
               <w:rPr>
+                <w:rFonts w:asciiTheme="minorHAnsi" w:hAnsiTheme="minorHAnsi" w:cstheme="minorHAnsi"/>
                 <w:noProof/>
                 <w:webHidden/>
               </w:rPr>
@@ -1012,6 +1033,7 @@
             </w:r>
             <w:r>
               <w:rPr>
+                <w:rFonts w:asciiTheme="minorHAnsi" w:hAnsiTheme="minorHAnsi" w:cstheme="minorHAnsi"/>
                 <w:noProof/>
                 <w:webHidden/>
               </w:rPr>
@@ -1019,19 +1041,22 @@
             </w:r>
             <w:r>
               <w:rPr>
+                <w:rFonts w:asciiTheme="minorHAnsi" w:hAnsiTheme="minorHAnsi" w:cstheme="minorHAnsi"/>
                 <w:noProof/>
                 <w:webHidden/>
               </w:rPr>
-              <w:instrText xml:space="preserve"> PAGEREF _Toc497615496 \h </w:instrText>
-            </w:r>
-            <w:r>
-              <w:rPr>
+              <w:instrText xml:space="preserve"> PAGEREF _Toc497615783 \h </w:instrText>
+            </w:r>
+            <w:r>
+              <w:rPr>
+                <w:rFonts w:asciiTheme="minorHAnsi" w:hAnsiTheme="minorHAnsi" w:cstheme="minorHAnsi"/>
                 <w:noProof/>
                 <w:webHidden/>
               </w:rPr>
             </w:r>
             <w:r>
               <w:rPr>
+                <w:rFonts w:asciiTheme="minorHAnsi" w:hAnsiTheme="minorHAnsi" w:cstheme="minorHAnsi"/>
                 <w:noProof/>
                 <w:webHidden/>
               </w:rPr>
@@ -1039,6 +1064,7 @@
             </w:r>
             <w:r>
               <w:rPr>
+                <w:rFonts w:asciiTheme="minorHAnsi" w:hAnsiTheme="minorHAnsi" w:cstheme="minorHAnsi"/>
                 <w:noProof/>
                 <w:webHidden/>
               </w:rPr>
@@ -1046,6 +1072,7 @@
             </w:r>
             <w:r>
               <w:rPr>
+                <w:rFonts w:asciiTheme="minorHAnsi" w:hAnsiTheme="minorHAnsi" w:cstheme="minorHAnsi"/>
                 <w:noProof/>
                 <w:webHidden/>
               </w:rPr>
@@ -1056,66 +1083,51 @@
         <w:p>
           <w:pPr>
             <w:pStyle w:val="TOC2"/>
-            <w:tabs>
-              <w:tab w:val="right" w:leader="dot" w:pos="9350"/>
-            </w:tabs>
-            <w:rPr>
-              <w:rFonts w:asciiTheme="minorHAnsi" w:hAnsiTheme="minorHAnsi" w:cstheme="minorBidi"/>
-              <w:noProof/>
-            </w:rPr>
           </w:pPr>
-          <w:hyperlink w:anchor="_Toc497615497" w:history="1">
+          <w:hyperlink w:anchor="_Toc497615784" w:history="1">
             <w:r>
               <w:rPr>
                 <w:rStyle w:val="Hyperlink"/>
-                <w:noProof/>
               </w:rPr>
               <w:t>3.1 Project Overview</w:t>
             </w:r>
             <w:r>
               <w:rPr>
-                <w:noProof/>
                 <w:webHidden/>
               </w:rPr>
               <w:tab/>
             </w:r>
             <w:r>
               <w:rPr>
-                <w:noProof/>
                 <w:webHidden/>
               </w:rPr>
               <w:fldChar w:fldCharType="begin"/>
             </w:r>
             <w:r>
               <w:rPr>
-                <w:noProof/>
-                <w:webHidden/>
-              </w:rPr>
-              <w:instrText xml:space="preserve"> PAGEREF _Toc497615497 \h </w:instrText>
-            </w:r>
-            <w:r>
-              <w:rPr>
-                <w:noProof/>
-                <w:webHidden/>
-              </w:rPr>
-            </w:r>
-            <w:r>
-              <w:rPr>
-                <w:noProof/>
+                <w:webHidden/>
+              </w:rPr>
+              <w:instrText xml:space="preserve"> PAGEREF _Toc497615784 \h </w:instrText>
+            </w:r>
+            <w:r>
+              <w:rPr>
+                <w:webHidden/>
+              </w:rPr>
+            </w:r>
+            <w:r>
+              <w:rPr>
                 <w:webHidden/>
               </w:rPr>
               <w:fldChar w:fldCharType="separate"/>
             </w:r>
             <w:r>
               <w:rPr>
-                <w:noProof/>
                 <w:webHidden/>
               </w:rPr>
               <w:t>1</w:t>
             </w:r>
             <w:r>
               <w:rPr>
-                <w:noProof/>
                 <w:webHidden/>
               </w:rPr>
               <w:fldChar w:fldCharType="end"/>
@@ -1125,66 +1137,51 @@
         <w:p>
           <w:pPr>
             <w:pStyle w:val="TOC2"/>
-            <w:tabs>
-              <w:tab w:val="right" w:leader="dot" w:pos="9350"/>
-            </w:tabs>
-            <w:rPr>
-              <w:rFonts w:asciiTheme="minorHAnsi" w:hAnsiTheme="minorHAnsi" w:cstheme="minorBidi"/>
-              <w:noProof/>
-            </w:rPr>
           </w:pPr>
-          <w:hyperlink w:anchor="_Toc497615498" w:history="1">
+          <w:hyperlink w:anchor="_Toc497615785" w:history="1">
             <w:r>
               <w:rPr>
                 <w:rStyle w:val="Hyperlink"/>
-                <w:noProof/>
               </w:rPr>
               <w:t>3.2 Speech Recognizer Module</w:t>
             </w:r>
             <w:r>
               <w:rPr>
-                <w:noProof/>
                 <w:webHidden/>
               </w:rPr>
               <w:tab/>
             </w:r>
             <w:r>
               <w:rPr>
-                <w:noProof/>
                 <w:webHidden/>
               </w:rPr>
               <w:fldChar w:fldCharType="begin"/>
             </w:r>
             <w:r>
               <w:rPr>
-                <w:noProof/>
-                <w:webHidden/>
-              </w:rPr>
-              <w:instrText xml:space="preserve"> PAGEREF _Toc497615498 \h </w:instrText>
-            </w:r>
-            <w:r>
-              <w:rPr>
-                <w:noProof/>
-                <w:webHidden/>
-              </w:rPr>
-            </w:r>
-            <w:r>
-              <w:rPr>
-                <w:noProof/>
+                <w:webHidden/>
+              </w:rPr>
+              <w:instrText xml:space="preserve"> PAGEREF _Toc497615785 \h </w:instrText>
+            </w:r>
+            <w:r>
+              <w:rPr>
+                <w:webHidden/>
+              </w:rPr>
+            </w:r>
+            <w:r>
+              <w:rPr>
                 <w:webHidden/>
               </w:rPr>
               <w:fldChar w:fldCharType="separate"/>
             </w:r>
             <w:r>
               <w:rPr>
-                <w:noProof/>
                 <w:webHidden/>
               </w:rPr>
               <w:t>3</w:t>
             </w:r>
             <w:r>
               <w:rPr>
-                <w:noProof/>
                 <w:webHidden/>
               </w:rPr>
               <w:fldChar w:fldCharType="end"/>
@@ -1198,20 +1195,22 @@
               <w:tab w:val="right" w:leader="dot" w:pos="9350"/>
             </w:tabs>
             <w:rPr>
-              <w:rFonts w:asciiTheme="minorHAnsi" w:hAnsiTheme="minorHAnsi" w:cstheme="minorBidi"/>
+              <w:rFonts w:asciiTheme="minorHAnsi" w:hAnsiTheme="minorHAnsi" w:cstheme="minorHAnsi"/>
               <w:noProof/>
             </w:rPr>
           </w:pPr>
-          <w:hyperlink w:anchor="_Toc497615499" w:history="1">
+          <w:hyperlink w:anchor="_Toc497615786" w:history="1">
             <w:r>
               <w:rPr>
                 <w:rStyle w:val="Hyperlink"/>
+                <w:rFonts w:asciiTheme="minorHAnsi" w:hAnsiTheme="minorHAnsi" w:cstheme="minorHAnsi"/>
                 <w:noProof/>
               </w:rPr>
               <w:t>3.2.1 Experiment with Basket of keywords</w:t>
             </w:r>
             <w:r>
               <w:rPr>
+                <w:rFonts w:asciiTheme="minorHAnsi" w:hAnsiTheme="minorHAnsi" w:cstheme="minorHAnsi"/>
                 <w:noProof/>
                 <w:webHidden/>
               </w:rPr>
@@ -1219,6 +1218,7 @@
             </w:r>
             <w:r>
               <w:rPr>
+                <w:rFonts w:asciiTheme="minorHAnsi" w:hAnsiTheme="minorHAnsi" w:cstheme="minorHAnsi"/>
                 <w:noProof/>
                 <w:webHidden/>
               </w:rPr>
@@ -1226,19 +1226,22 @@
             </w:r>
             <w:r>
               <w:rPr>
+                <w:rFonts w:asciiTheme="minorHAnsi" w:hAnsiTheme="minorHAnsi" w:cstheme="minorHAnsi"/>
                 <w:noProof/>
                 <w:webHidden/>
               </w:rPr>
-              <w:instrText xml:space="preserve"> PAGEREF _Toc497615499 \h </w:instrText>
-            </w:r>
-            <w:r>
-              <w:rPr>
+              <w:instrText xml:space="preserve"> PAGEREF _Toc497615786 \h </w:instrText>
+            </w:r>
+            <w:r>
+              <w:rPr>
+                <w:rFonts w:asciiTheme="minorHAnsi" w:hAnsiTheme="minorHAnsi" w:cstheme="minorHAnsi"/>
                 <w:noProof/>
                 <w:webHidden/>
               </w:rPr>
             </w:r>
             <w:r>
               <w:rPr>
+                <w:rFonts w:asciiTheme="minorHAnsi" w:hAnsiTheme="minorHAnsi" w:cstheme="minorHAnsi"/>
                 <w:noProof/>
                 <w:webHidden/>
               </w:rPr>
@@ -1246,6 +1249,7 @@
             </w:r>
             <w:r>
               <w:rPr>
+                <w:rFonts w:asciiTheme="minorHAnsi" w:hAnsiTheme="minorHAnsi" w:cstheme="minorHAnsi"/>
                 <w:noProof/>
                 <w:webHidden/>
               </w:rPr>
@@ -1253,6 +1257,7 @@
             </w:r>
             <w:r>
               <w:rPr>
+                <w:rFonts w:asciiTheme="minorHAnsi" w:hAnsiTheme="minorHAnsi" w:cstheme="minorHAnsi"/>
                 <w:noProof/>
                 <w:webHidden/>
               </w:rPr>
@@ -1267,20 +1272,22 @@
               <w:tab w:val="right" w:leader="dot" w:pos="9350"/>
             </w:tabs>
             <w:rPr>
-              <w:rFonts w:asciiTheme="minorHAnsi" w:hAnsiTheme="minorHAnsi" w:cstheme="minorBidi"/>
+              <w:rFonts w:asciiTheme="minorHAnsi" w:hAnsiTheme="minorHAnsi" w:cstheme="minorHAnsi"/>
               <w:noProof/>
             </w:rPr>
           </w:pPr>
-          <w:hyperlink w:anchor="_Toc497615500" w:history="1">
+          <w:hyperlink w:anchor="_Toc497615787" w:history="1">
             <w:r>
               <w:rPr>
                 <w:rStyle w:val="Hyperlink"/>
+                <w:rFonts w:asciiTheme="minorHAnsi" w:hAnsiTheme="minorHAnsi" w:cstheme="minorHAnsi"/>
                 <w:noProof/>
               </w:rPr>
               <w:t>3.2.2 Experiment with script for a sample program</w:t>
             </w:r>
             <w:r>
               <w:rPr>
+                <w:rFonts w:asciiTheme="minorHAnsi" w:hAnsiTheme="minorHAnsi" w:cstheme="minorHAnsi"/>
                 <w:noProof/>
                 <w:webHidden/>
               </w:rPr>
@@ -1288,6 +1295,7 @@
             </w:r>
             <w:r>
               <w:rPr>
+                <w:rFonts w:asciiTheme="minorHAnsi" w:hAnsiTheme="minorHAnsi" w:cstheme="minorHAnsi"/>
                 <w:noProof/>
                 <w:webHidden/>
               </w:rPr>
@@ -1295,19 +1303,22 @@
             </w:r>
             <w:r>
               <w:rPr>
+                <w:rFonts w:asciiTheme="minorHAnsi" w:hAnsiTheme="minorHAnsi" w:cstheme="minorHAnsi"/>
                 <w:noProof/>
                 <w:webHidden/>
               </w:rPr>
-              <w:instrText xml:space="preserve"> PAGEREF _Toc497615500 \h </w:instrText>
-            </w:r>
-            <w:r>
-              <w:rPr>
+              <w:instrText xml:space="preserve"> PAGEREF _Toc497615787 \h </w:instrText>
+            </w:r>
+            <w:r>
+              <w:rPr>
+                <w:rFonts w:asciiTheme="minorHAnsi" w:hAnsiTheme="minorHAnsi" w:cstheme="minorHAnsi"/>
                 <w:noProof/>
                 <w:webHidden/>
               </w:rPr>
             </w:r>
             <w:r>
               <w:rPr>
+                <w:rFonts w:asciiTheme="minorHAnsi" w:hAnsiTheme="minorHAnsi" w:cstheme="minorHAnsi"/>
                 <w:noProof/>
                 <w:webHidden/>
               </w:rPr>
@@ -1315,6 +1326,7 @@
             </w:r>
             <w:r>
               <w:rPr>
+                <w:rFonts w:asciiTheme="minorHAnsi" w:hAnsiTheme="minorHAnsi" w:cstheme="minorHAnsi"/>
                 <w:noProof/>
                 <w:webHidden/>
               </w:rPr>
@@ -1322,6 +1334,7 @@
             </w:r>
             <w:r>
               <w:rPr>
+                <w:rFonts w:asciiTheme="minorHAnsi" w:hAnsiTheme="minorHAnsi" w:cstheme="minorHAnsi"/>
                 <w:noProof/>
                 <w:webHidden/>
               </w:rPr>
@@ -1332,66 +1345,51 @@
         <w:p>
           <w:pPr>
             <w:pStyle w:val="TOC2"/>
-            <w:tabs>
-              <w:tab w:val="right" w:leader="dot" w:pos="9350"/>
-            </w:tabs>
-            <w:rPr>
-              <w:rFonts w:asciiTheme="minorHAnsi" w:hAnsiTheme="minorHAnsi" w:cstheme="minorBidi"/>
-              <w:noProof/>
-            </w:rPr>
           </w:pPr>
-          <w:hyperlink w:anchor="_Toc497615501" w:history="1">
+          <w:hyperlink w:anchor="_Toc497615788" w:history="1">
             <w:r>
               <w:rPr>
                 <w:rStyle w:val="Hyperlink"/>
-                <w:noProof/>
               </w:rPr>
               <w:t>3.3 Structured Language</w:t>
             </w:r>
             <w:r>
               <w:rPr>
-                <w:noProof/>
                 <w:webHidden/>
               </w:rPr>
               <w:tab/>
             </w:r>
             <w:r>
               <w:rPr>
-                <w:noProof/>
                 <w:webHidden/>
               </w:rPr>
               <w:fldChar w:fldCharType="begin"/>
             </w:r>
             <w:r>
               <w:rPr>
-                <w:noProof/>
-                <w:webHidden/>
-              </w:rPr>
-              <w:instrText xml:space="preserve"> PAGEREF _Toc497615501 \h </w:instrText>
-            </w:r>
-            <w:r>
-              <w:rPr>
-                <w:noProof/>
-                <w:webHidden/>
-              </w:rPr>
-            </w:r>
-            <w:r>
-              <w:rPr>
-                <w:noProof/>
+                <w:webHidden/>
+              </w:rPr>
+              <w:instrText xml:space="preserve"> PAGEREF _Toc497615788 \h </w:instrText>
+            </w:r>
+            <w:r>
+              <w:rPr>
+                <w:webHidden/>
+              </w:rPr>
+            </w:r>
+            <w:r>
+              <w:rPr>
                 <w:webHidden/>
               </w:rPr>
               <w:fldChar w:fldCharType="separate"/>
             </w:r>
             <w:r>
               <w:rPr>
-                <w:noProof/>
                 <w:webHidden/>
               </w:rPr>
               <w:t>4</w:t>
             </w:r>
             <w:r>
               <w:rPr>
-                <w:noProof/>
                 <w:webHidden/>
               </w:rPr>
               <w:fldChar w:fldCharType="end"/>
@@ -1401,66 +1399,51 @@
         <w:p>
           <w:pPr>
             <w:pStyle w:val="TOC2"/>
-            <w:tabs>
-              <w:tab w:val="right" w:leader="dot" w:pos="9350"/>
-            </w:tabs>
-            <w:rPr>
-              <w:rFonts w:asciiTheme="minorHAnsi" w:hAnsiTheme="minorHAnsi" w:cstheme="minorBidi"/>
-              <w:noProof/>
-            </w:rPr>
           </w:pPr>
-          <w:hyperlink w:anchor="_Toc497615502" w:history="1">
+          <w:hyperlink w:anchor="_Toc497615789" w:history="1">
             <w:r>
               <w:rPr>
                 <w:rStyle w:val="Hyperlink"/>
-                <w:noProof/>
               </w:rPr>
               <w:t>3.4 Word Corrector Module</w:t>
             </w:r>
             <w:r>
               <w:rPr>
-                <w:noProof/>
                 <w:webHidden/>
               </w:rPr>
               <w:tab/>
             </w:r>
             <w:r>
               <w:rPr>
-                <w:noProof/>
                 <w:webHidden/>
               </w:rPr>
               <w:fldChar w:fldCharType="begin"/>
             </w:r>
             <w:r>
               <w:rPr>
-                <w:noProof/>
-                <w:webHidden/>
-              </w:rPr>
-              <w:instrText xml:space="preserve"> PAGEREF _Toc497615502 \h </w:instrText>
-            </w:r>
-            <w:r>
-              <w:rPr>
-                <w:noProof/>
-                <w:webHidden/>
-              </w:rPr>
-            </w:r>
-            <w:r>
-              <w:rPr>
-                <w:noProof/>
+                <w:webHidden/>
+              </w:rPr>
+              <w:instrText xml:space="preserve"> PAGEREF _Toc497615789 \h </w:instrText>
+            </w:r>
+            <w:r>
+              <w:rPr>
+                <w:webHidden/>
+              </w:rPr>
+            </w:r>
+            <w:r>
+              <w:rPr>
                 <w:webHidden/>
               </w:rPr>
               <w:fldChar w:fldCharType="separate"/>
             </w:r>
             <w:r>
               <w:rPr>
-                <w:noProof/>
                 <w:webHidden/>
               </w:rPr>
               <w:t>6</w:t>
             </w:r>
             <w:r>
               <w:rPr>
-                <w:noProof/>
                 <w:webHidden/>
               </w:rPr>
               <w:fldChar w:fldCharType="end"/>
@@ -1474,20 +1457,22 @@
               <w:tab w:val="right" w:leader="dot" w:pos="9350"/>
             </w:tabs>
             <w:rPr>
-              <w:rFonts w:asciiTheme="minorHAnsi" w:hAnsiTheme="minorHAnsi" w:cstheme="minorBidi"/>
+              <w:rFonts w:asciiTheme="minorHAnsi" w:hAnsiTheme="minorHAnsi" w:cstheme="minorHAnsi"/>
               <w:noProof/>
             </w:rPr>
           </w:pPr>
-          <w:hyperlink w:anchor="_Toc497615503" w:history="1">
+          <w:hyperlink w:anchor="_Toc497615790" w:history="1">
             <w:r>
               <w:rPr>
                 <w:rStyle w:val="Hyperlink"/>
+                <w:rFonts w:asciiTheme="minorHAnsi" w:hAnsiTheme="minorHAnsi" w:cstheme="minorHAnsi"/>
                 <w:noProof/>
               </w:rPr>
               <w:t>3.4.1 Word Corrector Phase One</w:t>
             </w:r>
             <w:r>
               <w:rPr>
+                <w:rFonts w:asciiTheme="minorHAnsi" w:hAnsiTheme="minorHAnsi" w:cstheme="minorHAnsi"/>
                 <w:noProof/>
                 <w:webHidden/>
               </w:rPr>
@@ -1495,6 +1480,7 @@
             </w:r>
             <w:r>
               <w:rPr>
+                <w:rFonts w:asciiTheme="minorHAnsi" w:hAnsiTheme="minorHAnsi" w:cstheme="minorHAnsi"/>
                 <w:noProof/>
                 <w:webHidden/>
               </w:rPr>
@@ -1502,19 +1488,22 @@
             </w:r>
             <w:r>
               <w:rPr>
+                <w:rFonts w:asciiTheme="minorHAnsi" w:hAnsiTheme="minorHAnsi" w:cstheme="minorHAnsi"/>
                 <w:noProof/>
                 <w:webHidden/>
               </w:rPr>
-              <w:instrText xml:space="preserve"> PAGEREF _Toc497615503 \h </w:instrText>
-            </w:r>
-            <w:r>
-              <w:rPr>
+              <w:instrText xml:space="preserve"> PAGEREF _Toc497615790 \h </w:instrText>
+            </w:r>
+            <w:r>
+              <w:rPr>
+                <w:rFonts w:asciiTheme="minorHAnsi" w:hAnsiTheme="minorHAnsi" w:cstheme="minorHAnsi"/>
                 <w:noProof/>
                 <w:webHidden/>
               </w:rPr>
             </w:r>
             <w:r>
               <w:rPr>
+                <w:rFonts w:asciiTheme="minorHAnsi" w:hAnsiTheme="minorHAnsi" w:cstheme="minorHAnsi"/>
                 <w:noProof/>
                 <w:webHidden/>
               </w:rPr>
@@ -1522,6 +1511,7 @@
             </w:r>
             <w:r>
               <w:rPr>
+                <w:rFonts w:asciiTheme="minorHAnsi" w:hAnsiTheme="minorHAnsi" w:cstheme="minorHAnsi"/>
                 <w:noProof/>
                 <w:webHidden/>
               </w:rPr>
@@ -1529,6 +1519,7 @@
             </w:r>
             <w:r>
               <w:rPr>
+                <w:rFonts w:asciiTheme="minorHAnsi" w:hAnsiTheme="minorHAnsi" w:cstheme="minorHAnsi"/>
                 <w:noProof/>
                 <w:webHidden/>
               </w:rPr>
@@ -1543,20 +1534,22 @@
               <w:tab w:val="right" w:leader="dot" w:pos="9350"/>
             </w:tabs>
             <w:rPr>
-              <w:rFonts w:asciiTheme="minorHAnsi" w:hAnsiTheme="minorHAnsi" w:cstheme="minorBidi"/>
+              <w:rFonts w:asciiTheme="minorHAnsi" w:hAnsiTheme="minorHAnsi" w:cstheme="minorHAnsi"/>
               <w:noProof/>
             </w:rPr>
           </w:pPr>
-          <w:hyperlink w:anchor="_Toc497615504" w:history="1">
+          <w:hyperlink w:anchor="_Toc497615791" w:history="1">
             <w:r>
               <w:rPr>
                 <w:rStyle w:val="Hyperlink"/>
+                <w:rFonts w:asciiTheme="minorHAnsi" w:hAnsiTheme="minorHAnsi" w:cstheme="minorHAnsi"/>
                 <w:noProof/>
               </w:rPr>
               <w:t>3.4.2 Word Corrector Phase Two</w:t>
             </w:r>
             <w:r>
               <w:rPr>
+                <w:rFonts w:asciiTheme="minorHAnsi" w:hAnsiTheme="minorHAnsi" w:cstheme="minorHAnsi"/>
                 <w:noProof/>
                 <w:webHidden/>
               </w:rPr>
@@ -1564,6 +1557,7 @@
             </w:r>
             <w:r>
               <w:rPr>
+                <w:rFonts w:asciiTheme="minorHAnsi" w:hAnsiTheme="minorHAnsi" w:cstheme="minorHAnsi"/>
                 <w:noProof/>
                 <w:webHidden/>
               </w:rPr>
@@ -1571,19 +1565,22 @@
             </w:r>
             <w:r>
               <w:rPr>
+                <w:rFonts w:asciiTheme="minorHAnsi" w:hAnsiTheme="minorHAnsi" w:cstheme="minorHAnsi"/>
                 <w:noProof/>
                 <w:webHidden/>
               </w:rPr>
-              <w:instrText xml:space="preserve"> PAGEREF _Toc497615504 \h </w:instrText>
-            </w:r>
-            <w:r>
-              <w:rPr>
+              <w:instrText xml:space="preserve"> PAGEREF _Toc497615791 \h </w:instrText>
+            </w:r>
+            <w:r>
+              <w:rPr>
+                <w:rFonts w:asciiTheme="minorHAnsi" w:hAnsiTheme="minorHAnsi" w:cstheme="minorHAnsi"/>
                 <w:noProof/>
                 <w:webHidden/>
               </w:rPr>
             </w:r>
             <w:r>
               <w:rPr>
+                <w:rFonts w:asciiTheme="minorHAnsi" w:hAnsiTheme="minorHAnsi" w:cstheme="minorHAnsi"/>
                 <w:noProof/>
                 <w:webHidden/>
               </w:rPr>
@@ -1591,6 +1588,7 @@
             </w:r>
             <w:r>
               <w:rPr>
+                <w:rFonts w:asciiTheme="minorHAnsi" w:hAnsiTheme="minorHAnsi" w:cstheme="minorHAnsi"/>
                 <w:noProof/>
                 <w:webHidden/>
               </w:rPr>
@@ -1598,6 +1596,7 @@
             </w:r>
             <w:r>
               <w:rPr>
+                <w:rFonts w:asciiTheme="minorHAnsi" w:hAnsiTheme="minorHAnsi" w:cstheme="minorHAnsi"/>
                 <w:noProof/>
                 <w:webHidden/>
               </w:rPr>
@@ -1608,66 +1607,51 @@
         <w:p>
           <w:pPr>
             <w:pStyle w:val="TOC2"/>
-            <w:tabs>
-              <w:tab w:val="right" w:leader="dot" w:pos="9350"/>
-            </w:tabs>
-            <w:rPr>
-              <w:rFonts w:asciiTheme="minorHAnsi" w:hAnsiTheme="minorHAnsi" w:cstheme="minorBidi"/>
-              <w:noProof/>
-            </w:rPr>
           </w:pPr>
-          <w:hyperlink w:anchor="_Toc497615505" w:history="1">
+          <w:hyperlink w:anchor="_Toc497615792" w:history="1">
             <w:r>
               <w:rPr>
                 <w:rStyle w:val="Hyperlink"/>
-                <w:noProof/>
               </w:rPr>
               <w:t>3.5 Word Parser Module</w:t>
             </w:r>
             <w:r>
               <w:rPr>
-                <w:noProof/>
                 <w:webHidden/>
               </w:rPr>
               <w:tab/>
             </w:r>
             <w:r>
               <w:rPr>
-                <w:noProof/>
                 <w:webHidden/>
               </w:rPr>
               <w:fldChar w:fldCharType="begin"/>
             </w:r>
             <w:r>
               <w:rPr>
-                <w:noProof/>
-                <w:webHidden/>
-              </w:rPr>
-              <w:instrText xml:space="preserve"> PAGEREF _Toc497615505 \h </w:instrText>
-            </w:r>
-            <w:r>
-              <w:rPr>
-                <w:noProof/>
-                <w:webHidden/>
-              </w:rPr>
-            </w:r>
-            <w:r>
-              <w:rPr>
-                <w:noProof/>
+                <w:webHidden/>
+              </w:rPr>
+              <w:instrText xml:space="preserve"> PAGEREF _Toc497615792 \h </w:instrText>
+            </w:r>
+            <w:r>
+              <w:rPr>
+                <w:webHidden/>
+              </w:rPr>
+            </w:r>
+            <w:r>
+              <w:rPr>
                 <w:webHidden/>
               </w:rPr>
               <w:fldChar w:fldCharType="separate"/>
             </w:r>
             <w:r>
               <w:rPr>
-                <w:noProof/>
                 <w:webHidden/>
               </w:rPr>
               <w:t>7</w:t>
             </w:r>
             <w:r>
               <w:rPr>
-                <w:noProof/>
                 <w:webHidden/>
               </w:rPr>
               <w:fldChar w:fldCharType="end"/>
@@ -1677,66 +1661,51 @@
         <w:p>
           <w:pPr>
             <w:pStyle w:val="TOC2"/>
-            <w:tabs>
-              <w:tab w:val="right" w:leader="dot" w:pos="9350"/>
-            </w:tabs>
-            <w:rPr>
-              <w:rFonts w:asciiTheme="minorHAnsi" w:hAnsiTheme="minorHAnsi" w:cstheme="minorBidi"/>
-              <w:noProof/>
-            </w:rPr>
           </w:pPr>
-          <w:hyperlink w:anchor="_Toc497615506" w:history="1">
+          <w:hyperlink w:anchor="_Toc497615793" w:history="1">
             <w:r>
               <w:rPr>
                 <w:rStyle w:val="Hyperlink"/>
-                <w:noProof/>
               </w:rPr>
               <w:t>3.6 Structured Command Parser Module</w:t>
             </w:r>
             <w:r>
               <w:rPr>
-                <w:noProof/>
                 <w:webHidden/>
               </w:rPr>
               <w:tab/>
             </w:r>
             <w:r>
               <w:rPr>
-                <w:noProof/>
                 <w:webHidden/>
               </w:rPr>
               <w:fldChar w:fldCharType="begin"/>
             </w:r>
             <w:r>
               <w:rPr>
-                <w:noProof/>
-                <w:webHidden/>
-              </w:rPr>
-              <w:instrText xml:space="preserve"> PAGEREF _Toc497615506 \h </w:instrText>
-            </w:r>
-            <w:r>
-              <w:rPr>
-                <w:noProof/>
-                <w:webHidden/>
-              </w:rPr>
-            </w:r>
-            <w:r>
-              <w:rPr>
-                <w:noProof/>
+                <w:webHidden/>
+              </w:rPr>
+              <w:instrText xml:space="preserve"> PAGEREF _Toc497615793 \h </w:instrText>
+            </w:r>
+            <w:r>
+              <w:rPr>
+                <w:webHidden/>
+              </w:rPr>
+            </w:r>
+            <w:r>
+              <w:rPr>
                 <w:webHidden/>
               </w:rPr>
               <w:fldChar w:fldCharType="separate"/>
             </w:r>
             <w:r>
               <w:rPr>
-                <w:noProof/>
                 <w:webHidden/>
               </w:rPr>
               <w:t>8</w:t>
             </w:r>
             <w:r>
               <w:rPr>
-                <w:noProof/>
                 <w:webHidden/>
               </w:rPr>
               <w:fldChar w:fldCharType="end"/>
@@ -1750,20 +1719,22 @@
               <w:tab w:val="right" w:leader="dot" w:pos="9350"/>
             </w:tabs>
             <w:rPr>
-              <w:rFonts w:asciiTheme="minorHAnsi" w:hAnsiTheme="minorHAnsi" w:cstheme="minorBidi"/>
+              <w:rFonts w:asciiTheme="minorHAnsi" w:hAnsiTheme="minorHAnsi" w:cstheme="minorHAnsi"/>
               <w:noProof/>
             </w:rPr>
           </w:pPr>
-          <w:hyperlink w:anchor="_Toc497615507" w:history="1">
+          <w:hyperlink w:anchor="_Toc497615794" w:history="1">
             <w:r>
               <w:rPr>
                 <w:rStyle w:val="Hyperlink"/>
+                <w:rFonts w:asciiTheme="minorHAnsi" w:hAnsiTheme="minorHAnsi" w:cstheme="minorHAnsi"/>
                 <w:noProof/>
               </w:rPr>
               <w:t>4 Plan for the next semester</w:t>
             </w:r>
             <w:r>
               <w:rPr>
+                <w:rFonts w:asciiTheme="minorHAnsi" w:hAnsiTheme="minorHAnsi" w:cstheme="minorHAnsi"/>
                 <w:noProof/>
                 <w:webHidden/>
               </w:rPr>
@@ -1771,6 +1742,7 @@
             </w:r>
             <w:r>
               <w:rPr>
+                <w:rFonts w:asciiTheme="minorHAnsi" w:hAnsiTheme="minorHAnsi" w:cstheme="minorHAnsi"/>
                 <w:noProof/>
                 <w:webHidden/>
               </w:rPr>
@@ -1778,19 +1750,22 @@
             </w:r>
             <w:r>
               <w:rPr>
+                <w:rFonts w:asciiTheme="minorHAnsi" w:hAnsiTheme="minorHAnsi" w:cstheme="minorHAnsi"/>
                 <w:noProof/>
                 <w:webHidden/>
               </w:rPr>
-              <w:instrText xml:space="preserve"> PAGEREF _Toc497615507 \h </w:instrText>
-            </w:r>
-            <w:r>
-              <w:rPr>
+              <w:instrText xml:space="preserve"> PAGEREF _Toc497615794 \h </w:instrText>
+            </w:r>
+            <w:r>
+              <w:rPr>
+                <w:rFonts w:asciiTheme="minorHAnsi" w:hAnsiTheme="minorHAnsi" w:cstheme="minorHAnsi"/>
                 <w:noProof/>
                 <w:webHidden/>
               </w:rPr>
             </w:r>
             <w:r>
               <w:rPr>
+                <w:rFonts w:asciiTheme="minorHAnsi" w:hAnsiTheme="minorHAnsi" w:cstheme="minorHAnsi"/>
                 <w:noProof/>
                 <w:webHidden/>
               </w:rPr>
@@ -1798,6 +1773,7 @@
             </w:r>
             <w:r>
               <w:rPr>
+                <w:rFonts w:asciiTheme="minorHAnsi" w:hAnsiTheme="minorHAnsi" w:cstheme="minorHAnsi"/>
                 <w:noProof/>
                 <w:webHidden/>
               </w:rPr>
@@ -1805,6 +1781,7 @@
             </w:r>
             <w:r>
               <w:rPr>
+                <w:rFonts w:asciiTheme="minorHAnsi" w:hAnsiTheme="minorHAnsi" w:cstheme="minorHAnsi"/>
                 <w:noProof/>
                 <w:webHidden/>
               </w:rPr>
@@ -1819,20 +1796,22 @@
               <w:tab w:val="right" w:leader="dot" w:pos="9350"/>
             </w:tabs>
             <w:rPr>
-              <w:rFonts w:asciiTheme="minorHAnsi" w:hAnsiTheme="minorHAnsi" w:cstheme="minorBidi"/>
+              <w:rFonts w:asciiTheme="minorHAnsi" w:hAnsiTheme="minorHAnsi" w:cstheme="minorHAnsi"/>
               <w:noProof/>
             </w:rPr>
           </w:pPr>
-          <w:hyperlink w:anchor="_Toc497615508" w:history="1">
+          <w:hyperlink w:anchor="_Toc497615795" w:history="1">
             <w:r>
               <w:rPr>
                 <w:rStyle w:val="Hyperlink"/>
+                <w:rFonts w:asciiTheme="minorHAnsi" w:hAnsiTheme="minorHAnsi" w:cstheme="minorHAnsi"/>
                 <w:noProof/>
               </w:rPr>
               <w:t>5 References</w:t>
             </w:r>
             <w:r>
               <w:rPr>
+                <w:rFonts w:asciiTheme="minorHAnsi" w:hAnsiTheme="minorHAnsi" w:cstheme="minorHAnsi"/>
                 <w:noProof/>
                 <w:webHidden/>
               </w:rPr>
@@ -1840,6 +1819,7 @@
             </w:r>
             <w:r>
               <w:rPr>
+                <w:rFonts w:asciiTheme="minorHAnsi" w:hAnsiTheme="minorHAnsi" w:cstheme="minorHAnsi"/>
                 <w:noProof/>
                 <w:webHidden/>
               </w:rPr>
@@ -1847,19 +1827,22 @@
             </w:r>
             <w:r>
               <w:rPr>
+                <w:rFonts w:asciiTheme="minorHAnsi" w:hAnsiTheme="minorHAnsi" w:cstheme="minorHAnsi"/>
                 <w:noProof/>
                 <w:webHidden/>
               </w:rPr>
-              <w:instrText xml:space="preserve"> PAGEREF _Toc497615508 \h </w:instrText>
-            </w:r>
-            <w:r>
-              <w:rPr>
+              <w:instrText xml:space="preserve"> PAGEREF _Toc497615795 \h </w:instrText>
+            </w:r>
+            <w:r>
+              <w:rPr>
+                <w:rFonts w:asciiTheme="minorHAnsi" w:hAnsiTheme="minorHAnsi" w:cstheme="minorHAnsi"/>
                 <w:noProof/>
                 <w:webHidden/>
               </w:rPr>
             </w:r>
             <w:r>
               <w:rPr>
+                <w:rFonts w:asciiTheme="minorHAnsi" w:hAnsiTheme="minorHAnsi" w:cstheme="minorHAnsi"/>
                 <w:noProof/>
                 <w:webHidden/>
               </w:rPr>
@@ -1867,6 +1850,7 @@
             </w:r>
             <w:r>
               <w:rPr>
+                <w:rFonts w:asciiTheme="minorHAnsi" w:hAnsiTheme="minorHAnsi" w:cstheme="minorHAnsi"/>
                 <w:noProof/>
                 <w:webHidden/>
               </w:rPr>
@@ -1874,6 +1858,7 @@
             </w:r>
             <w:r>
               <w:rPr>
+                <w:rFonts w:asciiTheme="minorHAnsi" w:hAnsiTheme="minorHAnsi" w:cstheme="minorHAnsi"/>
                 <w:noProof/>
                 <w:webHidden/>
               </w:rPr>
@@ -1884,6 +1869,7 @@
         <w:p>
           <w:r>
             <w:rPr>
+              <w:rFonts w:asciiTheme="minorHAnsi" w:hAnsiTheme="minorHAnsi" w:cstheme="minorHAnsi"/>
               <w:b/>
               <w:bCs/>
               <w:noProof/>
@@ -1920,7 +1906,7 @@
       <w:pPr>
         <w:pStyle w:val="Heading1"/>
       </w:pPr>
-      <w:bookmarkStart w:id="1" w:name="_Toc497615493"/>
+      <w:bookmarkStart w:id="1" w:name="_Toc497615780"/>
       <w:r>
         <w:lastRenderedPageBreak/>
         <w:t>1 Introduction</w:t>
@@ -1931,7 +1917,7 @@
       <w:pPr>
         <w:pStyle w:val="Heading2"/>
       </w:pPr>
-      <w:bookmarkStart w:id="2" w:name="_Toc497615494"/>
+      <w:bookmarkStart w:id="2" w:name="_Toc497615781"/>
       <w:r>
         <w:t xml:space="preserve">1.1 </w:t>
       </w:r>
@@ -2056,7 +2042,7 @@
         </w:rPr>
         <w:br/>
       </w:r>
-      <w:bookmarkStart w:id="3" w:name="_Toc497615495"/>
+      <w:bookmarkStart w:id="3" w:name="_Toc497615782"/>
       <w:r>
         <w:t>2 Literature Review</w:t>
       </w:r>
@@ -2068,7 +2054,7 @@
       <w:pPr>
         <w:pStyle w:val="Heading1"/>
       </w:pPr>
-      <w:bookmarkStart w:id="4" w:name="_Toc497615496"/>
+      <w:bookmarkStart w:id="4" w:name="_Toc497615783"/>
       <w:r>
         <w:t>3 Progress made so far</w:t>
       </w:r>
@@ -2078,7 +2064,7 @@
       <w:pPr>
         <w:pStyle w:val="Heading2"/>
       </w:pPr>
-      <w:bookmarkStart w:id="5" w:name="_Toc497615497"/>
+      <w:bookmarkStart w:id="5" w:name="_Toc497615784"/>
       <w:r>
         <w:t>3.1 Project Overview</w:t>
       </w:r>
@@ -3604,7 +3590,7 @@
       <w:pPr>
         <w:pStyle w:val="Heading2"/>
       </w:pPr>
-      <w:bookmarkStart w:id="6" w:name="_Toc497615498"/>
+      <w:bookmarkStart w:id="6" w:name="_Toc497615785"/>
       <w:r>
         <w:lastRenderedPageBreak/>
         <w:t>3.2 Speech Recognizer Module</w:t>
@@ -3647,7 +3633,7 @@
       <w:pPr>
         <w:pStyle w:val="Heading3"/>
       </w:pPr>
-      <w:bookmarkStart w:id="7" w:name="_Toc497615499"/>
+      <w:bookmarkStart w:id="7" w:name="_Toc497615786"/>
       <w:r>
         <w:t>3.2.1 Experiment with Basket of keywords</w:t>
       </w:r>
@@ -5006,7 +4992,7 @@
       <w:pPr>
         <w:pStyle w:val="Heading3"/>
       </w:pPr>
-      <w:bookmarkStart w:id="8" w:name="_Toc497615500"/>
+      <w:bookmarkStart w:id="8" w:name="_Toc497615787"/>
       <w:r>
         <w:t>3.2.2 Experiment with script for a sample program</w:t>
       </w:r>
@@ -5387,7 +5373,7 @@
       <w:pPr>
         <w:pStyle w:val="Heading2"/>
       </w:pPr>
-      <w:bookmarkStart w:id="9" w:name="_Toc497615501"/>
+      <w:bookmarkStart w:id="9" w:name="_Toc497615788"/>
       <w:r>
         <w:t xml:space="preserve">3.3 </w:t>
       </w:r>
@@ -7432,7 +7418,7 @@
       <w:pPr>
         <w:pStyle w:val="Heading2"/>
       </w:pPr>
-      <w:bookmarkStart w:id="10" w:name="_Toc497615502"/>
+      <w:bookmarkStart w:id="10" w:name="_Toc497615789"/>
       <w:r>
         <w:t xml:space="preserve">3.4 </w:t>
       </w:r>
@@ -7526,7 +7512,7 @@
       <w:pPr>
         <w:pStyle w:val="Heading3"/>
       </w:pPr>
-      <w:bookmarkStart w:id="11" w:name="_Toc497615503"/>
+      <w:bookmarkStart w:id="11" w:name="_Toc497615790"/>
       <w:r>
         <w:t>3.4.1 Word Corrector Phase One</w:t>
       </w:r>
@@ -7584,7 +7570,7 @@
       <w:pPr>
         <w:pStyle w:val="Heading3"/>
       </w:pPr>
-      <w:bookmarkStart w:id="12" w:name="_Toc497615504"/>
+      <w:bookmarkStart w:id="12" w:name="_Toc497615791"/>
       <w:r>
         <w:t>3.4.2 Word Corrector Phase Two</w:t>
       </w:r>
@@ -7720,7 +7706,7 @@
       <w:pPr>
         <w:pStyle w:val="Heading2"/>
       </w:pPr>
-      <w:bookmarkStart w:id="13" w:name="_Toc497615505"/>
+      <w:bookmarkStart w:id="13" w:name="_Toc497615792"/>
       <w:r>
         <w:t>3.5 Word Parser Module</w:t>
       </w:r>
@@ -7740,13 +7726,7 @@
         <w:t>This module uses the pyparsing python module</w:t>
       </w:r>
       <w:r>
-        <w:t xml:space="preserve"> (</w:t>
-      </w:r>
-      <w:r>
-        <w:t>McGuire</w:t>
-      </w:r>
-      <w:r>
-        <w:t>, 2016)</w:t>
+        <w:t xml:space="preserve"> (McGuire, 2016)</w:t>
       </w:r>
       <w:r>
         <w:t xml:space="preserve"> which allows parsing </w:t>
@@ -7885,19 +7865,7 @@
                               <w:rPr>
                                 <w:i/>
                               </w:rPr>
-                              <w:t>Figure 5</w:t>
-                            </w:r>
-                            <w:r>
-                              <w:rPr>
-                                <w:i/>
-                              </w:rPr>
-                              <w:t xml:space="preserve">: </w:t>
-                            </w:r>
-                            <w:r>
-                              <w:rPr>
-                                <w:i/>
-                              </w:rPr>
-                              <w:t xml:space="preserve">Python code for function declaration construct </w:t>
+                              <w:t xml:space="preserve">Figure 5: Python code for function declaration construct </w:t>
                             </w:r>
                           </w:p>
                         </w:txbxContent>
@@ -7932,19 +7900,7 @@
                         <w:rPr>
                           <w:i/>
                         </w:rPr>
-                        <w:t>Figure 5</w:t>
-                      </w:r>
-                      <w:r>
-                        <w:rPr>
-                          <w:i/>
-                        </w:rPr>
-                        <w:t xml:space="preserve">: </w:t>
-                      </w:r>
-                      <w:r>
-                        <w:rPr>
-                          <w:i/>
-                        </w:rPr>
-                        <w:t xml:space="preserve">Python code for function declaration construct </w:t>
+                        <w:t xml:space="preserve">Figure 5: Python code for function declaration construct </w:t>
                       </w:r>
                     </w:p>
                   </w:txbxContent>
@@ -8020,55 +7976,46 @@
       <w:pPr>
         <w:pStyle w:val="Heading2"/>
       </w:pPr>
-      <w:bookmarkStart w:id="14" w:name="_Toc497615506"/>
-      <w:r>
-        <w:t>3.6</w:t>
+      <w:bookmarkStart w:id="14" w:name="_Toc497615793"/>
+      <w:r>
+        <w:t xml:space="preserve">3.6 </w:t>
+      </w:r>
+      <w:r>
+        <w:t>Structured Command Pars</w:t>
+      </w:r>
+      <w:r>
+        <w:t>er Module</w:t>
+      </w:r>
+      <w:bookmarkEnd w:id="14"/>
+    </w:p>
+    <w:p>
+      <w:r>
+        <w:t xml:space="preserve">Structured command generated from the Word Parser module is converted into program code here. </w:t>
+      </w:r>
+      <w:r>
+        <w:t xml:space="preserve">This module is basically a wrapper </w:t>
+      </w:r>
+      <w:r>
+        <w:t xml:space="preserve">module which </w:t>
+      </w:r>
+      <w:r>
+        <w:t>runs the Java program from the previous project ‘Talk-to-Code: From Structured Command to Source Code’ (</w:t>
+      </w:r>
+      <w:proofErr w:type="gramStart"/>
+      <w:r>
+        <w:t>Gao</w:t>
+      </w:r>
+      <w:proofErr w:type="gramEnd"/>
+      <w:r>
+        <w:t>, 2016) as mentioned earlier</w:t>
+      </w:r>
+      <w:r>
+        <w:t>.</w:t>
       </w:r>
       <w:r>
         <w:t xml:space="preserve"> </w:t>
       </w:r>
       <w:r>
-        <w:t>Structured Command Pars</w:t>
-      </w:r>
-      <w:r>
-        <w:t>er Module</w:t>
-      </w:r>
-      <w:bookmarkEnd w:id="14"/>
-    </w:p>
-    <w:p>
-      <w:r>
-        <w:t xml:space="preserve">Structured command generated from the Word Parser module is converted into program code here. </w:t>
-      </w:r>
-      <w:r>
-        <w:t xml:space="preserve">This module is basically a wrapper </w:t>
-      </w:r>
-      <w:r>
-        <w:t xml:space="preserve">module which </w:t>
-      </w:r>
-      <w:r>
-        <w:t xml:space="preserve">runs the Java program from the previous project </w:t>
-      </w:r>
-      <w:r>
-        <w:t>‘Talk-to-Code: From Structured Command to Source Code’ (</w:t>
-      </w:r>
-      <w:proofErr w:type="gramStart"/>
-      <w:r>
-        <w:t>Gao</w:t>
-      </w:r>
-      <w:proofErr w:type="gramEnd"/>
-      <w:r>
-        <w:t>, 2016)</w:t>
-      </w:r>
-      <w:r>
-        <w:t xml:space="preserve"> as mentioned earlier</w:t>
-      </w:r>
-      <w:r>
-        <w:t>.</w:t>
-      </w:r>
-      <w:r>
-        <w:t xml:space="preserve"> </w:t>
-      </w:r>
-      <w:r>
         <w:t>His program</w:t>
       </w:r>
       <w:r>
@@ -8085,7 +8032,7 @@
       <w:pPr>
         <w:pStyle w:val="Heading1"/>
       </w:pPr>
-      <w:bookmarkStart w:id="15" w:name="_Toc497615507"/>
+      <w:bookmarkStart w:id="15" w:name="_Toc497615794"/>
       <w:r>
         <w:t>4 Plan for the next semester</w:t>
       </w:r>
@@ -8285,7 +8232,7 @@
       <w:pPr>
         <w:pStyle w:val="Heading1"/>
       </w:pPr>
-      <w:bookmarkStart w:id="16" w:name="_Toc497615508"/>
+      <w:bookmarkStart w:id="16" w:name="_Toc497615795"/>
       <w:r>
         <w:t>5</w:t>
       </w:r>
@@ -10040,11 +9987,18 @@
     <w:autoRedefine/>
     <w:uiPriority w:val="39"/>
     <w:unhideWhenUsed/>
-    <w:rsid w:val="008617EF"/>
+    <w:rsid w:val="005A676C"/>
     <w:pPr>
+      <w:tabs>
+        <w:tab w:val="right" w:leader="dot" w:pos="9350"/>
+      </w:tabs>
       <w:spacing w:after="100"/>
       <w:ind w:left="220"/>
     </w:pPr>
+    <w:rPr>
+      <w:rFonts w:asciiTheme="minorHAnsi" w:hAnsiTheme="minorHAnsi" w:cstheme="minorHAnsi"/>
+      <w:noProof/>
+    </w:rPr>
   </w:style>
   <w:style w:type="character" w:styleId="FollowedHyperlink">
     <w:name w:val="FollowedHyperlink"/>
@@ -10372,7 +10326,7 @@
 </file>
 
 <file path=customXml/itemProps1.xml><?xml version="1.0" encoding="utf-8"?>
-<ds:datastoreItem xmlns:ds="http://schemas.openxmlformats.org/officeDocument/2006/customXml" ds:itemID="{6B3987EB-9912-4120-AE50-0EA319CDB67F}">
+<ds:datastoreItem xmlns:ds="http://schemas.openxmlformats.org/officeDocument/2006/customXml" ds:itemID="{BB018F44-677A-46BB-BFA3-FD118315568E}">
   <ds:schemaRefs>
     <ds:schemaRef ds:uri="http://schemas.openxmlformats.org/officeDocument/2006/bibliography"/>
   </ds:schemaRefs>

</xml_diff>

<commit_message>
Completed CA Report except Literature Review section
</commit_message>
<xml_diff>
--- a/CA Report.docx
+++ b/CA Report.docx
@@ -723,16 +723,7 @@
           <w:szCs w:val="32"/>
         </w:rPr>
         <w:tab/>
-        <w:t>Report: 1 Vol</w:t>
-      </w:r>
-      <w:bookmarkStart w:id="0" w:name="_GoBack"/>
-      <w:bookmarkEnd w:id="0"/>
-      <w:r>
-        <w:rPr>
-          <w:sz w:val="32"/>
-          <w:szCs w:val="32"/>
-        </w:rPr>
-        <w:t>ume</w:t>
+        <w:t>Report: 1 Volume</w:t>
       </w:r>
     </w:p>
     <w:p>
@@ -806,77 +797,130 @@
             </w:rPr>
             <w:fldChar w:fldCharType="separate"/>
           </w:r>
-          <w:hyperlink w:anchor="_Toc497615780" w:history="1">
-            <w:r>
-              <w:rPr>
-                <w:rStyle w:val="Hyperlink"/>
-                <w:rFonts w:asciiTheme="minorHAnsi" w:hAnsiTheme="minorHAnsi" w:cstheme="minorHAnsi"/>
-                <w:noProof/>
-              </w:rPr>
-              <w:t>1 Introduction</w:t>
-            </w:r>
-            <w:r>
-              <w:rPr>
-                <w:rFonts w:asciiTheme="minorHAnsi" w:hAnsiTheme="minorHAnsi" w:cstheme="minorHAnsi"/>
-                <w:noProof/>
-                <w:webHidden/>
-              </w:rPr>
-              <w:tab/>
-            </w:r>
-            <w:r>
-              <w:rPr>
-                <w:rFonts w:asciiTheme="minorHAnsi" w:hAnsiTheme="minorHAnsi" w:cstheme="minorHAnsi"/>
-                <w:noProof/>
-                <w:webHidden/>
-              </w:rPr>
-              <w:fldChar w:fldCharType="begin"/>
-            </w:r>
-            <w:r>
-              <w:rPr>
-                <w:rFonts w:asciiTheme="minorHAnsi" w:hAnsiTheme="minorHAnsi" w:cstheme="minorHAnsi"/>
-                <w:noProof/>
-                <w:webHidden/>
-              </w:rPr>
-              <w:instrText xml:space="preserve"> PAGEREF _Toc497615780 \h </w:instrText>
-            </w:r>
-            <w:r>
-              <w:rPr>
-                <w:rFonts w:asciiTheme="minorHAnsi" w:hAnsiTheme="minorHAnsi" w:cstheme="minorHAnsi"/>
-                <w:noProof/>
-                <w:webHidden/>
-              </w:rPr>
-            </w:r>
-            <w:r>
-              <w:rPr>
-                <w:rFonts w:asciiTheme="minorHAnsi" w:hAnsiTheme="minorHAnsi" w:cstheme="minorHAnsi"/>
-                <w:noProof/>
-                <w:webHidden/>
-              </w:rPr>
-              <w:fldChar w:fldCharType="separate"/>
-            </w:r>
-            <w:r>
-              <w:rPr>
-                <w:rFonts w:asciiTheme="minorHAnsi" w:hAnsiTheme="minorHAnsi" w:cstheme="minorHAnsi"/>
-                <w:noProof/>
-                <w:webHidden/>
-              </w:rPr>
-              <w:t>1</w:t>
-            </w:r>
-            <w:r>
-              <w:rPr>
-                <w:rFonts w:asciiTheme="minorHAnsi" w:hAnsiTheme="minorHAnsi" w:cstheme="minorHAnsi"/>
-                <w:noProof/>
-                <w:webHidden/>
-              </w:rPr>
-              <w:fldChar w:fldCharType="end"/>
-            </w:r>
-          </w:hyperlink>
+          <w:bookmarkStart w:id="0" w:name="_GoBack"/>
+          <w:r>
+            <w:rPr>
+              <w:rStyle w:val="Hyperlink"/>
+              <w:rFonts w:asciiTheme="minorHAnsi" w:hAnsiTheme="minorHAnsi" w:cstheme="minorHAnsi"/>
+              <w:noProof/>
+            </w:rPr>
+            <w:fldChar w:fldCharType="begin"/>
+          </w:r>
+          <w:r>
+            <w:rPr>
+              <w:rStyle w:val="Hyperlink"/>
+              <w:rFonts w:asciiTheme="minorHAnsi" w:hAnsiTheme="minorHAnsi" w:cstheme="minorHAnsi"/>
+              <w:noProof/>
+            </w:rPr>
+            <w:instrText xml:space="preserve"> </w:instrText>
+          </w:r>
+          <w:r>
+            <w:rPr>
+              <w:rFonts w:asciiTheme="minorHAnsi" w:hAnsiTheme="minorHAnsi" w:cstheme="minorHAnsi"/>
+              <w:noProof/>
+            </w:rPr>
+            <w:instrText>HYPERLINK \l "_Toc497680348"</w:instrText>
+          </w:r>
+          <w:r>
+            <w:rPr>
+              <w:rStyle w:val="Hyperlink"/>
+              <w:rFonts w:asciiTheme="minorHAnsi" w:hAnsiTheme="minorHAnsi" w:cstheme="minorHAnsi"/>
+              <w:noProof/>
+            </w:rPr>
+            <w:instrText xml:space="preserve"> </w:instrText>
+          </w:r>
+          <w:r>
+            <w:rPr>
+              <w:rStyle w:val="Hyperlink"/>
+              <w:rFonts w:asciiTheme="minorHAnsi" w:hAnsiTheme="minorHAnsi" w:cstheme="minorHAnsi"/>
+              <w:noProof/>
+            </w:rPr>
+          </w:r>
+          <w:r>
+            <w:rPr>
+              <w:rStyle w:val="Hyperlink"/>
+              <w:rFonts w:asciiTheme="minorHAnsi" w:hAnsiTheme="minorHAnsi" w:cstheme="minorHAnsi"/>
+              <w:noProof/>
+            </w:rPr>
+            <w:fldChar w:fldCharType="separate"/>
+          </w:r>
+          <w:r>
+            <w:rPr>
+              <w:rStyle w:val="Hyperlink"/>
+              <w:rFonts w:asciiTheme="minorHAnsi" w:hAnsiTheme="minorHAnsi" w:cstheme="minorHAnsi"/>
+              <w:noProof/>
+            </w:rPr>
+            <w:t>1 Introduction</w:t>
+          </w:r>
+          <w:r>
+            <w:rPr>
+              <w:rFonts w:asciiTheme="minorHAnsi" w:hAnsiTheme="minorHAnsi" w:cstheme="minorHAnsi"/>
+              <w:noProof/>
+              <w:webHidden/>
+            </w:rPr>
+            <w:tab/>
+          </w:r>
+          <w:r>
+            <w:rPr>
+              <w:rFonts w:asciiTheme="minorHAnsi" w:hAnsiTheme="minorHAnsi" w:cstheme="minorHAnsi"/>
+              <w:noProof/>
+              <w:webHidden/>
+            </w:rPr>
+            <w:fldChar w:fldCharType="begin"/>
+          </w:r>
+          <w:r>
+            <w:rPr>
+              <w:rFonts w:asciiTheme="minorHAnsi" w:hAnsiTheme="minorHAnsi" w:cstheme="minorHAnsi"/>
+              <w:noProof/>
+              <w:webHidden/>
+            </w:rPr>
+            <w:instrText xml:space="preserve"> PAGEREF _Toc497680348 \h </w:instrText>
+          </w:r>
+          <w:r>
+            <w:rPr>
+              <w:rFonts w:asciiTheme="minorHAnsi" w:hAnsiTheme="minorHAnsi" w:cstheme="minorHAnsi"/>
+              <w:noProof/>
+              <w:webHidden/>
+            </w:rPr>
+          </w:r>
+          <w:r>
+            <w:rPr>
+              <w:rFonts w:asciiTheme="minorHAnsi" w:hAnsiTheme="minorHAnsi" w:cstheme="minorHAnsi"/>
+              <w:noProof/>
+              <w:webHidden/>
+            </w:rPr>
+            <w:fldChar w:fldCharType="separate"/>
+          </w:r>
+          <w:r>
+            <w:rPr>
+              <w:rFonts w:asciiTheme="minorHAnsi" w:hAnsiTheme="minorHAnsi" w:cstheme="minorHAnsi"/>
+              <w:noProof/>
+              <w:webHidden/>
+            </w:rPr>
+            <w:t>1</w:t>
+          </w:r>
+          <w:r>
+            <w:rPr>
+              <w:rFonts w:asciiTheme="minorHAnsi" w:hAnsiTheme="minorHAnsi" w:cstheme="minorHAnsi"/>
+              <w:noProof/>
+              <w:webHidden/>
+            </w:rPr>
+            <w:fldChar w:fldCharType="end"/>
+          </w:r>
+          <w:r>
+            <w:rPr>
+              <w:rStyle w:val="Hyperlink"/>
+              <w:rFonts w:asciiTheme="minorHAnsi" w:hAnsiTheme="minorHAnsi" w:cstheme="minorHAnsi"/>
+              <w:noProof/>
+            </w:rPr>
+            <w:fldChar w:fldCharType="end"/>
+          </w:r>
         </w:p>
         <w:p>
           <w:pPr>
             <w:pStyle w:val="TOC2"/>
           </w:pPr>
-          <w:hyperlink w:anchor="_Toc497615781" w:history="1">
+          <w:hyperlink w:anchor="_Toc497680349" w:history="1">
             <w:r>
               <w:rPr>
                 <w:rStyle w:val="Hyperlink"/>
@@ -899,7 +943,7 @@
               <w:rPr>
                 <w:webHidden/>
               </w:rPr>
-              <w:instrText xml:space="preserve"> PAGEREF _Toc497615781 \h </w:instrText>
+              <w:instrText xml:space="preserve"> PAGEREF _Toc497680349 \h </w:instrText>
             </w:r>
             <w:r>
               <w:rPr>
@@ -937,7 +981,7 @@
               <w:noProof/>
             </w:rPr>
           </w:pPr>
-          <w:hyperlink w:anchor="_Toc497615782" w:history="1">
+          <w:hyperlink w:anchor="_Toc497680350" w:history="1">
             <w:r>
               <w:rPr>
                 <w:rStyle w:val="Hyperlink"/>
@@ -968,7 +1012,7 @@
                 <w:noProof/>
                 <w:webHidden/>
               </w:rPr>
-              <w:instrText xml:space="preserve"> PAGEREF _Toc497615782 \h </w:instrText>
+              <w:instrText xml:space="preserve"> PAGEREF _Toc497680350 \h </w:instrText>
             </w:r>
             <w:r>
               <w:rPr>
@@ -1014,7 +1058,7 @@
               <w:noProof/>
             </w:rPr>
           </w:pPr>
-          <w:hyperlink w:anchor="_Toc497615783" w:history="1">
+          <w:hyperlink w:anchor="_Toc497680351" w:history="1">
             <w:r>
               <w:rPr>
                 <w:rStyle w:val="Hyperlink"/>
@@ -1045,7 +1089,7 @@
                 <w:noProof/>
                 <w:webHidden/>
               </w:rPr>
-              <w:instrText xml:space="preserve"> PAGEREF _Toc497615783 \h </w:instrText>
+              <w:instrText xml:space="preserve"> PAGEREF _Toc497680351 \h </w:instrText>
             </w:r>
             <w:r>
               <w:rPr>
@@ -1084,7 +1128,7 @@
           <w:pPr>
             <w:pStyle w:val="TOC2"/>
           </w:pPr>
-          <w:hyperlink w:anchor="_Toc497615784" w:history="1">
+          <w:hyperlink w:anchor="_Toc497680352" w:history="1">
             <w:r>
               <w:rPr>
                 <w:rStyle w:val="Hyperlink"/>
@@ -1107,7 +1151,7 @@
               <w:rPr>
                 <w:webHidden/>
               </w:rPr>
-              <w:instrText xml:space="preserve"> PAGEREF _Toc497615784 \h </w:instrText>
+              <w:instrText xml:space="preserve"> PAGEREF _Toc497680352 \h </w:instrText>
             </w:r>
             <w:r>
               <w:rPr>
@@ -1138,7 +1182,7 @@
           <w:pPr>
             <w:pStyle w:val="TOC2"/>
           </w:pPr>
-          <w:hyperlink w:anchor="_Toc497615785" w:history="1">
+          <w:hyperlink w:anchor="_Toc497680353" w:history="1">
             <w:r>
               <w:rPr>
                 <w:rStyle w:val="Hyperlink"/>
@@ -1161,7 +1205,7 @@
               <w:rPr>
                 <w:webHidden/>
               </w:rPr>
-              <w:instrText xml:space="preserve"> PAGEREF _Toc497615785 \h </w:instrText>
+              <w:instrText xml:space="preserve"> PAGEREF _Toc497680353 \h </w:instrText>
             </w:r>
             <w:r>
               <w:rPr>
@@ -1199,7 +1243,7 @@
               <w:noProof/>
             </w:rPr>
           </w:pPr>
-          <w:hyperlink w:anchor="_Toc497615786" w:history="1">
+          <w:hyperlink w:anchor="_Toc497680354" w:history="1">
             <w:r>
               <w:rPr>
                 <w:rStyle w:val="Hyperlink"/>
@@ -1230,7 +1274,7 @@
                 <w:noProof/>
                 <w:webHidden/>
               </w:rPr>
-              <w:instrText xml:space="preserve"> PAGEREF _Toc497615786 \h </w:instrText>
+              <w:instrText xml:space="preserve"> PAGEREF _Toc497680354 \h </w:instrText>
             </w:r>
             <w:r>
               <w:rPr>
@@ -1276,7 +1320,7 @@
               <w:noProof/>
             </w:rPr>
           </w:pPr>
-          <w:hyperlink w:anchor="_Toc497615787" w:history="1">
+          <w:hyperlink w:anchor="_Toc497680355" w:history="1">
             <w:r>
               <w:rPr>
                 <w:rStyle w:val="Hyperlink"/>
@@ -1307,7 +1351,7 @@
                 <w:noProof/>
                 <w:webHidden/>
               </w:rPr>
-              <w:instrText xml:space="preserve"> PAGEREF _Toc497615787 \h </w:instrText>
+              <w:instrText xml:space="preserve"> PAGEREF _Toc497680355 \h </w:instrText>
             </w:r>
             <w:r>
               <w:rPr>
@@ -1346,7 +1390,7 @@
           <w:pPr>
             <w:pStyle w:val="TOC2"/>
           </w:pPr>
-          <w:hyperlink w:anchor="_Toc497615788" w:history="1">
+          <w:hyperlink w:anchor="_Toc497680356" w:history="1">
             <w:r>
               <w:rPr>
                 <w:rStyle w:val="Hyperlink"/>
@@ -1369,7 +1413,7 @@
               <w:rPr>
                 <w:webHidden/>
               </w:rPr>
-              <w:instrText xml:space="preserve"> PAGEREF _Toc497615788 \h </w:instrText>
+              <w:instrText xml:space="preserve"> PAGEREF _Toc497680356 \h </w:instrText>
             </w:r>
             <w:r>
               <w:rPr>
@@ -1400,7 +1444,7 @@
           <w:pPr>
             <w:pStyle w:val="TOC2"/>
           </w:pPr>
-          <w:hyperlink w:anchor="_Toc497615789" w:history="1">
+          <w:hyperlink w:anchor="_Toc497680357" w:history="1">
             <w:r>
               <w:rPr>
                 <w:rStyle w:val="Hyperlink"/>
@@ -1423,7 +1467,7 @@
               <w:rPr>
                 <w:webHidden/>
               </w:rPr>
-              <w:instrText xml:space="preserve"> PAGEREF _Toc497615789 \h </w:instrText>
+              <w:instrText xml:space="preserve"> PAGEREF _Toc497680357 \h </w:instrText>
             </w:r>
             <w:r>
               <w:rPr>
@@ -1461,7 +1505,7 @@
               <w:noProof/>
             </w:rPr>
           </w:pPr>
-          <w:hyperlink w:anchor="_Toc497615790" w:history="1">
+          <w:hyperlink w:anchor="_Toc497680358" w:history="1">
             <w:r>
               <w:rPr>
                 <w:rStyle w:val="Hyperlink"/>
@@ -1492,7 +1536,7 @@
                 <w:noProof/>
                 <w:webHidden/>
               </w:rPr>
-              <w:instrText xml:space="preserve"> PAGEREF _Toc497615790 \h </w:instrText>
+              <w:instrText xml:space="preserve"> PAGEREF _Toc497680358 \h </w:instrText>
             </w:r>
             <w:r>
               <w:rPr>
@@ -1538,7 +1582,7 @@
               <w:noProof/>
             </w:rPr>
           </w:pPr>
-          <w:hyperlink w:anchor="_Toc497615791" w:history="1">
+          <w:hyperlink w:anchor="_Toc497680359" w:history="1">
             <w:r>
               <w:rPr>
                 <w:rStyle w:val="Hyperlink"/>
@@ -1569,7 +1613,7 @@
                 <w:noProof/>
                 <w:webHidden/>
               </w:rPr>
-              <w:instrText xml:space="preserve"> PAGEREF _Toc497615791 \h </w:instrText>
+              <w:instrText xml:space="preserve"> PAGEREF _Toc497680359 \h </w:instrText>
             </w:r>
             <w:r>
               <w:rPr>
@@ -1608,7 +1652,7 @@
           <w:pPr>
             <w:pStyle w:val="TOC2"/>
           </w:pPr>
-          <w:hyperlink w:anchor="_Toc497615792" w:history="1">
+          <w:hyperlink w:anchor="_Toc497680360" w:history="1">
             <w:r>
               <w:rPr>
                 <w:rStyle w:val="Hyperlink"/>
@@ -1631,7 +1675,7 @@
               <w:rPr>
                 <w:webHidden/>
               </w:rPr>
-              <w:instrText xml:space="preserve"> PAGEREF _Toc497615792 \h </w:instrText>
+              <w:instrText xml:space="preserve"> PAGEREF _Toc497680360 \h </w:instrText>
             </w:r>
             <w:r>
               <w:rPr>
@@ -1662,7 +1706,7 @@
           <w:pPr>
             <w:pStyle w:val="TOC2"/>
           </w:pPr>
-          <w:hyperlink w:anchor="_Toc497615793" w:history="1">
+          <w:hyperlink w:anchor="_Toc497680361" w:history="1">
             <w:r>
               <w:rPr>
                 <w:rStyle w:val="Hyperlink"/>
@@ -1685,7 +1729,7 @@
               <w:rPr>
                 <w:webHidden/>
               </w:rPr>
-              <w:instrText xml:space="preserve"> PAGEREF _Toc497615793 \h </w:instrText>
+              <w:instrText xml:space="preserve"> PAGEREF _Toc497680361 \h </w:instrText>
             </w:r>
             <w:r>
               <w:rPr>
@@ -1723,7 +1767,7 @@
               <w:noProof/>
             </w:rPr>
           </w:pPr>
-          <w:hyperlink w:anchor="_Toc497615794" w:history="1">
+          <w:hyperlink w:anchor="_Toc497680362" w:history="1">
             <w:r>
               <w:rPr>
                 <w:rStyle w:val="Hyperlink"/>
@@ -1754,7 +1798,7 @@
                 <w:noProof/>
                 <w:webHidden/>
               </w:rPr>
-              <w:instrText xml:space="preserve"> PAGEREF _Toc497615794 \h </w:instrText>
+              <w:instrText xml:space="preserve"> PAGEREF _Toc497680362 \h </w:instrText>
             </w:r>
             <w:r>
               <w:rPr>
@@ -1783,6 +1827,222 @@
               <w:rPr>
                 <w:rFonts w:asciiTheme="minorHAnsi" w:hAnsiTheme="minorHAnsi" w:cstheme="minorHAnsi"/>
                 <w:noProof/>
+                <w:webHidden/>
+              </w:rPr>
+              <w:fldChar w:fldCharType="end"/>
+            </w:r>
+          </w:hyperlink>
+        </w:p>
+        <w:p>
+          <w:pPr>
+            <w:pStyle w:val="TOC2"/>
+          </w:pPr>
+          <w:hyperlink w:anchor="_Toc497680363" w:history="1">
+            <w:r>
+              <w:rPr>
+                <w:rStyle w:val="Hyperlink"/>
+              </w:rPr>
+              <w:t>4.1 Improving the Structured Language</w:t>
+            </w:r>
+            <w:r>
+              <w:rPr>
+                <w:webHidden/>
+              </w:rPr>
+              <w:tab/>
+            </w:r>
+            <w:r>
+              <w:rPr>
+                <w:webHidden/>
+              </w:rPr>
+              <w:fldChar w:fldCharType="begin"/>
+            </w:r>
+            <w:r>
+              <w:rPr>
+                <w:webHidden/>
+              </w:rPr>
+              <w:instrText xml:space="preserve"> PAGEREF _Toc497680363 \h </w:instrText>
+            </w:r>
+            <w:r>
+              <w:rPr>
+                <w:webHidden/>
+              </w:rPr>
+            </w:r>
+            <w:r>
+              <w:rPr>
+                <w:webHidden/>
+              </w:rPr>
+              <w:fldChar w:fldCharType="separate"/>
+            </w:r>
+            <w:r>
+              <w:rPr>
+                <w:webHidden/>
+              </w:rPr>
+              <w:t>8</w:t>
+            </w:r>
+            <w:r>
+              <w:rPr>
+                <w:webHidden/>
+              </w:rPr>
+              <w:fldChar w:fldCharType="end"/>
+            </w:r>
+          </w:hyperlink>
+        </w:p>
+        <w:p>
+          <w:pPr>
+            <w:pStyle w:val="TOC2"/>
+          </w:pPr>
+          <w:hyperlink w:anchor="_Toc497680364" w:history="1">
+            <w:r>
+              <w:rPr>
+                <w:rStyle w:val="Hyperlink"/>
+              </w:rPr>
+              <w:t>4.2 Adding more constructs to the Structured Language</w:t>
+            </w:r>
+            <w:r>
+              <w:rPr>
+                <w:webHidden/>
+              </w:rPr>
+              <w:tab/>
+            </w:r>
+            <w:r>
+              <w:rPr>
+                <w:webHidden/>
+              </w:rPr>
+              <w:fldChar w:fldCharType="begin"/>
+            </w:r>
+            <w:r>
+              <w:rPr>
+                <w:webHidden/>
+              </w:rPr>
+              <w:instrText xml:space="preserve"> PAGEREF _Toc497680364 \h </w:instrText>
+            </w:r>
+            <w:r>
+              <w:rPr>
+                <w:webHidden/>
+              </w:rPr>
+            </w:r>
+            <w:r>
+              <w:rPr>
+                <w:webHidden/>
+              </w:rPr>
+              <w:fldChar w:fldCharType="separate"/>
+            </w:r>
+            <w:r>
+              <w:rPr>
+                <w:webHidden/>
+              </w:rPr>
+              <w:t>9</w:t>
+            </w:r>
+            <w:r>
+              <w:rPr>
+                <w:webHidden/>
+              </w:rPr>
+              <w:fldChar w:fldCharType="end"/>
+            </w:r>
+          </w:hyperlink>
+        </w:p>
+        <w:p>
+          <w:pPr>
+            <w:pStyle w:val="TOC2"/>
+          </w:pPr>
+          <w:hyperlink w:anchor="_Toc497680365" w:history="1">
+            <w:r>
+              <w:rPr>
+                <w:rStyle w:val="Hyperlink"/>
+              </w:rPr>
+              <w:t>4.3 Improving Word Corrector Module</w:t>
+            </w:r>
+            <w:r>
+              <w:rPr>
+                <w:webHidden/>
+              </w:rPr>
+              <w:tab/>
+            </w:r>
+            <w:r>
+              <w:rPr>
+                <w:webHidden/>
+              </w:rPr>
+              <w:fldChar w:fldCharType="begin"/>
+            </w:r>
+            <w:r>
+              <w:rPr>
+                <w:webHidden/>
+              </w:rPr>
+              <w:instrText xml:space="preserve"> PAGEREF _Toc497680365 \h </w:instrText>
+            </w:r>
+            <w:r>
+              <w:rPr>
+                <w:webHidden/>
+              </w:rPr>
+            </w:r>
+            <w:r>
+              <w:rPr>
+                <w:webHidden/>
+              </w:rPr>
+              <w:fldChar w:fldCharType="separate"/>
+            </w:r>
+            <w:r>
+              <w:rPr>
+                <w:webHidden/>
+              </w:rPr>
+              <w:t>9</w:t>
+            </w:r>
+            <w:r>
+              <w:rPr>
+                <w:webHidden/>
+              </w:rPr>
+              <w:fldChar w:fldCharType="end"/>
+            </w:r>
+          </w:hyperlink>
+        </w:p>
+        <w:p>
+          <w:pPr>
+            <w:pStyle w:val="TOC2"/>
+          </w:pPr>
+          <w:hyperlink w:anchor="_Toc497680366" w:history="1">
+            <w:r>
+              <w:rPr>
+                <w:rStyle w:val="Hyperlink"/>
+              </w:rPr>
+              <w:t>4.4 Improving overall program and feedback</w:t>
+            </w:r>
+            <w:r>
+              <w:rPr>
+                <w:webHidden/>
+              </w:rPr>
+              <w:tab/>
+            </w:r>
+            <w:r>
+              <w:rPr>
+                <w:webHidden/>
+              </w:rPr>
+              <w:fldChar w:fldCharType="begin"/>
+            </w:r>
+            <w:r>
+              <w:rPr>
+                <w:webHidden/>
+              </w:rPr>
+              <w:instrText xml:space="preserve"> PAGEREF _Toc497680366 \h </w:instrText>
+            </w:r>
+            <w:r>
+              <w:rPr>
+                <w:webHidden/>
+              </w:rPr>
+            </w:r>
+            <w:r>
+              <w:rPr>
+                <w:webHidden/>
+              </w:rPr>
+              <w:fldChar w:fldCharType="separate"/>
+            </w:r>
+            <w:r>
+              <w:rPr>
+                <w:webHidden/>
+              </w:rPr>
+              <w:t>9</w:t>
+            </w:r>
+            <w:r>
+              <w:rPr>
                 <w:webHidden/>
               </w:rPr>
               <w:fldChar w:fldCharType="end"/>
@@ -1796,11 +2056,11 @@
               <w:tab w:val="right" w:leader="dot" w:pos="9350"/>
             </w:tabs>
             <w:rPr>
-              <w:rFonts w:asciiTheme="minorHAnsi" w:hAnsiTheme="minorHAnsi" w:cstheme="minorHAnsi"/>
+              <w:rFonts w:asciiTheme="minorHAnsi" w:hAnsiTheme="minorHAnsi" w:cstheme="minorBidi"/>
               <w:noProof/>
             </w:rPr>
           </w:pPr>
-          <w:hyperlink w:anchor="_Toc497615795" w:history="1">
+          <w:hyperlink w:anchor="_Toc497680367" w:history="1">
             <w:r>
               <w:rPr>
                 <w:rStyle w:val="Hyperlink"/>
@@ -1831,7 +2091,7 @@
                 <w:noProof/>
                 <w:webHidden/>
               </w:rPr>
-              <w:instrText xml:space="preserve"> PAGEREF _Toc497615795 \h </w:instrText>
+              <w:instrText xml:space="preserve"> PAGEREF _Toc497680367 \h </w:instrText>
             </w:r>
             <w:r>
               <w:rPr>
@@ -1865,6 +2125,7 @@
               <w:fldChar w:fldCharType="end"/>
             </w:r>
           </w:hyperlink>
+          <w:bookmarkEnd w:id="0"/>
         </w:p>
         <w:p>
           <w:r>
@@ -1906,7 +2167,7 @@
       <w:pPr>
         <w:pStyle w:val="Heading1"/>
       </w:pPr>
-      <w:bookmarkStart w:id="1" w:name="_Toc497615780"/>
+      <w:bookmarkStart w:id="1" w:name="_Toc497680348"/>
       <w:r>
         <w:lastRenderedPageBreak/>
         <w:t>1 Introduction</w:t>
@@ -1917,7 +2178,7 @@
       <w:pPr>
         <w:pStyle w:val="Heading2"/>
       </w:pPr>
-      <w:bookmarkStart w:id="2" w:name="_Toc497615781"/>
+      <w:bookmarkStart w:id="2" w:name="_Toc497680349"/>
       <w:r>
         <w:t xml:space="preserve">1.1 </w:t>
       </w:r>
@@ -2042,7 +2303,7 @@
         </w:rPr>
         <w:br/>
       </w:r>
-      <w:bookmarkStart w:id="3" w:name="_Toc497615782"/>
+      <w:bookmarkStart w:id="3" w:name="_Toc497680350"/>
       <w:r>
         <w:t>2 Literature Review</w:t>
       </w:r>
@@ -2054,7 +2315,7 @@
       <w:pPr>
         <w:pStyle w:val="Heading1"/>
       </w:pPr>
-      <w:bookmarkStart w:id="4" w:name="_Toc497615783"/>
+      <w:bookmarkStart w:id="4" w:name="_Toc497680351"/>
       <w:r>
         <w:t>3 Progress made so far</w:t>
       </w:r>
@@ -2064,7 +2325,7 @@
       <w:pPr>
         <w:pStyle w:val="Heading2"/>
       </w:pPr>
-      <w:bookmarkStart w:id="5" w:name="_Toc497615784"/>
+      <w:bookmarkStart w:id="5" w:name="_Toc497680352"/>
       <w:r>
         <w:t>3.1 Project Overview</w:t>
       </w:r>
@@ -3590,7 +3851,7 @@
       <w:pPr>
         <w:pStyle w:val="Heading2"/>
       </w:pPr>
-      <w:bookmarkStart w:id="6" w:name="_Toc497615785"/>
+      <w:bookmarkStart w:id="6" w:name="_Toc497680353"/>
       <w:r>
         <w:lastRenderedPageBreak/>
         <w:t>3.2 Speech Recognizer Module</w:t>
@@ -3633,7 +3894,7 @@
       <w:pPr>
         <w:pStyle w:val="Heading3"/>
       </w:pPr>
-      <w:bookmarkStart w:id="7" w:name="_Toc497615786"/>
+      <w:bookmarkStart w:id="7" w:name="_Toc497680354"/>
       <w:r>
         <w:t>3.2.1 Experiment with Basket of keywords</w:t>
       </w:r>
@@ -4992,7 +5253,7 @@
       <w:pPr>
         <w:pStyle w:val="Heading3"/>
       </w:pPr>
-      <w:bookmarkStart w:id="8" w:name="_Toc497615787"/>
+      <w:bookmarkStart w:id="8" w:name="_Toc497680355"/>
       <w:r>
         <w:t>3.2.2 Experiment with script for a sample program</w:t>
       </w:r>
@@ -5373,7 +5634,7 @@
       <w:pPr>
         <w:pStyle w:val="Heading2"/>
       </w:pPr>
-      <w:bookmarkStart w:id="9" w:name="_Toc497615788"/>
+      <w:bookmarkStart w:id="9" w:name="_Toc497680356"/>
       <w:r>
         <w:t xml:space="preserve">3.3 </w:t>
       </w:r>
@@ -7418,7 +7679,7 @@
       <w:pPr>
         <w:pStyle w:val="Heading2"/>
       </w:pPr>
-      <w:bookmarkStart w:id="10" w:name="_Toc497615789"/>
+      <w:bookmarkStart w:id="10" w:name="_Toc497680357"/>
       <w:r>
         <w:t xml:space="preserve">3.4 </w:t>
       </w:r>
@@ -7512,7 +7773,7 @@
       <w:pPr>
         <w:pStyle w:val="Heading3"/>
       </w:pPr>
-      <w:bookmarkStart w:id="11" w:name="_Toc497615790"/>
+      <w:bookmarkStart w:id="11" w:name="_Toc497680358"/>
       <w:r>
         <w:t>3.4.1 Word Corrector Phase One</w:t>
       </w:r>
@@ -7570,7 +7831,7 @@
       <w:pPr>
         <w:pStyle w:val="Heading3"/>
       </w:pPr>
-      <w:bookmarkStart w:id="12" w:name="_Toc497615791"/>
+      <w:bookmarkStart w:id="12" w:name="_Toc497680359"/>
       <w:r>
         <w:t>3.4.2 Word Corrector Phase Two</w:t>
       </w:r>
@@ -7703,10 +7964,84 @@
       </w:r>
     </w:p>
     <w:p>
+      <w:r>
+        <w:t xml:space="preserve">It is also worth to note that the way which we use to find the </w:t>
+      </w:r>
+      <w:r>
+        <w:t xml:space="preserve">closest matching pair of </w:t>
+      </w:r>
+      <w:r>
+        <w:t>word</w:t>
+      </w:r>
+      <w:r>
+        <w:t>s</w:t>
+      </w:r>
+      <w:r>
+        <w:t xml:space="preserve"> is</w:t>
+      </w:r>
+      <w:r>
+        <w:t xml:space="preserve"> actually</w:t>
+      </w:r>
+      <w:r>
+        <w:t xml:space="preserve"> a heuristic and is not an algorithm.</w:t>
+      </w:r>
+      <w:r>
+        <w:t xml:space="preserve"> This is due to the fact that it is difficult to </w:t>
+      </w:r>
+      <w:r>
+        <w:t>truly tell which word is closer to a particular target word.</w:t>
+      </w:r>
+      <w:r>
+        <w:t xml:space="preserve"> For instance, </w:t>
+      </w:r>
+      <w:r>
+        <w:t>if we have already declared the variables “eye”, “</w:t>
+      </w:r>
+      <w:proofErr w:type="spellStart"/>
+      <w:r>
+        <w:t>ai</w:t>
+      </w:r>
+      <w:proofErr w:type="spellEnd"/>
+      <w:r>
+        <w:t>”, “aye” and we need to correct the word “</w:t>
+      </w:r>
+      <w:proofErr w:type="spellStart"/>
+      <w:r>
+        <w:t>i</w:t>
+      </w:r>
+      <w:proofErr w:type="spellEnd"/>
+      <w:r>
+        <w:t>”, which of these 3 variables would we deem as closest matching to the word “</w:t>
+      </w:r>
+      <w:proofErr w:type="spellStart"/>
+      <w:r>
+        <w:t>i</w:t>
+      </w:r>
+      <w:proofErr w:type="spellEnd"/>
+      <w:r>
+        <w:t>”</w:t>
+      </w:r>
+      <w:r>
+        <w:t>.</w:t>
+      </w:r>
+      <w:r>
+        <w:t xml:space="preserve"> </w:t>
+      </w:r>
+      <w:r>
+        <w:t>However, this heuristic is good enough for the purposes of</w:t>
+      </w:r>
+      <w:r>
+        <w:t xml:space="preserve"> this program in most in</w:t>
+      </w:r>
+      <w:r>
+        <w:t>stances, after testing the program with our script for the sample program from our earlier experiment.</w:t>
+      </w:r>
+    </w:p>
+    <w:p>
       <w:pPr>
         <w:pStyle w:val="Heading2"/>
       </w:pPr>
-      <w:bookmarkStart w:id="13" w:name="_Toc497615792"/>
+      <w:bookmarkStart w:id="13" w:name="_Toc497680360"/>
       <w:r>
         <w:t>3.5 Word Parser Module</w:t>
       </w:r>
@@ -7759,7 +8094,11 @@
         <w:t xml:space="preserve"> command.</w:t>
       </w:r>
       <w:r>
-        <w:t xml:space="preserve"> More on structured command will be covered in the next module in the following section.</w:t>
+        <w:t xml:space="preserve"> More on structured command will be covered in the next module in the following </w:t>
+      </w:r>
+      <w:r>
+        <w:lastRenderedPageBreak/>
+        <w:t>section.</w:t>
       </w:r>
       <w:r>
         <w:t xml:space="preserve"> </w:t>
@@ -7782,7 +8121,6 @@
         <w:t xml:space="preserve">, after realizing that the initial set of language defined is not really properly designed and </w:t>
       </w:r>
       <w:r>
-        <w:lastRenderedPageBreak/>
         <w:t xml:space="preserve">errors are not properly detected. </w:t>
       </w:r>
       <w:r>
@@ -7976,7 +8314,7 @@
       <w:pPr>
         <w:pStyle w:val="Heading2"/>
       </w:pPr>
-      <w:bookmarkStart w:id="14" w:name="_Toc497615793"/>
+      <w:bookmarkStart w:id="14" w:name="_Toc497680361"/>
       <w:r>
         <w:t xml:space="preserve">3.6 </w:t>
       </w:r>
@@ -8032,231 +8370,323 @@
       <w:pPr>
         <w:pStyle w:val="Heading1"/>
       </w:pPr>
-      <w:bookmarkStart w:id="15" w:name="_Toc497615794"/>
+      <w:bookmarkStart w:id="15" w:name="_Toc497680362"/>
       <w:r>
         <w:t>4 Plan for the next semester</w:t>
       </w:r>
       <w:bookmarkEnd w:id="15"/>
     </w:p>
-    <w:p/>
-    <w:p>
-      <w:r>
-        <w:t>More constructs – switch case, logical and, logical or, assignment with +</w:t>
-      </w:r>
+    <w:p>
+      <w:r>
+        <w:t xml:space="preserve">For the next semester, I will continue to improve on the project to </w:t>
+      </w:r>
+      <w:r>
+        <w:t xml:space="preserve">make </w:t>
+      </w:r>
+      <w:r>
+        <w:t xml:space="preserve">it easier for programmers to </w:t>
+      </w:r>
+      <w:r>
+        <w:t xml:space="preserve">code with their voices, so </w:t>
+      </w:r>
+      <w:r>
+        <w:t xml:space="preserve">as to empower CTS patients to write code once again and also to reduce the risk of contracting CTS. </w:t>
+      </w:r>
+      <w:r>
+        <w:t>The areas of improvements and their details will be elaborated on in the following subsections in this paper.</w:t>
+      </w:r>
+    </w:p>
+    <w:p>
+      <w:pPr>
+        <w:pStyle w:val="Heading2"/>
+      </w:pPr>
+      <w:bookmarkStart w:id="16" w:name="_Toc497680363"/>
+      <w:r>
+        <w:t>4.1</w:t>
+      </w:r>
+      <w:r>
+        <w:t xml:space="preserve"> </w:t>
+      </w:r>
+      <w:r>
+        <w:t>Improving the Structured Language</w:t>
+      </w:r>
+      <w:bookmarkEnd w:id="16"/>
+    </w:p>
+    <w:p>
+      <w:r>
+        <w:t xml:space="preserve">The current structured language might be a little bit hard to remember by heart and may still lack some </w:t>
+      </w:r>
+      <w:r>
+        <w:t>natural English language aspects, in the sense that it is not really spoken in a natural English manner.</w:t>
+      </w:r>
+      <w:r>
+        <w:t xml:space="preserve"> Thus, the plan for next semester would be to continue redefining and editing the structured language, in order to make the speaking more natural, while retaining the unambiguous domain of the language so that the translation to program code is not ambiguous. </w:t>
+      </w:r>
+      <w:r>
+        <w:t xml:space="preserve">There will also be attempts to improve the structured </w:t>
+      </w:r>
+      <w:r>
+        <w:lastRenderedPageBreak/>
+        <w:t xml:space="preserve">language to use keywords which can be more easily recognized by the Speech Recognition module to make the recognition process more accurate. </w:t>
+      </w:r>
+    </w:p>
+    <w:p>
+      <w:pPr>
+        <w:pStyle w:val="Heading2"/>
+      </w:pPr>
+      <w:bookmarkStart w:id="17" w:name="_Toc497680364"/>
+      <w:r>
+        <w:t>4.</w:t>
+      </w:r>
+      <w:r>
+        <w:t>2</w:t>
+      </w:r>
+      <w:r>
+        <w:t xml:space="preserve"> </w:t>
+      </w:r>
+      <w:r>
+        <w:t>Adding more constructs to</w:t>
+      </w:r>
+      <w:r>
+        <w:t xml:space="preserve"> the Structured Language</w:t>
+      </w:r>
+      <w:bookmarkEnd w:id="17"/>
+    </w:p>
+    <w:p>
+      <w:r>
+        <w:t xml:space="preserve">The current structured language does not contain every programming construct available, and is restricted to only a limited set of constructs. </w:t>
+      </w:r>
+      <w:r>
+        <w:t>The plan for the following semester would be to introduce more constructs to the program. S</w:t>
+      </w:r>
+      <w:r>
+        <w:t>ome of the constructs which were planned to be added are as follows:</w:t>
+      </w:r>
+    </w:p>
+    <w:p>
+      <w:pPr>
+        <w:pStyle w:val="ListParagraph"/>
+        <w:numPr>
+          <w:ilvl w:val="0"/>
+          <w:numId w:val="7"/>
+        </w:numPr>
+      </w:pPr>
+      <w:r>
+        <w:t>Switch – Case construct (The switch statement)</w:t>
+      </w:r>
+    </w:p>
+    <w:p>
+      <w:pPr>
+        <w:pStyle w:val="ListParagraph"/>
+        <w:numPr>
+          <w:ilvl w:val="0"/>
+          <w:numId w:val="7"/>
+        </w:numPr>
+      </w:pPr>
+      <w:r>
+        <w:t>The use of logical “and” and logical “or” when performing comparisons</w:t>
+      </w:r>
+    </w:p>
+    <w:p>
+      <w:pPr>
+        <w:pStyle w:val="ListParagraph"/>
+        <w:numPr>
+          <w:ilvl w:val="0"/>
+          <w:numId w:val="7"/>
+        </w:numPr>
+      </w:pPr>
+      <w:r>
+        <w:t>Shorthand assignment operators (such as “+=”, “-=”, “*=”, “/=”)</w:t>
+      </w:r>
+    </w:p>
+    <w:p>
+      <w:pPr>
+        <w:pStyle w:val="ListParagraph"/>
+        <w:numPr>
+          <w:ilvl w:val="0"/>
+          <w:numId w:val="7"/>
+        </w:numPr>
+      </w:pPr>
+      <w:r>
+        <w:t>Allowing the use of symbols like percentage (%), dollar ($) and ampersand (&amp;)</w:t>
+      </w:r>
+    </w:p>
+    <w:p>
+      <w:r>
+        <w:t xml:space="preserve">The sets of constructs to be added are not exhaustive. There will be </w:t>
+      </w:r>
+      <w:r>
+        <w:t>many more other constructs which could potentially be added a</w:t>
+      </w:r>
+      <w:r>
+        <w:t>s well, and the more commonly used constructs would take precedence in the order of my implementation in future.</w:t>
+      </w:r>
+      <w:r>
+        <w:t xml:space="preserve"> </w:t>
+      </w:r>
+    </w:p>
+    <w:p>
+      <w:pPr>
+        <w:pStyle w:val="Heading2"/>
+      </w:pPr>
+      <w:bookmarkStart w:id="18" w:name="_Toc497680365"/>
+      <w:r>
+        <w:t>4.</w:t>
+      </w:r>
+      <w:r>
+        <w:t>3</w:t>
+      </w:r>
+      <w:r>
+        <w:t xml:space="preserve"> </w:t>
+      </w:r>
+      <w:r>
+        <w:t>Improving Word Corrector Module</w:t>
+      </w:r>
+      <w:bookmarkEnd w:id="18"/>
+    </w:p>
+    <w:p>
+      <w:r>
+        <w:t>As mentioned earlier, the Word Corrector module</w:t>
+      </w:r>
+      <w:r>
+        <w:t>’s phase one</w:t>
+      </w:r>
+      <w:r>
+        <w:t xml:space="preserve"> currently uses a hardcoded algorith</w:t>
+      </w:r>
+      <w:r>
+        <w:t>m to correct common errors, and</w:t>
+      </w:r>
+      <w:r>
+        <w:t xml:space="preserve"> we will improve on this aspect in the next semester. </w:t>
+      </w:r>
+      <w:r>
+        <w:t xml:space="preserve">A hardcoded algorithm is not robust enough and is not easy for us to edit or extend the current state, as such a better algorithm is necessary to improve our module further. </w:t>
+      </w:r>
+      <w:r>
+        <w:t>One possible way of doing so would be to make use of the word similarity heuristic</w:t>
+      </w:r>
+      <w:r>
+        <w:t>,</w:t>
+      </w:r>
+      <w:r>
+        <w:t xml:space="preserve"> as presented in Word Corrector module’s phase two</w:t>
+      </w:r>
+      <w:r>
+        <w:t>,</w:t>
+      </w:r>
+      <w:r>
+        <w:t xml:space="preserve"> </w:t>
+      </w:r>
+      <w:r>
+        <w:t xml:space="preserve">to execute the correction. </w:t>
+      </w:r>
+      <w:r>
+        <w:t xml:space="preserve">We could possibly use a list of keywords and check if the recognized word from the Speech Recognition module has a close similarity to any of the keywords in the list and perform the correction. </w:t>
+      </w:r>
+      <w:r>
+        <w:t xml:space="preserve">In the next semester, I will look at the plausibility of employing such a method to perform the correction and also investigate and research for more alternative methods to improve </w:t>
+      </w:r>
+      <w:r>
+        <w:t>the correction, to check if there is any better way of doing the correction.</w:t>
+      </w:r>
+    </w:p>
+    <w:p>
+      <w:pPr>
+        <w:pStyle w:val="Heading2"/>
+      </w:pPr>
+      <w:bookmarkStart w:id="19" w:name="_Toc497680366"/>
+      <w:r>
+        <w:t>4.</w:t>
+      </w:r>
+      <w:r>
+        <w:t>4</w:t>
+      </w:r>
+      <w:r>
+        <w:t xml:space="preserve"> Improving </w:t>
+      </w:r>
+      <w:r>
+        <w:t xml:space="preserve">overall </w:t>
+      </w:r>
+      <w:r>
+        <w:t xml:space="preserve">program </w:t>
+      </w:r>
+      <w:r>
+        <w:t xml:space="preserve">and </w:t>
+      </w:r>
+      <w:r>
+        <w:t>feedback</w:t>
+      </w:r>
+      <w:bookmarkEnd w:id="19"/>
+    </w:p>
+    <w:p>
+      <w:r>
+        <w:t xml:space="preserve">The current Coding by Dictation application </w:t>
+      </w:r>
+      <w:r>
+        <w:t xml:space="preserve">is a simple program which converts voice input into program code, and it has very minimal User Interface (UI). </w:t>
+      </w:r>
+      <w:r>
+        <w:t xml:space="preserve">These aspects would be worked upon in the next semester to give the user a better </w:t>
+      </w:r>
+      <w:r>
+        <w:t>coding interface. Moreover, there is only a limited set of feedbacks given to the user</w:t>
+      </w:r>
+      <w:r>
+        <w:t xml:space="preserve"> according to what the user has input into the program. There is a need to </w:t>
+      </w:r>
+      <w:r>
+        <w:t xml:space="preserve">give proper and more detailed feedback to the users, which will </w:t>
+      </w:r>
+      <w:r>
+        <w:t>greatly enhance the coding efficiency of the programmer.</w:t>
+      </w:r>
+      <w:r>
+        <w:t xml:space="preserve"> If time permits, I will also look into allowing the user to edit the program as that is more similar to the thought process of a programmer. A programmer does not code by writing out a whole piece of code on paper first before typing it into the computer. The thought process would include </w:t>
+      </w:r>
+      <w:r>
+        <w:t>going back in the middle of coding to declare a variable which is nee</w:t>
+      </w:r>
+      <w:r>
+        <w:t xml:space="preserve">ded to be used at the current stage of coding, thus </w:t>
+      </w:r>
+      <w:r>
+        <w:t>the need for user to add or edit code previously entered.</w:t>
+      </w:r>
+      <w:r>
+        <w:t xml:space="preserve"> This will create a more complete program which would resemble closely to how programmers would usually type code.</w:t>
+      </w:r>
+    </w:p>
+    <w:p>
+      <w:pPr>
+        <w:pStyle w:val="Heading1"/>
+      </w:pPr>
+      <w:bookmarkStart w:id="20" w:name="_Toc497680367"/>
+      <w:r>
+        <w:t>5</w:t>
+      </w:r>
+      <w:r>
+        <w:t xml:space="preserve"> </w:t>
+      </w:r>
+      <w:r>
+        <w:t>References</w:t>
+      </w:r>
+      <w:bookmarkEnd w:id="20"/>
+    </w:p>
+    <w:p>
+      <w:r>
+        <w:t>Chew, Y.X. (2016). Hands Free Programming. National University of Singapore, 2016</w:t>
+      </w:r>
+    </w:p>
+    <w:p>
+      <w:r>
+        <w:t>Crouch, Tammy (1995). Carpal Tunnel Syndrome and Repetitive Stress Injuries: The Comprehensive Guide to Prevention, Treatment and Recovery. Frog, Ltd. Berkeley, California.</w:t>
+      </w:r>
+    </w:p>
+    <w:p>
       <w:proofErr w:type="gramStart"/>
       <w:r>
-        <w:t xml:space="preserve">= </w:t>
-      </w:r>
-      <w:r>
-        <w:t xml:space="preserve"> </w:t>
-      </w:r>
-      <w:r>
-        <w:t>,</w:t>
-      </w:r>
-      <w:proofErr w:type="gramEnd"/>
-      <w:r>
-        <w:t xml:space="preserve"> allowing symbols like % and $</w:t>
-      </w:r>
-      <w:r>
-        <w:t xml:space="preserve"> </w:t>
-      </w:r>
-      <w:r>
-        <w:t>, ampersand &amp;</w:t>
-      </w:r>
-    </w:p>
-    <w:p>
-      <w:r>
-        <w:t xml:space="preserve">Word corrector correction to use word similarity to </w:t>
-      </w:r>
-      <w:proofErr w:type="gramStart"/>
-      <w:r>
-        <w:t>keywords ?</w:t>
-      </w:r>
-      <w:proofErr w:type="gramEnd"/>
-      <w:r>
-        <w:t xml:space="preserve"> </w:t>
-      </w:r>
-      <w:proofErr w:type="gramStart"/>
-      <w:r>
-        <w:t>plus</w:t>
-      </w:r>
-      <w:proofErr w:type="gramEnd"/>
-      <w:r>
-        <w:t xml:space="preserve"> pyparsing ?</w:t>
-      </w:r>
-    </w:p>
-    <w:p>
-      <w:pPr>
-        <w:pStyle w:val="NoSpacing"/>
-        <w:rPr>
-          <w:rFonts w:ascii="Times New Roman" w:hAnsi="Times New Roman" w:cs="Times New Roman"/>
-          <w:sz w:val="32"/>
-          <w:szCs w:val="32"/>
-        </w:rPr>
-      </w:pPr>
-    </w:p>
-    <w:p>
-      <w:pPr>
-        <w:pStyle w:val="NoSpacing"/>
-        <w:rPr>
-          <w:rFonts w:ascii="Times New Roman" w:hAnsi="Times New Roman" w:cs="Times New Roman"/>
-          <w:sz w:val="32"/>
-          <w:szCs w:val="32"/>
-        </w:rPr>
-      </w:pPr>
-    </w:p>
-    <w:p>
-      <w:pPr>
-        <w:pStyle w:val="NoSpacing"/>
-        <w:jc w:val="center"/>
-        <w:rPr>
-          <w:rFonts w:ascii="Times New Roman" w:hAnsi="Times New Roman" w:cs="Times New Roman"/>
-        </w:rPr>
-      </w:pPr>
-    </w:p>
-    <w:p>
-      <w:pPr>
-        <w:pStyle w:val="NoSpacing"/>
-        <w:jc w:val="center"/>
-        <w:rPr>
-          <w:rFonts w:ascii="Times New Roman" w:hAnsi="Times New Roman" w:cs="Times New Roman"/>
-        </w:rPr>
-      </w:pPr>
-    </w:p>
-    <w:p>
-      <w:r>
-        <w:t>Final Year Project (FYP)</w:t>
-      </w:r>
-    </w:p>
-    <w:p>
-      <w:r>
-        <w:t>Submission Guidelines for CA Report</w:t>
-      </w:r>
-    </w:p>
-    <w:p>
-      <w:r>
-        <w:t>The CA Report is a short report (10-15 pages) that covers:</w:t>
-      </w:r>
-    </w:p>
-    <w:p>
-      <w:r>
-        <w:t xml:space="preserve"> </w:t>
-      </w:r>
-      <w:proofErr w:type="gramStart"/>
-      <w:r>
-        <w:t>project</w:t>
-      </w:r>
-      <w:proofErr w:type="gramEnd"/>
-      <w:r>
-        <w:t xml:space="preserve"> title;</w:t>
-      </w:r>
-    </w:p>
-    <w:p>
-      <w:r>
-        <w:t xml:space="preserve"> </w:t>
-      </w:r>
-      <w:proofErr w:type="gramStart"/>
-      <w:r>
-        <w:t>project</w:t>
-      </w:r>
-      <w:proofErr w:type="gramEnd"/>
-      <w:r>
-        <w:t xml:space="preserve"> objectives description;</w:t>
-      </w:r>
-    </w:p>
-    <w:p>
-      <w:r>
         <w:lastRenderedPageBreak/>
-        <w:t xml:space="preserve"> </w:t>
-      </w:r>
-      <w:proofErr w:type="gramStart"/>
-      <w:r>
-        <w:t>literature</w:t>
-      </w:r>
-      <w:proofErr w:type="gramEnd"/>
-      <w:r>
-        <w:t xml:space="preserve"> review</w:t>
-      </w:r>
-    </w:p>
-    <w:p>
-      <w:r>
-        <w:t xml:space="preserve"> </w:t>
-      </w:r>
-      <w:proofErr w:type="gramStart"/>
-      <w:r>
-        <w:t>progress</w:t>
-      </w:r>
-      <w:proofErr w:type="gramEnd"/>
-      <w:r>
-        <w:t xml:space="preserve"> made so far (perhaps covering design/investigation alternatives, and</w:t>
-      </w:r>
-    </w:p>
-    <w:p>
-      <w:proofErr w:type="gramStart"/>
-      <w:r>
-        <w:t>thoughts</w:t>
-      </w:r>
-      <w:proofErr w:type="gramEnd"/>
-      <w:r>
-        <w:t xml:space="preserve"> on preliminary design/investigation); and</w:t>
-      </w:r>
-    </w:p>
-    <w:p>
-      <w:r>
-        <w:t xml:space="preserve"> </w:t>
-      </w:r>
-      <w:proofErr w:type="gramStart"/>
-      <w:r>
-        <w:t>research</w:t>
-      </w:r>
-      <w:proofErr w:type="gramEnd"/>
-      <w:r>
-        <w:t xml:space="preserve"> plan for the next semester.</w:t>
-      </w:r>
-    </w:p>
-    <w:p>
-      <w:r>
-        <w:t xml:space="preserve"> </w:t>
-      </w:r>
-      <w:proofErr w:type="gramStart"/>
-      <w:r>
-        <w:t>list</w:t>
-      </w:r>
-      <w:proofErr w:type="gramEnd"/>
-      <w:r>
-        <w:t xml:space="preserve"> of references.</w:t>
-      </w:r>
-    </w:p>
-    <w:p/>
-    <w:p>
-      <w:pPr>
-        <w:pStyle w:val="Heading1"/>
-      </w:pPr>
-      <w:bookmarkStart w:id="16" w:name="_Toc497615795"/>
-      <w:r>
-        <w:t>5</w:t>
-      </w:r>
-      <w:r>
-        <w:t xml:space="preserve"> </w:t>
-      </w:r>
-      <w:r>
-        <w:t>References</w:t>
-      </w:r>
-      <w:bookmarkEnd w:id="16"/>
-    </w:p>
-    <w:p>
-      <w:r>
-        <w:t>Chew, Y.X. (2016). Hands Free Programming. National University of Singapore, 2016</w:t>
-      </w:r>
-    </w:p>
-    <w:p>
-      <w:r>
-        <w:t>Crouch, Tammy (1995). Carpal Tunnel Syndrome and Repetitive Stress Injuries: The Comprehensive Guide to Prevention, Treatment and Recovery. Frog, Ltd. Berkeley, California.</w:t>
-      </w:r>
-    </w:p>
-    <w:p>
-      <w:proofErr w:type="gramStart"/>
-      <w:r>
         <w:t>Gao</w:t>
       </w:r>
       <w:proofErr w:type="gramEnd"/>
@@ -8279,8 +8709,6 @@
         <w:r>
           <w:rPr>
             <w:rStyle w:val="Hyperlink"/>
-            <w:sz w:val="24"/>
-            <w:szCs w:val="24"/>
           </w:rPr>
           <w:t>http://pyparsing.wikispaces.com/Download+and+Installation</w:t>
         </w:r>
@@ -8290,17 +8718,7 @@
       </w:r>
     </w:p>
     <w:p>
-      <w:pPr>
-        <w:rPr>
-          <w:sz w:val="24"/>
-          <w:szCs w:val="24"/>
-        </w:rPr>
-      </w:pPr>
-      <w:r>
-        <w:rPr>
-          <w:sz w:val="24"/>
-          <w:szCs w:val="24"/>
-        </w:rPr>
+      <w:r>
         <w:t xml:space="preserve">Turk, J. and Stephens, M. (2016) Jellyfish (Version 0.5.6) [Software]. Available from </w:t>
       </w:r>
       <w:hyperlink r:id="rId10" w:history="1">
@@ -8324,10 +8742,6 @@
         </w:rPr>
       </w:pPr>
       <w:r>
-        <w:rPr>
-          <w:sz w:val="24"/>
-          <w:szCs w:val="24"/>
-        </w:rPr>
         <w:t xml:space="preserve">Zhang, A. (2017). Speech Recognition (Version 3.7) [Software]. Available from </w:t>
       </w:r>
       <w:hyperlink r:id="rId11" w:anchor="readme" w:history="1">
@@ -8351,48 +8765,26 @@
     <w:p/>
     <w:p>
       <w:r>
-        <w:rPr>
-          <w:shd w:val="clear" w:color="auto" w:fill="FFFFFF"/>
-        </w:rPr>
-        <w:t> </w:t>
-      </w:r>
+        <w:t>1. Read http://advice.writing.utoronto.ca/types-of-writing/literature-review/ to find out</w:t>
+      </w:r>
+    </w:p>
+    <w:p>
       <w:proofErr w:type="gramStart"/>
       <w:r>
-        <w:rPr>
-          <w:shd w:val="clear" w:color="auto" w:fill="FFFFFF"/>
-        </w:rPr>
-        <w:t>supervisors</w:t>
+        <w:t>what</w:t>
       </w:r>
       <w:proofErr w:type="gramEnd"/>
       <w:r>
-        <w:rPr>
-          <w:shd w:val="clear" w:color="auto" w:fill="FFFFFF"/>
-        </w:rPr>
-        <w:t xml:space="preserve"> / main evaluators can have informal discussion about the student’s understanding of the project, progress, what he would be doing in the next semester, and expected outcome at the end of the project.</w:t>
-      </w:r>
-    </w:p>
-    <w:p>
-      <w:r>
-        <w:t>1. Read http://advice.writing.utoronto.ca/types-of-writing/literature-review/ to find out</w:t>
+        <w:t xml:space="preserve"> literature reviews should and should not be. You may want to check with your</w:t>
       </w:r>
     </w:p>
     <w:p>
       <w:proofErr w:type="gramStart"/>
       <w:r>
-        <w:t>what</w:t>
+        <w:t>supervisor</w:t>
       </w:r>
       <w:proofErr w:type="gramEnd"/>
       <w:r>
-        <w:t xml:space="preserve"> literature reviews should and should not be. You may want to check with your</w:t>
-      </w:r>
-    </w:p>
-    <w:p>
-      <w:proofErr w:type="gramStart"/>
-      <w:r>
-        <w:t>supervisor</w:t>
-      </w:r>
-      <w:proofErr w:type="gramEnd"/>
-      <w:r>
         <w:t xml:space="preserve"> on the best way to do a literature review in your research area.</w:t>
       </w:r>
     </w:p>
@@ -8405,56 +8797,6 @@
       <w:r>
         <w:t>http://www.cdtl.nus.edu.sg/success/sl7.htm.</w:t>
       </w:r>
-    </w:p>
-    <w:p>
-      <w:r>
-        <w:t>3. You should submit one hard copy to your supervisor by the deadline</w:t>
-      </w:r>
-    </w:p>
-    <w:p>
-      <w:r>
-        <w:t>(Wednesday, week 13).</w:t>
-      </w:r>
-    </w:p>
-    <w:p/>
-    <w:p>
-      <w:pPr>
-        <w:rPr>
-          <w:shd w:val="clear" w:color="auto" w:fill="FFFFFF"/>
-        </w:rPr>
-      </w:pPr>
-      <w:r>
-        <w:rPr>
-          <w:shd w:val="clear" w:color="auto" w:fill="FFFFFF"/>
-        </w:rPr>
-        <w:lastRenderedPageBreak/>
-        <w:t>FYP report - interim can follow final report format</w:t>
-      </w:r>
-      <w:r>
-        <w:br/>
-      </w:r>
-      <w:r>
-        <w:rPr>
-          <w:shd w:val="clear" w:color="auto" w:fill="FFFFFF"/>
-        </w:rPr>
-        <w:t>Submit to supervisor as soft copy</w:t>
-      </w:r>
-      <w:r>
-        <w:br/>
-      </w:r>
-      <w:r>
-        <w:rPr>
-          <w:shd w:val="clear" w:color="auto" w:fill="FFFFFF"/>
-        </w:rPr>
-        <w:t>Check with evaluator submission</w:t>
-      </w:r>
-    </w:p>
-    <w:p>
-      <w:pPr>
-        <w:rPr>
-          <w:shd w:val="clear" w:color="auto" w:fill="FFFFFF"/>
-        </w:rPr>
-      </w:pPr>
     </w:p>
     <w:p>
       <w:r>
@@ -8470,6 +8812,14 @@
           <w:shd w:val="clear" w:color="auto" w:fill="FFFFFF"/>
         </w:rPr>
         <w:t>5.00pm on 8th November 2017.</w:t>
+      </w:r>
+      <w:r>
+        <w:rPr>
+          <w:b/>
+          <w:bCs/>
+          <w:shd w:val="clear" w:color="auto" w:fill="FFFFFF"/>
+        </w:rPr>
+        <w:t xml:space="preserve"> (10 – 15 pages)</w:t>
       </w:r>
     </w:p>
     <w:sectPr>
@@ -8689,6 +9039,95 @@
     </w:lvl>
   </w:abstractNum>
   <w:abstractNum w:abstractNumId="1" w15:restartNumberingAfterBreak="0">
+    <w:nsid w:val="27DF402C"/>
+    <w:multiLevelType w:val="hybridMultilevel"/>
+    <w:tmpl w:val="607CF790"/>
+    <w:lvl w:ilvl="0" w:tplc="0409000F">
+      <w:start w:val="1"/>
+      <w:numFmt w:val="decimal"/>
+      <w:lvlText w:val="%1."/>
+      <w:lvlJc w:val="left"/>
+      <w:pPr>
+        <w:ind w:left="720" w:hanging="360"/>
+      </w:pPr>
+      <w:rPr>
+        <w:rFonts w:hint="default"/>
+      </w:rPr>
+    </w:lvl>
+    <w:lvl w:ilvl="1" w:tplc="04090019">
+      <w:start w:val="1"/>
+      <w:numFmt w:val="lowerLetter"/>
+      <w:lvlText w:val="%2."/>
+      <w:lvlJc w:val="left"/>
+      <w:pPr>
+        <w:ind w:left="1440" w:hanging="360"/>
+      </w:pPr>
+    </w:lvl>
+    <w:lvl w:ilvl="2" w:tplc="0409001B" w:tentative="1">
+      <w:start w:val="1"/>
+      <w:numFmt w:val="lowerRoman"/>
+      <w:lvlText w:val="%3."/>
+      <w:lvlJc w:val="right"/>
+      <w:pPr>
+        <w:ind w:left="2160" w:hanging="180"/>
+      </w:pPr>
+    </w:lvl>
+    <w:lvl w:ilvl="3" w:tplc="0409000F" w:tentative="1">
+      <w:start w:val="1"/>
+      <w:numFmt w:val="decimal"/>
+      <w:lvlText w:val="%4."/>
+      <w:lvlJc w:val="left"/>
+      <w:pPr>
+        <w:ind w:left="2880" w:hanging="360"/>
+      </w:pPr>
+    </w:lvl>
+    <w:lvl w:ilvl="4" w:tplc="04090019" w:tentative="1">
+      <w:start w:val="1"/>
+      <w:numFmt w:val="lowerLetter"/>
+      <w:lvlText w:val="%5."/>
+      <w:lvlJc w:val="left"/>
+      <w:pPr>
+        <w:ind w:left="3600" w:hanging="360"/>
+      </w:pPr>
+    </w:lvl>
+    <w:lvl w:ilvl="5" w:tplc="0409001B" w:tentative="1">
+      <w:start w:val="1"/>
+      <w:numFmt w:val="lowerRoman"/>
+      <w:lvlText w:val="%6."/>
+      <w:lvlJc w:val="right"/>
+      <w:pPr>
+        <w:ind w:left="4320" w:hanging="180"/>
+      </w:pPr>
+    </w:lvl>
+    <w:lvl w:ilvl="6" w:tplc="0409000F" w:tentative="1">
+      <w:start w:val="1"/>
+      <w:numFmt w:val="decimal"/>
+      <w:lvlText w:val="%7."/>
+      <w:lvlJc w:val="left"/>
+      <w:pPr>
+        <w:ind w:left="5040" w:hanging="360"/>
+      </w:pPr>
+    </w:lvl>
+    <w:lvl w:ilvl="7" w:tplc="04090019" w:tentative="1">
+      <w:start w:val="1"/>
+      <w:numFmt w:val="lowerLetter"/>
+      <w:lvlText w:val="%8."/>
+      <w:lvlJc w:val="left"/>
+      <w:pPr>
+        <w:ind w:left="5760" w:hanging="360"/>
+      </w:pPr>
+    </w:lvl>
+    <w:lvl w:ilvl="8" w:tplc="0409001B" w:tentative="1">
+      <w:start w:val="1"/>
+      <w:numFmt w:val="lowerRoman"/>
+      <w:lvlText w:val="%9."/>
+      <w:lvlJc w:val="right"/>
+      <w:pPr>
+        <w:ind w:left="6480" w:hanging="180"/>
+      </w:pPr>
+    </w:lvl>
+  </w:abstractNum>
+  <w:abstractNum w:abstractNumId="2" w15:restartNumberingAfterBreak="0">
     <w:nsid w:val="32C2775B"/>
     <w:multiLevelType w:val="multilevel"/>
     <w:tmpl w:val="6F9C22A0"/>
@@ -8801,7 +9240,7 @@
       </w:rPr>
     </w:lvl>
   </w:abstractNum>
-  <w:abstractNum w:abstractNumId="2" w15:restartNumberingAfterBreak="0">
+  <w:abstractNum w:abstractNumId="3" w15:restartNumberingAfterBreak="0">
     <w:nsid w:val="35901598"/>
     <w:multiLevelType w:val="multilevel"/>
     <w:tmpl w:val="20C8F9CC"/>
@@ -8950,7 +9389,7 @@
       </w:rPr>
     </w:lvl>
   </w:abstractNum>
-  <w:abstractNum w:abstractNumId="3" w15:restartNumberingAfterBreak="0">
+  <w:abstractNum w:abstractNumId="4" w15:restartNumberingAfterBreak="0">
     <w:nsid w:val="47827EC8"/>
     <w:multiLevelType w:val="multilevel"/>
     <w:tmpl w:val="177C464C"/>
@@ -9099,7 +9538,7 @@
       </w:rPr>
     </w:lvl>
   </w:abstractNum>
-  <w:abstractNum w:abstractNumId="4" w15:restartNumberingAfterBreak="0">
+  <w:abstractNum w:abstractNumId="5" w15:restartNumberingAfterBreak="0">
     <w:nsid w:val="4AE5661D"/>
     <w:multiLevelType w:val="multilevel"/>
     <w:tmpl w:val="6F9C22A0"/>
@@ -9212,7 +9651,7 @@
       </w:rPr>
     </w:lvl>
   </w:abstractNum>
-  <w:abstractNum w:abstractNumId="5" w15:restartNumberingAfterBreak="0">
+  <w:abstractNum w:abstractNumId="6" w15:restartNumberingAfterBreak="0">
     <w:nsid w:val="6FF56456"/>
     <w:multiLevelType w:val="multilevel"/>
     <w:tmpl w:val="252C633A"/>
@@ -9326,22 +9765,25 @@
     </w:lvl>
   </w:abstractNum>
   <w:num w:numId="1">
-    <w:abstractNumId w:val="4"/>
+    <w:abstractNumId w:val="5"/>
   </w:num>
   <w:num w:numId="2">
-    <w:abstractNumId w:val="1"/>
+    <w:abstractNumId w:val="2"/>
   </w:num>
   <w:num w:numId="3">
-    <w:abstractNumId w:val="5"/>
+    <w:abstractNumId w:val="6"/>
   </w:num>
   <w:num w:numId="4">
     <w:abstractNumId w:val="0"/>
   </w:num>
   <w:num w:numId="5">
+    <w:abstractNumId w:val="4"/>
+  </w:num>
+  <w:num w:numId="6">
     <w:abstractNumId w:val="3"/>
   </w:num>
-  <w:num w:numId="6">
-    <w:abstractNumId w:val="2"/>
+  <w:num w:numId="7">
+    <w:abstractNumId w:val="1"/>
   </w:num>
 </w:numbering>
 </file>
@@ -10326,7 +10768,7 @@
 </file>
 
 <file path=customXml/itemProps1.xml><?xml version="1.0" encoding="utf-8"?>
-<ds:datastoreItem xmlns:ds="http://schemas.openxmlformats.org/officeDocument/2006/customXml" ds:itemID="{BB018F44-677A-46BB-BFA3-FD118315568E}">
+<ds:datastoreItem xmlns:ds="http://schemas.openxmlformats.org/officeDocument/2006/customXml" ds:itemID="{EAAB5C7D-8A2B-469A-B719-8062C17280E7}">
   <ds:schemaRefs>
     <ds:schemaRef ds:uri="http://schemas.openxmlformats.org/officeDocument/2006/bibliography"/>
   </ds:schemaRefs>

</xml_diff>

<commit_message>
Added one literature review to CA Report
</commit_message>
<xml_diff>
--- a/CA Report.docx
+++ b/CA Report.docx
@@ -553,25 +553,7 @@
           <w:sz w:val="32"/>
           <w:szCs w:val="32"/>
         </w:rPr>
-        <w:t xml:space="preserve">Lam Zhen </w:t>
-      </w:r>
-      <w:proofErr w:type="spellStart"/>
-      <w:r>
-        <w:rPr>
-          <w:rFonts w:ascii="Times New Roman" w:hAnsi="Times New Roman" w:cs="Times New Roman"/>
-          <w:sz w:val="32"/>
-          <w:szCs w:val="32"/>
-        </w:rPr>
-        <w:t>Zong</w:t>
-      </w:r>
-      <w:proofErr w:type="spellEnd"/>
-      <w:r>
-        <w:rPr>
-          <w:rFonts w:ascii="Times New Roman" w:hAnsi="Times New Roman" w:cs="Times New Roman"/>
-          <w:sz w:val="32"/>
-          <w:szCs w:val="32"/>
-        </w:rPr>
-        <w:t xml:space="preserve"> Nicholas</w:t>
+        <w:t>Lam Zhen Zong Nicholas</w:t>
       </w:r>
     </w:p>
     <w:p/>
@@ -797,124 +779,71 @@
             </w:rPr>
             <w:fldChar w:fldCharType="separate"/>
           </w:r>
-          <w:bookmarkStart w:id="0" w:name="_GoBack"/>
-          <w:r>
-            <w:rPr>
-              <w:rStyle w:val="Hyperlink"/>
-              <w:rFonts w:asciiTheme="minorHAnsi" w:hAnsiTheme="minorHAnsi" w:cstheme="minorHAnsi"/>
-              <w:noProof/>
-            </w:rPr>
-            <w:fldChar w:fldCharType="begin"/>
-          </w:r>
-          <w:r>
-            <w:rPr>
-              <w:rStyle w:val="Hyperlink"/>
-              <w:rFonts w:asciiTheme="minorHAnsi" w:hAnsiTheme="minorHAnsi" w:cstheme="minorHAnsi"/>
-              <w:noProof/>
-            </w:rPr>
-            <w:instrText xml:space="preserve"> </w:instrText>
-          </w:r>
-          <w:r>
-            <w:rPr>
-              <w:rFonts w:asciiTheme="minorHAnsi" w:hAnsiTheme="minorHAnsi" w:cstheme="minorHAnsi"/>
-              <w:noProof/>
-            </w:rPr>
-            <w:instrText>HYPERLINK \l "_Toc497680348"</w:instrText>
-          </w:r>
-          <w:r>
-            <w:rPr>
-              <w:rStyle w:val="Hyperlink"/>
-              <w:rFonts w:asciiTheme="minorHAnsi" w:hAnsiTheme="minorHAnsi" w:cstheme="minorHAnsi"/>
-              <w:noProof/>
-            </w:rPr>
-            <w:instrText xml:space="preserve"> </w:instrText>
-          </w:r>
-          <w:r>
-            <w:rPr>
-              <w:rStyle w:val="Hyperlink"/>
-              <w:rFonts w:asciiTheme="minorHAnsi" w:hAnsiTheme="minorHAnsi" w:cstheme="minorHAnsi"/>
-              <w:noProof/>
-            </w:rPr>
-          </w:r>
-          <w:r>
-            <w:rPr>
-              <w:rStyle w:val="Hyperlink"/>
-              <w:rFonts w:asciiTheme="minorHAnsi" w:hAnsiTheme="minorHAnsi" w:cstheme="minorHAnsi"/>
-              <w:noProof/>
-            </w:rPr>
-            <w:fldChar w:fldCharType="separate"/>
-          </w:r>
-          <w:r>
-            <w:rPr>
-              <w:rStyle w:val="Hyperlink"/>
-              <w:rFonts w:asciiTheme="minorHAnsi" w:hAnsiTheme="minorHAnsi" w:cstheme="minorHAnsi"/>
-              <w:noProof/>
-            </w:rPr>
-            <w:t>1 Introduction</w:t>
-          </w:r>
-          <w:r>
-            <w:rPr>
-              <w:rFonts w:asciiTheme="minorHAnsi" w:hAnsiTheme="minorHAnsi" w:cstheme="minorHAnsi"/>
-              <w:noProof/>
-              <w:webHidden/>
-            </w:rPr>
-            <w:tab/>
-          </w:r>
-          <w:r>
-            <w:rPr>
-              <w:rFonts w:asciiTheme="minorHAnsi" w:hAnsiTheme="minorHAnsi" w:cstheme="minorHAnsi"/>
-              <w:noProof/>
-              <w:webHidden/>
-            </w:rPr>
-            <w:fldChar w:fldCharType="begin"/>
-          </w:r>
-          <w:r>
-            <w:rPr>
-              <w:rFonts w:asciiTheme="minorHAnsi" w:hAnsiTheme="minorHAnsi" w:cstheme="minorHAnsi"/>
-              <w:noProof/>
-              <w:webHidden/>
-            </w:rPr>
-            <w:instrText xml:space="preserve"> PAGEREF _Toc497680348 \h </w:instrText>
-          </w:r>
-          <w:r>
-            <w:rPr>
-              <w:rFonts w:asciiTheme="minorHAnsi" w:hAnsiTheme="minorHAnsi" w:cstheme="minorHAnsi"/>
-              <w:noProof/>
-              <w:webHidden/>
-            </w:rPr>
-          </w:r>
-          <w:r>
-            <w:rPr>
-              <w:rFonts w:asciiTheme="minorHAnsi" w:hAnsiTheme="minorHAnsi" w:cstheme="minorHAnsi"/>
-              <w:noProof/>
-              <w:webHidden/>
-            </w:rPr>
-            <w:fldChar w:fldCharType="separate"/>
-          </w:r>
-          <w:r>
-            <w:rPr>
-              <w:rFonts w:asciiTheme="minorHAnsi" w:hAnsiTheme="minorHAnsi" w:cstheme="minorHAnsi"/>
-              <w:noProof/>
-              <w:webHidden/>
-            </w:rPr>
-            <w:t>1</w:t>
-          </w:r>
-          <w:r>
-            <w:rPr>
-              <w:rFonts w:asciiTheme="minorHAnsi" w:hAnsiTheme="minorHAnsi" w:cstheme="minorHAnsi"/>
-              <w:noProof/>
-              <w:webHidden/>
-            </w:rPr>
-            <w:fldChar w:fldCharType="end"/>
-          </w:r>
-          <w:r>
-            <w:rPr>
-              <w:rStyle w:val="Hyperlink"/>
-              <w:rFonts w:asciiTheme="minorHAnsi" w:hAnsiTheme="minorHAnsi" w:cstheme="minorHAnsi"/>
-              <w:noProof/>
-            </w:rPr>
-            <w:fldChar w:fldCharType="end"/>
-          </w:r>
+          <w:hyperlink w:anchor="_Toc497680348" w:history="1">
+            <w:r>
+              <w:rPr>
+                <w:rStyle w:val="Hyperlink"/>
+                <w:rFonts w:asciiTheme="minorHAnsi" w:hAnsiTheme="minorHAnsi" w:cstheme="minorHAnsi"/>
+                <w:noProof/>
+              </w:rPr>
+              <w:t>1 Introduction</w:t>
+            </w:r>
+            <w:r>
+              <w:rPr>
+                <w:rFonts w:asciiTheme="minorHAnsi" w:hAnsiTheme="minorHAnsi" w:cstheme="minorHAnsi"/>
+                <w:noProof/>
+                <w:webHidden/>
+              </w:rPr>
+              <w:tab/>
+            </w:r>
+            <w:r>
+              <w:rPr>
+                <w:rFonts w:asciiTheme="minorHAnsi" w:hAnsiTheme="minorHAnsi" w:cstheme="minorHAnsi"/>
+                <w:noProof/>
+                <w:webHidden/>
+              </w:rPr>
+              <w:fldChar w:fldCharType="begin"/>
+            </w:r>
+            <w:r>
+              <w:rPr>
+                <w:rFonts w:asciiTheme="minorHAnsi" w:hAnsiTheme="minorHAnsi" w:cstheme="minorHAnsi"/>
+                <w:noProof/>
+                <w:webHidden/>
+              </w:rPr>
+              <w:instrText xml:space="preserve"> PAGEREF _Toc497680348 \h </w:instrText>
+            </w:r>
+            <w:r>
+              <w:rPr>
+                <w:rFonts w:asciiTheme="minorHAnsi" w:hAnsiTheme="minorHAnsi" w:cstheme="minorHAnsi"/>
+                <w:noProof/>
+                <w:webHidden/>
+              </w:rPr>
+            </w:r>
+            <w:r>
+              <w:rPr>
+                <w:rFonts w:asciiTheme="minorHAnsi" w:hAnsiTheme="minorHAnsi" w:cstheme="minorHAnsi"/>
+                <w:noProof/>
+                <w:webHidden/>
+              </w:rPr>
+              <w:fldChar w:fldCharType="separate"/>
+            </w:r>
+            <w:r>
+              <w:rPr>
+                <w:rFonts w:asciiTheme="minorHAnsi" w:hAnsiTheme="minorHAnsi" w:cstheme="minorHAnsi"/>
+                <w:noProof/>
+                <w:webHidden/>
+              </w:rPr>
+              <w:t>1</w:t>
+            </w:r>
+            <w:r>
+              <w:rPr>
+                <w:rFonts w:asciiTheme="minorHAnsi" w:hAnsiTheme="minorHAnsi" w:cstheme="minorHAnsi"/>
+                <w:noProof/>
+                <w:webHidden/>
+              </w:rPr>
+              <w:fldChar w:fldCharType="end"/>
+            </w:r>
+          </w:hyperlink>
         </w:p>
         <w:p>
           <w:pPr>
@@ -2125,7 +2054,6 @@
               <w:fldChar w:fldCharType="end"/>
             </w:r>
           </w:hyperlink>
-          <w:bookmarkEnd w:id="0"/>
         </w:p>
         <w:p>
           <w:r>
@@ -2167,28 +2095,28 @@
       <w:pPr>
         <w:pStyle w:val="Heading1"/>
       </w:pPr>
-      <w:bookmarkStart w:id="1" w:name="_Toc497680348"/>
+      <w:bookmarkStart w:id="0" w:name="_Toc497680348"/>
       <w:r>
         <w:lastRenderedPageBreak/>
         <w:t>1 Introduction</w:t>
       </w:r>
+      <w:bookmarkEnd w:id="0"/>
+    </w:p>
+    <w:p>
+      <w:pPr>
+        <w:pStyle w:val="Heading2"/>
+      </w:pPr>
+      <w:bookmarkStart w:id="1" w:name="_Toc497680349"/>
+      <w:r>
+        <w:t xml:space="preserve">1.1 </w:t>
+      </w:r>
+      <w:r>
+        <w:t>Project Objectives</w:t>
+      </w:r>
       <w:bookmarkEnd w:id="1"/>
     </w:p>
     <w:p>
       <w:pPr>
-        <w:pStyle w:val="Heading2"/>
-      </w:pPr>
-      <w:bookmarkStart w:id="2" w:name="_Toc497680349"/>
-      <w:r>
-        <w:t xml:space="preserve">1.1 </w:t>
-      </w:r>
-      <w:r>
-        <w:t>Project Objectives</w:t>
-      </w:r>
-      <w:bookmarkEnd w:id="2"/>
-    </w:p>
-    <w:p>
-      <w:pPr>
         <w:pStyle w:val="Default"/>
       </w:pPr>
       <w:r>
@@ -2250,15 +2178,30 @@
         <w:t xml:space="preserve"> </w:t>
       </w:r>
       <w:r>
-        <w:t xml:space="preserve">It is found that </w:t>
-      </w:r>
-      <w:r>
-        <w:t>majority of people diagnosed with CTS tend to perform repetitive tasks of some sort involving the use of fingers or hands.</w:t>
+        <w:t>Research has shown</w:t>
+      </w:r>
+      <w:r>
+        <w:t xml:space="preserve"> that </w:t>
+      </w:r>
+      <w:r>
+        <w:t>majority of people dia</w:t>
+      </w:r>
+      <w:r>
+        <w:t xml:space="preserve">gnosed with CTS tend to perform </w:t>
+      </w:r>
+      <w:r>
+        <w:t>repetitive tasks involv</w:t>
+      </w:r>
+      <w:r>
+        <w:t>ing the use of fingers or hands</w:t>
       </w:r>
       <w:r>
         <w:t xml:space="preserve"> (Crouch, 1995)</w:t>
       </w:r>
       <w:r>
+        <w:t>.</w:t>
+      </w:r>
+      <w:r>
         <w:t xml:space="preserve"> Thus, it is of no wonder that programmers </w:t>
       </w:r>
       <w:r>
@@ -2278,7 +2221,19 @@
         <w:pStyle w:val="Default"/>
       </w:pPr>
       <w:r>
-        <w:t xml:space="preserve">This project will help programmers to write program code without using their hands, therefore reducing the risk of contracting CTS, or even enable CTS patients to write code once again. </w:t>
+        <w:t xml:space="preserve">This project will </w:t>
+      </w:r>
+      <w:r>
+        <w:t>enable</w:t>
+      </w:r>
+      <w:r>
+        <w:t xml:space="preserve"> programmers to write program code </w:t>
+      </w:r>
+      <w:r>
+        <w:t>hands-free</w:t>
+      </w:r>
+      <w:r>
+        <w:t xml:space="preserve">, therefore reducing the risk of contracting CTS, or even enable CTS patients to write code once again. </w:t>
       </w:r>
     </w:p>
     <w:p>
@@ -2303,11 +2258,446 @@
         </w:rPr>
         <w:br/>
       </w:r>
-      <w:bookmarkStart w:id="3" w:name="_Toc497680350"/>
+      <w:bookmarkStart w:id="2" w:name="_Toc497680350"/>
       <w:r>
         <w:t>2 Literature Review</w:t>
       </w:r>
+      <w:bookmarkEnd w:id="2"/>
+    </w:p>
+    <w:p>
+      <w:pPr>
+        <w:pStyle w:val="Default"/>
+      </w:pPr>
+      <w:r>
+        <w:t xml:space="preserve">To obtain a </w:t>
+      </w:r>
+      <w:r>
+        <w:t>more complete picture of the</w:t>
+      </w:r>
+      <w:r>
+        <w:t xml:space="preserve"> </w:t>
+      </w:r>
+      <w:r>
+        <w:t>activities in the area of voice programming,</w:t>
+      </w:r>
+      <w:r>
+        <w:t xml:space="preserve"> one needs to research on </w:t>
+      </w:r>
+      <w:r>
+        <w:t>two approaches to voice programming: “natural language based approach” and “command based approach”, in order</w:t>
+      </w:r>
+      <w:r>
+        <w:t xml:space="preserve"> to achieve an in-dept</w:t>
+      </w:r>
+      <w:r>
+        <w:t>h</w:t>
+      </w:r>
+      <w:r>
+        <w:t xml:space="preserve"> understanding of</w:t>
+      </w:r>
+      <w:r>
+        <w:t xml:space="preserve"> voice programming, which could greatly help in the development of</w:t>
+      </w:r>
+      <w:r>
+        <w:t xml:space="preserve"> this project. </w:t>
+      </w:r>
+      <w:r>
+        <w:t>We would look at one example for each approach in the following subsections to understand the existing works regarding voice programming better, and learn from them to develop a better system.</w:t>
+      </w:r>
+    </w:p>
+    <w:p>
+      <w:pPr>
+        <w:pStyle w:val="Default"/>
+      </w:pPr>
+    </w:p>
+    <w:p>
+      <w:pPr>
+        <w:pStyle w:val="Heading2"/>
+      </w:pPr>
+      <w:r>
+        <w:t>2.1 Command Based Approach</w:t>
+      </w:r>
+    </w:p>
+    <w:p>
+      <w:pPr>
+        <w:pStyle w:val="Body"/>
+        <w:rPr>
+          <w:rFonts w:ascii="Times New Roman" w:eastAsia="Times" w:hAnsi="Times New Roman" w:cs="Times New Roman"/>
+        </w:rPr>
+      </w:pPr>
+      <w:r>
+        <w:rPr>
+          <w:rFonts w:ascii="Times New Roman" w:eastAsia="Times" w:hAnsi="Times New Roman" w:cs="Times New Roman"/>
+        </w:rPr>
+        <w:t>For command based approach at voice programming, we would be looking at the program called</w:t>
+      </w:r>
+      <w:r>
+        <w:rPr>
+          <w:rFonts w:ascii="Times New Roman" w:eastAsia="Times" w:hAnsi="Times New Roman" w:cs="Times New Roman"/>
+        </w:rPr>
+        <w:t xml:space="preserve"> VoiceCode.io by Ben Meyers,</w:t>
+      </w:r>
+      <w:r>
+        <w:rPr>
+          <w:rFonts w:ascii="Times New Roman" w:eastAsia="Times" w:hAnsi="Times New Roman" w:cs="Times New Roman"/>
+        </w:rPr>
+        <w:t xml:space="preserve"> a programmer who was suffering from CTS</w:t>
+      </w:r>
+      <w:r>
+        <w:rPr>
+          <w:rFonts w:ascii="Times New Roman" w:eastAsia="Times" w:hAnsi="Times New Roman" w:cs="Times New Roman"/>
+        </w:rPr>
+        <w:t xml:space="preserve"> (Voicecode.io, 2017)</w:t>
+      </w:r>
+      <w:r>
+        <w:rPr>
+          <w:rFonts w:ascii="Times New Roman" w:eastAsia="Times" w:hAnsi="Times New Roman" w:cs="Times New Roman"/>
+        </w:rPr>
+        <w:t>. VoiceCode is a program</w:t>
+      </w:r>
+      <w:r>
+        <w:rPr>
+          <w:rFonts w:ascii="Times New Roman" w:eastAsia="Times" w:hAnsi="Times New Roman" w:cs="Times New Roman"/>
+        </w:rPr>
+        <w:t xml:space="preserve"> where users can use their voices to control</w:t>
+      </w:r>
+      <w:r>
+        <w:rPr>
+          <w:rFonts w:ascii="Times New Roman" w:eastAsia="Times" w:hAnsi="Times New Roman" w:cs="Times New Roman"/>
+        </w:rPr>
+        <w:t xml:space="preserve"> the computer in real-time, where users can use their voices to draft emails, switch from application to application or navigate within an application. </w:t>
+      </w:r>
+    </w:p>
+    <w:p>
+      <w:pPr>
+        <w:pStyle w:val="Body"/>
+        <w:rPr>
+          <w:rFonts w:ascii="Times New Roman" w:eastAsia="Times" w:hAnsi="Times New Roman" w:cs="Times New Roman"/>
+        </w:rPr>
+      </w:pPr>
+      <w:r>
+        <w:rPr>
+          <w:rFonts w:ascii="Times New Roman" w:eastAsia="Times" w:hAnsi="Times New Roman" w:cs="Times New Roman"/>
+        </w:rPr>
+        <w:t xml:space="preserve">VoiceCode uses an external program Dragon Dictate </w:t>
+      </w:r>
+      <w:r>
+        <w:rPr>
+          <w:rFonts w:ascii="Times New Roman" w:eastAsia="Times" w:hAnsi="Times New Roman" w:cs="Times New Roman"/>
+        </w:rPr>
+        <w:t xml:space="preserve">to convert the user’s speech into text. VoiceCode works by taking in commands from user. For example, the command “Doon twenty-one” presses the down-arrow key 21 times. “Doon” refers to the down-arrow key, while the “twenty-one” is considered a variable to signify 21 times. </w:t>
+      </w:r>
+      <w:r>
+        <w:rPr>
+          <w:rFonts w:ascii="Times New Roman" w:eastAsia="Times" w:hAnsi="Times New Roman" w:cs="Times New Roman"/>
+        </w:rPr>
+        <w:t>The figure below shows another example of the spoken command for jQuery.</w:t>
+      </w:r>
+    </w:p>
+    <w:p>
+      <w:pPr>
+        <w:pStyle w:val="Body"/>
+        <w:rPr>
+          <w:rFonts w:ascii="Times New Roman" w:eastAsia="Times" w:hAnsi="Times New Roman" w:cs="Times New Roman"/>
+        </w:rPr>
+      </w:pPr>
+      <w:r>
+        <w:rPr>
+          <w:noProof/>
+        </w:rPr>
+        <w:lastRenderedPageBreak/>
+        <w:drawing>
+          <wp:inline distT="0" distB="0" distL="0" distR="0" wp14:anchorId="7C7F8A12" wp14:editId="64A8AC52">
+            <wp:extent cx="5943600" cy="1550670"/>
+            <wp:effectExtent l="0" t="0" r="0" b="0"/>
+            <wp:docPr id="18" name="Picture 18"/>
+            <wp:cNvGraphicFramePr>
+              <a:graphicFrameLocks xmlns:a="http://schemas.openxmlformats.org/drawingml/2006/main" noChangeAspect="1"/>
+            </wp:cNvGraphicFramePr>
+            <a:graphic xmlns:a="http://schemas.openxmlformats.org/drawingml/2006/main">
+              <a:graphicData uri="http://schemas.openxmlformats.org/drawingml/2006/picture">
+                <pic:pic xmlns:pic="http://schemas.openxmlformats.org/drawingml/2006/picture">
+                  <pic:nvPicPr>
+                    <pic:cNvPr id="1" name=""/>
+                    <pic:cNvPicPr/>
+                  </pic:nvPicPr>
+                  <pic:blipFill>
+                    <a:blip r:embed="rId8"/>
+                    <a:stretch>
+                      <a:fillRect/>
+                    </a:stretch>
+                  </pic:blipFill>
+                  <pic:spPr>
+                    <a:xfrm>
+                      <a:off x="0" y="0"/>
+                      <a:ext cx="5943600" cy="1550670"/>
+                    </a:xfrm>
+                    <a:prstGeom prst="rect">
+                      <a:avLst/>
+                    </a:prstGeom>
+                  </pic:spPr>
+                </pic:pic>
+              </a:graphicData>
+            </a:graphic>
+          </wp:inline>
+        </w:drawing>
+      </w:r>
+    </w:p>
+    <w:p>
+      <w:pPr>
+        <w:pStyle w:val="Body"/>
+        <w:rPr>
+          <w:rFonts w:ascii="Times New Roman" w:eastAsia="Times" w:hAnsi="Times New Roman" w:cs="Times New Roman"/>
+        </w:rPr>
+      </w:pPr>
+      <w:r>
+        <w:rPr>
+          <w:noProof/>
+        </w:rPr>
+        <mc:AlternateContent>
+          <mc:Choice Requires="wps">
+            <w:drawing>
+              <wp:anchor distT="45720" distB="45720" distL="114300" distR="114300" simplePos="0" relativeHeight="251694080" behindDoc="0" locked="0" layoutInCell="1" allowOverlap="1" wp14:anchorId="1BEC6AA8" wp14:editId="57C466A0">
+                <wp:simplePos x="0" y="0"/>
+                <wp:positionH relativeFrom="margin">
+                  <wp:align>left</wp:align>
+                </wp:positionH>
+                <wp:positionV relativeFrom="paragraph">
+                  <wp:posOffset>6350</wp:posOffset>
+                </wp:positionV>
+                <wp:extent cx="4500245" cy="298450"/>
+                <wp:effectExtent l="0" t="0" r="0" b="6350"/>
+                <wp:wrapSquare wrapText="bothSides"/>
+                <wp:docPr id="21" name="Text Box 2"/>
+                <wp:cNvGraphicFramePr>
+                  <a:graphicFrameLocks xmlns:a="http://schemas.openxmlformats.org/drawingml/2006/main"/>
+                </wp:cNvGraphicFramePr>
+                <a:graphic xmlns:a="http://schemas.openxmlformats.org/drawingml/2006/main">
+                  <a:graphicData uri="http://schemas.microsoft.com/office/word/2010/wordprocessingShape">
+                    <wps:wsp>
+                      <wps:cNvSpPr txBox="1">
+                        <a:spLocks noChangeArrowheads="1"/>
+                      </wps:cNvSpPr>
+                      <wps:spPr bwMode="auto">
+                        <a:xfrm>
+                          <a:off x="0" y="0"/>
+                          <a:ext cx="4500245" cy="298450"/>
+                        </a:xfrm>
+                        <a:prstGeom prst="rect">
+                          <a:avLst/>
+                        </a:prstGeom>
+                        <a:solidFill>
+                          <a:srgbClr val="FFFFFF"/>
+                        </a:solidFill>
+                        <a:ln w="9525">
+                          <a:noFill/>
+                          <a:miter lim="800000"/>
+                          <a:headEnd/>
+                          <a:tailEnd/>
+                        </a:ln>
+                      </wps:spPr>
+                      <wps:txbx>
+                        <w:txbxContent>
+                          <w:p>
+                            <w:pPr>
+                              <w:rPr>
+                                <w:i/>
+                              </w:rPr>
+                            </w:pPr>
+                            <w:r>
+                              <w:rPr>
+                                <w:i/>
+                              </w:rPr>
+                              <w:t xml:space="preserve">Figure 1: </w:t>
+                            </w:r>
+                            <w:r>
+                              <w:rPr>
+                                <w:i/>
+                              </w:rPr>
+                              <w:t>VoiceCode tutorial example of spoken command for jQuery</w:t>
+                            </w:r>
+                          </w:p>
+                        </w:txbxContent>
+                      </wps:txbx>
+                      <wps:bodyPr rot="0" vert="horz" wrap="square" lIns="91440" tIns="45720" rIns="91440" bIns="45720" anchor="t" anchorCtr="0">
+                        <a:noAutofit/>
+                      </wps:bodyPr>
+                    </wps:wsp>
+                  </a:graphicData>
+                </a:graphic>
+                <wp14:sizeRelH relativeFrom="margin">
+                  <wp14:pctWidth>0</wp14:pctWidth>
+                </wp14:sizeRelH>
+                <wp14:sizeRelV relativeFrom="margin">
+                  <wp14:pctHeight>0</wp14:pctHeight>
+                </wp14:sizeRelV>
+              </wp:anchor>
+            </w:drawing>
+          </mc:Choice>
+          <mc:Fallback>
+            <w:pict>
+              <v:shapetype w14:anchorId="1BEC6AA8" id="_x0000_t202" coordsize="21600,21600" o:spt="202" path="m,l,21600r21600,l21600,xe">
+                <v:stroke joinstyle="miter"/>
+                <v:path gradientshapeok="t" o:connecttype="rect"/>
+              </v:shapetype>
+              <v:shape id="Text Box 2" o:spid="_x0000_s1026" type="#_x0000_t202" style="position:absolute;margin-left:0;margin-top:.5pt;width:354.35pt;height:23.5pt;z-index:251694080;visibility:visible;mso-wrap-style:square;mso-width-percent:0;mso-height-percent:0;mso-wrap-distance-left:9pt;mso-wrap-distance-top:3.6pt;mso-wrap-distance-right:9pt;mso-wrap-distance-bottom:3.6pt;mso-position-horizontal:left;mso-position-horizontal-relative:margin;mso-position-vertical:absolute;mso-position-vertical-relative:text;mso-width-percent:0;mso-height-percent:0;mso-width-relative:margin;mso-height-relative:margin;v-text-anchor:top" o:gfxdata="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" stroked="f">
+                <v:textbox>
+                  <w:txbxContent>
+                    <w:p>
+                      <w:pPr>
+                        <w:rPr>
+                          <w:i/>
+                        </w:rPr>
+                      </w:pPr>
+                      <w:r>
+                        <w:rPr>
+                          <w:i/>
+                        </w:rPr>
+                        <w:t xml:space="preserve">Figure 1: </w:t>
+                      </w:r>
+                      <w:r>
+                        <w:rPr>
+                          <w:i/>
+                        </w:rPr>
+                        <w:t>VoiceCode tutorial example of spoken command for jQuery</w:t>
+                      </w:r>
+                    </w:p>
+                  </w:txbxContent>
+                </v:textbox>
+                <w10:wrap type="square" anchorx="margin"/>
+              </v:shape>
+            </w:pict>
+          </mc:Fallback>
+        </mc:AlternateContent>
+      </w:r>
+    </w:p>
+    <w:p>
+      <w:pPr>
+        <w:pStyle w:val="Body"/>
+        <w:rPr>
+          <w:rFonts w:ascii="Times New Roman" w:eastAsia="Times" w:hAnsi="Times New Roman" w:cs="Times New Roman"/>
+        </w:rPr>
+      </w:pPr>
+    </w:p>
+    <w:p>
+      <w:pPr>
+        <w:pStyle w:val="Body"/>
+        <w:rPr>
+          <w:rFonts w:ascii="Times New Roman" w:eastAsia="Times" w:hAnsi="Times New Roman" w:cs="Times New Roman"/>
+        </w:rPr>
+      </w:pPr>
+      <w:r>
+        <w:rPr>
+          <w:rFonts w:ascii="Times New Roman" w:eastAsia="Times" w:hAnsi="Times New Roman" w:cs="Times New Roman"/>
+        </w:rPr>
+        <w:t xml:space="preserve">One of the strengths of VoiceCode is that it can be used for any programming language as it provides low-level building blocks for the programming process. </w:t>
+      </w:r>
+      <w:r>
+        <w:rPr>
+          <w:rFonts w:ascii="Times New Roman" w:eastAsia="Times" w:hAnsi="Times New Roman" w:cs="Times New Roman"/>
+        </w:rPr>
+        <w:t>However, it has a rather steep learning curve due to the use of non-natural language words</w:t>
+      </w:r>
+      <w:r>
+        <w:rPr>
+          <w:rFonts w:ascii="Times New Roman" w:eastAsia="Times" w:hAnsi="Times New Roman" w:cs="Times New Roman"/>
+        </w:rPr>
+        <w:t xml:space="preserve"> (as seen from figure above)</w:t>
+      </w:r>
+      <w:r>
+        <w:rPr>
+          <w:rFonts w:ascii="Times New Roman" w:eastAsia="Times" w:hAnsi="Times New Roman" w:cs="Times New Roman"/>
+        </w:rPr>
+        <w:t xml:space="preserve">. It could potentially take plenty of time and memory work to </w:t>
+      </w:r>
+      <w:r>
+        <w:rPr>
+          <w:rFonts w:ascii="Times New Roman" w:eastAsia="Times" w:hAnsi="Times New Roman" w:cs="Times New Roman"/>
+        </w:rPr>
+        <w:t xml:space="preserve">be able to remember the language used to issue the correct command for the program code. </w:t>
+      </w:r>
+      <w:r>
+        <w:rPr>
+          <w:rFonts w:ascii="Times New Roman" w:eastAsia="Times" w:hAnsi="Times New Roman" w:cs="Times New Roman"/>
+        </w:rPr>
+        <w:t xml:space="preserve">This is not ideal as </w:t>
+      </w:r>
+      <w:r>
+        <w:rPr>
+          <w:rFonts w:ascii="Times New Roman" w:eastAsia="Times" w:hAnsi="Times New Roman" w:cs="Times New Roman"/>
+        </w:rPr>
+        <w:t xml:space="preserve">the user could have lower productivity levels </w:t>
+      </w:r>
+      <w:r>
+        <w:rPr>
+          <w:rFonts w:ascii="Times New Roman" w:eastAsia="Times" w:hAnsi="Times New Roman" w:cs="Times New Roman"/>
+        </w:rPr>
+        <w:t>as additional time is needed to learn the new language presented by VoiceCode, where that time could be spent on the thought process for an algorithm instead.</w:t>
+      </w:r>
+    </w:p>
+    <w:p>
+      <w:pPr>
+        <w:pStyle w:val="Body"/>
+        <w:rPr>
+          <w:rFonts w:ascii="Times New Roman" w:eastAsia="Times" w:hAnsi="Times New Roman" w:cs="Times New Roman"/>
+        </w:rPr>
+      </w:pPr>
+      <w:r>
+        <w:rPr>
+          <w:rFonts w:ascii="Times New Roman" w:eastAsia="Times" w:hAnsi="Times New Roman" w:cs="Times New Roman"/>
+        </w:rPr>
+        <w:t>From this, I have learnt that a good voice programming application should preferably use a more natural English language approac</w:t>
+      </w:r>
+      <w:r>
+        <w:rPr>
+          <w:rFonts w:ascii="Times New Roman" w:eastAsia="Times" w:hAnsi="Times New Roman" w:cs="Times New Roman"/>
+        </w:rPr>
+        <w:t>h, so as to smoothen the learning curve to the voice programming application.</w:t>
+      </w:r>
+      <w:r>
+        <w:rPr>
+          <w:rFonts w:ascii="Times New Roman" w:eastAsia="Times" w:hAnsi="Times New Roman" w:cs="Times New Roman"/>
+        </w:rPr>
+        <w:t xml:space="preserve"> </w:t>
+      </w:r>
+    </w:p>
+    <w:p>
+      <w:pPr>
+        <w:pStyle w:val="Heading2"/>
+      </w:pPr>
+      <w:r>
+        <w:t>2.</w:t>
+      </w:r>
+      <w:r>
+        <w:t>2</w:t>
+      </w:r>
+      <w:r>
+        <w:t xml:space="preserve"> </w:t>
+      </w:r>
+      <w:r>
+        <w:t>Natural Language</w:t>
+      </w:r>
+      <w:bookmarkStart w:id="3" w:name="_GoBack"/>
       <w:bookmarkEnd w:id="3"/>
+      <w:r>
+        <w:t xml:space="preserve"> Based Approach</w:t>
+      </w:r>
+    </w:p>
+    <w:p>
+      <w:pPr>
+        <w:pStyle w:val="Body"/>
+        <w:rPr>
+          <w:rFonts w:ascii="Times New Roman" w:eastAsia="Times" w:hAnsi="Times New Roman" w:cs="Times New Roman"/>
+        </w:rPr>
+      </w:pPr>
+    </w:p>
+    <w:p>
+      <w:pPr>
+        <w:pStyle w:val="Body"/>
+        <w:rPr>
+          <w:rFonts w:ascii="Times New Roman" w:eastAsia="Times" w:hAnsi="Times New Roman" w:cs="Times New Roman"/>
+        </w:rPr>
+      </w:pPr>
     </w:p>
     <w:p/>
     <w:p/>
@@ -2382,29 +2772,14 @@
     </w:p>
     <w:p>
       <w:r>
+        <w:lastRenderedPageBreak/>
         <w:t>A</w:t>
       </w:r>
       <w:r>
         <w:t xml:space="preserve">s for the latter case regarding the ambiguity of the natural English commands, </w:t>
       </w:r>
       <w:r>
-        <w:t>the English command “declare integer x, y, z” can be interpreted (in code) as “</w:t>
-      </w:r>
-      <w:proofErr w:type="spellStart"/>
-      <w:r>
-        <w:t>int</w:t>
-      </w:r>
-      <w:proofErr w:type="spellEnd"/>
-      <w:r>
-        <w:t xml:space="preserve"> xyz;” or “</w:t>
-      </w:r>
-      <w:proofErr w:type="spellStart"/>
-      <w:r>
-        <w:t>int</w:t>
-      </w:r>
-      <w:proofErr w:type="spellEnd"/>
-      <w:r>
-        <w:t xml:space="preserve"> x, y, z;”</w:t>
+        <w:t>the English command “declare integer x, y, z” can be interpreted (in code) as “int xyz;” or “int x, y, z;”</w:t>
       </w:r>
       <w:r>
         <w:t xml:space="preserve">. This ambiguity </w:t>
@@ -2415,7 +2790,6 @@
     </w:p>
     <w:p>
       <w:r>
-        <w:lastRenderedPageBreak/>
         <w:t xml:space="preserve">In order to eliminate ambiguities, this </w:t>
       </w:r>
       <w:r>
@@ -2729,7 +3103,7 @@
           </mc:Choice>
           <mc:Fallback>
             <w:pict>
-              <v:roundrect w14:anchorId="793395AA" id="Rounded Rectangle 9" o:spid="_x0000_s1026" style="position:absolute;margin-left:0;margin-top:293.2pt;width:192.35pt;height:35.65pt;z-index:251671552;visibility:visible;mso-wrap-style:square;mso-width-percent:0;mso-height-percent:0;mso-wrap-distance-left:9pt;mso-wrap-distance-top:0;mso-wrap-distance-right:9pt;mso-wrap-distance-bottom:0;mso-position-horizontal:center;mso-position-horizontal-relative:margin;mso-position-vertical:absolute;mso-position-vertical-relative:text;mso-width-percent:0;mso-height-percent:0;mso-width-relative:margin;mso-height-relative:margin;v-text-anchor:middle" arcsize="10923f" o:gfxdata="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" fillcolor="#5b9bd5 [3204]" strokecolor="#1f4d78 [1604]" strokeweight="1pt">
+              <v:roundrect w14:anchorId="793395AA" id="Rounded Rectangle 9" o:spid="_x0000_s1027" style="position:absolute;margin-left:0;margin-top:293.2pt;width:192.35pt;height:35.65pt;z-index:251671552;visibility:visible;mso-wrap-style:square;mso-width-percent:0;mso-height-percent:0;mso-wrap-distance-left:9pt;mso-wrap-distance-top:0;mso-wrap-distance-right:9pt;mso-wrap-distance-bottom:0;mso-position-horizontal:center;mso-position-horizontal-relative:margin;mso-position-vertical:absolute;mso-position-vertical-relative:text;mso-width-percent:0;mso-height-percent:0;mso-width-relative:margin;mso-height-relative:margin;v-text-anchor:middle" arcsize="10923f" o:gfxdata="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" fillcolor="#5b9bd5 [3204]" strokecolor="#1f4d78 [1604]" strokeweight="1pt">
                 <v:stroke joinstyle="miter"/>
                 <v:textbox>
                   <w:txbxContent>
@@ -2807,7 +3181,19 @@
                               <w:rPr>
                                 <w:i/>
                               </w:rPr>
-                              <w:t>Figure 1: System Architecture of Coding by Dictation application</w:t>
+                              <w:t xml:space="preserve">Figure </w:t>
+                            </w:r>
+                            <w:r>
+                              <w:rPr>
+                                <w:i/>
+                              </w:rPr>
+                              <w:t>2</w:t>
+                            </w:r>
+                            <w:r>
+                              <w:rPr>
+                                <w:i/>
+                              </w:rPr>
+                              <w:t>: System Architecture of Coding by Dictation application</w:t>
                             </w:r>
                           </w:p>
                         </w:txbxContent>
@@ -2829,11 +3215,7 @@
           </mc:Choice>
           <mc:Fallback>
             <w:pict>
-              <v:shapetype w14:anchorId="26D17745" id="_x0000_t202" coordsize="21600,21600" o:spt="202" path="m,l,21600r21600,l21600,xe">
-                <v:stroke joinstyle="miter"/>
-                <v:path gradientshapeok="t" o:connecttype="rect"/>
-              </v:shapetype>
-              <v:shape id="Text Box 2" o:spid="_x0000_s1027" type="#_x0000_t202" style="position:absolute;margin-left:0;margin-top:411.7pt;width:354.35pt;height:23.5pt;z-index:251683840;visibility:visible;mso-wrap-style:square;mso-width-percent:0;mso-height-percent:0;mso-wrap-distance-left:9pt;mso-wrap-distance-top:3.6pt;mso-wrap-distance-right:9pt;mso-wrap-distance-bottom:3.6pt;mso-position-horizontal:left;mso-position-horizontal-relative:margin;mso-position-vertical:absolute;mso-position-vertical-relative:text;mso-width-percent:0;mso-height-percent:0;mso-width-relative:margin;mso-height-relative:margin;v-text-anchor:top" o:gfxdata="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" stroked="f">
+              <v:shape w14:anchorId="26D17745" id="_x0000_s1028" type="#_x0000_t202" style="position:absolute;margin-left:0;margin-top:411.7pt;width:354.35pt;height:23.5pt;z-index:251683840;visibility:visible;mso-wrap-style:square;mso-width-percent:0;mso-height-percent:0;mso-wrap-distance-left:9pt;mso-wrap-distance-top:3.6pt;mso-wrap-distance-right:9pt;mso-wrap-distance-bottom:3.6pt;mso-position-horizontal:left;mso-position-horizontal-relative:margin;mso-position-vertical:absolute;mso-position-vertical-relative:text;mso-width-percent:0;mso-height-percent:0;mso-width-relative:margin;mso-height-relative:margin;v-text-anchor:top" o:gfxdata="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" stroked="f">
                 <v:textbox>
                   <w:txbxContent>
                     <w:p>
@@ -2846,7 +3228,19 @@
                         <w:rPr>
                           <w:i/>
                         </w:rPr>
-                        <w:t>Figure 1: System Architecture of Coding by Dictation application</w:t>
+                        <w:t xml:space="preserve">Figure </w:t>
+                      </w:r>
+                      <w:r>
+                        <w:rPr>
+                          <w:i/>
+                        </w:rPr>
+                        <w:t>2</w:t>
+                      </w:r>
+                      <w:r>
+                        <w:rPr>
+                          <w:i/>
+                        </w:rPr>
+                        <w:t>: System Architecture of Coding by Dictation application</w:t>
                       </w:r>
                     </w:p>
                   </w:txbxContent>
@@ -2929,7 +3323,7 @@
           </mc:Choice>
           <mc:Fallback>
             <w:pict>
-              <v:shape w14:anchorId="2D63AE2A" id="_x0000_s1028" type="#_x0000_t202" style="position:absolute;margin-left:267.3pt;margin-top:255.5pt;width:185.9pt;height:20.75pt;z-index:251681792;visibility:visible;mso-wrap-style:square;mso-width-percent:400;mso-height-percent:0;mso-wrap-distance-left:9pt;mso-wrap-distance-top:3.6pt;mso-wrap-distance-right:9pt;mso-wrap-distance-bottom:3.6pt;mso-position-horizontal:absolute;mso-position-horizontal-relative:margin;mso-position-vertical:absolute;mso-position-vertical-relative:text;mso-width-percent:400;mso-height-percent:0;mso-width-relative:margin;mso-height-relative:margin;v-text-anchor:top" o:gfxdata="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" stroked="f">
+              <v:shape w14:anchorId="2D63AE2A" id="_x0000_s1029" type="#_x0000_t202" style="position:absolute;margin-left:267.3pt;margin-top:255.5pt;width:185.9pt;height:20.75pt;z-index:251681792;visibility:visible;mso-wrap-style:square;mso-width-percent:400;mso-height-percent:0;mso-wrap-distance-left:9pt;mso-wrap-distance-top:3.6pt;mso-wrap-distance-right:9pt;mso-wrap-distance-bottom:3.6pt;mso-position-horizontal:absolute;mso-position-horizontal-relative:margin;mso-position-vertical:absolute;mso-position-vertical-relative:text;mso-width-percent:400;mso-height-percent:0;mso-width-relative:margin;mso-height-relative:margin;v-text-anchor:top" o:gfxdata="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" stroked="f">
                 <v:textbox>
                   <w:txbxContent>
                     <w:p>
@@ -3017,7 +3411,7 @@
           </mc:Choice>
           <mc:Fallback>
             <w:pict>
-              <v:shape w14:anchorId="0BEA8616" id="_x0000_s1029" type="#_x0000_t202" style="position:absolute;margin-left:267.3pt;margin-top:168.35pt;width:185.9pt;height:20.75pt;z-index:251679744;visibility:visible;mso-wrap-style:square;mso-width-percent:400;mso-height-percent:0;mso-wrap-distance-left:9pt;mso-wrap-distance-top:3.6pt;mso-wrap-distance-right:9pt;mso-wrap-distance-bottom:3.6pt;mso-position-horizontal:absolute;mso-position-horizontal-relative:margin;mso-position-vertical:absolute;mso-position-vertical-relative:text;mso-width-percent:400;mso-height-percent:0;mso-width-relative:margin;mso-height-relative:margin;v-text-anchor:top" o:gfxdata="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" stroked="f">
+              <v:shape w14:anchorId="0BEA8616" id="_x0000_s1030" type="#_x0000_t202" style="position:absolute;margin-left:267.3pt;margin-top:168.35pt;width:185.9pt;height:20.75pt;z-index:251679744;visibility:visible;mso-wrap-style:square;mso-width-percent:400;mso-height-percent:0;mso-wrap-distance-left:9pt;mso-wrap-distance-top:3.6pt;mso-wrap-distance-right:9pt;mso-wrap-distance-bottom:3.6pt;mso-position-horizontal:absolute;mso-position-horizontal-relative:margin;mso-position-vertical:absolute;mso-position-vertical-relative:text;mso-width-percent:400;mso-height-percent:0;mso-width-relative:margin;mso-height-relative:margin;v-text-anchor:top" o:gfxdata="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" stroked="f">
                 <v:textbox>
                   <w:txbxContent>
                     <w:p>
@@ -3105,7 +3499,7 @@
           </mc:Choice>
           <mc:Fallback>
             <w:pict>
-              <v:shape w14:anchorId="4F841BFA" id="_x0000_s1030" type="#_x0000_t202" style="position:absolute;margin-left:267.3pt;margin-top:82.7pt;width:185.9pt;height:20.75pt;z-index:251677696;visibility:visible;mso-wrap-style:square;mso-width-percent:400;mso-height-percent:0;mso-wrap-distance-left:9pt;mso-wrap-distance-top:3.6pt;mso-wrap-distance-right:9pt;mso-wrap-distance-bottom:3.6pt;mso-position-horizontal:absolute;mso-position-horizontal-relative:margin;mso-position-vertical:absolute;mso-position-vertical-relative:text;mso-width-percent:400;mso-height-percent:0;mso-width-relative:margin;mso-height-relative:margin;v-text-anchor:top" o:gfxdata="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" stroked="f">
+              <v:shape w14:anchorId="4F841BFA" id="_x0000_s1031" type="#_x0000_t202" style="position:absolute;margin-left:267.3pt;margin-top:82.7pt;width:185.9pt;height:20.75pt;z-index:251677696;visibility:visible;mso-wrap-style:square;mso-width-percent:400;mso-height-percent:0;mso-wrap-distance-left:9pt;mso-wrap-distance-top:3.6pt;mso-wrap-distance-right:9pt;mso-wrap-distance-bottom:3.6pt;mso-position-horizontal:absolute;mso-position-horizontal-relative:margin;mso-position-vertical:absolute;mso-position-vertical-relative:text;mso-width-percent:400;mso-height-percent:0;mso-width-relative:margin;mso-height-relative:margin;v-text-anchor:top" o:gfxdata="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" stroked="f">
                 <v:textbox>
                   <w:txbxContent>
                     <w:p>
@@ -3196,7 +3590,7 @@
           </mc:Choice>
           <mc:Fallback>
             <w:pict>
-              <v:shape id="_x0000_s1031" type="#_x0000_t202" style="position:absolute;margin-left:140.4pt;margin-top:383.9pt;width:185.9pt;height:20.75pt;z-index:251675648;visibility:visible;mso-wrap-style:square;mso-width-percent:400;mso-height-percent:0;mso-wrap-distance-left:9pt;mso-wrap-distance-top:3.6pt;mso-wrap-distance-right:9pt;mso-wrap-distance-bottom:3.6pt;mso-position-horizontal:absolute;mso-position-horizontal-relative:margin;mso-position-vertical:absolute;mso-position-vertical-relative:text;mso-width-percent:400;mso-height-percent:0;mso-width-relative:margin;mso-height-relative:margin;v-text-anchor:top" o:gfxdata="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" stroked="f">
+              <v:shape id="_x0000_s1032" type="#_x0000_t202" style="position:absolute;margin-left:140.4pt;margin-top:383.9pt;width:185.9pt;height:20.75pt;z-index:251675648;visibility:visible;mso-wrap-style:square;mso-width-percent:400;mso-height-percent:0;mso-wrap-distance-left:9pt;mso-wrap-distance-top:3.6pt;mso-wrap-distance-right:9pt;mso-wrap-distance-bottom:3.6pt;mso-position-horizontal:absolute;mso-position-horizontal-relative:margin;mso-position-vertical:absolute;mso-position-vertical-relative:text;mso-width-percent:400;mso-height-percent:0;mso-width-relative:margin;mso-height-relative:margin;v-text-anchor:top" o:gfxdata="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" stroked="f">
                 <v:textbox>
                   <w:txbxContent>
                     <w:p>
@@ -3464,7 +3858,7 @@
           </mc:Choice>
           <mc:Fallback>
             <w:pict>
-              <v:roundrect w14:anchorId="488D21E9" id="Rounded Rectangle 7" o:spid="_x0000_s1032" style="position:absolute;margin-left:151.5pt;margin-top:205.45pt;width:164pt;height:35.65pt;z-index:251668480;visibility:visible;mso-wrap-style:square;mso-width-percent:0;mso-height-percent:0;mso-wrap-distance-left:9pt;mso-wrap-distance-top:0;mso-wrap-distance-right:9pt;mso-wrap-distance-bottom:0;mso-position-horizontal:absolute;mso-position-horizontal-relative:margin;mso-position-vertical:absolute;mso-position-vertical-relative:text;mso-width-percent:0;mso-height-percent:0;mso-width-relative:margin;mso-height-relative:margin;v-text-anchor:middle" arcsize="10923f" o:gfxdata="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" fillcolor="#5b9bd5 [3204]" strokecolor="#1f4d78 [1604]" strokeweight="1pt">
+              <v:roundrect w14:anchorId="488D21E9" id="Rounded Rectangle 7" o:spid="_x0000_s1033" style="position:absolute;margin-left:151.5pt;margin-top:205.45pt;width:164pt;height:35.65pt;z-index:251668480;visibility:visible;mso-wrap-style:square;mso-width-percent:0;mso-height-percent:0;mso-wrap-distance-left:9pt;mso-wrap-distance-top:0;mso-wrap-distance-right:9pt;mso-wrap-distance-bottom:0;mso-position-horizontal:absolute;mso-position-horizontal-relative:margin;mso-position-vertical:absolute;mso-position-vertical-relative:text;mso-width-percent:0;mso-height-percent:0;mso-width-relative:margin;mso-height-relative:margin;v-text-anchor:middle" arcsize="10923f" o:gfxdata="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" fillcolor="#5b9bd5 [3204]" strokecolor="#1f4d78 [1604]" strokeweight="1pt">
                 <v:stroke joinstyle="miter"/>
                 <v:textbox>
                   <w:txbxContent>
@@ -3643,7 +4037,7 @@
           </mc:Choice>
           <mc:Fallback>
             <w:pict>
-              <v:roundrect w14:anchorId="592A2CB2" id="Rounded Rectangle 5" o:spid="_x0000_s1033" style="position:absolute;margin-left:0;margin-top:118.5pt;width:164.05pt;height:35.7pt;z-index:251665408;visibility:visible;mso-wrap-style:square;mso-width-percent:0;mso-height-percent:0;mso-wrap-distance-left:9pt;mso-wrap-distance-top:0;mso-wrap-distance-right:9pt;mso-wrap-distance-bottom:0;mso-position-horizontal:center;mso-position-horizontal-relative:margin;mso-position-vertical:absolute;mso-position-vertical-relative:text;mso-width-percent:0;mso-height-percent:0;mso-width-relative:margin;mso-height-relative:margin;v-text-anchor:middle" arcsize="10923f" o:gfxdata="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" fillcolor="#5b9bd5 [3204]" strokecolor="#1f4d78 [1604]" strokeweight="1pt">
+              <v:roundrect w14:anchorId="592A2CB2" id="Rounded Rectangle 5" o:spid="_x0000_s1034" style="position:absolute;margin-left:0;margin-top:118.5pt;width:164.05pt;height:35.7pt;z-index:251665408;visibility:visible;mso-wrap-style:square;mso-width-percent:0;mso-height-percent:0;mso-wrap-distance-left:9pt;mso-wrap-distance-top:0;mso-wrap-distance-right:9pt;mso-wrap-distance-bottom:0;mso-position-horizontal:center;mso-position-horizontal-relative:margin;mso-position-vertical:absolute;mso-position-vertical-relative:text;mso-width-percent:0;mso-height-percent:0;mso-width-relative:margin;mso-height-relative:margin;v-text-anchor:middle" arcsize="10923f" o:gfxdata="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" fillcolor="#5b9bd5 [3204]" strokecolor="#1f4d78 [1604]" strokeweight="1pt">
                 <v:stroke joinstyle="miter"/>
                 <v:textbox>
                   <w:txbxContent>
@@ -3824,7 +4218,7 @@
           </mc:Choice>
           <mc:Fallback>
             <w:pict>
-              <v:roundrect id="Rounded Rectangle 3" o:spid="_x0000_s1034" style="position:absolute;margin-left:156.5pt;margin-top:28.9pt;width:164.05pt;height:35.7pt;z-index:251661312;visibility:visible;mso-wrap-style:square;mso-width-percent:0;mso-height-percent:0;mso-wrap-distance-left:9pt;mso-wrap-distance-top:0;mso-wrap-distance-right:9pt;mso-wrap-distance-bottom:0;mso-position-horizontal:absolute;mso-position-horizontal-relative:text;mso-position-vertical:absolute;mso-position-vertical-relative:text;mso-width-percent:0;mso-height-percent:0;mso-width-relative:margin;mso-height-relative:margin;v-text-anchor:middle" arcsize="10923f" o:gfxdata="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" fillcolor="#5b9bd5 [3204]" strokecolor="#1f4d78 [1604]" strokeweight="1pt">
+              <v:roundrect id="Rounded Rectangle 3" o:spid="_x0000_s1035" style="position:absolute;margin-left:156.5pt;margin-top:28.9pt;width:164.05pt;height:35.7pt;z-index:251661312;visibility:visible;mso-wrap-style:square;mso-width-percent:0;mso-height-percent:0;mso-wrap-distance-left:9pt;mso-wrap-distance-top:0;mso-wrap-distance-right:9pt;mso-wrap-distance-bottom:0;mso-position-horizontal:absolute;mso-position-horizontal-relative:text;mso-position-vertical:absolute;mso-position-vertical-relative:text;mso-width-percent:0;mso-height-percent:0;mso-width-relative:margin;mso-height-relative:margin;v-text-anchor:middle" arcsize="10923f" o:gfxdata="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" fillcolor="#5b9bd5 [3204]" strokecolor="#1f4d78 [1604]" strokeweight="1pt">
                 <v:stroke joinstyle="miter"/>
                 <v:textbox>
                   <w:txbxContent>
@@ -3959,7 +4353,19 @@
                               <w:rPr>
                                 <w:i/>
                               </w:rPr>
-                              <w:t>Figure 2: Summarized results of Speech Recognizer module with basket of keywords</w:t>
+                              <w:t xml:space="preserve">Figure </w:t>
+                            </w:r>
+                            <w:r>
+                              <w:rPr>
+                                <w:i/>
+                              </w:rPr>
+                              <w:t>3</w:t>
+                            </w:r>
+                            <w:r>
+                              <w:rPr>
+                                <w:i/>
+                              </w:rPr>
+                              <w:t>: Summarized results of Speech Recognizer module with basket of keywords</w:t>
                             </w:r>
                           </w:p>
                         </w:txbxContent>
@@ -3981,7 +4387,7 @@
           </mc:Choice>
           <mc:Fallback>
             <w:pict>
-              <v:shape w14:anchorId="70A4F8A8" id="_x0000_s1035" type="#_x0000_t202" style="position:absolute;margin-left:5.1pt;margin-top:323.45pt;width:458.9pt;height:25.5pt;z-index:251685888;visibility:visible;mso-wrap-style:square;mso-width-percent:0;mso-height-percent:0;mso-wrap-distance-left:9pt;mso-wrap-distance-top:3.6pt;mso-wrap-distance-right:9pt;mso-wrap-distance-bottom:3.6pt;mso-position-horizontal:absolute;mso-position-horizontal-relative:margin;mso-position-vertical:absolute;mso-position-vertical-relative:text;mso-width-percent:0;mso-height-percent:0;mso-width-relative:margin;mso-height-relative:margin;v-text-anchor:top" o:gfxdata="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" stroked="f">
+              <v:shape w14:anchorId="70A4F8A8" id="_x0000_s1036" type="#_x0000_t202" style="position:absolute;margin-left:5.1pt;margin-top:323.45pt;width:458.9pt;height:25.5pt;z-index:251685888;visibility:visible;mso-wrap-style:square;mso-width-percent:0;mso-height-percent:0;mso-wrap-distance-left:9pt;mso-wrap-distance-top:3.6pt;mso-wrap-distance-right:9pt;mso-wrap-distance-bottom:3.6pt;mso-position-horizontal:absolute;mso-position-horizontal-relative:margin;mso-position-vertical:absolute;mso-position-vertical-relative:text;mso-width-percent:0;mso-height-percent:0;mso-width-relative:margin;mso-height-relative:margin;v-text-anchor:top" o:gfxdata="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" stroked="f">
                 <v:textbox>
                   <w:txbxContent>
                     <w:p>
@@ -3994,7 +4400,19 @@
                         <w:rPr>
                           <w:i/>
                         </w:rPr>
-                        <w:t>Figure 2: Summarized results of Speech Recognizer module with basket of keywords</w:t>
+                        <w:t xml:space="preserve">Figure </w:t>
+                      </w:r>
+                      <w:r>
+                        <w:rPr>
+                          <w:i/>
+                        </w:rPr>
+                        <w:t>3</w:t>
+                      </w:r>
+                      <w:r>
+                        <w:rPr>
+                          <w:i/>
+                        </w:rPr>
+                        <w:t>: Summarized results of Speech Recognizer module with basket of keywords</w:t>
                       </w:r>
                     </w:p>
                   </w:txbxContent>
@@ -4009,7 +4427,13 @@
         <w:t xml:space="preserve">After coming up with an initial draft of my own structured language, I have picked out some of the keywords and conducted an experiment with 10 subjects. The subjects were asked to record their voice into an audio file which consists of the keywords. These audio files are then passed into my speech recognizer module with the use of 3 different APIs as mentioned above. The summarized results of the experiment </w:t>
       </w:r>
       <w:r>
-        <w:t>are shown below in Figure 2 (those in yellow signifies the highest scoring API).</w:t>
+        <w:t xml:space="preserve">are shown below in Figure </w:t>
+      </w:r>
+      <w:r>
+        <w:t>3</w:t>
+      </w:r>
+      <w:r>
+        <w:t xml:space="preserve"> (those in yellow signifies the highest scoring API).</w:t>
       </w:r>
     </w:p>
     <w:tbl>
@@ -4962,13 +5386,8 @@
               <w:jc w:val="center"/>
             </w:pPr>
             <w:r>
-              <w:t xml:space="preserve">Plus </w:t>
-            </w:r>
-            <w:proofErr w:type="spellStart"/>
-            <w:r>
-              <w:t>plus</w:t>
-            </w:r>
-            <w:proofErr w:type="spellEnd"/>
+              <w:t>Plus plus</w:t>
+            </w:r>
           </w:p>
         </w:tc>
         <w:tc>
@@ -5301,7 +5720,13 @@
         <w:t>R</w:t>
       </w:r>
       <w:r>
-        <w:t>ecognition module and the results are tabulated as follows in figure 3.</w:t>
+        <w:t xml:space="preserve">ecognition module and the results are tabulated as follows in figure </w:t>
+      </w:r>
+      <w:r>
+        <w:t>4</w:t>
+      </w:r>
+      <w:r>
+        <w:t>.</w:t>
       </w:r>
     </w:p>
     <w:p>
@@ -5563,7 +5988,19 @@
                               <w:rPr>
                                 <w:i/>
                               </w:rPr>
-                              <w:t>Figure 3: Summarized results of Speech Recognizer module with script for sample program</w:t>
+                              <w:t xml:space="preserve">Figure </w:t>
+                            </w:r>
+                            <w:r>
+                              <w:rPr>
+                                <w:i/>
+                              </w:rPr>
+                              <w:t>4</w:t>
+                            </w:r>
+                            <w:r>
+                              <w:rPr>
+                                <w:i/>
+                              </w:rPr>
+                              <w:t>: Summarized results of Speech Recognizer module with script for sample program</w:t>
                             </w:r>
                           </w:p>
                         </w:txbxContent>
@@ -5585,7 +6022,7 @@
           </mc:Choice>
           <mc:Fallback>
             <w:pict>
-              <v:shape w14:anchorId="28D80A48" id="_x0000_s1036" type="#_x0000_t202" style="position:absolute;margin-left:0;margin-top:25.05pt;width:458.9pt;height:25.5pt;z-index:251687936;visibility:visible;mso-wrap-style:square;mso-width-percent:0;mso-height-percent:0;mso-wrap-distance-left:9pt;mso-wrap-distance-top:3.6pt;mso-wrap-distance-right:9pt;mso-wrap-distance-bottom:3.6pt;mso-position-horizontal:absolute;mso-position-horizontal-relative:margin;mso-position-vertical:absolute;mso-position-vertical-relative:text;mso-width-percent:0;mso-height-percent:0;mso-width-relative:margin;mso-height-relative:margin;v-text-anchor:top" o:gfxdata="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" stroked="f">
+              <v:shape w14:anchorId="28D80A48" id="_x0000_s1037" type="#_x0000_t202" style="position:absolute;margin-left:0;margin-top:25.05pt;width:458.9pt;height:25.5pt;z-index:251687936;visibility:visible;mso-wrap-style:square;mso-width-percent:0;mso-height-percent:0;mso-wrap-distance-left:9pt;mso-wrap-distance-top:3.6pt;mso-wrap-distance-right:9pt;mso-wrap-distance-bottom:3.6pt;mso-position-horizontal:absolute;mso-position-horizontal-relative:margin;mso-position-vertical:absolute;mso-position-vertical-relative:text;mso-width-percent:0;mso-height-percent:0;mso-width-relative:margin;mso-height-relative:margin;v-text-anchor:top" o:gfxdata="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" stroked="f">
                 <v:textbox>
                   <w:txbxContent>
                     <w:p>
@@ -5598,7 +6035,19 @@
                         <w:rPr>
                           <w:i/>
                         </w:rPr>
-                        <w:t>Figure 3: Summarized results of Speech Recognizer module with script for sample program</w:t>
+                        <w:t xml:space="preserve">Figure </w:t>
+                      </w:r>
+                      <w:r>
+                        <w:rPr>
+                          <w:i/>
+                        </w:rPr>
+                        <w:t>4</w:t>
+                      </w:r>
+                      <w:r>
+                        <w:rPr>
+                          <w:i/>
+                        </w:rPr>
+                        <w:t>: Summarized results of Speech Recognizer module with script for sample program</w:t>
                       </w:r>
                     </w:p>
                   </w:txbxContent>
@@ -5663,7 +6112,13 @@
         <w:t xml:space="preserve">current state of the </w:t>
       </w:r>
       <w:r>
-        <w:t>structured language is defined below in figure 4.</w:t>
+        <w:t xml:space="preserve">structured language is defined below in figure </w:t>
+      </w:r>
+      <w:r>
+        <w:t>5</w:t>
+      </w:r>
+      <w:r>
+        <w:t>.</w:t>
       </w:r>
     </w:p>
     <w:tbl>
@@ -6333,19 +6788,11 @@
                 <w:rFonts w:ascii="Courier New" w:hAnsi="Courier New" w:cs="Courier New"/>
               </w:rPr>
             </w:pPr>
-            <w:proofErr w:type="spellStart"/>
             <w:r>
               <w:rPr>
                 <w:rFonts w:ascii="Courier New" w:hAnsi="Courier New" w:cs="Courier New"/>
               </w:rPr>
-              <w:t>int</w:t>
-            </w:r>
-            <w:proofErr w:type="spellEnd"/>
-            <w:r>
-              <w:rPr>
-                <w:rFonts w:ascii="Courier New" w:hAnsi="Courier New" w:cs="Courier New"/>
-              </w:rPr>
-              <w:t xml:space="preserve"> x</w:t>
+              <w:t>int x</w:t>
             </w:r>
             <w:r>
               <w:rPr>
@@ -6396,21 +6843,7 @@
               <w:rPr>
                 <w:rFonts w:ascii="Courier New" w:hAnsi="Courier New" w:cs="Courier New"/>
               </w:rPr>
-              <w:t xml:space="preserve">float </w:t>
-            </w:r>
-            <w:proofErr w:type="spellStart"/>
-            <w:r>
-              <w:rPr>
-                <w:rFonts w:ascii="Courier New" w:hAnsi="Courier New" w:cs="Courier New"/>
-              </w:rPr>
-              <w:t>taxRate</w:t>
-            </w:r>
-            <w:proofErr w:type="spellEnd"/>
-            <w:r>
-              <w:rPr>
-                <w:rFonts w:ascii="Courier New" w:hAnsi="Courier New" w:cs="Courier New"/>
-              </w:rPr>
-              <w:t xml:space="preserve"> = 1.07</w:t>
+              <w:t>float taxRate = 1.07</w:t>
             </w:r>
             <w:r>
               <w:rPr>
@@ -6550,19 +6983,11 @@
                 <w:rFonts w:ascii="Courier New" w:hAnsi="Courier New" w:cs="Courier New"/>
               </w:rPr>
             </w:pPr>
-            <w:proofErr w:type="spellStart"/>
             <w:r>
               <w:rPr>
                 <w:rFonts w:ascii="Courier New" w:hAnsi="Courier New" w:cs="Courier New"/>
               </w:rPr>
-              <w:t>int</w:t>
-            </w:r>
-            <w:proofErr w:type="spellEnd"/>
-            <w:r>
-              <w:rPr>
-                <w:rFonts w:ascii="Courier New" w:hAnsi="Courier New" w:cs="Courier New"/>
-              </w:rPr>
-              <w:t xml:space="preserve"> sequence[10]</w:t>
+              <w:t>int sequence[10]</w:t>
             </w:r>
           </w:p>
         </w:tc>
@@ -6898,7 +7323,6 @@
                 <w:rFonts w:ascii="Courier New" w:hAnsi="Courier New" w:cs="Courier New"/>
               </w:rPr>
             </w:pPr>
-            <w:proofErr w:type="spellStart"/>
             <w:r>
               <w:rPr>
                 <w:rFonts w:ascii="Courier New" w:hAnsi="Courier New" w:cs="Courier New"/>
@@ -6906,40 +7330,11 @@
               <w:lastRenderedPageBreak/>
               <w:t>int</w:t>
             </w:r>
-            <w:proofErr w:type="spellEnd"/>
             <w:r>
               <w:rPr>
                 <w:rFonts w:ascii="Courier New" w:hAnsi="Courier New" w:cs="Courier New"/>
               </w:rPr>
-              <w:t xml:space="preserve"> search(</w:t>
-            </w:r>
-            <w:proofErr w:type="spellStart"/>
-            <w:r>
-              <w:rPr>
-                <w:rFonts w:ascii="Courier New" w:hAnsi="Courier New" w:cs="Courier New"/>
-              </w:rPr>
-              <w:t>int</w:t>
-            </w:r>
-            <w:proofErr w:type="spellEnd"/>
-            <w:r>
-              <w:rPr>
-                <w:rFonts w:ascii="Courier New" w:hAnsi="Courier New" w:cs="Courier New"/>
-              </w:rPr>
-              <w:t xml:space="preserve"> lower, </w:t>
-            </w:r>
-            <w:proofErr w:type="spellStart"/>
-            <w:r>
-              <w:rPr>
-                <w:rFonts w:ascii="Courier New" w:hAnsi="Courier New" w:cs="Courier New"/>
-              </w:rPr>
-              <w:t>int</w:t>
-            </w:r>
-            <w:proofErr w:type="spellEnd"/>
-            <w:r>
-              <w:rPr>
-                <w:rFonts w:ascii="Courier New" w:hAnsi="Courier New" w:cs="Courier New"/>
-              </w:rPr>
-              <w:t xml:space="preserve"> higher) {</w:t>
+              <w:t xml:space="preserve"> search(int lower, int higher) {</w:t>
             </w:r>
           </w:p>
           <w:p>
@@ -7213,39 +7608,7 @@
           </w:tcPr>
           <w:p>
             <w:r>
-              <w:t xml:space="preserve">for loop condition </w:t>
-            </w:r>
-            <w:proofErr w:type="spellStart"/>
-            <w:r>
-              <w:t>i</w:t>
-            </w:r>
-            <w:proofErr w:type="spellEnd"/>
-            <w:r>
-              <w:t xml:space="preserve"> equal one condition </w:t>
-            </w:r>
-            <w:proofErr w:type="spellStart"/>
-            <w:r>
-              <w:t>i</w:t>
-            </w:r>
-            <w:proofErr w:type="spellEnd"/>
-            <w:r>
-              <w:t xml:space="preserve"> less than sum condition </w:t>
-            </w:r>
-            <w:proofErr w:type="spellStart"/>
-            <w:r>
-              <w:t>i</w:t>
-            </w:r>
-            <w:proofErr w:type="spellEnd"/>
-            <w:r>
-              <w:t xml:space="preserve"> plus </w:t>
-            </w:r>
-            <w:proofErr w:type="spellStart"/>
-            <w:r>
-              <w:t>plus</w:t>
-            </w:r>
-            <w:proofErr w:type="spellEnd"/>
-            <w:r>
-              <w:t xml:space="preserve"> begin end for loop</w:t>
+              <w:t>for loop condition i equal one condition i less than sum condition i plus plus begin end for loop</w:t>
             </w:r>
           </w:p>
         </w:tc>
@@ -7263,49 +7626,7 @@
               <w:rPr>
                 <w:rFonts w:ascii="Courier New" w:hAnsi="Courier New" w:cs="Courier New"/>
               </w:rPr>
-              <w:t>for (</w:t>
-            </w:r>
-            <w:proofErr w:type="spellStart"/>
-            <w:r>
-              <w:rPr>
-                <w:rFonts w:ascii="Courier New" w:hAnsi="Courier New" w:cs="Courier New"/>
-              </w:rPr>
-              <w:t>i</w:t>
-            </w:r>
-            <w:proofErr w:type="spellEnd"/>
-            <w:r>
-              <w:rPr>
-                <w:rFonts w:ascii="Courier New" w:hAnsi="Courier New" w:cs="Courier New"/>
-              </w:rPr>
-              <w:t xml:space="preserve">=1; </w:t>
-            </w:r>
-            <w:proofErr w:type="spellStart"/>
-            <w:r>
-              <w:rPr>
-                <w:rFonts w:ascii="Courier New" w:hAnsi="Courier New" w:cs="Courier New"/>
-              </w:rPr>
-              <w:t>i</w:t>
-            </w:r>
-            <w:proofErr w:type="spellEnd"/>
-            <w:r>
-              <w:rPr>
-                <w:rFonts w:ascii="Courier New" w:hAnsi="Courier New" w:cs="Courier New"/>
-              </w:rPr>
-              <w:t xml:space="preserve">&lt;sum; </w:t>
-            </w:r>
-            <w:proofErr w:type="spellStart"/>
-            <w:r>
-              <w:rPr>
-                <w:rFonts w:ascii="Courier New" w:hAnsi="Courier New" w:cs="Courier New"/>
-              </w:rPr>
-              <w:t>i</w:t>
-            </w:r>
-            <w:proofErr w:type="spellEnd"/>
-            <w:r>
-              <w:rPr>
-                <w:rFonts w:ascii="Courier New" w:hAnsi="Courier New" w:cs="Courier New"/>
-              </w:rPr>
-              <w:t>++) {</w:t>
+              <w:t>for (i=1; i&lt;sum; i++) {</w:t>
             </w:r>
           </w:p>
           <w:p>
@@ -7586,7 +7907,19 @@
                               <w:rPr>
                                 <w:i/>
                               </w:rPr>
-                              <w:t>Figure 4: Structured language for Coding by Dictation</w:t>
+                              <w:t xml:space="preserve">Figure </w:t>
+                            </w:r>
+                            <w:r>
+                              <w:rPr>
+                                <w:i/>
+                              </w:rPr>
+                              <w:t>5</w:t>
+                            </w:r>
+                            <w:r>
+                              <w:rPr>
+                                <w:i/>
+                              </w:rPr>
+                              <w:t>: Structured language for Coding by Dictation</w:t>
                             </w:r>
                           </w:p>
                         </w:txbxContent>
@@ -7608,7 +7941,7 @@
           </mc:Choice>
           <mc:Fallback>
             <w:pict>
-              <v:shape w14:anchorId="12B50632" id="_x0000_s1037" type="#_x0000_t202" style="position:absolute;margin-left:0;margin-top:10.7pt;width:458.9pt;height:25.5pt;z-index:251689984;visibility:visible;mso-wrap-style:square;mso-width-percent:0;mso-height-percent:0;mso-wrap-distance-left:9pt;mso-wrap-distance-top:3.6pt;mso-wrap-distance-right:9pt;mso-wrap-distance-bottom:3.6pt;mso-position-horizontal:left;mso-position-horizontal-relative:margin;mso-position-vertical:absolute;mso-position-vertical-relative:text;mso-width-percent:0;mso-height-percent:0;mso-width-relative:margin;mso-height-relative:margin;v-text-anchor:top" o:gfxdata="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" stroked="f">
+              <v:shape w14:anchorId="12B50632" id="_x0000_s1038" type="#_x0000_t202" style="position:absolute;margin-left:0;margin-top:10.7pt;width:458.9pt;height:25.5pt;z-index:251689984;visibility:visible;mso-wrap-style:square;mso-width-percent:0;mso-height-percent:0;mso-wrap-distance-left:9pt;mso-wrap-distance-top:3.6pt;mso-wrap-distance-right:9pt;mso-wrap-distance-bottom:3.6pt;mso-position-horizontal:left;mso-position-horizontal-relative:margin;mso-position-vertical:absolute;mso-position-vertical-relative:text;mso-width-percent:0;mso-height-percent:0;mso-width-relative:margin;mso-height-relative:margin;v-text-anchor:top" o:gfxdata="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" stroked="f">
                 <v:textbox>
                   <w:txbxContent>
                     <w:p>
@@ -7621,7 +7954,19 @@
                         <w:rPr>
                           <w:i/>
                         </w:rPr>
-                        <w:t>Figure 4: Structured language for Coding by Dictation</w:t>
+                        <w:t xml:space="preserve">Figure </w:t>
+                      </w:r>
+                      <w:r>
+                        <w:rPr>
+                          <w:i/>
+                        </w:rPr>
+                        <w:t>5</w:t>
+                      </w:r>
+                      <w:r>
+                        <w:rPr>
+                          <w:i/>
+                        </w:rPr>
+                        <w:t>: Structured language for Coding by Dictation</w:t>
                       </w:r>
                     </w:p>
                   </w:txbxContent>
@@ -7871,15 +8216,7 @@
     </w:p>
     <w:p>
       <w:r>
-        <w:t xml:space="preserve">Firstly, we would convert all of the words into their phonetic encodings using American Soundex, and then compare the resulting phonetic encodings with </w:t>
-      </w:r>
-      <w:proofErr w:type="spellStart"/>
-      <w:r>
-        <w:t>Jaro</w:t>
-      </w:r>
-      <w:proofErr w:type="spellEnd"/>
-      <w:r>
-        <w:t xml:space="preserve">-Winkler Distance to get a similarity index between two words. </w:t>
+        <w:t xml:space="preserve">Firstly, we would convert all of the words into their phonetic encodings using American Soundex, and then compare the resulting phonetic encodings with Jaro-Winkler Distance to get a similarity index between two words. </w:t>
       </w:r>
       <w:r>
         <w:t xml:space="preserve">These are done with the help of the jellyfish python library. </w:t>
@@ -7888,53 +8225,13 @@
         <w:t xml:space="preserve">As the jellyfish python library provides more than just one way to doing phonetic encoding (namely: </w:t>
       </w:r>
       <w:r>
-        <w:t xml:space="preserve">American Soundex, </w:t>
-      </w:r>
-      <w:proofErr w:type="spellStart"/>
-      <w:r>
-        <w:t>Metaphone</w:t>
-      </w:r>
-      <w:proofErr w:type="spellEnd"/>
-      <w:r>
-        <w:t>, N</w:t>
-      </w:r>
-      <w:r>
-        <w:t>YSIIS) and string comparisons (</w:t>
-      </w:r>
-      <w:proofErr w:type="spellStart"/>
-      <w:r>
-        <w:t>Levenshtein</w:t>
-      </w:r>
-      <w:proofErr w:type="spellEnd"/>
-      <w:r>
-        <w:t xml:space="preserve"> Distance, </w:t>
-      </w:r>
-      <w:proofErr w:type="spellStart"/>
-      <w:r>
-        <w:t>Damerau-Levenshtein</w:t>
-      </w:r>
-      <w:proofErr w:type="spellEnd"/>
-      <w:r>
-        <w:t xml:space="preserve"> Distance, Hamming Distance, </w:t>
-      </w:r>
-      <w:proofErr w:type="spellStart"/>
-      <w:r>
-        <w:t>Jaro</w:t>
-      </w:r>
-      <w:proofErr w:type="spellEnd"/>
-      <w:r>
-        <w:t xml:space="preserve"> D</w:t>
-      </w:r>
-      <w:r>
-        <w:t xml:space="preserve">istance, </w:t>
-      </w:r>
-      <w:proofErr w:type="spellStart"/>
-      <w:r>
-        <w:t>Jaro</w:t>
-      </w:r>
-      <w:proofErr w:type="spellEnd"/>
-      <w:r>
-        <w:t>-Winkler Distance), there is a need to test which pair of algorithms deliver better results</w:t>
+        <w:t>American Soundex, Metaphone, N</w:t>
+      </w:r>
+      <w:r>
+        <w:t>YSIIS) and string comparisons (Levenshtein Distance, Damerau-Levenshtein Distance, Hamming Distance, Jaro D</w:t>
+      </w:r>
+      <w:r>
+        <w:t>istance, Jaro-Winkler Distance), there is a need to test which pair of algorithms deliver better results</w:t>
       </w:r>
       <w:r>
         <w:t xml:space="preserve">. It is preferable to have </w:t>
@@ -7952,15 +8249,7 @@
         <w:t>After much testing</w:t>
       </w:r>
       <w:r>
-        <w:t xml:space="preserve">, I have found that American Soundex and </w:t>
-      </w:r>
-      <w:proofErr w:type="spellStart"/>
-      <w:r>
-        <w:t>Jaro</w:t>
-      </w:r>
-      <w:proofErr w:type="spellEnd"/>
-      <w:r>
-        <w:t>-Winkler Distance are the best fit for this purpose.</w:t>
+        <w:t>, I have found that American Soundex and Jaro-Winkler Distance are the best fit for this purpose.</w:t>
       </w:r>
     </w:p>
     <w:p>
@@ -7995,31 +8284,7 @@
         <w:t xml:space="preserve"> For instance, </w:t>
       </w:r>
       <w:r>
-        <w:t>if we have already declared the variables “eye”, “</w:t>
-      </w:r>
-      <w:proofErr w:type="spellStart"/>
-      <w:r>
-        <w:t>ai</w:t>
-      </w:r>
-      <w:proofErr w:type="spellEnd"/>
-      <w:r>
-        <w:t>”, “aye” and we need to correct the word “</w:t>
-      </w:r>
-      <w:proofErr w:type="spellStart"/>
-      <w:r>
-        <w:t>i</w:t>
-      </w:r>
-      <w:proofErr w:type="spellEnd"/>
-      <w:r>
-        <w:t>”, which of these 3 variables would we deem as closest matching to the word “</w:t>
-      </w:r>
-      <w:proofErr w:type="spellStart"/>
-      <w:r>
-        <w:t>i</w:t>
-      </w:r>
-      <w:proofErr w:type="spellEnd"/>
-      <w:r>
-        <w:t>”</w:t>
+        <w:t>if we have already declared the variables “eye”, “ai”, “aye” and we need to correct the word “i”, which of these 3 variables would we deem as closest matching to the word “i”</w:t>
       </w:r>
       <w:r>
         <w:t>.</w:t>
@@ -8203,7 +8468,19 @@
                               <w:rPr>
                                 <w:i/>
                               </w:rPr>
-                              <w:t xml:space="preserve">Figure 5: Python code for function declaration construct </w:t>
+                              <w:t xml:space="preserve">Figure </w:t>
+                            </w:r>
+                            <w:r>
+                              <w:rPr>
+                                <w:i/>
+                              </w:rPr>
+                              <w:t>6</w:t>
+                            </w:r>
+                            <w:r>
+                              <w:rPr>
+                                <w:i/>
+                              </w:rPr>
+                              <w:t xml:space="preserve">: Python code for function declaration construct </w:t>
                             </w:r>
                           </w:p>
                         </w:txbxContent>
@@ -8225,7 +8502,7 @@
           </mc:Choice>
           <mc:Fallback>
             <w:pict>
-              <v:shape w14:anchorId="73F8635B" id="_x0000_s1038" type="#_x0000_t202" style="position:absolute;margin-left:-1.5pt;margin-top:52.15pt;width:458.9pt;height:27pt;z-index:251692032;visibility:visible;mso-wrap-style:square;mso-width-percent:0;mso-height-percent:0;mso-wrap-distance-left:9pt;mso-wrap-distance-top:3.6pt;mso-wrap-distance-right:9pt;mso-wrap-distance-bottom:3.6pt;mso-position-horizontal:absolute;mso-position-horizontal-relative:margin;mso-position-vertical:absolute;mso-position-vertical-relative:text;mso-width-percent:0;mso-height-percent:0;mso-width-relative:margin;mso-height-relative:margin;v-text-anchor:top" o:gfxdata="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" stroked="f">
+              <v:shape w14:anchorId="73F8635B" id="_x0000_s1039" type="#_x0000_t202" style="position:absolute;margin-left:-1.5pt;margin-top:52.15pt;width:458.9pt;height:27pt;z-index:251692032;visibility:visible;mso-wrap-style:square;mso-width-percent:0;mso-height-percent:0;mso-wrap-distance-left:9pt;mso-wrap-distance-top:3.6pt;mso-wrap-distance-right:9pt;mso-wrap-distance-bottom:3.6pt;mso-position-horizontal:absolute;mso-position-horizontal-relative:margin;mso-position-vertical:absolute;mso-position-vertical-relative:text;mso-width-percent:0;mso-height-percent:0;mso-width-relative:margin;mso-height-relative:margin;v-text-anchor:top" o:gfxdata="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" stroked="f">
                 <v:textbox>
                   <w:txbxContent>
                     <w:p>
@@ -8238,7 +8515,19 @@
                         <w:rPr>
                           <w:i/>
                         </w:rPr>
-                        <w:t xml:space="preserve">Figure 5: Python code for function declaration construct </w:t>
+                        <w:t xml:space="preserve">Figure </w:t>
+                      </w:r>
+                      <w:r>
+                        <w:rPr>
+                          <w:i/>
+                        </w:rPr>
+                        <w:t>6</w:t>
+                      </w:r>
+                      <w:r>
+                        <w:rPr>
+                          <w:i/>
+                        </w:rPr>
+                        <w:t xml:space="preserve">: Python code for function declaration construct </w:t>
                       </w:r>
                     </w:p>
                   </w:txbxContent>
@@ -8269,7 +8558,7 @@
                     <pic:cNvPicPr/>
                   </pic:nvPicPr>
                   <pic:blipFill>
-                    <a:blip r:embed="rId8"/>
+                    <a:blip r:embed="rId9"/>
                     <a:stretch>
                       <a:fillRect/>
                     </a:stretch>
@@ -8337,15 +8626,7 @@
         <w:t xml:space="preserve">module which </w:t>
       </w:r>
       <w:r>
-        <w:t>runs the Java program from the previous project ‘Talk-to-Code: From Structured Command to Source Code’ (</w:t>
-      </w:r>
-      <w:proofErr w:type="gramStart"/>
-      <w:r>
-        <w:t>Gao</w:t>
-      </w:r>
-      <w:proofErr w:type="gramEnd"/>
-      <w:r>
-        <w:t>, 2016) as mentioned earlier</w:t>
+        <w:t>runs the Java program from the previous project ‘Talk-to-Code: From Structured Command to Source Code’ (Gao, 2016) as mentioned earlier</w:t>
       </w:r>
       <w:r>
         <w:t>.</w:t>
@@ -8684,28 +8965,16 @@
       </w:r>
     </w:p>
     <w:p>
-      <w:proofErr w:type="gramStart"/>
       <w:r>
         <w:lastRenderedPageBreak/>
-        <w:t>Gao</w:t>
-      </w:r>
-      <w:proofErr w:type="gramEnd"/>
-      <w:r>
-        <w:t>, R.S. (2016). Talk-to-Code: From Structured Command to Source Code. National University of Singapore, 2016</w:t>
-      </w:r>
-    </w:p>
-    <w:p>
-      <w:pPr>
-        <w:rPr>
-          <w:color w:val="0366D6"/>
-          <w:u w:val="single"/>
-          <w:shd w:val="clear" w:color="auto" w:fill="FFFFFF"/>
-        </w:rPr>
-      </w:pPr>
+        <w:t>Gao, R.S. (2016). Talk-to-Code: From Structured Command to Source Code. National University of Singapore, 2016</w:t>
+      </w:r>
+    </w:p>
+    <w:p>
       <w:r>
         <w:t xml:space="preserve">McGuire, P. (2016). Pyparsing (Version 2.1.9) [Software]. Available from </w:t>
       </w:r>
-      <w:hyperlink r:id="rId9" w:history="1">
+      <w:hyperlink r:id="rId10" w:history="1">
         <w:r>
           <w:rPr>
             <w:rStyle w:val="Hyperlink"/>
@@ -8721,7 +8990,7 @@
       <w:r>
         <w:t xml:space="preserve">Turk, J. and Stephens, M. (2016) Jellyfish (Version 0.5.6) [Software]. Available from </w:t>
       </w:r>
-      <w:hyperlink r:id="rId10" w:history="1">
+      <w:hyperlink r:id="rId11" w:history="1">
         <w:r>
           <w:rPr>
             <w:rStyle w:val="Hyperlink"/>
@@ -8734,6 +9003,19 @@
       </w:r>
     </w:p>
     <w:p>
+      <w:r>
+        <w:t xml:space="preserve">Voicecode.io. (2017). Advanced Voice-Control, speech to code, program by voice, stop RSI. [Online] Available at: </w:t>
+      </w:r>
+      <w:hyperlink r:id="rId12" w:history="1">
+        <w:r>
+          <w:rPr>
+            <w:rStyle w:val="Hyperlink"/>
+          </w:rPr>
+          <w:t>https://voicecode.io/</w:t>
+        </w:r>
+      </w:hyperlink>
+    </w:p>
+    <w:p>
       <w:pPr>
         <w:rPr>
           <w:rStyle w:val="Hyperlink"/>
@@ -8744,7 +9026,7 @@
       <w:r>
         <w:t xml:space="preserve">Zhang, A. (2017). Speech Recognition (Version 3.7) [Software]. Available from </w:t>
       </w:r>
-      <w:hyperlink r:id="rId11" w:anchor="readme" w:history="1">
+      <w:hyperlink r:id="rId13" w:anchor="readme" w:history="1">
         <w:r>
           <w:rPr>
             <w:rStyle w:val="Hyperlink"/>
@@ -8769,23 +9051,13 @@
       </w:r>
     </w:p>
     <w:p>
-      <w:proofErr w:type="gramStart"/>
-      <w:r>
-        <w:t>what</w:t>
-      </w:r>
-      <w:proofErr w:type="gramEnd"/>
-      <w:r>
-        <w:t xml:space="preserve"> literature reviews should and should not be. You may want to check with your</w:t>
-      </w:r>
-    </w:p>
-    <w:p>
-      <w:proofErr w:type="gramStart"/>
-      <w:r>
-        <w:t>supervisor</w:t>
-      </w:r>
-      <w:proofErr w:type="gramEnd"/>
-      <w:r>
-        <w:t xml:space="preserve"> on the best way to do a literature review in your research area.</w:t>
+      <w:r>
+        <w:t>what literature reviews should and should not be. You may want to check with your</w:t>
+      </w:r>
+    </w:p>
+    <w:p>
+      <w:r>
+        <w:t>supervisor on the best way to do a literature review in your research area.</w:t>
       </w:r>
     </w:p>
     <w:p>
@@ -8823,7 +9095,7 @@
       </w:r>
     </w:p>
     <w:sectPr>
-      <w:footerReference w:type="default" r:id="rId12"/>
+      <w:footerReference w:type="default" r:id="rId14"/>
       <w:pgSz w:w="12240" w:h="15840"/>
       <w:pgMar w:top="1440" w:right="1440" w:bottom="1440" w:left="1440" w:header="720" w:footer="720" w:gutter="0"/>
       <w:pgNumType w:start="1"/>
@@ -8893,7 +9165,7 @@
             <w:bCs/>
             <w:noProof/>
           </w:rPr>
-          <w:t>10</w:t>
+          <w:t>11</w:t>
         </w:r>
         <w:r>
           <w:rPr>
@@ -10499,6 +10771,73 @@
       </w:tblBorders>
     </w:tblPr>
   </w:style>
+  <w:style w:type="paragraph" w:customStyle="1" w:styleId="Body">
+    <w:name w:val="Body"/>
+    <w:rsid w:val="00C34B77"/>
+    <w:pPr>
+      <w:pBdr>
+        <w:top w:val="nil"/>
+        <w:left w:val="nil"/>
+        <w:bottom w:val="nil"/>
+        <w:right w:val="nil"/>
+        <w:between w:val="nil"/>
+        <w:bar w:val="nil"/>
+      </w:pBdr>
+    </w:pPr>
+    <w:rPr>
+      <w:rFonts w:ascii="Calibri" w:eastAsia="Calibri" w:hAnsi="Calibri" w:cs="Calibri"/>
+      <w:color w:val="000000"/>
+      <w:u w:color="000000"/>
+      <w:bdr w:val="nil"/>
+    </w:rPr>
+  </w:style>
+  <w:style w:type="character" w:customStyle="1" w:styleId="None">
+    <w:name w:val="None"/>
+    <w:rsid w:val="00C34B77"/>
+  </w:style>
+  <w:style w:type="character" w:customStyle="1" w:styleId="Hyperlink0">
+    <w:name w:val="Hyperlink.0"/>
+    <w:basedOn w:val="None"/>
+    <w:rsid w:val="00C34B77"/>
+    <w:rPr>
+      <w:color w:val="0544AD"/>
+    </w:rPr>
+  </w:style>
+  <w:style w:type="character" w:styleId="Strong">
+    <w:name w:val="Strong"/>
+    <w:basedOn w:val="DefaultParagraphFont"/>
+    <w:uiPriority w:val="22"/>
+    <w:qFormat/>
+    <w:rsid w:val="00AC60B4"/>
+    <w:rPr>
+      <w:b/>
+      <w:bCs/>
+    </w:rPr>
+  </w:style>
+  <w:style w:type="character" w:styleId="Emphasis">
+    <w:name w:val="Emphasis"/>
+    <w:basedOn w:val="DefaultParagraphFont"/>
+    <w:uiPriority w:val="20"/>
+    <w:qFormat/>
+    <w:rsid w:val="00AC60B4"/>
+    <w:rPr>
+      <w:i/>
+      <w:iCs/>
+    </w:rPr>
+  </w:style>
+  <w:style w:type="paragraph" w:customStyle="1" w:styleId="component-description">
+    <w:name w:val="component-description"/>
+    <w:basedOn w:val="Normal"/>
+    <w:rsid w:val="00F430FF"/>
+    <w:pPr>
+      <w:spacing w:before="100" w:beforeAutospacing="1" w:after="100" w:afterAutospacing="1" w:line="240" w:lineRule="auto"/>
+    </w:pPr>
+    <w:rPr>
+      <w:rFonts w:eastAsia="Times New Roman"/>
+      <w:sz w:val="24"/>
+      <w:szCs w:val="24"/>
+    </w:rPr>
+  </w:style>
 </w:styles>
 </file>
 
@@ -10768,7 +11107,7 @@
 </file>
 
 <file path=customXml/itemProps1.xml><?xml version="1.0" encoding="utf-8"?>
-<ds:datastoreItem xmlns:ds="http://schemas.openxmlformats.org/officeDocument/2006/customXml" ds:itemID="{EAAB5C7D-8A2B-469A-B719-8062C17280E7}">
+<ds:datastoreItem xmlns:ds="http://schemas.openxmlformats.org/officeDocument/2006/customXml" ds:itemID="{C4D72FAE-5BDF-4B09-B188-77927423D467}">
   <ds:schemaRefs>
     <ds:schemaRef ds:uri="http://schemas.openxmlformats.org/officeDocument/2006/bibliography"/>
   </ds:schemaRefs>

</xml_diff>

<commit_message>
Added missing point 2 for content page
</commit_message>
<xml_diff>
--- a/CA Report.docx
+++ b/CA Report.docx
@@ -743,6 +743,8 @@
             </w:rPr>
             <w:t>Contents</w:t>
           </w:r>
+          <w:bookmarkStart w:id="0" w:name="_GoBack"/>
+          <w:bookmarkEnd w:id="0"/>
         </w:p>
         <w:p>
           <w:pPr>
@@ -751,7 +753,6 @@
               <w:tab w:val="right" w:leader="dot" w:pos="9350"/>
             </w:tabs>
             <w:rPr>
-              <w:rFonts w:asciiTheme="minorHAnsi" w:hAnsiTheme="minorHAnsi" w:cstheme="minorBidi"/>
               <w:noProof/>
             </w:rPr>
           </w:pPr>
@@ -764,7 +765,7 @@
           <w:r>
             <w:fldChar w:fldCharType="separate"/>
           </w:r>
-          <w:hyperlink w:anchor="_Toc497843603" w:history="1">
+          <w:hyperlink w:anchor="_Toc497844248" w:history="1">
             <w:r>
               <w:rPr>
                 <w:rStyle w:val="Hyperlink"/>
@@ -791,7 +792,7 @@
                 <w:noProof/>
                 <w:webHidden/>
               </w:rPr>
-              <w:instrText xml:space="preserve"> PAGEREF _Toc497843603 \h </w:instrText>
+              <w:instrText xml:space="preserve"> PAGEREF _Toc497844248 \h </w:instrText>
             </w:r>
             <w:r>
               <w:rPr>
@@ -826,10 +827,10 @@
           <w:pPr>
             <w:pStyle w:val="TOC2"/>
             <w:rPr>
-              <w:rFonts w:cstheme="minorBidi"/>
+              <w:rFonts w:ascii="Times New Roman" w:hAnsi="Times New Roman" w:cs="Times New Roman"/>
             </w:rPr>
           </w:pPr>
-          <w:hyperlink w:anchor="_Toc497843604" w:history="1">
+          <w:hyperlink w:anchor="_Toc497844249" w:history="1">
             <w:r>
               <w:rPr>
                 <w:rStyle w:val="Hyperlink"/>
@@ -839,41 +840,116 @@
             </w:r>
             <w:r>
               <w:rPr>
+                <w:rFonts w:ascii="Times New Roman" w:hAnsi="Times New Roman" w:cs="Times New Roman"/>
                 <w:webHidden/>
               </w:rPr>
               <w:tab/>
             </w:r>
             <w:r>
               <w:rPr>
+                <w:rFonts w:ascii="Times New Roman" w:hAnsi="Times New Roman" w:cs="Times New Roman"/>
                 <w:webHidden/>
               </w:rPr>
               <w:fldChar w:fldCharType="begin"/>
             </w:r>
             <w:r>
               <w:rPr>
-                <w:webHidden/>
-              </w:rPr>
-              <w:instrText xml:space="preserve"> PAGEREF _Toc497843604 \h </w:instrText>
-            </w:r>
-            <w:r>
-              <w:rPr>
-                <w:webHidden/>
-              </w:rPr>
-            </w:r>
-            <w:r>
-              <w:rPr>
+                <w:rFonts w:ascii="Times New Roman" w:hAnsi="Times New Roman" w:cs="Times New Roman"/>
+                <w:webHidden/>
+              </w:rPr>
+              <w:instrText xml:space="preserve"> PAGEREF _Toc497844249 \h </w:instrText>
+            </w:r>
+            <w:r>
+              <w:rPr>
+                <w:rFonts w:ascii="Times New Roman" w:hAnsi="Times New Roman" w:cs="Times New Roman"/>
+                <w:webHidden/>
+              </w:rPr>
+            </w:r>
+            <w:r>
+              <w:rPr>
+                <w:rFonts w:ascii="Times New Roman" w:hAnsi="Times New Roman" w:cs="Times New Roman"/>
                 <w:webHidden/>
               </w:rPr>
               <w:fldChar w:fldCharType="separate"/>
             </w:r>
             <w:r>
               <w:rPr>
+                <w:rFonts w:ascii="Times New Roman" w:hAnsi="Times New Roman" w:cs="Times New Roman"/>
                 <w:webHidden/>
               </w:rPr>
               <w:t>1</w:t>
             </w:r>
             <w:r>
               <w:rPr>
+                <w:rFonts w:ascii="Times New Roman" w:hAnsi="Times New Roman" w:cs="Times New Roman"/>
+                <w:webHidden/>
+              </w:rPr>
+              <w:fldChar w:fldCharType="end"/>
+            </w:r>
+          </w:hyperlink>
+        </w:p>
+        <w:p>
+          <w:pPr>
+            <w:pStyle w:val="TOC1"/>
+            <w:tabs>
+              <w:tab w:val="right" w:leader="dot" w:pos="9350"/>
+            </w:tabs>
+            <w:rPr>
+              <w:noProof/>
+            </w:rPr>
+          </w:pPr>
+          <w:hyperlink w:anchor="_Toc497844250" w:history="1">
+            <w:r>
+              <w:rPr>
+                <w:rStyle w:val="Hyperlink"/>
+                <w:noProof/>
+              </w:rPr>
+              <w:t>2 Literature Review</w:t>
+            </w:r>
+            <w:r>
+              <w:rPr>
+                <w:noProof/>
+                <w:webHidden/>
+              </w:rPr>
+              <w:tab/>
+            </w:r>
+            <w:r>
+              <w:rPr>
+                <w:noProof/>
+                <w:webHidden/>
+              </w:rPr>
+              <w:fldChar w:fldCharType="begin"/>
+            </w:r>
+            <w:r>
+              <w:rPr>
+                <w:noProof/>
+                <w:webHidden/>
+              </w:rPr>
+              <w:instrText xml:space="preserve"> PAGEREF _Toc497844250 \h </w:instrText>
+            </w:r>
+            <w:r>
+              <w:rPr>
+                <w:noProof/>
+                <w:webHidden/>
+              </w:rPr>
+            </w:r>
+            <w:r>
+              <w:rPr>
+                <w:noProof/>
+                <w:webHidden/>
+              </w:rPr>
+              <w:fldChar w:fldCharType="separate"/>
+            </w:r>
+            <w:r>
+              <w:rPr>
+                <w:noProof/>
+                <w:webHidden/>
+              </w:rPr>
+              <w:t>1</w:t>
+            </w:r>
+            <w:r>
+              <w:rPr>
+                <w:noProof/>
                 <w:webHidden/>
               </w:rPr>
               <w:fldChar w:fldCharType="end"/>
@@ -884,10 +960,10 @@
           <w:pPr>
             <w:pStyle w:val="TOC2"/>
             <w:rPr>
-              <w:rFonts w:cstheme="minorBidi"/>
+              <w:rFonts w:ascii="Times New Roman" w:hAnsi="Times New Roman" w:cs="Times New Roman"/>
             </w:rPr>
           </w:pPr>
-          <w:hyperlink w:anchor="_Toc497843605" w:history="1">
+          <w:hyperlink w:anchor="_Toc497844251" w:history="1">
             <w:r>
               <w:rPr>
                 <w:rStyle w:val="Hyperlink"/>
@@ -897,41 +973,48 @@
             </w:r>
             <w:r>
               <w:rPr>
+                <w:rFonts w:ascii="Times New Roman" w:hAnsi="Times New Roman" w:cs="Times New Roman"/>
                 <w:webHidden/>
               </w:rPr>
               <w:tab/>
             </w:r>
             <w:r>
               <w:rPr>
+                <w:rFonts w:ascii="Times New Roman" w:hAnsi="Times New Roman" w:cs="Times New Roman"/>
                 <w:webHidden/>
               </w:rPr>
               <w:fldChar w:fldCharType="begin"/>
             </w:r>
             <w:r>
               <w:rPr>
-                <w:webHidden/>
-              </w:rPr>
-              <w:instrText xml:space="preserve"> PAGEREF _Toc497843605 \h </w:instrText>
-            </w:r>
-            <w:r>
-              <w:rPr>
-                <w:webHidden/>
-              </w:rPr>
-            </w:r>
-            <w:r>
-              <w:rPr>
+                <w:rFonts w:ascii="Times New Roman" w:hAnsi="Times New Roman" w:cs="Times New Roman"/>
+                <w:webHidden/>
+              </w:rPr>
+              <w:instrText xml:space="preserve"> PAGEREF _Toc497844251 \h </w:instrText>
+            </w:r>
+            <w:r>
+              <w:rPr>
+                <w:rFonts w:ascii="Times New Roman" w:hAnsi="Times New Roman" w:cs="Times New Roman"/>
+                <w:webHidden/>
+              </w:rPr>
+            </w:r>
+            <w:r>
+              <w:rPr>
+                <w:rFonts w:ascii="Times New Roman" w:hAnsi="Times New Roman" w:cs="Times New Roman"/>
                 <w:webHidden/>
               </w:rPr>
               <w:fldChar w:fldCharType="separate"/>
             </w:r>
             <w:r>
               <w:rPr>
+                <w:rFonts w:ascii="Times New Roman" w:hAnsi="Times New Roman" w:cs="Times New Roman"/>
                 <w:webHidden/>
               </w:rPr>
               <w:t>1</w:t>
             </w:r>
             <w:r>
               <w:rPr>
+                <w:rFonts w:ascii="Times New Roman" w:hAnsi="Times New Roman" w:cs="Times New Roman"/>
                 <w:webHidden/>
               </w:rPr>
               <w:fldChar w:fldCharType="end"/>
@@ -942,10 +1025,10 @@
           <w:pPr>
             <w:pStyle w:val="TOC2"/>
             <w:rPr>
-              <w:rFonts w:cstheme="minorBidi"/>
+              <w:rFonts w:ascii="Times New Roman" w:hAnsi="Times New Roman" w:cs="Times New Roman"/>
             </w:rPr>
           </w:pPr>
-          <w:hyperlink w:anchor="_Toc497843606" w:history="1">
+          <w:hyperlink w:anchor="_Toc497844252" w:history="1">
             <w:r>
               <w:rPr>
                 <w:rStyle w:val="Hyperlink"/>
@@ -955,41 +1038,1174 @@
             </w:r>
             <w:r>
               <w:rPr>
+                <w:rFonts w:ascii="Times New Roman" w:hAnsi="Times New Roman" w:cs="Times New Roman"/>
                 <w:webHidden/>
               </w:rPr>
               <w:tab/>
             </w:r>
             <w:r>
               <w:rPr>
+                <w:rFonts w:ascii="Times New Roman" w:hAnsi="Times New Roman" w:cs="Times New Roman"/>
                 <w:webHidden/>
               </w:rPr>
               <w:fldChar w:fldCharType="begin"/>
             </w:r>
             <w:r>
               <w:rPr>
-                <w:webHidden/>
-              </w:rPr>
-              <w:instrText xml:space="preserve"> PAGEREF _Toc497843606 \h </w:instrText>
-            </w:r>
-            <w:r>
-              <w:rPr>
-                <w:webHidden/>
-              </w:rPr>
-            </w:r>
-            <w:r>
-              <w:rPr>
+                <w:rFonts w:ascii="Times New Roman" w:hAnsi="Times New Roman" w:cs="Times New Roman"/>
+                <w:webHidden/>
+              </w:rPr>
+              <w:instrText xml:space="preserve"> PAGEREF _Toc497844252 \h </w:instrText>
+            </w:r>
+            <w:r>
+              <w:rPr>
+                <w:rFonts w:ascii="Times New Roman" w:hAnsi="Times New Roman" w:cs="Times New Roman"/>
+                <w:webHidden/>
+              </w:rPr>
+            </w:r>
+            <w:r>
+              <w:rPr>
+                <w:rFonts w:ascii="Times New Roman" w:hAnsi="Times New Roman" w:cs="Times New Roman"/>
                 <w:webHidden/>
               </w:rPr>
               <w:fldChar w:fldCharType="separate"/>
             </w:r>
             <w:r>
               <w:rPr>
+                <w:rFonts w:ascii="Times New Roman" w:hAnsi="Times New Roman" w:cs="Times New Roman"/>
                 <w:webHidden/>
               </w:rPr>
               <w:t>2</w:t>
             </w:r>
             <w:r>
               <w:rPr>
+                <w:rFonts w:ascii="Times New Roman" w:hAnsi="Times New Roman" w:cs="Times New Roman"/>
+                <w:webHidden/>
+              </w:rPr>
+              <w:fldChar w:fldCharType="end"/>
+            </w:r>
+          </w:hyperlink>
+        </w:p>
+        <w:p>
+          <w:pPr>
+            <w:pStyle w:val="TOC1"/>
+            <w:tabs>
+              <w:tab w:val="right" w:leader="dot" w:pos="9350"/>
+            </w:tabs>
+            <w:rPr>
+              <w:noProof/>
+            </w:rPr>
+          </w:pPr>
+          <w:hyperlink w:anchor="_Toc497844253" w:history="1">
+            <w:r>
+              <w:rPr>
+                <w:rStyle w:val="Hyperlink"/>
+                <w:noProof/>
+              </w:rPr>
+              <w:t>3 Progress made so far</w:t>
+            </w:r>
+            <w:r>
+              <w:rPr>
+                <w:noProof/>
+                <w:webHidden/>
+              </w:rPr>
+              <w:tab/>
+            </w:r>
+            <w:r>
+              <w:rPr>
+                <w:noProof/>
+                <w:webHidden/>
+              </w:rPr>
+              <w:fldChar w:fldCharType="begin"/>
+            </w:r>
+            <w:r>
+              <w:rPr>
+                <w:noProof/>
+                <w:webHidden/>
+              </w:rPr>
+              <w:instrText xml:space="preserve"> PAGEREF _Toc497844253 \h </w:instrText>
+            </w:r>
+            <w:r>
+              <w:rPr>
+                <w:noProof/>
+                <w:webHidden/>
+              </w:rPr>
+            </w:r>
+            <w:r>
+              <w:rPr>
+                <w:noProof/>
+                <w:webHidden/>
+              </w:rPr>
+              <w:fldChar w:fldCharType="separate"/>
+            </w:r>
+            <w:r>
+              <w:rPr>
+                <w:noProof/>
+                <w:webHidden/>
+              </w:rPr>
+              <w:t>6</w:t>
+            </w:r>
+            <w:r>
+              <w:rPr>
+                <w:noProof/>
+                <w:webHidden/>
+              </w:rPr>
+              <w:fldChar w:fldCharType="end"/>
+            </w:r>
+          </w:hyperlink>
+        </w:p>
+        <w:p>
+          <w:pPr>
+            <w:pStyle w:val="TOC2"/>
+            <w:rPr>
+              <w:rFonts w:ascii="Times New Roman" w:hAnsi="Times New Roman" w:cs="Times New Roman"/>
+            </w:rPr>
+          </w:pPr>
+          <w:hyperlink w:anchor="_Toc497844254" w:history="1">
+            <w:r>
+              <w:rPr>
+                <w:rStyle w:val="Hyperlink"/>
+                <w:rFonts w:ascii="Times New Roman" w:hAnsi="Times New Roman" w:cs="Times New Roman"/>
+              </w:rPr>
+              <w:t>3.1 Project Overview</w:t>
+            </w:r>
+            <w:r>
+              <w:rPr>
+                <w:rFonts w:ascii="Times New Roman" w:hAnsi="Times New Roman" w:cs="Times New Roman"/>
+                <w:webHidden/>
+              </w:rPr>
+              <w:tab/>
+            </w:r>
+            <w:r>
+              <w:rPr>
+                <w:rFonts w:ascii="Times New Roman" w:hAnsi="Times New Roman" w:cs="Times New Roman"/>
+                <w:webHidden/>
+              </w:rPr>
+              <w:fldChar w:fldCharType="begin"/>
+            </w:r>
+            <w:r>
+              <w:rPr>
+                <w:rFonts w:ascii="Times New Roman" w:hAnsi="Times New Roman" w:cs="Times New Roman"/>
+                <w:webHidden/>
+              </w:rPr>
+              <w:instrText xml:space="preserve"> PAGEREF _Toc497844254 \h </w:instrText>
+            </w:r>
+            <w:r>
+              <w:rPr>
+                <w:rFonts w:ascii="Times New Roman" w:hAnsi="Times New Roman" w:cs="Times New Roman"/>
+                <w:webHidden/>
+              </w:rPr>
+            </w:r>
+            <w:r>
+              <w:rPr>
+                <w:rFonts w:ascii="Times New Roman" w:hAnsi="Times New Roman" w:cs="Times New Roman"/>
+                <w:webHidden/>
+              </w:rPr>
+              <w:fldChar w:fldCharType="separate"/>
+            </w:r>
+            <w:r>
+              <w:rPr>
+                <w:rFonts w:ascii="Times New Roman" w:hAnsi="Times New Roman" w:cs="Times New Roman"/>
+                <w:webHidden/>
+              </w:rPr>
+              <w:t>6</w:t>
+            </w:r>
+            <w:r>
+              <w:rPr>
+                <w:rFonts w:ascii="Times New Roman" w:hAnsi="Times New Roman" w:cs="Times New Roman"/>
+                <w:webHidden/>
+              </w:rPr>
+              <w:fldChar w:fldCharType="end"/>
+            </w:r>
+          </w:hyperlink>
+        </w:p>
+        <w:p>
+          <w:pPr>
+            <w:pStyle w:val="TOC3"/>
+            <w:tabs>
+              <w:tab w:val="right" w:leader="dot" w:pos="9350"/>
+            </w:tabs>
+            <w:rPr>
+              <w:noProof/>
+            </w:rPr>
+          </w:pPr>
+          <w:hyperlink w:anchor="_Toc497844255" w:history="1">
+            <w:r>
+              <w:rPr>
+                <w:rStyle w:val="Hyperlink"/>
+                <w:noProof/>
+              </w:rPr>
+              <w:t>3.1.1 Program Flow</w:t>
+            </w:r>
+            <w:r>
+              <w:rPr>
+                <w:noProof/>
+                <w:webHidden/>
+              </w:rPr>
+              <w:tab/>
+            </w:r>
+            <w:r>
+              <w:rPr>
+                <w:noProof/>
+                <w:webHidden/>
+              </w:rPr>
+              <w:fldChar w:fldCharType="begin"/>
+            </w:r>
+            <w:r>
+              <w:rPr>
+                <w:noProof/>
+                <w:webHidden/>
+              </w:rPr>
+              <w:instrText xml:space="preserve"> PAGEREF _Toc497844255 \h </w:instrText>
+            </w:r>
+            <w:r>
+              <w:rPr>
+                <w:noProof/>
+                <w:webHidden/>
+              </w:rPr>
+            </w:r>
+            <w:r>
+              <w:rPr>
+                <w:noProof/>
+                <w:webHidden/>
+              </w:rPr>
+              <w:fldChar w:fldCharType="separate"/>
+            </w:r>
+            <w:r>
+              <w:rPr>
+                <w:noProof/>
+                <w:webHidden/>
+              </w:rPr>
+              <w:t>7</w:t>
+            </w:r>
+            <w:r>
+              <w:rPr>
+                <w:noProof/>
+                <w:webHidden/>
+              </w:rPr>
+              <w:fldChar w:fldCharType="end"/>
+            </w:r>
+          </w:hyperlink>
+        </w:p>
+        <w:p>
+          <w:pPr>
+            <w:pStyle w:val="TOC2"/>
+            <w:rPr>
+              <w:rFonts w:ascii="Times New Roman" w:hAnsi="Times New Roman" w:cs="Times New Roman"/>
+            </w:rPr>
+          </w:pPr>
+          <w:hyperlink w:anchor="_Toc497844256" w:history="1">
+            <w:r>
+              <w:rPr>
+                <w:rStyle w:val="Hyperlink"/>
+                <w:rFonts w:ascii="Times New Roman" w:hAnsi="Times New Roman" w:cs="Times New Roman"/>
+              </w:rPr>
+              <w:t>3.2 Speech Recognizer Module</w:t>
+            </w:r>
+            <w:r>
+              <w:rPr>
+                <w:rFonts w:ascii="Times New Roman" w:hAnsi="Times New Roman" w:cs="Times New Roman"/>
+                <w:webHidden/>
+              </w:rPr>
+              <w:tab/>
+            </w:r>
+            <w:r>
+              <w:rPr>
+                <w:rFonts w:ascii="Times New Roman" w:hAnsi="Times New Roman" w:cs="Times New Roman"/>
+                <w:webHidden/>
+              </w:rPr>
+              <w:fldChar w:fldCharType="begin"/>
+            </w:r>
+            <w:r>
+              <w:rPr>
+                <w:rFonts w:ascii="Times New Roman" w:hAnsi="Times New Roman" w:cs="Times New Roman"/>
+                <w:webHidden/>
+              </w:rPr>
+              <w:instrText xml:space="preserve"> PAGEREF _Toc497844256 \h </w:instrText>
+            </w:r>
+            <w:r>
+              <w:rPr>
+                <w:rFonts w:ascii="Times New Roman" w:hAnsi="Times New Roman" w:cs="Times New Roman"/>
+                <w:webHidden/>
+              </w:rPr>
+            </w:r>
+            <w:r>
+              <w:rPr>
+                <w:rFonts w:ascii="Times New Roman" w:hAnsi="Times New Roman" w:cs="Times New Roman"/>
+                <w:webHidden/>
+              </w:rPr>
+              <w:fldChar w:fldCharType="separate"/>
+            </w:r>
+            <w:r>
+              <w:rPr>
+                <w:rFonts w:ascii="Times New Roman" w:hAnsi="Times New Roman" w:cs="Times New Roman"/>
+                <w:webHidden/>
+              </w:rPr>
+              <w:t>8</w:t>
+            </w:r>
+            <w:r>
+              <w:rPr>
+                <w:rFonts w:ascii="Times New Roman" w:hAnsi="Times New Roman" w:cs="Times New Roman"/>
+                <w:webHidden/>
+              </w:rPr>
+              <w:fldChar w:fldCharType="end"/>
+            </w:r>
+          </w:hyperlink>
+        </w:p>
+        <w:p>
+          <w:pPr>
+            <w:pStyle w:val="TOC3"/>
+            <w:tabs>
+              <w:tab w:val="right" w:leader="dot" w:pos="9350"/>
+            </w:tabs>
+            <w:rPr>
+              <w:noProof/>
+            </w:rPr>
+          </w:pPr>
+          <w:hyperlink w:anchor="_Toc497844257" w:history="1">
+            <w:r>
+              <w:rPr>
+                <w:rStyle w:val="Hyperlink"/>
+                <w:noProof/>
+              </w:rPr>
+              <w:t>3.2.1 Experiment with Basket of keywords</w:t>
+            </w:r>
+            <w:r>
+              <w:rPr>
+                <w:noProof/>
+                <w:webHidden/>
+              </w:rPr>
+              <w:tab/>
+            </w:r>
+            <w:r>
+              <w:rPr>
+                <w:noProof/>
+                <w:webHidden/>
+              </w:rPr>
+              <w:fldChar w:fldCharType="begin"/>
+            </w:r>
+            <w:r>
+              <w:rPr>
+                <w:noProof/>
+                <w:webHidden/>
+              </w:rPr>
+              <w:instrText xml:space="preserve"> PAGEREF _Toc497844257 \h </w:instrText>
+            </w:r>
+            <w:r>
+              <w:rPr>
+                <w:noProof/>
+                <w:webHidden/>
+              </w:rPr>
+            </w:r>
+            <w:r>
+              <w:rPr>
+                <w:noProof/>
+                <w:webHidden/>
+              </w:rPr>
+              <w:fldChar w:fldCharType="separate"/>
+            </w:r>
+            <w:r>
+              <w:rPr>
+                <w:noProof/>
+                <w:webHidden/>
+              </w:rPr>
+              <w:t>8</w:t>
+            </w:r>
+            <w:r>
+              <w:rPr>
+                <w:noProof/>
+                <w:webHidden/>
+              </w:rPr>
+              <w:fldChar w:fldCharType="end"/>
+            </w:r>
+          </w:hyperlink>
+        </w:p>
+        <w:p>
+          <w:pPr>
+            <w:pStyle w:val="TOC3"/>
+            <w:tabs>
+              <w:tab w:val="right" w:leader="dot" w:pos="9350"/>
+            </w:tabs>
+            <w:rPr>
+              <w:noProof/>
+            </w:rPr>
+          </w:pPr>
+          <w:hyperlink w:anchor="_Toc497844258" w:history="1">
+            <w:r>
+              <w:rPr>
+                <w:rStyle w:val="Hyperlink"/>
+                <w:noProof/>
+              </w:rPr>
+              <w:t>3.2.2 Experiment with script for a sample program</w:t>
+            </w:r>
+            <w:r>
+              <w:rPr>
+                <w:noProof/>
+                <w:webHidden/>
+              </w:rPr>
+              <w:tab/>
+            </w:r>
+            <w:r>
+              <w:rPr>
+                <w:noProof/>
+                <w:webHidden/>
+              </w:rPr>
+              <w:fldChar w:fldCharType="begin"/>
+            </w:r>
+            <w:r>
+              <w:rPr>
+                <w:noProof/>
+                <w:webHidden/>
+              </w:rPr>
+              <w:instrText xml:space="preserve"> PAGEREF _Toc497844258 \h </w:instrText>
+            </w:r>
+            <w:r>
+              <w:rPr>
+                <w:noProof/>
+                <w:webHidden/>
+              </w:rPr>
+            </w:r>
+            <w:r>
+              <w:rPr>
+                <w:noProof/>
+                <w:webHidden/>
+              </w:rPr>
+              <w:fldChar w:fldCharType="separate"/>
+            </w:r>
+            <w:r>
+              <w:rPr>
+                <w:noProof/>
+                <w:webHidden/>
+              </w:rPr>
+              <w:t>9</w:t>
+            </w:r>
+            <w:r>
+              <w:rPr>
+                <w:noProof/>
+                <w:webHidden/>
+              </w:rPr>
+              <w:fldChar w:fldCharType="end"/>
+            </w:r>
+          </w:hyperlink>
+        </w:p>
+        <w:p>
+          <w:pPr>
+            <w:pStyle w:val="TOC2"/>
+            <w:rPr>
+              <w:rFonts w:ascii="Times New Roman" w:hAnsi="Times New Roman" w:cs="Times New Roman"/>
+            </w:rPr>
+          </w:pPr>
+          <w:hyperlink w:anchor="_Toc497844259" w:history="1">
+            <w:r>
+              <w:rPr>
+                <w:rStyle w:val="Hyperlink"/>
+                <w:rFonts w:ascii="Times New Roman" w:hAnsi="Times New Roman" w:cs="Times New Roman"/>
+              </w:rPr>
+              <w:t>3.3 Structured Language</w:t>
+            </w:r>
+            <w:r>
+              <w:rPr>
+                <w:rFonts w:ascii="Times New Roman" w:hAnsi="Times New Roman" w:cs="Times New Roman"/>
+                <w:webHidden/>
+              </w:rPr>
+              <w:tab/>
+            </w:r>
+            <w:r>
+              <w:rPr>
+                <w:rFonts w:ascii="Times New Roman" w:hAnsi="Times New Roman" w:cs="Times New Roman"/>
+                <w:webHidden/>
+              </w:rPr>
+              <w:fldChar w:fldCharType="begin"/>
+            </w:r>
+            <w:r>
+              <w:rPr>
+                <w:rFonts w:ascii="Times New Roman" w:hAnsi="Times New Roman" w:cs="Times New Roman"/>
+                <w:webHidden/>
+              </w:rPr>
+              <w:instrText xml:space="preserve"> PAGEREF _Toc497844259 \h </w:instrText>
+            </w:r>
+            <w:r>
+              <w:rPr>
+                <w:rFonts w:ascii="Times New Roman" w:hAnsi="Times New Roman" w:cs="Times New Roman"/>
+                <w:webHidden/>
+              </w:rPr>
+            </w:r>
+            <w:r>
+              <w:rPr>
+                <w:rFonts w:ascii="Times New Roman" w:hAnsi="Times New Roman" w:cs="Times New Roman"/>
+                <w:webHidden/>
+              </w:rPr>
+              <w:fldChar w:fldCharType="separate"/>
+            </w:r>
+            <w:r>
+              <w:rPr>
+                <w:rFonts w:ascii="Times New Roman" w:hAnsi="Times New Roman" w:cs="Times New Roman"/>
+                <w:webHidden/>
+              </w:rPr>
+              <w:t>10</w:t>
+            </w:r>
+            <w:r>
+              <w:rPr>
+                <w:rFonts w:ascii="Times New Roman" w:hAnsi="Times New Roman" w:cs="Times New Roman"/>
+                <w:webHidden/>
+              </w:rPr>
+              <w:fldChar w:fldCharType="end"/>
+            </w:r>
+          </w:hyperlink>
+        </w:p>
+        <w:p>
+          <w:pPr>
+            <w:pStyle w:val="TOC2"/>
+            <w:rPr>
+              <w:rFonts w:ascii="Times New Roman" w:hAnsi="Times New Roman" w:cs="Times New Roman"/>
+            </w:rPr>
+          </w:pPr>
+          <w:hyperlink w:anchor="_Toc497844260" w:history="1">
+            <w:r>
+              <w:rPr>
+                <w:rStyle w:val="Hyperlink"/>
+                <w:rFonts w:ascii="Times New Roman" w:hAnsi="Times New Roman" w:cs="Times New Roman"/>
+              </w:rPr>
+              <w:t>3.4 Word Corrector Module</w:t>
+            </w:r>
+            <w:r>
+              <w:rPr>
+                <w:rFonts w:ascii="Times New Roman" w:hAnsi="Times New Roman" w:cs="Times New Roman"/>
+                <w:webHidden/>
+              </w:rPr>
+              <w:tab/>
+            </w:r>
+            <w:r>
+              <w:rPr>
+                <w:rFonts w:ascii="Times New Roman" w:hAnsi="Times New Roman" w:cs="Times New Roman"/>
+                <w:webHidden/>
+              </w:rPr>
+              <w:fldChar w:fldCharType="begin"/>
+            </w:r>
+            <w:r>
+              <w:rPr>
+                <w:rFonts w:ascii="Times New Roman" w:hAnsi="Times New Roman" w:cs="Times New Roman"/>
+                <w:webHidden/>
+              </w:rPr>
+              <w:instrText xml:space="preserve"> PAGEREF _Toc497844260 \h </w:instrText>
+            </w:r>
+            <w:r>
+              <w:rPr>
+                <w:rFonts w:ascii="Times New Roman" w:hAnsi="Times New Roman" w:cs="Times New Roman"/>
+                <w:webHidden/>
+              </w:rPr>
+            </w:r>
+            <w:r>
+              <w:rPr>
+                <w:rFonts w:ascii="Times New Roman" w:hAnsi="Times New Roman" w:cs="Times New Roman"/>
+                <w:webHidden/>
+              </w:rPr>
+              <w:fldChar w:fldCharType="separate"/>
+            </w:r>
+            <w:r>
+              <w:rPr>
+                <w:rFonts w:ascii="Times New Roman" w:hAnsi="Times New Roman" w:cs="Times New Roman"/>
+                <w:webHidden/>
+              </w:rPr>
+              <w:t>12</w:t>
+            </w:r>
+            <w:r>
+              <w:rPr>
+                <w:rFonts w:ascii="Times New Roman" w:hAnsi="Times New Roman" w:cs="Times New Roman"/>
+                <w:webHidden/>
+              </w:rPr>
+              <w:fldChar w:fldCharType="end"/>
+            </w:r>
+          </w:hyperlink>
+        </w:p>
+        <w:p>
+          <w:pPr>
+            <w:pStyle w:val="TOC3"/>
+            <w:tabs>
+              <w:tab w:val="right" w:leader="dot" w:pos="9350"/>
+            </w:tabs>
+            <w:rPr>
+              <w:noProof/>
+            </w:rPr>
+          </w:pPr>
+          <w:hyperlink w:anchor="_Toc497844261" w:history="1">
+            <w:r>
+              <w:rPr>
+                <w:rStyle w:val="Hyperlink"/>
+                <w:noProof/>
+              </w:rPr>
+              <w:t>3.4.1 Word Corrector Phase One</w:t>
+            </w:r>
+            <w:r>
+              <w:rPr>
+                <w:noProof/>
+                <w:webHidden/>
+              </w:rPr>
+              <w:tab/>
+            </w:r>
+            <w:r>
+              <w:rPr>
+                <w:noProof/>
+                <w:webHidden/>
+              </w:rPr>
+              <w:fldChar w:fldCharType="begin"/>
+            </w:r>
+            <w:r>
+              <w:rPr>
+                <w:noProof/>
+                <w:webHidden/>
+              </w:rPr>
+              <w:instrText xml:space="preserve"> PAGEREF _Toc497844261 \h </w:instrText>
+            </w:r>
+            <w:r>
+              <w:rPr>
+                <w:noProof/>
+                <w:webHidden/>
+              </w:rPr>
+            </w:r>
+            <w:r>
+              <w:rPr>
+                <w:noProof/>
+                <w:webHidden/>
+              </w:rPr>
+              <w:fldChar w:fldCharType="separate"/>
+            </w:r>
+            <w:r>
+              <w:rPr>
+                <w:noProof/>
+                <w:webHidden/>
+              </w:rPr>
+              <w:t>13</w:t>
+            </w:r>
+            <w:r>
+              <w:rPr>
+                <w:noProof/>
+                <w:webHidden/>
+              </w:rPr>
+              <w:fldChar w:fldCharType="end"/>
+            </w:r>
+          </w:hyperlink>
+        </w:p>
+        <w:p>
+          <w:pPr>
+            <w:pStyle w:val="TOC3"/>
+            <w:tabs>
+              <w:tab w:val="right" w:leader="dot" w:pos="9350"/>
+            </w:tabs>
+            <w:rPr>
+              <w:noProof/>
+            </w:rPr>
+          </w:pPr>
+          <w:hyperlink w:anchor="_Toc497844262" w:history="1">
+            <w:r>
+              <w:rPr>
+                <w:rStyle w:val="Hyperlink"/>
+                <w:noProof/>
+              </w:rPr>
+              <w:t>3.4.2 Word Corrector Phase Two</w:t>
+            </w:r>
+            <w:r>
+              <w:rPr>
+                <w:noProof/>
+                <w:webHidden/>
+              </w:rPr>
+              <w:tab/>
+            </w:r>
+            <w:r>
+              <w:rPr>
+                <w:noProof/>
+                <w:webHidden/>
+              </w:rPr>
+              <w:fldChar w:fldCharType="begin"/>
+            </w:r>
+            <w:r>
+              <w:rPr>
+                <w:noProof/>
+                <w:webHidden/>
+              </w:rPr>
+              <w:instrText xml:space="preserve"> PAGEREF _Toc497844262 \h </w:instrText>
+            </w:r>
+            <w:r>
+              <w:rPr>
+                <w:noProof/>
+                <w:webHidden/>
+              </w:rPr>
+            </w:r>
+            <w:r>
+              <w:rPr>
+                <w:noProof/>
+                <w:webHidden/>
+              </w:rPr>
+              <w:fldChar w:fldCharType="separate"/>
+            </w:r>
+            <w:r>
+              <w:rPr>
+                <w:noProof/>
+                <w:webHidden/>
+              </w:rPr>
+              <w:t>13</w:t>
+            </w:r>
+            <w:r>
+              <w:rPr>
+                <w:noProof/>
+                <w:webHidden/>
+              </w:rPr>
+              <w:fldChar w:fldCharType="end"/>
+            </w:r>
+          </w:hyperlink>
+        </w:p>
+        <w:p>
+          <w:pPr>
+            <w:pStyle w:val="TOC2"/>
+            <w:rPr>
+              <w:rFonts w:ascii="Times New Roman" w:hAnsi="Times New Roman" w:cs="Times New Roman"/>
+            </w:rPr>
+          </w:pPr>
+          <w:hyperlink w:anchor="_Toc497844263" w:history="1">
+            <w:r>
+              <w:rPr>
+                <w:rStyle w:val="Hyperlink"/>
+                <w:rFonts w:ascii="Times New Roman" w:hAnsi="Times New Roman" w:cs="Times New Roman"/>
+              </w:rPr>
+              <w:t>3.5 Word Parser Module</w:t>
+            </w:r>
+            <w:r>
+              <w:rPr>
+                <w:rFonts w:ascii="Times New Roman" w:hAnsi="Times New Roman" w:cs="Times New Roman"/>
+                <w:webHidden/>
+              </w:rPr>
+              <w:tab/>
+            </w:r>
+            <w:r>
+              <w:rPr>
+                <w:rFonts w:ascii="Times New Roman" w:hAnsi="Times New Roman" w:cs="Times New Roman"/>
+                <w:webHidden/>
+              </w:rPr>
+              <w:fldChar w:fldCharType="begin"/>
+            </w:r>
+            <w:r>
+              <w:rPr>
+                <w:rFonts w:ascii="Times New Roman" w:hAnsi="Times New Roman" w:cs="Times New Roman"/>
+                <w:webHidden/>
+              </w:rPr>
+              <w:instrText xml:space="preserve"> PAGEREF _Toc497844263 \h </w:instrText>
+            </w:r>
+            <w:r>
+              <w:rPr>
+                <w:rFonts w:ascii="Times New Roman" w:hAnsi="Times New Roman" w:cs="Times New Roman"/>
+                <w:webHidden/>
+              </w:rPr>
+            </w:r>
+            <w:r>
+              <w:rPr>
+                <w:rFonts w:ascii="Times New Roman" w:hAnsi="Times New Roman" w:cs="Times New Roman"/>
+                <w:webHidden/>
+              </w:rPr>
+              <w:fldChar w:fldCharType="separate"/>
+            </w:r>
+            <w:r>
+              <w:rPr>
+                <w:rFonts w:ascii="Times New Roman" w:hAnsi="Times New Roman" w:cs="Times New Roman"/>
+                <w:webHidden/>
+              </w:rPr>
+              <w:t>14</w:t>
+            </w:r>
+            <w:r>
+              <w:rPr>
+                <w:rFonts w:ascii="Times New Roman" w:hAnsi="Times New Roman" w:cs="Times New Roman"/>
+                <w:webHidden/>
+              </w:rPr>
+              <w:fldChar w:fldCharType="end"/>
+            </w:r>
+          </w:hyperlink>
+        </w:p>
+        <w:p>
+          <w:pPr>
+            <w:pStyle w:val="TOC2"/>
+            <w:rPr>
+              <w:rFonts w:ascii="Times New Roman" w:hAnsi="Times New Roman" w:cs="Times New Roman"/>
+            </w:rPr>
+          </w:pPr>
+          <w:hyperlink w:anchor="_Toc497844264" w:history="1">
+            <w:r>
+              <w:rPr>
+                <w:rStyle w:val="Hyperlink"/>
+                <w:rFonts w:ascii="Times New Roman" w:hAnsi="Times New Roman" w:cs="Times New Roman"/>
+              </w:rPr>
+              <w:t>3.6 Structured Command Parser Module</w:t>
+            </w:r>
+            <w:r>
+              <w:rPr>
+                <w:rFonts w:ascii="Times New Roman" w:hAnsi="Times New Roman" w:cs="Times New Roman"/>
+                <w:webHidden/>
+              </w:rPr>
+              <w:tab/>
+            </w:r>
+            <w:r>
+              <w:rPr>
+                <w:rFonts w:ascii="Times New Roman" w:hAnsi="Times New Roman" w:cs="Times New Roman"/>
+                <w:webHidden/>
+              </w:rPr>
+              <w:fldChar w:fldCharType="begin"/>
+            </w:r>
+            <w:r>
+              <w:rPr>
+                <w:rFonts w:ascii="Times New Roman" w:hAnsi="Times New Roman" w:cs="Times New Roman"/>
+                <w:webHidden/>
+              </w:rPr>
+              <w:instrText xml:space="preserve"> PAGEREF _Toc497844264 \h </w:instrText>
+            </w:r>
+            <w:r>
+              <w:rPr>
+                <w:rFonts w:ascii="Times New Roman" w:hAnsi="Times New Roman" w:cs="Times New Roman"/>
+                <w:webHidden/>
+              </w:rPr>
+            </w:r>
+            <w:r>
+              <w:rPr>
+                <w:rFonts w:ascii="Times New Roman" w:hAnsi="Times New Roman" w:cs="Times New Roman"/>
+                <w:webHidden/>
+              </w:rPr>
+              <w:fldChar w:fldCharType="separate"/>
+            </w:r>
+            <w:r>
+              <w:rPr>
+                <w:rFonts w:ascii="Times New Roman" w:hAnsi="Times New Roman" w:cs="Times New Roman"/>
+                <w:webHidden/>
+              </w:rPr>
+              <w:t>14</w:t>
+            </w:r>
+            <w:r>
+              <w:rPr>
+                <w:rFonts w:ascii="Times New Roman" w:hAnsi="Times New Roman" w:cs="Times New Roman"/>
+                <w:webHidden/>
+              </w:rPr>
+              <w:fldChar w:fldCharType="end"/>
+            </w:r>
+          </w:hyperlink>
+        </w:p>
+        <w:p>
+          <w:pPr>
+            <w:pStyle w:val="TOC1"/>
+            <w:tabs>
+              <w:tab w:val="right" w:leader="dot" w:pos="9350"/>
+            </w:tabs>
+            <w:rPr>
+              <w:noProof/>
+            </w:rPr>
+          </w:pPr>
+          <w:hyperlink w:anchor="_Toc497844265" w:history="1">
+            <w:r>
+              <w:rPr>
+                <w:rStyle w:val="Hyperlink"/>
+                <w:noProof/>
+              </w:rPr>
+              <w:t>4 Plan for the next semester</w:t>
+            </w:r>
+            <w:r>
+              <w:rPr>
+                <w:noProof/>
+                <w:webHidden/>
+              </w:rPr>
+              <w:tab/>
+            </w:r>
+            <w:r>
+              <w:rPr>
+                <w:noProof/>
+                <w:webHidden/>
+              </w:rPr>
+              <w:fldChar w:fldCharType="begin"/>
+            </w:r>
+            <w:r>
+              <w:rPr>
+                <w:noProof/>
+                <w:webHidden/>
+              </w:rPr>
+              <w:instrText xml:space="preserve"> PAGEREF _Toc497844265 \h </w:instrText>
+            </w:r>
+            <w:r>
+              <w:rPr>
+                <w:noProof/>
+                <w:webHidden/>
+              </w:rPr>
+            </w:r>
+            <w:r>
+              <w:rPr>
+                <w:noProof/>
+                <w:webHidden/>
+              </w:rPr>
+              <w:fldChar w:fldCharType="separate"/>
+            </w:r>
+            <w:r>
+              <w:rPr>
+                <w:noProof/>
+                <w:webHidden/>
+              </w:rPr>
+              <w:t>15</w:t>
+            </w:r>
+            <w:r>
+              <w:rPr>
+                <w:noProof/>
+                <w:webHidden/>
+              </w:rPr>
+              <w:fldChar w:fldCharType="end"/>
+            </w:r>
+          </w:hyperlink>
+        </w:p>
+        <w:p>
+          <w:pPr>
+            <w:pStyle w:val="TOC2"/>
+            <w:rPr>
+              <w:rFonts w:ascii="Times New Roman" w:hAnsi="Times New Roman" w:cs="Times New Roman"/>
+            </w:rPr>
+          </w:pPr>
+          <w:hyperlink w:anchor="_Toc497844266" w:history="1">
+            <w:r>
+              <w:rPr>
+                <w:rStyle w:val="Hyperlink"/>
+                <w:rFonts w:ascii="Times New Roman" w:hAnsi="Times New Roman" w:cs="Times New Roman"/>
+              </w:rPr>
+              <w:t>4.1 Improving the Structured Language</w:t>
+            </w:r>
+            <w:r>
+              <w:rPr>
+                <w:rFonts w:ascii="Times New Roman" w:hAnsi="Times New Roman" w:cs="Times New Roman"/>
+                <w:webHidden/>
+              </w:rPr>
+              <w:tab/>
+            </w:r>
+            <w:r>
+              <w:rPr>
+                <w:rFonts w:ascii="Times New Roman" w:hAnsi="Times New Roman" w:cs="Times New Roman"/>
+                <w:webHidden/>
+              </w:rPr>
+              <w:fldChar w:fldCharType="begin"/>
+            </w:r>
+            <w:r>
+              <w:rPr>
+                <w:rFonts w:ascii="Times New Roman" w:hAnsi="Times New Roman" w:cs="Times New Roman"/>
+                <w:webHidden/>
+              </w:rPr>
+              <w:instrText xml:space="preserve"> PAGEREF _Toc497844266 \h </w:instrText>
+            </w:r>
+            <w:r>
+              <w:rPr>
+                <w:rFonts w:ascii="Times New Roman" w:hAnsi="Times New Roman" w:cs="Times New Roman"/>
+                <w:webHidden/>
+              </w:rPr>
+            </w:r>
+            <w:r>
+              <w:rPr>
+                <w:rFonts w:ascii="Times New Roman" w:hAnsi="Times New Roman" w:cs="Times New Roman"/>
+                <w:webHidden/>
+              </w:rPr>
+              <w:fldChar w:fldCharType="separate"/>
+            </w:r>
+            <w:r>
+              <w:rPr>
+                <w:rFonts w:ascii="Times New Roman" w:hAnsi="Times New Roman" w:cs="Times New Roman"/>
+                <w:webHidden/>
+              </w:rPr>
+              <w:t>15</w:t>
+            </w:r>
+            <w:r>
+              <w:rPr>
+                <w:rFonts w:ascii="Times New Roman" w:hAnsi="Times New Roman" w:cs="Times New Roman"/>
+                <w:webHidden/>
+              </w:rPr>
+              <w:fldChar w:fldCharType="end"/>
+            </w:r>
+          </w:hyperlink>
+        </w:p>
+        <w:p>
+          <w:pPr>
+            <w:pStyle w:val="TOC2"/>
+            <w:rPr>
+              <w:rFonts w:ascii="Times New Roman" w:hAnsi="Times New Roman" w:cs="Times New Roman"/>
+            </w:rPr>
+          </w:pPr>
+          <w:hyperlink w:anchor="_Toc497844267" w:history="1">
+            <w:r>
+              <w:rPr>
+                <w:rStyle w:val="Hyperlink"/>
+                <w:rFonts w:ascii="Times New Roman" w:hAnsi="Times New Roman" w:cs="Times New Roman"/>
+              </w:rPr>
+              <w:t>4.2 Adding more constructs to the Structured Language</w:t>
+            </w:r>
+            <w:r>
+              <w:rPr>
+                <w:rFonts w:ascii="Times New Roman" w:hAnsi="Times New Roman" w:cs="Times New Roman"/>
+                <w:webHidden/>
+              </w:rPr>
+              <w:tab/>
+            </w:r>
+            <w:r>
+              <w:rPr>
+                <w:rFonts w:ascii="Times New Roman" w:hAnsi="Times New Roman" w:cs="Times New Roman"/>
+                <w:webHidden/>
+              </w:rPr>
+              <w:fldChar w:fldCharType="begin"/>
+            </w:r>
+            <w:r>
+              <w:rPr>
+                <w:rFonts w:ascii="Times New Roman" w:hAnsi="Times New Roman" w:cs="Times New Roman"/>
+                <w:webHidden/>
+              </w:rPr>
+              <w:instrText xml:space="preserve"> PAGEREF _Toc497844267 \h </w:instrText>
+            </w:r>
+            <w:r>
+              <w:rPr>
+                <w:rFonts w:ascii="Times New Roman" w:hAnsi="Times New Roman" w:cs="Times New Roman"/>
+                <w:webHidden/>
+              </w:rPr>
+            </w:r>
+            <w:r>
+              <w:rPr>
+                <w:rFonts w:ascii="Times New Roman" w:hAnsi="Times New Roman" w:cs="Times New Roman"/>
+                <w:webHidden/>
+              </w:rPr>
+              <w:fldChar w:fldCharType="separate"/>
+            </w:r>
+            <w:r>
+              <w:rPr>
+                <w:rFonts w:ascii="Times New Roman" w:hAnsi="Times New Roman" w:cs="Times New Roman"/>
+                <w:webHidden/>
+              </w:rPr>
+              <w:t>15</w:t>
+            </w:r>
+            <w:r>
+              <w:rPr>
+                <w:rFonts w:ascii="Times New Roman" w:hAnsi="Times New Roman" w:cs="Times New Roman"/>
+                <w:webHidden/>
+              </w:rPr>
+              <w:fldChar w:fldCharType="end"/>
+            </w:r>
+          </w:hyperlink>
+        </w:p>
+        <w:p>
+          <w:pPr>
+            <w:pStyle w:val="TOC2"/>
+            <w:rPr>
+              <w:rFonts w:ascii="Times New Roman" w:hAnsi="Times New Roman" w:cs="Times New Roman"/>
+            </w:rPr>
+          </w:pPr>
+          <w:hyperlink w:anchor="_Toc497844268" w:history="1">
+            <w:r>
+              <w:rPr>
+                <w:rStyle w:val="Hyperlink"/>
+                <w:rFonts w:ascii="Times New Roman" w:hAnsi="Times New Roman" w:cs="Times New Roman"/>
+              </w:rPr>
+              <w:t>4.3 Improving Word Corrector Module</w:t>
+            </w:r>
+            <w:r>
+              <w:rPr>
+                <w:rFonts w:ascii="Times New Roman" w:hAnsi="Times New Roman" w:cs="Times New Roman"/>
+                <w:webHidden/>
+              </w:rPr>
+              <w:tab/>
+            </w:r>
+            <w:r>
+              <w:rPr>
+                <w:rFonts w:ascii="Times New Roman" w:hAnsi="Times New Roman" w:cs="Times New Roman"/>
+                <w:webHidden/>
+              </w:rPr>
+              <w:fldChar w:fldCharType="begin"/>
+            </w:r>
+            <w:r>
+              <w:rPr>
+                <w:rFonts w:ascii="Times New Roman" w:hAnsi="Times New Roman" w:cs="Times New Roman"/>
+                <w:webHidden/>
+              </w:rPr>
+              <w:instrText xml:space="preserve"> PAGEREF _Toc497844268 \h </w:instrText>
+            </w:r>
+            <w:r>
+              <w:rPr>
+                <w:rFonts w:ascii="Times New Roman" w:hAnsi="Times New Roman" w:cs="Times New Roman"/>
+                <w:webHidden/>
+              </w:rPr>
+            </w:r>
+            <w:r>
+              <w:rPr>
+                <w:rFonts w:ascii="Times New Roman" w:hAnsi="Times New Roman" w:cs="Times New Roman"/>
+                <w:webHidden/>
+              </w:rPr>
+              <w:fldChar w:fldCharType="separate"/>
+            </w:r>
+            <w:r>
+              <w:rPr>
+                <w:rFonts w:ascii="Times New Roman" w:hAnsi="Times New Roman" w:cs="Times New Roman"/>
+                <w:webHidden/>
+              </w:rPr>
+              <w:t>15</w:t>
+            </w:r>
+            <w:r>
+              <w:rPr>
+                <w:rFonts w:ascii="Times New Roman" w:hAnsi="Times New Roman" w:cs="Times New Roman"/>
+                <w:webHidden/>
+              </w:rPr>
+              <w:fldChar w:fldCharType="end"/>
+            </w:r>
+          </w:hyperlink>
+        </w:p>
+        <w:p>
+          <w:pPr>
+            <w:pStyle w:val="TOC2"/>
+            <w:rPr>
+              <w:rFonts w:ascii="Times New Roman" w:hAnsi="Times New Roman" w:cs="Times New Roman"/>
+            </w:rPr>
+          </w:pPr>
+          <w:hyperlink w:anchor="_Toc497844269" w:history="1">
+            <w:r>
+              <w:rPr>
+                <w:rStyle w:val="Hyperlink"/>
+                <w:rFonts w:ascii="Times New Roman" w:hAnsi="Times New Roman" w:cs="Times New Roman"/>
+              </w:rPr>
+              <w:t>4.4 Improving overall program and feedback</w:t>
+            </w:r>
+            <w:r>
+              <w:rPr>
+                <w:rFonts w:ascii="Times New Roman" w:hAnsi="Times New Roman" w:cs="Times New Roman"/>
+                <w:webHidden/>
+              </w:rPr>
+              <w:tab/>
+            </w:r>
+            <w:r>
+              <w:rPr>
+                <w:rFonts w:ascii="Times New Roman" w:hAnsi="Times New Roman" w:cs="Times New Roman"/>
+                <w:webHidden/>
+              </w:rPr>
+              <w:fldChar w:fldCharType="begin"/>
+            </w:r>
+            <w:r>
+              <w:rPr>
+                <w:rFonts w:ascii="Times New Roman" w:hAnsi="Times New Roman" w:cs="Times New Roman"/>
+                <w:webHidden/>
+              </w:rPr>
+              <w:instrText xml:space="preserve"> PAGEREF _Toc497844269 \h </w:instrText>
+            </w:r>
+            <w:r>
+              <w:rPr>
+                <w:rFonts w:ascii="Times New Roman" w:hAnsi="Times New Roman" w:cs="Times New Roman"/>
+                <w:webHidden/>
+              </w:rPr>
+            </w:r>
+            <w:r>
+              <w:rPr>
+                <w:rFonts w:ascii="Times New Roman" w:hAnsi="Times New Roman" w:cs="Times New Roman"/>
+                <w:webHidden/>
+              </w:rPr>
+              <w:fldChar w:fldCharType="separate"/>
+            </w:r>
+            <w:r>
+              <w:rPr>
+                <w:rFonts w:ascii="Times New Roman" w:hAnsi="Times New Roman" w:cs="Times New Roman"/>
+                <w:webHidden/>
+              </w:rPr>
+              <w:t>16</w:t>
+            </w:r>
+            <w:r>
+              <w:rPr>
+                <w:rFonts w:ascii="Times New Roman" w:hAnsi="Times New Roman" w:cs="Times New Roman"/>
                 <w:webHidden/>
               </w:rPr>
               <w:fldChar w:fldCharType="end"/>
@@ -1007,13 +2223,13 @@
               <w:noProof/>
             </w:rPr>
           </w:pPr>
-          <w:hyperlink w:anchor="_Toc497843607" w:history="1">
+          <w:hyperlink w:anchor="_Toc497844270" w:history="1">
             <w:r>
               <w:rPr>
                 <w:rStyle w:val="Hyperlink"/>
                 <w:noProof/>
               </w:rPr>
-              <w:t>3 Progress made so far</w:t>
+              <w:t>5 References</w:t>
             </w:r>
             <w:r>
               <w:rPr>
@@ -1034,1079 +2250,7 @@
                 <w:noProof/>
                 <w:webHidden/>
               </w:rPr>
-              <w:instrText xml:space="preserve"> PAGEREF _Toc497843607 \h </w:instrText>
-            </w:r>
-            <w:r>
-              <w:rPr>
-                <w:noProof/>
-                <w:webHidden/>
-              </w:rPr>
-            </w:r>
-            <w:r>
-              <w:rPr>
-                <w:noProof/>
-                <w:webHidden/>
-              </w:rPr>
-              <w:fldChar w:fldCharType="separate"/>
-            </w:r>
-            <w:r>
-              <w:rPr>
-                <w:noProof/>
-                <w:webHidden/>
-              </w:rPr>
-              <w:t>6</w:t>
-            </w:r>
-            <w:r>
-              <w:rPr>
-                <w:noProof/>
-                <w:webHidden/>
-              </w:rPr>
-              <w:fldChar w:fldCharType="end"/>
-            </w:r>
-          </w:hyperlink>
-        </w:p>
-        <w:p>
-          <w:pPr>
-            <w:pStyle w:val="TOC2"/>
-            <w:rPr>
-              <w:rFonts w:cstheme="minorBidi"/>
-            </w:rPr>
-          </w:pPr>
-          <w:hyperlink w:anchor="_Toc497843608" w:history="1">
-            <w:r>
-              <w:rPr>
-                <w:rStyle w:val="Hyperlink"/>
-                <w:rFonts w:ascii="Times New Roman" w:hAnsi="Times New Roman" w:cs="Times New Roman"/>
-              </w:rPr>
-              <w:t>3.1 Project Overview</w:t>
-            </w:r>
-            <w:r>
-              <w:rPr>
-                <w:webHidden/>
-              </w:rPr>
-              <w:tab/>
-            </w:r>
-            <w:r>
-              <w:rPr>
-                <w:webHidden/>
-              </w:rPr>
-              <w:fldChar w:fldCharType="begin"/>
-            </w:r>
-            <w:r>
-              <w:rPr>
-                <w:webHidden/>
-              </w:rPr>
-              <w:instrText xml:space="preserve"> PAGEREF _Toc497843608 \h </w:instrText>
-            </w:r>
-            <w:r>
-              <w:rPr>
-                <w:webHidden/>
-              </w:rPr>
-            </w:r>
-            <w:r>
-              <w:rPr>
-                <w:webHidden/>
-              </w:rPr>
-              <w:fldChar w:fldCharType="separate"/>
-            </w:r>
-            <w:r>
-              <w:rPr>
-                <w:webHidden/>
-              </w:rPr>
-              <w:t>6</w:t>
-            </w:r>
-            <w:r>
-              <w:rPr>
-                <w:webHidden/>
-              </w:rPr>
-              <w:fldChar w:fldCharType="end"/>
-            </w:r>
-          </w:hyperlink>
-        </w:p>
-        <w:p>
-          <w:pPr>
-            <w:pStyle w:val="TOC3"/>
-            <w:tabs>
-              <w:tab w:val="right" w:leader="dot" w:pos="9350"/>
-            </w:tabs>
-            <w:rPr>
-              <w:rFonts w:asciiTheme="minorHAnsi" w:hAnsiTheme="minorHAnsi" w:cstheme="minorBidi"/>
-              <w:noProof/>
-            </w:rPr>
-          </w:pPr>
-          <w:hyperlink w:anchor="_Toc497843609" w:history="1">
-            <w:r>
-              <w:rPr>
-                <w:rStyle w:val="Hyperlink"/>
-                <w:noProof/>
-              </w:rPr>
-              <w:t>3.1.1 Program Flow</w:t>
-            </w:r>
-            <w:r>
-              <w:rPr>
-                <w:noProof/>
-                <w:webHidden/>
-              </w:rPr>
-              <w:tab/>
-            </w:r>
-            <w:r>
-              <w:rPr>
-                <w:noProof/>
-                <w:webHidden/>
-              </w:rPr>
-              <w:fldChar w:fldCharType="begin"/>
-            </w:r>
-            <w:r>
-              <w:rPr>
-                <w:noProof/>
-                <w:webHidden/>
-              </w:rPr>
-              <w:instrText xml:space="preserve"> PAGEREF _Toc497843609 \h </w:instrText>
-            </w:r>
-            <w:r>
-              <w:rPr>
-                <w:noProof/>
-                <w:webHidden/>
-              </w:rPr>
-            </w:r>
-            <w:r>
-              <w:rPr>
-                <w:noProof/>
-                <w:webHidden/>
-              </w:rPr>
-              <w:fldChar w:fldCharType="separate"/>
-            </w:r>
-            <w:r>
-              <w:rPr>
-                <w:noProof/>
-                <w:webHidden/>
-              </w:rPr>
-              <w:t>7</w:t>
-            </w:r>
-            <w:r>
-              <w:rPr>
-                <w:noProof/>
-                <w:webHidden/>
-              </w:rPr>
-              <w:fldChar w:fldCharType="end"/>
-            </w:r>
-          </w:hyperlink>
-        </w:p>
-        <w:p>
-          <w:pPr>
-            <w:pStyle w:val="TOC2"/>
-            <w:rPr>
-              <w:rFonts w:cstheme="minorBidi"/>
-            </w:rPr>
-          </w:pPr>
-          <w:hyperlink w:anchor="_Toc497843610" w:history="1">
-            <w:r>
-              <w:rPr>
-                <w:rStyle w:val="Hyperlink"/>
-                <w:rFonts w:ascii="Times New Roman" w:hAnsi="Times New Roman" w:cs="Times New Roman"/>
-              </w:rPr>
-              <w:t>3.2 Speech Recognizer Module</w:t>
-            </w:r>
-            <w:r>
-              <w:rPr>
-                <w:webHidden/>
-              </w:rPr>
-              <w:tab/>
-            </w:r>
-            <w:r>
-              <w:rPr>
-                <w:webHidden/>
-              </w:rPr>
-              <w:fldChar w:fldCharType="begin"/>
-            </w:r>
-            <w:r>
-              <w:rPr>
-                <w:webHidden/>
-              </w:rPr>
-              <w:instrText xml:space="preserve"> PAGEREF _Toc497843610 \h </w:instrText>
-            </w:r>
-            <w:r>
-              <w:rPr>
-                <w:webHidden/>
-              </w:rPr>
-            </w:r>
-            <w:r>
-              <w:rPr>
-                <w:webHidden/>
-              </w:rPr>
-              <w:fldChar w:fldCharType="separate"/>
-            </w:r>
-            <w:r>
-              <w:rPr>
-                <w:webHidden/>
-              </w:rPr>
-              <w:t>8</w:t>
-            </w:r>
-            <w:r>
-              <w:rPr>
-                <w:webHidden/>
-              </w:rPr>
-              <w:fldChar w:fldCharType="end"/>
-            </w:r>
-          </w:hyperlink>
-        </w:p>
-        <w:p>
-          <w:pPr>
-            <w:pStyle w:val="TOC3"/>
-            <w:tabs>
-              <w:tab w:val="right" w:leader="dot" w:pos="9350"/>
-            </w:tabs>
-            <w:rPr>
-              <w:rFonts w:asciiTheme="minorHAnsi" w:hAnsiTheme="minorHAnsi" w:cstheme="minorBidi"/>
-              <w:noProof/>
-            </w:rPr>
-          </w:pPr>
-          <w:hyperlink w:anchor="_Toc497843611" w:history="1">
-            <w:r>
-              <w:rPr>
-                <w:rStyle w:val="Hyperlink"/>
-                <w:noProof/>
-              </w:rPr>
-              <w:t>3.2.1 Experiment with Ba</w:t>
-            </w:r>
-            <w:bookmarkStart w:id="0" w:name="_GoBack"/>
-            <w:bookmarkEnd w:id="0"/>
-            <w:r>
-              <w:rPr>
-                <w:rStyle w:val="Hyperlink"/>
-                <w:noProof/>
-              </w:rPr>
-              <w:t>sket of keywords</w:t>
-            </w:r>
-            <w:r>
-              <w:rPr>
-                <w:noProof/>
-                <w:webHidden/>
-              </w:rPr>
-              <w:tab/>
-            </w:r>
-            <w:r>
-              <w:rPr>
-                <w:noProof/>
-                <w:webHidden/>
-              </w:rPr>
-              <w:fldChar w:fldCharType="begin"/>
-            </w:r>
-            <w:r>
-              <w:rPr>
-                <w:noProof/>
-                <w:webHidden/>
-              </w:rPr>
-              <w:instrText xml:space="preserve"> PAGEREF _Toc497843611 \h </w:instrText>
-            </w:r>
-            <w:r>
-              <w:rPr>
-                <w:noProof/>
-                <w:webHidden/>
-              </w:rPr>
-            </w:r>
-            <w:r>
-              <w:rPr>
-                <w:noProof/>
-                <w:webHidden/>
-              </w:rPr>
-              <w:fldChar w:fldCharType="separate"/>
-            </w:r>
-            <w:r>
-              <w:rPr>
-                <w:noProof/>
-                <w:webHidden/>
-              </w:rPr>
-              <w:t>8</w:t>
-            </w:r>
-            <w:r>
-              <w:rPr>
-                <w:noProof/>
-                <w:webHidden/>
-              </w:rPr>
-              <w:fldChar w:fldCharType="end"/>
-            </w:r>
-          </w:hyperlink>
-        </w:p>
-        <w:p>
-          <w:pPr>
-            <w:pStyle w:val="TOC3"/>
-            <w:tabs>
-              <w:tab w:val="right" w:leader="dot" w:pos="9350"/>
-            </w:tabs>
-            <w:rPr>
-              <w:rFonts w:asciiTheme="minorHAnsi" w:hAnsiTheme="minorHAnsi" w:cstheme="minorBidi"/>
-              <w:noProof/>
-            </w:rPr>
-          </w:pPr>
-          <w:hyperlink w:anchor="_Toc497843612" w:history="1">
-            <w:r>
-              <w:rPr>
-                <w:rStyle w:val="Hyperlink"/>
-                <w:noProof/>
-              </w:rPr>
-              <w:t>3.2.2 Experiment with script for a sample program</w:t>
-            </w:r>
-            <w:r>
-              <w:rPr>
-                <w:noProof/>
-                <w:webHidden/>
-              </w:rPr>
-              <w:tab/>
-            </w:r>
-            <w:r>
-              <w:rPr>
-                <w:noProof/>
-                <w:webHidden/>
-              </w:rPr>
-              <w:fldChar w:fldCharType="begin"/>
-            </w:r>
-            <w:r>
-              <w:rPr>
-                <w:noProof/>
-                <w:webHidden/>
-              </w:rPr>
-              <w:instrText xml:space="preserve"> PAGEREF _Toc497843612 \h </w:instrText>
-            </w:r>
-            <w:r>
-              <w:rPr>
-                <w:noProof/>
-                <w:webHidden/>
-              </w:rPr>
-            </w:r>
-            <w:r>
-              <w:rPr>
-                <w:noProof/>
-                <w:webHidden/>
-              </w:rPr>
-              <w:fldChar w:fldCharType="separate"/>
-            </w:r>
-            <w:r>
-              <w:rPr>
-                <w:noProof/>
-                <w:webHidden/>
-              </w:rPr>
-              <w:t>9</w:t>
-            </w:r>
-            <w:r>
-              <w:rPr>
-                <w:noProof/>
-                <w:webHidden/>
-              </w:rPr>
-              <w:fldChar w:fldCharType="end"/>
-            </w:r>
-          </w:hyperlink>
-        </w:p>
-        <w:p>
-          <w:pPr>
-            <w:pStyle w:val="TOC2"/>
-            <w:rPr>
-              <w:rFonts w:cstheme="minorBidi"/>
-            </w:rPr>
-          </w:pPr>
-          <w:hyperlink w:anchor="_Toc497843613" w:history="1">
-            <w:r>
-              <w:rPr>
-                <w:rStyle w:val="Hyperlink"/>
-                <w:rFonts w:ascii="Times New Roman" w:hAnsi="Times New Roman" w:cs="Times New Roman"/>
-              </w:rPr>
-              <w:t>3.3 Structured Language</w:t>
-            </w:r>
-            <w:r>
-              <w:rPr>
-                <w:webHidden/>
-              </w:rPr>
-              <w:tab/>
-            </w:r>
-            <w:r>
-              <w:rPr>
-                <w:webHidden/>
-              </w:rPr>
-              <w:fldChar w:fldCharType="begin"/>
-            </w:r>
-            <w:r>
-              <w:rPr>
-                <w:webHidden/>
-              </w:rPr>
-              <w:instrText xml:space="preserve"> PAGEREF _Toc497843613 \h </w:instrText>
-            </w:r>
-            <w:r>
-              <w:rPr>
-                <w:webHidden/>
-              </w:rPr>
-            </w:r>
-            <w:r>
-              <w:rPr>
-                <w:webHidden/>
-              </w:rPr>
-              <w:fldChar w:fldCharType="separate"/>
-            </w:r>
-            <w:r>
-              <w:rPr>
-                <w:webHidden/>
-              </w:rPr>
-              <w:t>10</w:t>
-            </w:r>
-            <w:r>
-              <w:rPr>
-                <w:webHidden/>
-              </w:rPr>
-              <w:fldChar w:fldCharType="end"/>
-            </w:r>
-          </w:hyperlink>
-        </w:p>
-        <w:p>
-          <w:pPr>
-            <w:pStyle w:val="TOC2"/>
-            <w:rPr>
-              <w:rFonts w:cstheme="minorBidi"/>
-            </w:rPr>
-          </w:pPr>
-          <w:hyperlink w:anchor="_Toc497843614" w:history="1">
-            <w:r>
-              <w:rPr>
-                <w:rStyle w:val="Hyperlink"/>
-                <w:rFonts w:ascii="Times New Roman" w:hAnsi="Times New Roman" w:cs="Times New Roman"/>
-              </w:rPr>
-              <w:t>3.4 Word Corrector Module</w:t>
-            </w:r>
-            <w:r>
-              <w:rPr>
-                <w:webHidden/>
-              </w:rPr>
-              <w:tab/>
-            </w:r>
-            <w:r>
-              <w:rPr>
-                <w:webHidden/>
-              </w:rPr>
-              <w:fldChar w:fldCharType="begin"/>
-            </w:r>
-            <w:r>
-              <w:rPr>
-                <w:webHidden/>
-              </w:rPr>
-              <w:instrText xml:space="preserve"> PAGEREF _Toc497843614 \h </w:instrText>
-            </w:r>
-            <w:r>
-              <w:rPr>
-                <w:webHidden/>
-              </w:rPr>
-            </w:r>
-            <w:r>
-              <w:rPr>
-                <w:webHidden/>
-              </w:rPr>
-              <w:fldChar w:fldCharType="separate"/>
-            </w:r>
-            <w:r>
-              <w:rPr>
-                <w:webHidden/>
-              </w:rPr>
-              <w:t>12</w:t>
-            </w:r>
-            <w:r>
-              <w:rPr>
-                <w:webHidden/>
-              </w:rPr>
-              <w:fldChar w:fldCharType="end"/>
-            </w:r>
-          </w:hyperlink>
-        </w:p>
-        <w:p>
-          <w:pPr>
-            <w:pStyle w:val="TOC3"/>
-            <w:tabs>
-              <w:tab w:val="right" w:leader="dot" w:pos="9350"/>
-            </w:tabs>
-            <w:rPr>
-              <w:rFonts w:asciiTheme="minorHAnsi" w:hAnsiTheme="minorHAnsi" w:cstheme="minorBidi"/>
-              <w:noProof/>
-            </w:rPr>
-          </w:pPr>
-          <w:hyperlink w:anchor="_Toc497843615" w:history="1">
-            <w:r>
-              <w:rPr>
-                <w:rStyle w:val="Hyperlink"/>
-                <w:noProof/>
-              </w:rPr>
-              <w:t>3.4.1 Word Corrector Phase One</w:t>
-            </w:r>
-            <w:r>
-              <w:rPr>
-                <w:noProof/>
-                <w:webHidden/>
-              </w:rPr>
-              <w:tab/>
-            </w:r>
-            <w:r>
-              <w:rPr>
-                <w:noProof/>
-                <w:webHidden/>
-              </w:rPr>
-              <w:fldChar w:fldCharType="begin"/>
-            </w:r>
-            <w:r>
-              <w:rPr>
-                <w:noProof/>
-                <w:webHidden/>
-              </w:rPr>
-              <w:instrText xml:space="preserve"> PAGEREF _Toc497843615 \h </w:instrText>
-            </w:r>
-            <w:r>
-              <w:rPr>
-                <w:noProof/>
-                <w:webHidden/>
-              </w:rPr>
-            </w:r>
-            <w:r>
-              <w:rPr>
-                <w:noProof/>
-                <w:webHidden/>
-              </w:rPr>
-              <w:fldChar w:fldCharType="separate"/>
-            </w:r>
-            <w:r>
-              <w:rPr>
-                <w:noProof/>
-                <w:webHidden/>
-              </w:rPr>
-              <w:t>13</w:t>
-            </w:r>
-            <w:r>
-              <w:rPr>
-                <w:noProof/>
-                <w:webHidden/>
-              </w:rPr>
-              <w:fldChar w:fldCharType="end"/>
-            </w:r>
-          </w:hyperlink>
-        </w:p>
-        <w:p>
-          <w:pPr>
-            <w:pStyle w:val="TOC3"/>
-            <w:tabs>
-              <w:tab w:val="right" w:leader="dot" w:pos="9350"/>
-            </w:tabs>
-            <w:rPr>
-              <w:rFonts w:asciiTheme="minorHAnsi" w:hAnsiTheme="minorHAnsi" w:cstheme="minorBidi"/>
-              <w:noProof/>
-            </w:rPr>
-          </w:pPr>
-          <w:hyperlink w:anchor="_Toc497843616" w:history="1">
-            <w:r>
-              <w:rPr>
-                <w:rStyle w:val="Hyperlink"/>
-                <w:noProof/>
-              </w:rPr>
-              <w:t>3.4.2 Word Corrector Phase Two</w:t>
-            </w:r>
-            <w:r>
-              <w:rPr>
-                <w:noProof/>
-                <w:webHidden/>
-              </w:rPr>
-              <w:tab/>
-            </w:r>
-            <w:r>
-              <w:rPr>
-                <w:noProof/>
-                <w:webHidden/>
-              </w:rPr>
-              <w:fldChar w:fldCharType="begin"/>
-            </w:r>
-            <w:r>
-              <w:rPr>
-                <w:noProof/>
-                <w:webHidden/>
-              </w:rPr>
-              <w:instrText xml:space="preserve"> PAGEREF _Toc497843616 \h </w:instrText>
-            </w:r>
-            <w:r>
-              <w:rPr>
-                <w:noProof/>
-                <w:webHidden/>
-              </w:rPr>
-            </w:r>
-            <w:r>
-              <w:rPr>
-                <w:noProof/>
-                <w:webHidden/>
-              </w:rPr>
-              <w:fldChar w:fldCharType="separate"/>
-            </w:r>
-            <w:r>
-              <w:rPr>
-                <w:noProof/>
-                <w:webHidden/>
-              </w:rPr>
-              <w:t>13</w:t>
-            </w:r>
-            <w:r>
-              <w:rPr>
-                <w:noProof/>
-                <w:webHidden/>
-              </w:rPr>
-              <w:fldChar w:fldCharType="end"/>
-            </w:r>
-          </w:hyperlink>
-        </w:p>
-        <w:p>
-          <w:pPr>
-            <w:pStyle w:val="TOC2"/>
-            <w:rPr>
-              <w:rFonts w:cstheme="minorBidi"/>
-            </w:rPr>
-          </w:pPr>
-          <w:hyperlink w:anchor="_Toc497843617" w:history="1">
-            <w:r>
-              <w:rPr>
-                <w:rStyle w:val="Hyperlink"/>
-                <w:rFonts w:ascii="Times New Roman" w:hAnsi="Times New Roman" w:cs="Times New Roman"/>
-              </w:rPr>
-              <w:t>3.5 Word Parser Module</w:t>
-            </w:r>
-            <w:r>
-              <w:rPr>
-                <w:webHidden/>
-              </w:rPr>
-              <w:tab/>
-            </w:r>
-            <w:r>
-              <w:rPr>
-                <w:webHidden/>
-              </w:rPr>
-              <w:fldChar w:fldCharType="begin"/>
-            </w:r>
-            <w:r>
-              <w:rPr>
-                <w:webHidden/>
-              </w:rPr>
-              <w:instrText xml:space="preserve"> PAGEREF _Toc497843617 \h </w:instrText>
-            </w:r>
-            <w:r>
-              <w:rPr>
-                <w:webHidden/>
-              </w:rPr>
-            </w:r>
-            <w:r>
-              <w:rPr>
-                <w:webHidden/>
-              </w:rPr>
-              <w:fldChar w:fldCharType="separate"/>
-            </w:r>
-            <w:r>
-              <w:rPr>
-                <w:webHidden/>
-              </w:rPr>
-              <w:t>14</w:t>
-            </w:r>
-            <w:r>
-              <w:rPr>
-                <w:webHidden/>
-              </w:rPr>
-              <w:fldChar w:fldCharType="end"/>
-            </w:r>
-          </w:hyperlink>
-        </w:p>
-        <w:p>
-          <w:pPr>
-            <w:pStyle w:val="TOC2"/>
-            <w:rPr>
-              <w:rFonts w:cstheme="minorBidi"/>
-            </w:rPr>
-          </w:pPr>
-          <w:hyperlink w:anchor="_Toc497843618" w:history="1">
-            <w:r>
-              <w:rPr>
-                <w:rStyle w:val="Hyperlink"/>
-                <w:rFonts w:ascii="Times New Roman" w:hAnsi="Times New Roman" w:cs="Times New Roman"/>
-              </w:rPr>
-              <w:t>3.6 Structured Command Parser Module</w:t>
-            </w:r>
-            <w:r>
-              <w:rPr>
-                <w:webHidden/>
-              </w:rPr>
-              <w:tab/>
-            </w:r>
-            <w:r>
-              <w:rPr>
-                <w:webHidden/>
-              </w:rPr>
-              <w:fldChar w:fldCharType="begin"/>
-            </w:r>
-            <w:r>
-              <w:rPr>
-                <w:webHidden/>
-              </w:rPr>
-              <w:instrText xml:space="preserve"> PAGEREF _Toc497843618 \h </w:instrText>
-            </w:r>
-            <w:r>
-              <w:rPr>
-                <w:webHidden/>
-              </w:rPr>
-            </w:r>
-            <w:r>
-              <w:rPr>
-                <w:webHidden/>
-              </w:rPr>
-              <w:fldChar w:fldCharType="separate"/>
-            </w:r>
-            <w:r>
-              <w:rPr>
-                <w:webHidden/>
-              </w:rPr>
-              <w:t>14</w:t>
-            </w:r>
-            <w:r>
-              <w:rPr>
-                <w:webHidden/>
-              </w:rPr>
-              <w:fldChar w:fldCharType="end"/>
-            </w:r>
-          </w:hyperlink>
-        </w:p>
-        <w:p>
-          <w:pPr>
-            <w:pStyle w:val="TOC1"/>
-            <w:tabs>
-              <w:tab w:val="right" w:leader="dot" w:pos="9350"/>
-            </w:tabs>
-            <w:rPr>
-              <w:rFonts w:asciiTheme="minorHAnsi" w:hAnsiTheme="minorHAnsi" w:cstheme="minorBidi"/>
-              <w:noProof/>
-            </w:rPr>
-          </w:pPr>
-          <w:hyperlink w:anchor="_Toc497843619" w:history="1">
-            <w:r>
-              <w:rPr>
-                <w:rStyle w:val="Hyperlink"/>
-                <w:noProof/>
-              </w:rPr>
-              <w:t>4 Plan for the next semester</w:t>
-            </w:r>
-            <w:r>
-              <w:rPr>
-                <w:noProof/>
-                <w:webHidden/>
-              </w:rPr>
-              <w:tab/>
-            </w:r>
-            <w:r>
-              <w:rPr>
-                <w:noProof/>
-                <w:webHidden/>
-              </w:rPr>
-              <w:fldChar w:fldCharType="begin"/>
-            </w:r>
-            <w:r>
-              <w:rPr>
-                <w:noProof/>
-                <w:webHidden/>
-              </w:rPr>
-              <w:instrText xml:space="preserve"> PAGEREF _Toc497843619 \h </w:instrText>
-            </w:r>
-            <w:r>
-              <w:rPr>
-                <w:noProof/>
-                <w:webHidden/>
-              </w:rPr>
-            </w:r>
-            <w:r>
-              <w:rPr>
-                <w:noProof/>
-                <w:webHidden/>
-              </w:rPr>
-              <w:fldChar w:fldCharType="separate"/>
-            </w:r>
-            <w:r>
-              <w:rPr>
-                <w:noProof/>
-                <w:webHidden/>
-              </w:rPr>
-              <w:t>15</w:t>
-            </w:r>
-            <w:r>
-              <w:rPr>
-                <w:noProof/>
-                <w:webHidden/>
-              </w:rPr>
-              <w:fldChar w:fldCharType="end"/>
-            </w:r>
-          </w:hyperlink>
-        </w:p>
-        <w:p>
-          <w:pPr>
-            <w:pStyle w:val="TOC2"/>
-            <w:rPr>
-              <w:rFonts w:cstheme="minorBidi"/>
-            </w:rPr>
-          </w:pPr>
-          <w:hyperlink w:anchor="_Toc497843620" w:history="1">
-            <w:r>
-              <w:rPr>
-                <w:rStyle w:val="Hyperlink"/>
-                <w:rFonts w:ascii="Times New Roman" w:hAnsi="Times New Roman" w:cs="Times New Roman"/>
-              </w:rPr>
-              <w:t>4.1 Improving the Structured Language</w:t>
-            </w:r>
-            <w:r>
-              <w:rPr>
-                <w:webHidden/>
-              </w:rPr>
-              <w:tab/>
-            </w:r>
-            <w:r>
-              <w:rPr>
-                <w:webHidden/>
-              </w:rPr>
-              <w:fldChar w:fldCharType="begin"/>
-            </w:r>
-            <w:r>
-              <w:rPr>
-                <w:webHidden/>
-              </w:rPr>
-              <w:instrText xml:space="preserve"> PAGEREF _Toc497843620 \h </w:instrText>
-            </w:r>
-            <w:r>
-              <w:rPr>
-                <w:webHidden/>
-              </w:rPr>
-            </w:r>
-            <w:r>
-              <w:rPr>
-                <w:webHidden/>
-              </w:rPr>
-              <w:fldChar w:fldCharType="separate"/>
-            </w:r>
-            <w:r>
-              <w:rPr>
-                <w:webHidden/>
-              </w:rPr>
-              <w:t>15</w:t>
-            </w:r>
-            <w:r>
-              <w:rPr>
-                <w:webHidden/>
-              </w:rPr>
-              <w:fldChar w:fldCharType="end"/>
-            </w:r>
-          </w:hyperlink>
-        </w:p>
-        <w:p>
-          <w:pPr>
-            <w:pStyle w:val="TOC2"/>
-            <w:rPr>
-              <w:rFonts w:cstheme="minorBidi"/>
-            </w:rPr>
-          </w:pPr>
-          <w:hyperlink w:anchor="_Toc497843621" w:history="1">
-            <w:r>
-              <w:rPr>
-                <w:rStyle w:val="Hyperlink"/>
-                <w:rFonts w:ascii="Times New Roman" w:hAnsi="Times New Roman" w:cs="Times New Roman"/>
-              </w:rPr>
-              <w:t>4.2 Adding more constructs to the Structured Language</w:t>
-            </w:r>
-            <w:r>
-              <w:rPr>
-                <w:webHidden/>
-              </w:rPr>
-              <w:tab/>
-            </w:r>
-            <w:r>
-              <w:rPr>
-                <w:webHidden/>
-              </w:rPr>
-              <w:fldChar w:fldCharType="begin"/>
-            </w:r>
-            <w:r>
-              <w:rPr>
-                <w:webHidden/>
-              </w:rPr>
-              <w:instrText xml:space="preserve"> PAGEREF _Toc497843621 \h </w:instrText>
-            </w:r>
-            <w:r>
-              <w:rPr>
-                <w:webHidden/>
-              </w:rPr>
-            </w:r>
-            <w:r>
-              <w:rPr>
-                <w:webHidden/>
-              </w:rPr>
-              <w:fldChar w:fldCharType="separate"/>
-            </w:r>
-            <w:r>
-              <w:rPr>
-                <w:webHidden/>
-              </w:rPr>
-              <w:t>15</w:t>
-            </w:r>
-            <w:r>
-              <w:rPr>
-                <w:webHidden/>
-              </w:rPr>
-              <w:fldChar w:fldCharType="end"/>
-            </w:r>
-          </w:hyperlink>
-        </w:p>
-        <w:p>
-          <w:pPr>
-            <w:pStyle w:val="TOC2"/>
-            <w:rPr>
-              <w:rFonts w:cstheme="minorBidi"/>
-            </w:rPr>
-          </w:pPr>
-          <w:hyperlink w:anchor="_Toc497843622" w:history="1">
-            <w:r>
-              <w:rPr>
-                <w:rStyle w:val="Hyperlink"/>
-                <w:rFonts w:ascii="Times New Roman" w:hAnsi="Times New Roman" w:cs="Times New Roman"/>
-              </w:rPr>
-              <w:t>4.3 Improving Word Corrector Module</w:t>
-            </w:r>
-            <w:r>
-              <w:rPr>
-                <w:webHidden/>
-              </w:rPr>
-              <w:tab/>
-            </w:r>
-            <w:r>
-              <w:rPr>
-                <w:webHidden/>
-              </w:rPr>
-              <w:fldChar w:fldCharType="begin"/>
-            </w:r>
-            <w:r>
-              <w:rPr>
-                <w:webHidden/>
-              </w:rPr>
-              <w:instrText xml:space="preserve"> PAGEREF _Toc497843622 \h </w:instrText>
-            </w:r>
-            <w:r>
-              <w:rPr>
-                <w:webHidden/>
-              </w:rPr>
-            </w:r>
-            <w:r>
-              <w:rPr>
-                <w:webHidden/>
-              </w:rPr>
-              <w:fldChar w:fldCharType="separate"/>
-            </w:r>
-            <w:r>
-              <w:rPr>
-                <w:webHidden/>
-              </w:rPr>
-              <w:t>15</w:t>
-            </w:r>
-            <w:r>
-              <w:rPr>
-                <w:webHidden/>
-              </w:rPr>
-              <w:fldChar w:fldCharType="end"/>
-            </w:r>
-          </w:hyperlink>
-        </w:p>
-        <w:p>
-          <w:pPr>
-            <w:pStyle w:val="TOC2"/>
-            <w:rPr>
-              <w:rFonts w:cstheme="minorBidi"/>
-            </w:rPr>
-          </w:pPr>
-          <w:hyperlink w:anchor="_Toc497843623" w:history="1">
-            <w:r>
-              <w:rPr>
-                <w:rStyle w:val="Hyperlink"/>
-                <w:rFonts w:ascii="Times New Roman" w:hAnsi="Times New Roman" w:cs="Times New Roman"/>
-              </w:rPr>
-              <w:t>4.4 Improving overall program and feedback</w:t>
-            </w:r>
-            <w:r>
-              <w:rPr>
-                <w:webHidden/>
-              </w:rPr>
-              <w:tab/>
-            </w:r>
-            <w:r>
-              <w:rPr>
-                <w:webHidden/>
-              </w:rPr>
-              <w:fldChar w:fldCharType="begin"/>
-            </w:r>
-            <w:r>
-              <w:rPr>
-                <w:webHidden/>
-              </w:rPr>
-              <w:instrText xml:space="preserve"> PAGEREF _Toc497843623 \h </w:instrText>
-            </w:r>
-            <w:r>
-              <w:rPr>
-                <w:webHidden/>
-              </w:rPr>
-            </w:r>
-            <w:r>
-              <w:rPr>
-                <w:webHidden/>
-              </w:rPr>
-              <w:fldChar w:fldCharType="separate"/>
-            </w:r>
-            <w:r>
-              <w:rPr>
-                <w:webHidden/>
-              </w:rPr>
-              <w:t>16</w:t>
-            </w:r>
-            <w:r>
-              <w:rPr>
-                <w:webHidden/>
-              </w:rPr>
-              <w:fldChar w:fldCharType="end"/>
-            </w:r>
-          </w:hyperlink>
-        </w:p>
-        <w:p>
-          <w:pPr>
-            <w:pStyle w:val="TOC1"/>
-            <w:tabs>
-              <w:tab w:val="right" w:leader="dot" w:pos="9350"/>
-            </w:tabs>
-            <w:rPr>
-              <w:rFonts w:asciiTheme="minorHAnsi" w:hAnsiTheme="minorHAnsi" w:cstheme="minorBidi"/>
-              <w:noProof/>
-            </w:rPr>
-          </w:pPr>
-          <w:hyperlink w:anchor="_Toc497843624" w:history="1">
-            <w:r>
-              <w:rPr>
-                <w:rStyle w:val="Hyperlink"/>
-                <w:noProof/>
-              </w:rPr>
-              <w:t>5 References</w:t>
-            </w:r>
-            <w:r>
-              <w:rPr>
-                <w:noProof/>
-                <w:webHidden/>
-              </w:rPr>
-              <w:tab/>
-            </w:r>
-            <w:r>
-              <w:rPr>
-                <w:noProof/>
-                <w:webHidden/>
-              </w:rPr>
-              <w:fldChar w:fldCharType="begin"/>
-            </w:r>
-            <w:r>
-              <w:rPr>
-                <w:noProof/>
-                <w:webHidden/>
-              </w:rPr>
-              <w:instrText xml:space="preserve"> PAGEREF _Toc497843624 \h </w:instrText>
+              <w:instrText xml:space="preserve"> PAGEREF _Toc497844270 \h </w:instrText>
             </w:r>
             <w:r>
               <w:rPr>
@@ -2188,7 +2332,7 @@
           <w:rFonts w:ascii="Times New Roman" w:hAnsi="Times New Roman" w:cs="Times New Roman"/>
         </w:rPr>
       </w:pPr>
-      <w:bookmarkStart w:id="1" w:name="_Toc497843603"/>
+      <w:bookmarkStart w:id="1" w:name="_Toc497844248"/>
       <w:r>
         <w:rPr>
           <w:rFonts w:ascii="Times New Roman" w:hAnsi="Times New Roman" w:cs="Times New Roman"/>
@@ -2206,7 +2350,7 @@
           <w:rFonts w:ascii="Times New Roman" w:hAnsi="Times New Roman" w:cs="Times New Roman"/>
         </w:rPr>
       </w:pPr>
-      <w:bookmarkStart w:id="2" w:name="_Toc497843604"/>
+      <w:bookmarkStart w:id="2" w:name="_Toc497844249"/>
       <w:r>
         <w:rPr>
           <w:rFonts w:ascii="Times New Roman" w:hAnsi="Times New Roman" w:cs="Times New Roman"/>
@@ -2470,6 +2614,10 @@
       <w:pPr>
         <w:pStyle w:val="Default"/>
         <w:spacing w:line="360" w:lineRule="auto"/>
+        <w:rPr>
+          <w:rStyle w:val="Heading1Char"/>
+          <w:rFonts w:ascii="Times New Roman" w:hAnsi="Times New Roman" w:cs="Times New Roman"/>
+        </w:rPr>
       </w:pPr>
       <w:r>
         <w:rPr>
@@ -2506,14 +2654,15 @@
         </w:rPr>
         <w:t xml:space="preserve">, therefore reducing the risk of contracting CTS, or even enable CTS patients to write code once again. </w:t>
       </w:r>
-      <w:r>
-        <w:rPr>
-          <w:color w:val="333333"/>
-          <w:sz w:val="20"/>
-          <w:szCs w:val="20"/>
-        </w:rPr>
-        <w:br/>
-      </w:r>
+    </w:p>
+    <w:p>
+      <w:pPr>
+        <w:pStyle w:val="Heading1"/>
+        <w:rPr>
+          <w:rFonts w:ascii="Times New Roman" w:hAnsi="Times New Roman" w:cs="Times New Roman"/>
+        </w:rPr>
+      </w:pPr>
+      <w:bookmarkStart w:id="3" w:name="_Toc497844250"/>
       <w:r>
         <w:rPr>
           <w:rStyle w:val="Heading1Char"/>
@@ -2521,6 +2670,7 @@
         </w:rPr>
         <w:t>2 Literature Review</w:t>
       </w:r>
+      <w:bookmarkEnd w:id="3"/>
     </w:p>
     <w:p>
       <w:pPr>
@@ -2596,14 +2746,14 @@
           <w:rFonts w:ascii="Times New Roman" w:hAnsi="Times New Roman" w:cs="Times New Roman"/>
         </w:rPr>
       </w:pPr>
-      <w:bookmarkStart w:id="3" w:name="_Toc497843605"/>
+      <w:bookmarkStart w:id="4" w:name="_Toc497844251"/>
       <w:r>
         <w:rPr>
           <w:rFonts w:ascii="Times New Roman" w:hAnsi="Times New Roman" w:cs="Times New Roman"/>
         </w:rPr>
         <w:t>2.1 Command Based Approach</w:t>
       </w:r>
-      <w:bookmarkEnd w:id="3"/>
+      <w:bookmarkEnd w:id="4"/>
     </w:p>
     <w:p>
       <w:pPr>
@@ -3079,14 +3229,14 @@
           <w:rFonts w:ascii="Times New Roman" w:hAnsi="Times New Roman" w:cs="Times New Roman"/>
         </w:rPr>
       </w:pPr>
-      <w:bookmarkStart w:id="4" w:name="_Toc497843606"/>
+      <w:bookmarkStart w:id="5" w:name="_Toc497844252"/>
       <w:r>
         <w:rPr>
           <w:rFonts w:ascii="Times New Roman" w:hAnsi="Times New Roman" w:cs="Times New Roman"/>
         </w:rPr>
         <w:t>2.2 Natural Language Based Approach</w:t>
       </w:r>
-      <w:bookmarkEnd w:id="4"/>
+      <w:bookmarkEnd w:id="5"/>
     </w:p>
     <w:p>
       <w:pPr>
@@ -4452,14 +4602,14 @@
           <w:rFonts w:ascii="Times New Roman" w:hAnsi="Times New Roman" w:cs="Times New Roman"/>
         </w:rPr>
       </w:pPr>
-      <w:bookmarkStart w:id="5" w:name="_Toc497843607"/>
+      <w:bookmarkStart w:id="6" w:name="_Toc497844253"/>
       <w:r>
         <w:rPr>
           <w:rFonts w:ascii="Times New Roman" w:hAnsi="Times New Roman" w:cs="Times New Roman"/>
         </w:rPr>
         <w:t>3 Progress made so far</w:t>
       </w:r>
-      <w:bookmarkEnd w:id="5"/>
+      <w:bookmarkEnd w:id="6"/>
     </w:p>
     <w:p>
       <w:pPr>
@@ -4469,14 +4619,14 @@
           <w:rFonts w:ascii="Times New Roman" w:hAnsi="Times New Roman" w:cs="Times New Roman"/>
         </w:rPr>
       </w:pPr>
-      <w:bookmarkStart w:id="6" w:name="_Toc497843608"/>
+      <w:bookmarkStart w:id="7" w:name="_Toc497844254"/>
       <w:r>
         <w:rPr>
           <w:rFonts w:ascii="Times New Roman" w:hAnsi="Times New Roman" w:cs="Times New Roman"/>
         </w:rPr>
         <w:t>3.1 Project Overview</w:t>
       </w:r>
-      <w:bookmarkEnd w:id="6"/>
+      <w:bookmarkEnd w:id="7"/>
     </w:p>
     <w:p>
       <w:pPr>
@@ -5709,14 +5859,14 @@
           <w:rFonts w:ascii="Times New Roman" w:hAnsi="Times New Roman" w:cs="Times New Roman"/>
         </w:rPr>
       </w:pPr>
-      <w:bookmarkStart w:id="7" w:name="_Toc497843609"/>
+      <w:bookmarkStart w:id="8" w:name="_Toc497844255"/>
       <w:r>
         <w:rPr>
           <w:rFonts w:ascii="Times New Roman" w:hAnsi="Times New Roman" w:cs="Times New Roman"/>
         </w:rPr>
         <w:t>3.1.1 Program Flow</w:t>
       </w:r>
-      <w:bookmarkEnd w:id="7"/>
+      <w:bookmarkEnd w:id="8"/>
     </w:p>
     <w:p>
       <w:pPr>
@@ -6238,7 +6388,7 @@
           <w:rFonts w:ascii="Times New Roman" w:hAnsi="Times New Roman" w:cs="Times New Roman"/>
         </w:rPr>
       </w:pPr>
-      <w:bookmarkStart w:id="8" w:name="_Toc497843610"/>
+      <w:bookmarkStart w:id="9" w:name="_Toc497844256"/>
       <w:r>
         <w:rPr>
           <w:rFonts w:ascii="Times New Roman" w:hAnsi="Times New Roman" w:cs="Times New Roman"/>
@@ -6251,7 +6401,7 @@
         </w:rPr>
         <w:t>Module</w:t>
       </w:r>
-      <w:bookmarkEnd w:id="8"/>
+      <w:bookmarkEnd w:id="9"/>
     </w:p>
     <w:p>
       <w:pPr>
@@ -6295,14 +6445,14 @@
           <w:rFonts w:ascii="Times New Roman" w:hAnsi="Times New Roman" w:cs="Times New Roman"/>
         </w:rPr>
       </w:pPr>
-      <w:bookmarkStart w:id="9" w:name="_Toc497843611"/>
+      <w:bookmarkStart w:id="10" w:name="_Toc497844257"/>
       <w:r>
         <w:rPr>
           <w:rFonts w:ascii="Times New Roman" w:hAnsi="Times New Roman" w:cs="Times New Roman"/>
         </w:rPr>
         <w:t>3.2.1 Experiment with Basket of keywords</w:t>
       </w:r>
-      <w:bookmarkEnd w:id="9"/>
+      <w:bookmarkEnd w:id="10"/>
     </w:p>
     <w:p>
       <w:pPr>
@@ -8239,14 +8389,14 @@
           <w:rFonts w:ascii="Times New Roman" w:hAnsi="Times New Roman" w:cs="Times New Roman"/>
         </w:rPr>
       </w:pPr>
-      <w:bookmarkStart w:id="10" w:name="_Toc497843612"/>
+      <w:bookmarkStart w:id="11" w:name="_Toc497844258"/>
       <w:r>
         <w:rPr>
           <w:rFonts w:ascii="Times New Roman" w:hAnsi="Times New Roman" w:cs="Times New Roman"/>
         </w:rPr>
         <w:t>3.2.2 Experiment with script for a sample program</w:t>
       </w:r>
-      <w:bookmarkEnd w:id="10"/>
+      <w:bookmarkEnd w:id="11"/>
     </w:p>
     <w:p>
       <w:pPr>
@@ -8676,7 +8826,7 @@
           <w:rFonts w:ascii="Times New Roman" w:hAnsi="Times New Roman" w:cs="Times New Roman"/>
         </w:rPr>
       </w:pPr>
-      <w:bookmarkStart w:id="11" w:name="_Toc497843613"/>
+      <w:bookmarkStart w:id="12" w:name="_Toc497844259"/>
       <w:r>
         <w:rPr>
           <w:rFonts w:ascii="Times New Roman" w:hAnsi="Times New Roman" w:cs="Times New Roman"/>
@@ -8689,7 +8839,7 @@
         </w:rPr>
         <w:t>Structured Language</w:t>
       </w:r>
-      <w:bookmarkEnd w:id="11"/>
+      <w:bookmarkEnd w:id="12"/>
     </w:p>
     <w:p>
       <w:pPr>
@@ -11699,7 +11849,7 @@
           <w:rFonts w:ascii="Times New Roman" w:hAnsi="Times New Roman" w:cs="Times New Roman"/>
         </w:rPr>
       </w:pPr>
-      <w:bookmarkStart w:id="12" w:name="_Toc497843614"/>
+      <w:bookmarkStart w:id="13" w:name="_Toc497844260"/>
       <w:r>
         <w:rPr>
           <w:rFonts w:ascii="Times New Roman" w:hAnsi="Times New Roman" w:cs="Times New Roman"/>
@@ -11718,7 +11868,7 @@
         </w:rPr>
         <w:t>odule</w:t>
       </w:r>
-      <w:bookmarkEnd w:id="12"/>
+      <w:bookmarkEnd w:id="13"/>
     </w:p>
     <w:p>
       <w:pPr>
@@ -11805,7 +11955,7 @@
           <w:rFonts w:ascii="Times New Roman" w:hAnsi="Times New Roman" w:cs="Times New Roman"/>
         </w:rPr>
       </w:pPr>
-      <w:bookmarkStart w:id="13" w:name="_Toc497843615"/>
+      <w:bookmarkStart w:id="14" w:name="_Toc497844261"/>
       <w:r>
         <w:rPr>
           <w:rFonts w:ascii="Times New Roman" w:hAnsi="Times New Roman" w:cs="Times New Roman"/>
@@ -11813,7 +11963,7 @@
         <w:lastRenderedPageBreak/>
         <w:t>3.4.1 Word Corrector Phase One</w:t>
       </w:r>
-      <w:bookmarkEnd w:id="13"/>
+      <w:bookmarkEnd w:id="14"/>
     </w:p>
     <w:p>
       <w:pPr>
@@ -11873,14 +12023,14 @@
           <w:rFonts w:ascii="Times New Roman" w:hAnsi="Times New Roman" w:cs="Times New Roman"/>
         </w:rPr>
       </w:pPr>
-      <w:bookmarkStart w:id="14" w:name="_Toc497843616"/>
+      <w:bookmarkStart w:id="15" w:name="_Toc497844262"/>
       <w:r>
         <w:rPr>
           <w:rFonts w:ascii="Times New Roman" w:hAnsi="Times New Roman" w:cs="Times New Roman"/>
         </w:rPr>
         <w:t>3.4.2 Word Corrector Phase Two</w:t>
       </w:r>
-      <w:bookmarkEnd w:id="14"/>
+      <w:bookmarkEnd w:id="15"/>
     </w:p>
     <w:p>
       <w:pPr>
@@ -12087,14 +12237,14 @@
           <w:rFonts w:ascii="Times New Roman" w:hAnsi="Times New Roman" w:cs="Times New Roman"/>
         </w:rPr>
       </w:pPr>
-      <w:bookmarkStart w:id="15" w:name="_Toc497843617"/>
+      <w:bookmarkStart w:id="16" w:name="_Toc497844263"/>
       <w:r>
         <w:rPr>
           <w:rFonts w:ascii="Times New Roman" w:hAnsi="Times New Roman" w:cs="Times New Roman"/>
         </w:rPr>
         <w:t>3.5 Word Parser Module</w:t>
       </w:r>
-      <w:bookmarkEnd w:id="15"/>
+      <w:bookmarkEnd w:id="16"/>
     </w:p>
     <w:p>
       <w:pPr>
@@ -12410,7 +12560,7 @@
           <w:rFonts w:ascii="Times New Roman" w:hAnsi="Times New Roman" w:cs="Times New Roman"/>
         </w:rPr>
       </w:pPr>
-      <w:bookmarkStart w:id="16" w:name="_Toc497843618"/>
+      <w:bookmarkStart w:id="17" w:name="_Toc497844264"/>
       <w:r>
         <w:rPr>
           <w:rFonts w:ascii="Times New Roman" w:hAnsi="Times New Roman" w:cs="Times New Roman"/>
@@ -12429,7 +12579,7 @@
         </w:rPr>
         <w:t>er Module</w:t>
       </w:r>
-      <w:bookmarkEnd w:id="16"/>
+      <w:bookmarkEnd w:id="17"/>
     </w:p>
     <w:p>
       <w:pPr>
@@ -12486,14 +12636,14 @@
           <w:rFonts w:ascii="Times New Roman" w:hAnsi="Times New Roman" w:cs="Times New Roman"/>
         </w:rPr>
       </w:pPr>
-      <w:bookmarkStart w:id="17" w:name="_Toc497843619"/>
+      <w:bookmarkStart w:id="18" w:name="_Toc497844265"/>
       <w:r>
         <w:rPr>
           <w:rFonts w:ascii="Times New Roman" w:hAnsi="Times New Roman" w:cs="Times New Roman"/>
         </w:rPr>
         <w:t>4 Plan for the next semester</w:t>
       </w:r>
-      <w:bookmarkEnd w:id="17"/>
+      <w:bookmarkEnd w:id="18"/>
     </w:p>
     <w:p>
       <w:pPr>
@@ -12526,7 +12676,7 @@
           <w:rFonts w:ascii="Times New Roman" w:hAnsi="Times New Roman" w:cs="Times New Roman"/>
         </w:rPr>
       </w:pPr>
-      <w:bookmarkStart w:id="18" w:name="_Toc497843620"/>
+      <w:bookmarkStart w:id="19" w:name="_Toc497844266"/>
       <w:r>
         <w:rPr>
           <w:rFonts w:ascii="Times New Roman" w:hAnsi="Times New Roman" w:cs="Times New Roman"/>
@@ -12545,7 +12695,7 @@
         </w:rPr>
         <w:t>Improving the Structured Language</w:t>
       </w:r>
-      <w:bookmarkEnd w:id="18"/>
+      <w:bookmarkEnd w:id="19"/>
     </w:p>
     <w:p>
       <w:pPr>
@@ -12572,14 +12722,14 @@
           <w:rFonts w:ascii="Times New Roman" w:hAnsi="Times New Roman" w:cs="Times New Roman"/>
         </w:rPr>
       </w:pPr>
-      <w:bookmarkStart w:id="19" w:name="_Toc497843621"/>
+      <w:bookmarkStart w:id="20" w:name="_Toc497844267"/>
       <w:r>
         <w:rPr>
           <w:rFonts w:ascii="Times New Roman" w:hAnsi="Times New Roman" w:cs="Times New Roman"/>
         </w:rPr>
         <w:t>4.2 Adding more constructs to the Structured Language</w:t>
       </w:r>
-      <w:bookmarkEnd w:id="19"/>
+      <w:bookmarkEnd w:id="20"/>
     </w:p>
     <w:p>
       <w:pPr>
@@ -12672,14 +12822,14 @@
           <w:rFonts w:ascii="Times New Roman" w:hAnsi="Times New Roman" w:cs="Times New Roman"/>
         </w:rPr>
       </w:pPr>
-      <w:bookmarkStart w:id="20" w:name="_Toc497843622"/>
+      <w:bookmarkStart w:id="21" w:name="_Toc497844268"/>
       <w:r>
         <w:rPr>
           <w:rFonts w:ascii="Times New Roman" w:hAnsi="Times New Roman" w:cs="Times New Roman"/>
         </w:rPr>
         <w:t>4.3 Improving Word Corrector Module</w:t>
       </w:r>
-      <w:bookmarkEnd w:id="20"/>
+      <w:bookmarkEnd w:id="21"/>
     </w:p>
     <w:p>
       <w:pPr>
@@ -12743,7 +12893,7 @@
           <w:rFonts w:ascii="Times New Roman" w:hAnsi="Times New Roman" w:cs="Times New Roman"/>
         </w:rPr>
       </w:pPr>
-      <w:bookmarkStart w:id="21" w:name="_Toc497843623"/>
+      <w:bookmarkStart w:id="22" w:name="_Toc497844269"/>
       <w:r>
         <w:rPr>
           <w:rFonts w:ascii="Times New Roman" w:hAnsi="Times New Roman" w:cs="Times New Roman"/>
@@ -12774,7 +12924,7 @@
         </w:rPr>
         <w:t>feedback</w:t>
       </w:r>
-      <w:bookmarkEnd w:id="21"/>
+      <w:bookmarkEnd w:id="22"/>
     </w:p>
     <w:p>
       <w:pPr>
@@ -12825,7 +12975,7 @@
           <w:rFonts w:ascii="Times New Roman" w:hAnsi="Times New Roman" w:cs="Times New Roman"/>
         </w:rPr>
       </w:pPr>
-      <w:bookmarkStart w:id="22" w:name="_Toc497843624"/>
+      <w:bookmarkStart w:id="23" w:name="_Toc497844270"/>
       <w:r>
         <w:rPr>
           <w:rFonts w:ascii="Times New Roman" w:hAnsi="Times New Roman" w:cs="Times New Roman"/>
@@ -12838,7 +12988,7 @@
         </w:rPr>
         <w:t xml:space="preserve"> References</w:t>
       </w:r>
-      <w:bookmarkEnd w:id="22"/>
+      <w:bookmarkEnd w:id="23"/>
     </w:p>
     <w:p>
       <w:pPr>
@@ -13050,7 +13200,7 @@
             <w:bCs/>
             <w:noProof/>
           </w:rPr>
-          <w:t>16</w:t>
+          <w:t>1</w:t>
         </w:r>
         <w:r>
           <w:rPr>
@@ -15181,7 +15331,7 @@
 </file>
 
 <file path=customXml/itemProps1.xml><?xml version="1.0" encoding="utf-8"?>
-<ds:datastoreItem xmlns:ds="http://schemas.openxmlformats.org/officeDocument/2006/customXml" ds:itemID="{A59E3571-E61D-499C-9D91-CE4966F685F1}">
+<ds:datastoreItem xmlns:ds="http://schemas.openxmlformats.org/officeDocument/2006/customXml" ds:itemID="{72918576-2DBF-4F33-9CB2-5FDA1C05D2A7}">
   <ds:schemaRefs>
     <ds:schemaRef ds:uri="http://schemas.openxmlformats.org/officeDocument/2006/bibliography"/>
   </ds:schemaRefs>

</xml_diff>

<commit_message>
Edited CA Report for English
</commit_message>
<xml_diff>
--- a/CA Report.docx
+++ b/CA Report.docx
@@ -765,7 +765,7 @@
           <w:r>
             <w:fldChar w:fldCharType="separate"/>
           </w:r>
-          <w:hyperlink w:anchor="_Toc497844248" w:history="1">
+          <w:hyperlink w:anchor="_Toc497859885" w:history="1">
             <w:r>
               <w:rPr>
                 <w:rStyle w:val="Hyperlink"/>
@@ -792,7 +792,7 @@
                 <w:noProof/>
                 <w:webHidden/>
               </w:rPr>
-              <w:instrText xml:space="preserve"> PAGEREF _Toc497844248 \h </w:instrText>
+              <w:instrText xml:space="preserve"> PAGEREF _Toc497859885 \h </w:instrText>
             </w:r>
             <w:r>
               <w:rPr>
@@ -830,7 +830,7 @@
               <w:rFonts w:ascii="Times New Roman" w:hAnsi="Times New Roman" w:cs="Times New Roman"/>
             </w:rPr>
           </w:pPr>
-          <w:hyperlink w:anchor="_Toc497844249" w:history="1">
+          <w:hyperlink w:anchor="_Toc497859886" w:history="1">
             <w:r>
               <w:rPr>
                 <w:rStyle w:val="Hyperlink"/>
@@ -857,7 +857,7 @@
                 <w:rFonts w:ascii="Times New Roman" w:hAnsi="Times New Roman" w:cs="Times New Roman"/>
                 <w:webHidden/>
               </w:rPr>
-              <w:instrText xml:space="preserve"> PAGEREF _Toc497844249 \h </w:instrText>
+              <w:instrText xml:space="preserve"> PAGEREF _Toc497859886 \h </w:instrText>
             </w:r>
             <w:r>
               <w:rPr>
@@ -898,7 +898,7 @@
               <w:noProof/>
             </w:rPr>
           </w:pPr>
-          <w:hyperlink w:anchor="_Toc497844250" w:history="1">
+          <w:hyperlink w:anchor="_Toc497859887" w:history="1">
             <w:r>
               <w:rPr>
                 <w:rStyle w:val="Hyperlink"/>
@@ -925,7 +925,7 @@
                 <w:noProof/>
                 <w:webHidden/>
               </w:rPr>
-              <w:instrText xml:space="preserve"> PAGEREF _Toc497844250 \h </w:instrText>
+              <w:instrText xml:space="preserve"> PAGEREF _Toc497859887 \h </w:instrText>
             </w:r>
             <w:r>
               <w:rPr>
@@ -963,7 +963,7 @@
               <w:rFonts w:ascii="Times New Roman" w:hAnsi="Times New Roman" w:cs="Times New Roman"/>
             </w:rPr>
           </w:pPr>
-          <w:hyperlink w:anchor="_Toc497844251" w:history="1">
+          <w:hyperlink w:anchor="_Toc497859888" w:history="1">
             <w:r>
               <w:rPr>
                 <w:rStyle w:val="Hyperlink"/>
@@ -990,7 +990,7 @@
                 <w:rFonts w:ascii="Times New Roman" w:hAnsi="Times New Roman" w:cs="Times New Roman"/>
                 <w:webHidden/>
               </w:rPr>
-              <w:instrText xml:space="preserve"> PAGEREF _Toc497844251 \h </w:instrText>
+              <w:instrText xml:space="preserve"> PAGEREF _Toc497859888 \h </w:instrText>
             </w:r>
             <w:r>
               <w:rPr>
@@ -1028,7 +1028,7 @@
               <w:rFonts w:ascii="Times New Roman" w:hAnsi="Times New Roman" w:cs="Times New Roman"/>
             </w:rPr>
           </w:pPr>
-          <w:hyperlink w:anchor="_Toc497844252" w:history="1">
+          <w:hyperlink w:anchor="_Toc497859889" w:history="1">
             <w:r>
               <w:rPr>
                 <w:rStyle w:val="Hyperlink"/>
@@ -1055,7 +1055,7 @@
                 <w:rFonts w:ascii="Times New Roman" w:hAnsi="Times New Roman" w:cs="Times New Roman"/>
                 <w:webHidden/>
               </w:rPr>
-              <w:instrText xml:space="preserve"> PAGEREF _Toc497844252 \h </w:instrText>
+              <w:instrText xml:space="preserve"> PAGEREF _Toc497859889 \h </w:instrText>
             </w:r>
             <w:r>
               <w:rPr>
@@ -1096,7 +1096,7 @@
               <w:noProof/>
             </w:rPr>
           </w:pPr>
-          <w:hyperlink w:anchor="_Toc497844253" w:history="1">
+          <w:hyperlink w:anchor="_Toc497859890" w:history="1">
             <w:r>
               <w:rPr>
                 <w:rStyle w:val="Hyperlink"/>
@@ -1123,7 +1123,7 @@
                 <w:noProof/>
                 <w:webHidden/>
               </w:rPr>
-              <w:instrText xml:space="preserve"> PAGEREF _Toc497844253 \h </w:instrText>
+              <w:instrText xml:space="preserve"> PAGEREF _Toc497859890 \h </w:instrText>
             </w:r>
             <w:r>
               <w:rPr>
@@ -1161,7 +1161,7 @@
               <w:rFonts w:ascii="Times New Roman" w:hAnsi="Times New Roman" w:cs="Times New Roman"/>
             </w:rPr>
           </w:pPr>
-          <w:hyperlink w:anchor="_Toc497844254" w:history="1">
+          <w:hyperlink w:anchor="_Toc497859891" w:history="1">
             <w:r>
               <w:rPr>
                 <w:rStyle w:val="Hyperlink"/>
@@ -1188,7 +1188,7 @@
                 <w:rFonts w:ascii="Times New Roman" w:hAnsi="Times New Roman" w:cs="Times New Roman"/>
                 <w:webHidden/>
               </w:rPr>
-              <w:instrText xml:space="preserve"> PAGEREF _Toc497844254 \h </w:instrText>
+              <w:instrText xml:space="preserve"> PAGEREF _Toc497859891 \h </w:instrText>
             </w:r>
             <w:r>
               <w:rPr>
@@ -1229,7 +1229,7 @@
               <w:noProof/>
             </w:rPr>
           </w:pPr>
-          <w:hyperlink w:anchor="_Toc497844255" w:history="1">
+          <w:hyperlink w:anchor="_Toc497859892" w:history="1">
             <w:r>
               <w:rPr>
                 <w:rStyle w:val="Hyperlink"/>
@@ -1256,7 +1256,7 @@
                 <w:noProof/>
                 <w:webHidden/>
               </w:rPr>
-              <w:instrText xml:space="preserve"> PAGEREF _Toc497844255 \h </w:instrText>
+              <w:instrText xml:space="preserve"> PAGEREF _Toc497859892 \h </w:instrText>
             </w:r>
             <w:r>
               <w:rPr>
@@ -1294,7 +1294,7 @@
               <w:rFonts w:ascii="Times New Roman" w:hAnsi="Times New Roman" w:cs="Times New Roman"/>
             </w:rPr>
           </w:pPr>
-          <w:hyperlink w:anchor="_Toc497844256" w:history="1">
+          <w:hyperlink w:anchor="_Toc497859893" w:history="1">
             <w:r>
               <w:rPr>
                 <w:rStyle w:val="Hyperlink"/>
@@ -1321,7 +1321,7 @@
                 <w:rFonts w:ascii="Times New Roman" w:hAnsi="Times New Roman" w:cs="Times New Roman"/>
                 <w:webHidden/>
               </w:rPr>
-              <w:instrText xml:space="preserve"> PAGEREF _Toc497844256 \h </w:instrText>
+              <w:instrText xml:space="preserve"> PAGEREF _Toc497859893 \h </w:instrText>
             </w:r>
             <w:r>
               <w:rPr>
@@ -1362,7 +1362,7 @@
               <w:noProof/>
             </w:rPr>
           </w:pPr>
-          <w:hyperlink w:anchor="_Toc497844257" w:history="1">
+          <w:hyperlink w:anchor="_Toc497859894" w:history="1">
             <w:r>
               <w:rPr>
                 <w:rStyle w:val="Hyperlink"/>
@@ -1389,7 +1389,7 @@
                 <w:noProof/>
                 <w:webHidden/>
               </w:rPr>
-              <w:instrText xml:space="preserve"> PAGEREF _Toc497844257 \h </w:instrText>
+              <w:instrText xml:space="preserve"> PAGEREF _Toc497859894 \h </w:instrText>
             </w:r>
             <w:r>
               <w:rPr>
@@ -1430,7 +1430,7 @@
               <w:noProof/>
             </w:rPr>
           </w:pPr>
-          <w:hyperlink w:anchor="_Toc497844258" w:history="1">
+          <w:hyperlink w:anchor="_Toc497859895" w:history="1">
             <w:r>
               <w:rPr>
                 <w:rStyle w:val="Hyperlink"/>
@@ -1457,7 +1457,7 @@
                 <w:noProof/>
                 <w:webHidden/>
               </w:rPr>
-              <w:instrText xml:space="preserve"> PAGEREF _Toc497844258 \h </w:instrText>
+              <w:instrText xml:space="preserve"> PAGEREF _Toc497859895 \h </w:instrText>
             </w:r>
             <w:r>
               <w:rPr>
@@ -1495,7 +1495,7 @@
               <w:rFonts w:ascii="Times New Roman" w:hAnsi="Times New Roman" w:cs="Times New Roman"/>
             </w:rPr>
           </w:pPr>
-          <w:hyperlink w:anchor="_Toc497844259" w:history="1">
+          <w:hyperlink w:anchor="_Toc497859896" w:history="1">
             <w:r>
               <w:rPr>
                 <w:rStyle w:val="Hyperlink"/>
@@ -1522,7 +1522,7 @@
                 <w:rFonts w:ascii="Times New Roman" w:hAnsi="Times New Roman" w:cs="Times New Roman"/>
                 <w:webHidden/>
               </w:rPr>
-              <w:instrText xml:space="preserve"> PAGEREF _Toc497844259 \h </w:instrText>
+              <w:instrText xml:space="preserve"> PAGEREF _Toc497859896 \h </w:instrText>
             </w:r>
             <w:r>
               <w:rPr>
@@ -1560,7 +1560,7 @@
               <w:rFonts w:ascii="Times New Roman" w:hAnsi="Times New Roman" w:cs="Times New Roman"/>
             </w:rPr>
           </w:pPr>
-          <w:hyperlink w:anchor="_Toc497844260" w:history="1">
+          <w:hyperlink w:anchor="_Toc497859897" w:history="1">
             <w:r>
               <w:rPr>
                 <w:rStyle w:val="Hyperlink"/>
@@ -1587,7 +1587,7 @@
                 <w:rFonts w:ascii="Times New Roman" w:hAnsi="Times New Roman" w:cs="Times New Roman"/>
                 <w:webHidden/>
               </w:rPr>
-              <w:instrText xml:space="preserve"> PAGEREF _Toc497844260 \h </w:instrText>
+              <w:instrText xml:space="preserve"> PAGEREF _Toc497859897 \h </w:instrText>
             </w:r>
             <w:r>
               <w:rPr>
@@ -1628,7 +1628,7 @@
               <w:noProof/>
             </w:rPr>
           </w:pPr>
-          <w:hyperlink w:anchor="_Toc497844261" w:history="1">
+          <w:hyperlink w:anchor="_Toc497859898" w:history="1">
             <w:r>
               <w:rPr>
                 <w:rStyle w:val="Hyperlink"/>
@@ -1655,7 +1655,7 @@
                 <w:noProof/>
                 <w:webHidden/>
               </w:rPr>
-              <w:instrText xml:space="preserve"> PAGEREF _Toc497844261 \h </w:instrText>
+              <w:instrText xml:space="preserve"> PAGEREF _Toc497859898 \h </w:instrText>
             </w:r>
             <w:r>
               <w:rPr>
@@ -1696,7 +1696,7 @@
               <w:noProof/>
             </w:rPr>
           </w:pPr>
-          <w:hyperlink w:anchor="_Toc497844262" w:history="1">
+          <w:hyperlink w:anchor="_Toc497859899" w:history="1">
             <w:r>
               <w:rPr>
                 <w:rStyle w:val="Hyperlink"/>
@@ -1723,7 +1723,7 @@
                 <w:noProof/>
                 <w:webHidden/>
               </w:rPr>
-              <w:instrText xml:space="preserve"> PAGEREF _Toc497844262 \h </w:instrText>
+              <w:instrText xml:space="preserve"> PAGEREF _Toc497859899 \h </w:instrText>
             </w:r>
             <w:r>
               <w:rPr>
@@ -1761,7 +1761,7 @@
               <w:rFonts w:ascii="Times New Roman" w:hAnsi="Times New Roman" w:cs="Times New Roman"/>
             </w:rPr>
           </w:pPr>
-          <w:hyperlink w:anchor="_Toc497844263" w:history="1">
+          <w:hyperlink w:anchor="_Toc497859900" w:history="1">
             <w:r>
               <w:rPr>
                 <w:rStyle w:val="Hyperlink"/>
@@ -1788,7 +1788,7 @@
                 <w:rFonts w:ascii="Times New Roman" w:hAnsi="Times New Roman" w:cs="Times New Roman"/>
                 <w:webHidden/>
               </w:rPr>
-              <w:instrText xml:space="preserve"> PAGEREF _Toc497844263 \h </w:instrText>
+              <w:instrText xml:space="preserve"> PAGEREF _Toc497859900 \h </w:instrText>
             </w:r>
             <w:r>
               <w:rPr>
@@ -1826,7 +1826,7 @@
               <w:rFonts w:ascii="Times New Roman" w:hAnsi="Times New Roman" w:cs="Times New Roman"/>
             </w:rPr>
           </w:pPr>
-          <w:hyperlink w:anchor="_Toc497844264" w:history="1">
+          <w:hyperlink w:anchor="_Toc497859901" w:history="1">
             <w:r>
               <w:rPr>
                 <w:rStyle w:val="Hyperlink"/>
@@ -1853,7 +1853,7 @@
                 <w:rFonts w:ascii="Times New Roman" w:hAnsi="Times New Roman" w:cs="Times New Roman"/>
                 <w:webHidden/>
               </w:rPr>
-              <w:instrText xml:space="preserve"> PAGEREF _Toc497844264 \h </w:instrText>
+              <w:instrText xml:space="preserve"> PAGEREF _Toc497859901 \h </w:instrText>
             </w:r>
             <w:r>
               <w:rPr>
@@ -1894,7 +1894,7 @@
               <w:noProof/>
             </w:rPr>
           </w:pPr>
-          <w:hyperlink w:anchor="_Toc497844265" w:history="1">
+          <w:hyperlink w:anchor="_Toc497859902" w:history="1">
             <w:r>
               <w:rPr>
                 <w:rStyle w:val="Hyperlink"/>
@@ -1921,7 +1921,7 @@
                 <w:noProof/>
                 <w:webHidden/>
               </w:rPr>
-              <w:instrText xml:space="preserve"> PAGEREF _Toc497844265 \h </w:instrText>
+              <w:instrText xml:space="preserve"> PAGEREF _Toc497859902 \h </w:instrText>
             </w:r>
             <w:r>
               <w:rPr>
@@ -1959,7 +1959,7 @@
               <w:rFonts w:ascii="Times New Roman" w:hAnsi="Times New Roman" w:cs="Times New Roman"/>
             </w:rPr>
           </w:pPr>
-          <w:hyperlink w:anchor="_Toc497844266" w:history="1">
+          <w:hyperlink w:anchor="_Toc497859903" w:history="1">
             <w:r>
               <w:rPr>
                 <w:rStyle w:val="Hyperlink"/>
@@ -1986,7 +1986,7 @@
                 <w:rFonts w:ascii="Times New Roman" w:hAnsi="Times New Roman" w:cs="Times New Roman"/>
                 <w:webHidden/>
               </w:rPr>
-              <w:instrText xml:space="preserve"> PAGEREF _Toc497844266 \h </w:instrText>
+              <w:instrText xml:space="preserve"> PAGEREF _Toc497859903 \h </w:instrText>
             </w:r>
             <w:r>
               <w:rPr>
@@ -2024,7 +2024,7 @@
               <w:rFonts w:ascii="Times New Roman" w:hAnsi="Times New Roman" w:cs="Times New Roman"/>
             </w:rPr>
           </w:pPr>
-          <w:hyperlink w:anchor="_Toc497844267" w:history="1">
+          <w:hyperlink w:anchor="_Toc497859904" w:history="1">
             <w:r>
               <w:rPr>
                 <w:rStyle w:val="Hyperlink"/>
@@ -2051,7 +2051,7 @@
                 <w:rFonts w:ascii="Times New Roman" w:hAnsi="Times New Roman" w:cs="Times New Roman"/>
                 <w:webHidden/>
               </w:rPr>
-              <w:instrText xml:space="preserve"> PAGEREF _Toc497844267 \h </w:instrText>
+              <w:instrText xml:space="preserve"> PAGEREF _Toc497859904 \h </w:instrText>
             </w:r>
             <w:r>
               <w:rPr>
@@ -2089,7 +2089,7 @@
               <w:rFonts w:ascii="Times New Roman" w:hAnsi="Times New Roman" w:cs="Times New Roman"/>
             </w:rPr>
           </w:pPr>
-          <w:hyperlink w:anchor="_Toc497844268" w:history="1">
+          <w:hyperlink w:anchor="_Toc497859905" w:history="1">
             <w:r>
               <w:rPr>
                 <w:rStyle w:val="Hyperlink"/>
@@ -2116,7 +2116,7 @@
                 <w:rFonts w:ascii="Times New Roman" w:hAnsi="Times New Roman" w:cs="Times New Roman"/>
                 <w:webHidden/>
               </w:rPr>
-              <w:instrText xml:space="preserve"> PAGEREF _Toc497844268 \h </w:instrText>
+              <w:instrText xml:space="preserve"> PAGEREF _Toc497859905 \h </w:instrText>
             </w:r>
             <w:r>
               <w:rPr>
@@ -2154,7 +2154,7 @@
               <w:rFonts w:ascii="Times New Roman" w:hAnsi="Times New Roman" w:cs="Times New Roman"/>
             </w:rPr>
           </w:pPr>
-          <w:hyperlink w:anchor="_Toc497844269" w:history="1">
+          <w:hyperlink w:anchor="_Toc497859906" w:history="1">
             <w:r>
               <w:rPr>
                 <w:rStyle w:val="Hyperlink"/>
@@ -2181,7 +2181,7 @@
                 <w:rFonts w:ascii="Times New Roman" w:hAnsi="Times New Roman" w:cs="Times New Roman"/>
                 <w:webHidden/>
               </w:rPr>
-              <w:instrText xml:space="preserve"> PAGEREF _Toc497844269 \h </w:instrText>
+              <w:instrText xml:space="preserve"> PAGEREF _Toc497859906 \h </w:instrText>
             </w:r>
             <w:r>
               <w:rPr>
@@ -2219,11 +2219,10 @@
               <w:tab w:val="right" w:leader="dot" w:pos="9350"/>
             </w:tabs>
             <w:rPr>
-              <w:rFonts w:asciiTheme="minorHAnsi" w:hAnsiTheme="minorHAnsi" w:cstheme="minorBidi"/>
               <w:noProof/>
             </w:rPr>
           </w:pPr>
-          <w:hyperlink w:anchor="_Toc497844270" w:history="1">
+          <w:hyperlink w:anchor="_Toc497859907" w:history="1">
             <w:r>
               <w:rPr>
                 <w:rStyle w:val="Hyperlink"/>
@@ -2250,7 +2249,7 @@
                 <w:noProof/>
                 <w:webHidden/>
               </w:rPr>
-              <w:instrText xml:space="preserve"> PAGEREF _Toc497844270 \h </w:instrText>
+              <w:instrText xml:space="preserve"> PAGEREF _Toc497859907 \h </w:instrText>
             </w:r>
             <w:r>
               <w:rPr>
@@ -2270,7 +2269,7 @@
                 <w:noProof/>
                 <w:webHidden/>
               </w:rPr>
-              <w:t>16</w:t>
+              <w:t>17</w:t>
             </w:r>
             <w:r>
               <w:rPr>
@@ -2332,7 +2331,7 @@
           <w:rFonts w:ascii="Times New Roman" w:hAnsi="Times New Roman" w:cs="Times New Roman"/>
         </w:rPr>
       </w:pPr>
-      <w:bookmarkStart w:id="1" w:name="_Toc497844248"/>
+      <w:bookmarkStart w:id="1" w:name="_Toc497859885"/>
       <w:r>
         <w:rPr>
           <w:rFonts w:ascii="Times New Roman" w:hAnsi="Times New Roman" w:cs="Times New Roman"/>
@@ -2350,7 +2349,7 @@
           <w:rFonts w:ascii="Times New Roman" w:hAnsi="Times New Roman" w:cs="Times New Roman"/>
         </w:rPr>
       </w:pPr>
-      <w:bookmarkStart w:id="2" w:name="_Toc497844249"/>
+      <w:bookmarkStart w:id="2" w:name="_Toc497859886"/>
       <w:r>
         <w:rPr>
           <w:rFonts w:ascii="Times New Roman" w:hAnsi="Times New Roman" w:cs="Times New Roman"/>
@@ -2416,20 +2415,48 @@
           <w:sz w:val="22"/>
           <w:szCs w:val="22"/>
         </w:rPr>
-        <w:t xml:space="preserve">hands-free natural language programming application. This application allows users to write program code by just dictating the program to the computer via </w:t>
+        <w:t xml:space="preserve">hands-free natural language programming application. This application allows users to write </w:t>
       </w:r>
       <w:r>
         <w:rPr>
           <w:sz w:val="22"/>
           <w:szCs w:val="22"/>
         </w:rPr>
-        <w:t>voice input.</w:t>
+        <w:t xml:space="preserve">a </w:t>
       </w:r>
       <w:r>
         <w:rPr>
           <w:sz w:val="22"/>
           <w:szCs w:val="22"/>
         </w:rPr>
+        <w:t xml:space="preserve">program by just dictating the </w:t>
+      </w:r>
+      <w:r>
+        <w:rPr>
+          <w:sz w:val="22"/>
+          <w:szCs w:val="22"/>
+        </w:rPr>
+        <w:t>code</w:t>
+      </w:r>
+      <w:r>
+        <w:rPr>
+          <w:sz w:val="22"/>
+          <w:szCs w:val="22"/>
+        </w:rPr>
+        <w:t xml:space="preserve"> to the computer via </w:t>
+      </w:r>
+      <w:r>
+        <w:rPr>
+          <w:sz w:val="22"/>
+          <w:szCs w:val="22"/>
+        </w:rPr>
+        <w:t>voice input.</w:t>
+      </w:r>
+      <w:r>
+        <w:rPr>
+          <w:sz w:val="22"/>
+          <w:szCs w:val="22"/>
+        </w:rPr>
         <w:t xml:space="preserve"> </w:t>
       </w:r>
     </w:p>
@@ -2464,140 +2491,147 @@
           <w:sz w:val="22"/>
           <w:szCs w:val="22"/>
         </w:rPr>
-        <w:t xml:space="preserve">enable people with disabilities or conditions </w:t>
+        <w:t>help</w:t>
       </w:r>
       <w:r>
         <w:rPr>
           <w:sz w:val="22"/>
           <w:szCs w:val="22"/>
         </w:rPr>
-        <w:t>such as the Carpal Tunnel Syndrome</w:t>
+        <w:t xml:space="preserve"> people with disabilities or conditions </w:t>
       </w:r>
       <w:r>
         <w:rPr>
           <w:sz w:val="22"/>
           <w:szCs w:val="22"/>
         </w:rPr>
-        <w:t xml:space="preserve"> (CTS)</w:t>
+        <w:t>such as the Carpal Tunnel Syndrome</w:t>
       </w:r>
       <w:r>
         <w:rPr>
           <w:sz w:val="22"/>
           <w:szCs w:val="22"/>
         </w:rPr>
-        <w:t xml:space="preserve"> to write computer programs. </w:t>
+        <w:t xml:space="preserve"> (CTS)</w:t>
       </w:r>
       <w:r>
         <w:rPr>
           <w:sz w:val="22"/>
           <w:szCs w:val="22"/>
         </w:rPr>
-        <w:t>CTS (</w:t>
+        <w:t xml:space="preserve"> to write computer programs. </w:t>
       </w:r>
       <w:r>
         <w:rPr>
           <w:sz w:val="22"/>
           <w:szCs w:val="22"/>
         </w:rPr>
-        <w:t>also known as Repetitive Strain Injury)</w:t>
+        <w:t>CTS (</w:t>
       </w:r>
       <w:r>
         <w:rPr>
           <w:sz w:val="22"/>
           <w:szCs w:val="22"/>
         </w:rPr>
-        <w:t xml:space="preserve"> </w:t>
+        <w:t>also known as Repetitive Strain Injury)</w:t>
       </w:r>
       <w:r>
         <w:rPr>
           <w:sz w:val="22"/>
           <w:szCs w:val="22"/>
         </w:rPr>
-        <w:t>is a medical condition which affects the median nerves of the hand, causing pain and discomfort to the user.</w:t>
+        <w:t xml:space="preserve"> </w:t>
       </w:r>
       <w:r>
         <w:rPr>
           <w:sz w:val="22"/>
           <w:szCs w:val="22"/>
         </w:rPr>
-        <w:t xml:space="preserve"> </w:t>
+        <w:t>is a medical condition which affects the median nerves of the hand, causing pain and discomfort to the user.</w:t>
       </w:r>
       <w:r>
         <w:rPr>
           <w:sz w:val="22"/>
           <w:szCs w:val="22"/>
         </w:rPr>
-        <w:t>Research has shown</w:t>
+        <w:t xml:space="preserve"> </w:t>
       </w:r>
       <w:r>
         <w:rPr>
           <w:sz w:val="22"/>
           <w:szCs w:val="22"/>
         </w:rPr>
-        <w:t xml:space="preserve"> that </w:t>
+        <w:t>Research has shown</w:t>
       </w:r>
       <w:r>
         <w:rPr>
           <w:sz w:val="22"/>
           <w:szCs w:val="22"/>
         </w:rPr>
-        <w:t>majority of people dia</w:t>
+        <w:t xml:space="preserve"> that </w:t>
       </w:r>
       <w:r>
         <w:rPr>
           <w:sz w:val="22"/>
           <w:szCs w:val="22"/>
         </w:rPr>
-        <w:t xml:space="preserve">gnosed with CTS tend to perform </w:t>
+        <w:t>majority of people dia</w:t>
       </w:r>
       <w:r>
         <w:rPr>
           <w:sz w:val="22"/>
           <w:szCs w:val="22"/>
         </w:rPr>
-        <w:t>repetitive tasks involv</w:t>
+        <w:t xml:space="preserve">gnosed with CTS tend to perform </w:t>
       </w:r>
       <w:r>
         <w:rPr>
           <w:sz w:val="22"/>
           <w:szCs w:val="22"/>
         </w:rPr>
-        <w:t>ing the use of fingers or hands</w:t>
+        <w:t>repetitive tasks involv</w:t>
       </w:r>
       <w:r>
         <w:rPr>
           <w:sz w:val="22"/>
           <w:szCs w:val="22"/>
         </w:rPr>
-        <w:t xml:space="preserve"> (Crouch, 1995)</w:t>
+        <w:t>ing the use of fingers or hands</w:t>
       </w:r>
       <w:r>
         <w:rPr>
           <w:sz w:val="22"/>
           <w:szCs w:val="22"/>
         </w:rPr>
-        <w:t>.</w:t>
+        <w:t xml:space="preserve"> (Crouch, 1995)</w:t>
       </w:r>
       <w:r>
         <w:rPr>
           <w:sz w:val="22"/>
           <w:szCs w:val="22"/>
         </w:rPr>
-        <w:t xml:space="preserve"> Thus, it is of no wonder that programmers </w:t>
+        <w:t>.</w:t>
       </w:r>
       <w:r>
         <w:rPr>
           <w:sz w:val="22"/>
           <w:szCs w:val="22"/>
         </w:rPr>
-        <w:t xml:space="preserve">fall under this category, </w:t>
+        <w:t xml:space="preserve"> Thus, it is of no wonder that programmers </w:t>
       </w:r>
       <w:r>
         <w:rPr>
           <w:sz w:val="22"/>
           <w:szCs w:val="22"/>
         </w:rPr>
-        <w:t>as they perform repetitive typing tasks to write computer programs.</w:t>
+        <w:t xml:space="preserve">fall under this category, </w:t>
+      </w:r>
+      <w:r>
+        <w:rPr>
+          <w:sz w:val="22"/>
+          <w:szCs w:val="22"/>
+        </w:rPr>
+        <w:t xml:space="preserve">as they spend hours in front of the computers typing codes repeatedly. </w:t>
       </w:r>
     </w:p>
     <w:p>
@@ -2624,21 +2658,21 @@
           <w:sz w:val="22"/>
           <w:szCs w:val="22"/>
         </w:rPr>
-        <w:t xml:space="preserve">This project will </w:t>
+        <w:t xml:space="preserve">This project assists the </w:t>
       </w:r>
       <w:r>
         <w:rPr>
           <w:sz w:val="22"/>
           <w:szCs w:val="22"/>
         </w:rPr>
-        <w:t>enable</w:t>
+        <w:t>programmers</w:t>
       </w:r>
       <w:r>
         <w:rPr>
           <w:sz w:val="22"/>
           <w:szCs w:val="22"/>
         </w:rPr>
-        <w:t xml:space="preserve"> programmers to write program code </w:t>
+        <w:t xml:space="preserve"> to write program code </w:t>
       </w:r>
       <w:r>
         <w:rPr>
@@ -2662,7 +2696,7 @@
           <w:rFonts w:ascii="Times New Roman" w:hAnsi="Times New Roman" w:cs="Times New Roman"/>
         </w:rPr>
       </w:pPr>
-      <w:bookmarkStart w:id="3" w:name="_Toc497844250"/>
+      <w:bookmarkStart w:id="3" w:name="_Toc497859887"/>
       <w:r>
         <w:rPr>
           <w:rStyle w:val="Heading1Char"/>
@@ -2686,14 +2720,14 @@
           <w:sz w:val="22"/>
           <w:szCs w:val="22"/>
         </w:rPr>
-        <w:t xml:space="preserve">To obtain a more complete picture of the activities in the area of voice programming, one needs to research on </w:t>
+        <w:t xml:space="preserve">To obtain a more complete picture in the area of voice programming, one needs to research on </w:t>
       </w:r>
       <w:r>
         <w:rPr>
           <w:sz w:val="22"/>
           <w:szCs w:val="22"/>
         </w:rPr>
-        <w:t>two approaches to voice programming: “natural language based approach” and “command based approach”, in order</w:t>
+        <w:t>two approaches: “natural language based approach” and “command based approach”, in order</w:t>
       </w:r>
       <w:r>
         <w:rPr>
@@ -2721,21 +2755,98 @@
           <w:sz w:val="22"/>
           <w:szCs w:val="22"/>
         </w:rPr>
-        <w:t xml:space="preserve"> voice programming, which could greatly help in the development of</w:t>
+        <w:t xml:space="preserve"> voice programming, which </w:t>
       </w:r>
       <w:r>
         <w:rPr>
           <w:sz w:val="22"/>
           <w:szCs w:val="22"/>
         </w:rPr>
-        <w:t xml:space="preserve"> this project. </w:t>
+        <w:t>would</w:t>
       </w:r>
       <w:r>
         <w:rPr>
           <w:sz w:val="22"/>
           <w:szCs w:val="22"/>
         </w:rPr>
-        <w:t>We would look at one example for each approach in the following subsections to understand the existing works regarding voice programming better, and learn from them to develop a better system.</w:t>
+        <w:t xml:space="preserve"> greatly help in the development of</w:t>
+      </w:r>
+      <w:r>
+        <w:rPr>
+          <w:sz w:val="22"/>
+          <w:szCs w:val="22"/>
+        </w:rPr>
+        <w:t xml:space="preserve"> this project. </w:t>
+      </w:r>
+      <w:r>
+        <w:rPr>
+          <w:sz w:val="22"/>
+          <w:szCs w:val="22"/>
+        </w:rPr>
+        <w:t xml:space="preserve">We </w:t>
+      </w:r>
+      <w:r>
+        <w:rPr>
+          <w:sz w:val="22"/>
+          <w:szCs w:val="22"/>
+        </w:rPr>
+        <w:t>will be</w:t>
+      </w:r>
+      <w:r>
+        <w:rPr>
+          <w:sz w:val="22"/>
+          <w:szCs w:val="22"/>
+        </w:rPr>
+        <w:t xml:space="preserve"> look</w:t>
+      </w:r>
+      <w:r>
+        <w:rPr>
+          <w:sz w:val="22"/>
+          <w:szCs w:val="22"/>
+        </w:rPr>
+        <w:t>ing</w:t>
+      </w:r>
+      <w:r>
+        <w:rPr>
+          <w:sz w:val="22"/>
+          <w:szCs w:val="22"/>
+        </w:rPr>
+        <w:t xml:space="preserve"> at one example for each approach in the following subsections to </w:t>
+      </w:r>
+      <w:r>
+        <w:rPr>
+          <w:sz w:val="22"/>
+          <w:szCs w:val="22"/>
+        </w:rPr>
+        <w:t>have a better understanding on voice programming</w:t>
+      </w:r>
+      <w:r>
+        <w:rPr>
+          <w:sz w:val="22"/>
+          <w:szCs w:val="22"/>
+        </w:rPr>
+        <w:t xml:space="preserve">, </w:t>
+      </w:r>
+      <w:r>
+        <w:rPr>
+          <w:sz w:val="22"/>
+          <w:szCs w:val="22"/>
+        </w:rPr>
+        <w:t>as to tap on their insight</w:t>
+      </w:r>
+      <w:r>
+        <w:rPr>
+          <w:sz w:val="22"/>
+          <w:szCs w:val="22"/>
+        </w:rPr>
+        <w:t>s</w:t>
+      </w:r>
+      <w:r>
+        <w:rPr>
+          <w:sz w:val="22"/>
+          <w:szCs w:val="22"/>
+        </w:rPr>
+        <w:t>.</w:t>
       </w:r>
     </w:p>
     <w:p>
@@ -2746,7 +2857,7 @@
           <w:rFonts w:ascii="Times New Roman" w:hAnsi="Times New Roman" w:cs="Times New Roman"/>
         </w:rPr>
       </w:pPr>
-      <w:bookmarkStart w:id="4" w:name="_Toc497844251"/>
+      <w:bookmarkStart w:id="4" w:name="_Toc497859888"/>
       <w:r>
         <w:rPr>
           <w:rFonts w:ascii="Times New Roman" w:hAnsi="Times New Roman" w:cs="Times New Roman"/>
@@ -2767,24 +2878,42 @@
         <w:rPr>
           <w:rFonts w:ascii="Times New Roman" w:eastAsia="Times" w:hAnsi="Times New Roman" w:cs="Times New Roman"/>
         </w:rPr>
-        <w:t>For command based approach at voice programming, we would be looking at the program called</w:t>
+        <w:t>VoiceCode.io</w:t>
       </w:r>
       <w:r>
         <w:rPr>
           <w:rFonts w:ascii="Times New Roman" w:eastAsia="Times" w:hAnsi="Times New Roman" w:cs="Times New Roman"/>
         </w:rPr>
-        <w:t xml:space="preserve"> VoiceCode.io by Ben Meyers,</w:t>
+        <w:t xml:space="preserve"> is an example of command based approach at voice programming. It is developed</w:t>
       </w:r>
       <w:r>
         <w:rPr>
           <w:rFonts w:ascii="Times New Roman" w:eastAsia="Times" w:hAnsi="Times New Roman" w:cs="Times New Roman"/>
         </w:rPr>
-        <w:t xml:space="preserve"> a programmer who was suffering from CTS</w:t>
+        <w:t xml:space="preserve"> by Ben Meyers,</w:t>
       </w:r>
       <w:r>
         <w:rPr>
           <w:rFonts w:ascii="Times New Roman" w:eastAsia="Times" w:hAnsi="Times New Roman" w:cs="Times New Roman"/>
         </w:rPr>
+        <w:t xml:space="preserve"> a programmer who </w:t>
+      </w:r>
+      <w:r>
+        <w:rPr>
+          <w:rFonts w:ascii="Times New Roman" w:eastAsia="Times" w:hAnsi="Times New Roman" w:cs="Times New Roman"/>
+        </w:rPr>
+        <w:t xml:space="preserve">suffers </w:t>
+      </w:r>
+      <w:r>
+        <w:rPr>
+          <w:rFonts w:ascii="Times New Roman" w:eastAsia="Times" w:hAnsi="Times New Roman" w:cs="Times New Roman"/>
+        </w:rPr>
+        <w:t>from CTS</w:t>
+      </w:r>
+      <w:r>
+        <w:rPr>
+          <w:rFonts w:ascii="Times New Roman" w:eastAsia="Times" w:hAnsi="Times New Roman" w:cs="Times New Roman"/>
+        </w:rPr>
         <w:t xml:space="preserve"> (Voicecode.io, 2017)</w:t>
       </w:r>
       <w:r>
@@ -2793,14 +2922,12 @@
         </w:rPr>
         <w:t xml:space="preserve">. </w:t>
       </w:r>
-      <w:proofErr w:type="spellStart"/>
       <w:r>
         <w:rPr>
           <w:rFonts w:ascii="Times New Roman" w:eastAsia="Times" w:hAnsi="Times New Roman" w:cs="Times New Roman"/>
         </w:rPr>
-        <w:t>VoiceCode</w:t>
-      </w:r>
-      <w:proofErr w:type="spellEnd"/>
+        <w:t>VoiceCode.io</w:t>
+      </w:r>
       <w:r>
         <w:rPr>
           <w:rFonts w:ascii="Times New Roman" w:eastAsia="Times" w:hAnsi="Times New Roman" w:cs="Times New Roman"/>
@@ -2811,13 +2938,49 @@
         <w:rPr>
           <w:rFonts w:ascii="Times New Roman" w:eastAsia="Times" w:hAnsi="Times New Roman" w:cs="Times New Roman"/>
         </w:rPr>
-        <w:t xml:space="preserve"> where users can use their voices to control</w:t>
+        <w:t xml:space="preserve"> </w:t>
       </w:r>
       <w:r>
         <w:rPr>
           <w:rFonts w:ascii="Times New Roman" w:eastAsia="Times" w:hAnsi="Times New Roman" w:cs="Times New Roman"/>
         </w:rPr>
-        <w:t xml:space="preserve"> the computer in real-time, where users can use their voices to draft emails, switch from application to application or navigate within an application. </w:t>
+        <w:t>that allows users to</w:t>
+      </w:r>
+      <w:r>
+        <w:rPr>
+          <w:rFonts w:ascii="Times New Roman" w:eastAsia="Times" w:hAnsi="Times New Roman" w:cs="Times New Roman"/>
+        </w:rPr>
+        <w:t xml:space="preserve"> use their voices to control</w:t>
+      </w:r>
+      <w:r>
+        <w:rPr>
+          <w:rFonts w:ascii="Times New Roman" w:eastAsia="Times" w:hAnsi="Times New Roman" w:cs="Times New Roman"/>
+        </w:rPr>
+        <w:t xml:space="preserve"> the computer in real-time, where</w:t>
+      </w:r>
+      <w:r>
+        <w:rPr>
+          <w:rFonts w:ascii="Times New Roman" w:eastAsia="Times" w:hAnsi="Times New Roman" w:cs="Times New Roman"/>
+        </w:rPr>
+        <w:t>by</w:t>
+      </w:r>
+      <w:r>
+        <w:rPr>
+          <w:rFonts w:ascii="Times New Roman" w:eastAsia="Times" w:hAnsi="Times New Roman" w:cs="Times New Roman"/>
+        </w:rPr>
+        <w:t xml:space="preserve"> users can use their voices to draft emails, switch from application to application</w:t>
+      </w:r>
+      <w:r>
+        <w:rPr>
+          <w:rFonts w:ascii="Times New Roman" w:eastAsia="Times" w:hAnsi="Times New Roman" w:cs="Times New Roman"/>
+        </w:rPr>
+        <w:t>,</w:t>
+      </w:r>
+      <w:r>
+        <w:rPr>
+          <w:rFonts w:ascii="Times New Roman" w:eastAsia="Times" w:hAnsi="Times New Roman" w:cs="Times New Roman"/>
+        </w:rPr>
+        <w:t xml:space="preserve"> or navigate within an application. </w:t>
       </w:r>
     </w:p>
     <w:p>
@@ -2828,60 +2991,49 @@
           <w:rFonts w:ascii="Times New Roman" w:eastAsia="Times" w:hAnsi="Times New Roman" w:cs="Times New Roman"/>
         </w:rPr>
       </w:pPr>
+      <w:r>
+        <w:rPr>
+          <w:rFonts w:ascii="Times New Roman" w:eastAsia="Times" w:hAnsi="Times New Roman" w:cs="Times New Roman"/>
+        </w:rPr>
+        <w:t>VoiceCode.io</w:t>
+      </w:r>
+      <w:r>
+        <w:rPr>
+          <w:rFonts w:ascii="Times New Roman" w:eastAsia="Times" w:hAnsi="Times New Roman" w:cs="Times New Roman"/>
+        </w:rPr>
+        <w:t xml:space="preserve"> uses an external program Dragon Dictate </w:t>
+      </w:r>
+      <w:r>
+        <w:rPr>
+          <w:rFonts w:ascii="Times New Roman" w:eastAsia="Times" w:hAnsi="Times New Roman" w:cs="Times New Roman"/>
+        </w:rPr>
+        <w:t xml:space="preserve">to convert </w:t>
+      </w:r>
+      <w:r>
+        <w:rPr>
+          <w:rFonts w:ascii="Times New Roman" w:eastAsia="Times" w:hAnsi="Times New Roman" w:cs="Times New Roman"/>
+        </w:rPr>
+        <w:t xml:space="preserve">user’s speech into text, where the speech has to be in the form of a command. </w:t>
+      </w:r>
+      <w:r>
+        <w:rPr>
+          <w:rFonts w:ascii="Times New Roman" w:eastAsia="Times" w:hAnsi="Times New Roman" w:cs="Times New Roman"/>
+        </w:rPr>
+        <w:t>For example, the command “</w:t>
+      </w:r>
       <w:proofErr w:type="spellStart"/>
       <w:r>
         <w:rPr>
           <w:rFonts w:ascii="Times New Roman" w:eastAsia="Times" w:hAnsi="Times New Roman" w:cs="Times New Roman"/>
         </w:rPr>
-        <w:t>VoiceCode</w:t>
+        <w:t>Doon</w:t>
       </w:r>
       <w:proofErr w:type="spellEnd"/>
       <w:r>
         <w:rPr>
           <w:rFonts w:ascii="Times New Roman" w:eastAsia="Times" w:hAnsi="Times New Roman" w:cs="Times New Roman"/>
         </w:rPr>
-        <w:t xml:space="preserve"> uses an external program Dragon Dictate </w:t>
-      </w:r>
-      <w:r>
-        <w:rPr>
-          <w:rFonts w:ascii="Times New Roman" w:eastAsia="Times" w:hAnsi="Times New Roman" w:cs="Times New Roman"/>
-        </w:rPr>
-        <w:t xml:space="preserve">to convert the user’s speech into text. </w:t>
-      </w:r>
-      <w:proofErr w:type="spellStart"/>
-      <w:r>
-        <w:rPr>
-          <w:rFonts w:ascii="Times New Roman" w:eastAsia="Times" w:hAnsi="Times New Roman" w:cs="Times New Roman"/>
-        </w:rPr>
-        <w:t>VoiceCode</w:t>
-      </w:r>
-      <w:proofErr w:type="spellEnd"/>
-      <w:r>
-        <w:rPr>
-          <w:rFonts w:ascii="Times New Roman" w:eastAsia="Times" w:hAnsi="Times New Roman" w:cs="Times New Roman"/>
-        </w:rPr>
-        <w:t xml:space="preserve"> works by taking in commands from user. For example, the command “</w:t>
-      </w:r>
-      <w:proofErr w:type="spellStart"/>
-      <w:r>
-        <w:rPr>
-          <w:rFonts w:ascii="Times New Roman" w:eastAsia="Times" w:hAnsi="Times New Roman" w:cs="Times New Roman"/>
-        </w:rPr>
-        <w:t>Doon</w:t>
-      </w:r>
-      <w:proofErr w:type="spellEnd"/>
-      <w:r>
-        <w:rPr>
-          <w:rFonts w:ascii="Times New Roman" w:eastAsia="Times" w:hAnsi="Times New Roman" w:cs="Times New Roman"/>
-        </w:rPr>
-        <w:t xml:space="preserve"> twenty-one” presses the </w:t>
-      </w:r>
-      <w:r>
-        <w:rPr>
-          <w:rFonts w:ascii="Times New Roman" w:eastAsia="Times" w:hAnsi="Times New Roman" w:cs="Times New Roman"/>
-        </w:rPr>
-        <w:lastRenderedPageBreak/>
-        <w:t>down-arrow key 21 times. “</w:t>
+        <w:t xml:space="preserve"> twenty-one” presses the down-arrow key 21 times. “</w:t>
       </w:r>
       <w:proofErr w:type="spellStart"/>
       <w:r>
@@ -2917,6 +3069,7 @@
           <w:rFonts w:ascii="Times New Roman" w:hAnsi="Times New Roman" w:cs="Times New Roman"/>
           <w:noProof/>
         </w:rPr>
+        <w:lastRenderedPageBreak/>
         <w:drawing>
           <wp:inline distT="0" distB="0" distL="0" distR="0" wp14:anchorId="7C7F8A12" wp14:editId="64A8AC52">
             <wp:extent cx="5943600" cy="1550670"/>
@@ -3021,21 +3174,32 @@
                               <w:rPr>
                                 <w:i/>
                               </w:rPr>
-                              <w:t xml:space="preserve">Figure 1: </w:t>
+                              <w:t>Figure 1</w:t>
                             </w:r>
-                            <w:proofErr w:type="spellStart"/>
                             <w:r>
                               <w:rPr>
                                 <w:i/>
                               </w:rPr>
-                              <w:t>VoiceCode</w:t>
+                              <w:t xml:space="preserve">: </w:t>
                             </w:r>
-                            <w:proofErr w:type="spellEnd"/>
+                            <w:r>
+                              <w:rPr>
+                                <w:rFonts w:eastAsia="Times"/>
+                                <w:i/>
+                              </w:rPr>
+                              <w:t>VoiceCode.io</w:t>
+                            </w:r>
+                            <w:r>
+                              <w:rPr>
+                                <w:rFonts w:eastAsia="Times"/>
+                              </w:rPr>
+                              <w:t xml:space="preserve"> </w:t>
+                            </w:r>
                             <w:r>
                               <w:rPr>
                                 <w:i/>
                               </w:rPr>
-                              <w:t xml:space="preserve"> tutorial example of spoken command for jQuery</w:t>
+                              <w:t>tutorial example of spoken command for jQuery</w:t>
                             </w:r>
                           </w:p>
                         </w:txbxContent>
@@ -3074,21 +3238,32 @@
                         <w:rPr>
                           <w:i/>
                         </w:rPr>
-                        <w:t xml:space="preserve">Figure 1: </w:t>
+                        <w:t>Figure 1</w:t>
                       </w:r>
-                      <w:proofErr w:type="spellStart"/>
                       <w:r>
                         <w:rPr>
                           <w:i/>
                         </w:rPr>
-                        <w:t>VoiceCode</w:t>
+                        <w:t xml:space="preserve">: </w:t>
                       </w:r>
-                      <w:proofErr w:type="spellEnd"/>
+                      <w:r>
+                        <w:rPr>
+                          <w:rFonts w:eastAsia="Times"/>
+                          <w:i/>
+                        </w:rPr>
+                        <w:t>VoiceCode.io</w:t>
+                      </w:r>
+                      <w:r>
+                        <w:rPr>
+                          <w:rFonts w:eastAsia="Times"/>
+                        </w:rPr>
+                        <w:t xml:space="preserve"> </w:t>
+                      </w:r>
                       <w:r>
                         <w:rPr>
                           <w:i/>
                         </w:rPr>
-                        <w:t xml:space="preserve"> tutorial example of spoken command for jQuery</w:t>
+                        <w:t>tutorial example of spoken command for jQuery</w:t>
                       </w:r>
                     </w:p>
                   </w:txbxContent>
@@ -3123,24 +3298,28 @@
         </w:rPr>
         <w:t xml:space="preserve">One of the strengths of </w:t>
       </w:r>
-      <w:proofErr w:type="spellStart"/>
       <w:r>
         <w:rPr>
           <w:rFonts w:ascii="Times New Roman" w:eastAsia="Times" w:hAnsi="Times New Roman" w:cs="Times New Roman"/>
         </w:rPr>
-        <w:t>VoiceCode</w:t>
-      </w:r>
-      <w:proofErr w:type="spellEnd"/>
+        <w:t>VoiceCode.io</w:t>
+      </w:r>
       <w:r>
         <w:rPr>
           <w:rFonts w:ascii="Times New Roman" w:eastAsia="Times" w:hAnsi="Times New Roman" w:cs="Times New Roman"/>
         </w:rPr>
-        <w:t xml:space="preserve"> is that it can be used for any programming language as it provides low-level building blocks for the programming process. </w:t>
+        <w:t xml:space="preserve"> </w:t>
       </w:r>
       <w:r>
         <w:rPr>
           <w:rFonts w:ascii="Times New Roman" w:eastAsia="Times" w:hAnsi="Times New Roman" w:cs="Times New Roman"/>
         </w:rPr>
+        <w:t xml:space="preserve">is that it can be used for any programming language as it provides low-level building blocks for the programming process. </w:t>
+      </w:r>
+      <w:r>
+        <w:rPr>
+          <w:rFonts w:ascii="Times New Roman" w:eastAsia="Times" w:hAnsi="Times New Roman" w:cs="Times New Roman"/>
+        </w:rPr>
         <w:t>However, it has a rather steep learning curve due to the use of non-natural language words</w:t>
       </w:r>
       <w:r>
@@ -3171,27 +3350,37 @@
         <w:rPr>
           <w:rFonts w:ascii="Times New Roman" w:eastAsia="Times" w:hAnsi="Times New Roman" w:cs="Times New Roman"/>
         </w:rPr>
-        <w:t xml:space="preserve">the user could have lower productivity levels </w:t>
+        <w:t>it could lead to</w:t>
       </w:r>
       <w:r>
         <w:rPr>
           <w:rFonts w:ascii="Times New Roman" w:eastAsia="Times" w:hAnsi="Times New Roman" w:cs="Times New Roman"/>
         </w:rPr>
+        <w:t xml:space="preserve"> lower productivity </w:t>
+      </w:r>
+      <w:r>
+        <w:rPr>
+          <w:rFonts w:ascii="Times New Roman" w:eastAsia="Times" w:hAnsi="Times New Roman" w:cs="Times New Roman"/>
+        </w:rPr>
         <w:t xml:space="preserve">as additional time is needed to learn the new language presented by </w:t>
       </w:r>
-      <w:proofErr w:type="spellStart"/>
       <w:r>
         <w:rPr>
           <w:rFonts w:ascii="Times New Roman" w:eastAsia="Times" w:hAnsi="Times New Roman" w:cs="Times New Roman"/>
         </w:rPr>
-        <w:t>VoiceCode</w:t>
-      </w:r>
-      <w:proofErr w:type="spellEnd"/>
+        <w:t>VoiceCode.io</w:t>
+      </w:r>
       <w:r>
         <w:rPr>
           <w:rFonts w:ascii="Times New Roman" w:eastAsia="Times" w:hAnsi="Times New Roman" w:cs="Times New Roman"/>
         </w:rPr>
-        <w:t>, where that time could be spent on the thought process for an algorithm instead.</w:t>
+        <w:t>. The time wasted could have been spent on doing something more productive such as thinking about an algorithm</w:t>
+      </w:r>
+      <w:r>
+        <w:rPr>
+          <w:rFonts w:ascii="Times New Roman" w:eastAsia="Times" w:hAnsi="Times New Roman" w:cs="Times New Roman"/>
+        </w:rPr>
+        <w:t>.</w:t>
       </w:r>
     </w:p>
     <w:p>
@@ -3206,19 +3395,25 @@
         <w:rPr>
           <w:rFonts w:ascii="Times New Roman" w:eastAsia="Times" w:hAnsi="Times New Roman" w:cs="Times New Roman"/>
         </w:rPr>
-        <w:t>From this, I have learnt that a good voice programming application should preferably use a more natural English language approac</w:t>
+        <w:t>Through VoiceCode.io</w:t>
       </w:r>
       <w:r>
         <w:rPr>
           <w:rFonts w:ascii="Times New Roman" w:eastAsia="Times" w:hAnsi="Times New Roman" w:cs="Times New Roman"/>
         </w:rPr>
-        <w:t>h, so as to smoothen the learning curve to the voice programming application.</w:t>
+        <w:t>, I have learnt that a good voice programming application should preferably use a more natural English language approac</w:t>
       </w:r>
       <w:r>
         <w:rPr>
           <w:rFonts w:ascii="Times New Roman" w:eastAsia="Times" w:hAnsi="Times New Roman" w:cs="Times New Roman"/>
         </w:rPr>
-        <w:t xml:space="preserve"> </w:t>
+        <w:t>h, so as</w:t>
+      </w:r>
+      <w:r>
+        <w:rPr>
+          <w:rFonts w:ascii="Times New Roman" w:eastAsia="Times" w:hAnsi="Times New Roman" w:cs="Times New Roman"/>
+        </w:rPr>
+        <w:t xml:space="preserve"> to smoothen the learning curve.</w:t>
       </w:r>
     </w:p>
     <w:p>
@@ -3229,7 +3424,7 @@
           <w:rFonts w:ascii="Times New Roman" w:hAnsi="Times New Roman" w:cs="Times New Roman"/>
         </w:rPr>
       </w:pPr>
-      <w:bookmarkStart w:id="5" w:name="_Toc497844252"/>
+      <w:bookmarkStart w:id="5" w:name="_Toc497859889"/>
       <w:r>
         <w:rPr>
           <w:rFonts w:ascii="Times New Roman" w:hAnsi="Times New Roman" w:cs="Times New Roman"/>
@@ -3252,13 +3447,37 @@
         <w:rPr>
           <w:rFonts w:eastAsia="Times"/>
         </w:rPr>
-        <w:t>As for natural language based voice programming approach, we have the program Spoken Java</w:t>
+        <w:t xml:space="preserve">An example for </w:t>
       </w:r>
       <w:r>
         <w:rPr>
           <w:rFonts w:eastAsia="Times"/>
         </w:rPr>
-        <w:t xml:space="preserve"> by Andrew </w:t>
+        <w:t>natural language based voice programming</w:t>
+      </w:r>
+      <w:r>
+        <w:rPr>
+          <w:rFonts w:eastAsia="Times"/>
+        </w:rPr>
+        <w:t xml:space="preserve"> will be </w:t>
+      </w:r>
+      <w:r>
+        <w:rPr>
+          <w:rFonts w:eastAsia="Times"/>
+        </w:rPr>
+        <w:t xml:space="preserve">Spoken Java </w:t>
+      </w:r>
+      <w:r>
+        <w:rPr>
+          <w:rFonts w:eastAsia="Times"/>
+        </w:rPr>
+        <w:t xml:space="preserve">developed </w:t>
+      </w:r>
+      <w:r>
+        <w:rPr>
+          <w:rFonts w:eastAsia="Times"/>
+        </w:rPr>
+        <w:t xml:space="preserve">by Andrew </w:t>
       </w:r>
       <w:proofErr w:type="spellStart"/>
       <w:r>
@@ -3292,12 +3511,18 @@
         <w:rPr>
           <w:rFonts w:eastAsia="Times"/>
         </w:rPr>
-        <w:t xml:space="preserve"> and Graham, Spoken Programs, 2005)</w:t>
+        <w:t xml:space="preserve"> and Graham, </w:t>
       </w:r>
       <w:r>
         <w:rPr>
           <w:rFonts w:eastAsia="Times"/>
         </w:rPr>
+        <w:t>2005)</w:t>
+      </w:r>
+      <w:r>
+        <w:rPr>
+          <w:rFonts w:eastAsia="Times"/>
+        </w:rPr>
         <w:t xml:space="preserve">. </w:t>
       </w:r>
       <w:r>
@@ -3328,25 +3553,19 @@
         <w:rPr>
           <w:rFonts w:eastAsia="Times"/>
         </w:rPr>
-        <w:t xml:space="preserve"> Similarly to our cause, the motivation for developing Spoken Java is to help programmers who are suffering from repetitive stress injuries (or CTS as mentioned earlier), by changing the mode of programming from using hands to using voice, which could alleviate the stress put into typing. </w:t>
+        <w:t xml:space="preserve"> Similarly to our objective</w:t>
       </w:r>
       <w:r>
         <w:rPr>
           <w:rFonts w:eastAsia="Times"/>
         </w:rPr>
-        <w:t xml:space="preserve">Even though Spoken Java was developed around the year 2005, </w:t>
+        <w:t xml:space="preserve">, the motivation for developing Spoken Java is to help programmers who are suffering from repetitive stress injuries (or CTS as mentioned earlier), by changing the mode of programming from using hands to using voice, which could alleviate the stress put into typing. </w:t>
       </w:r>
       <w:r>
         <w:rPr>
           <w:rFonts w:eastAsia="Times"/>
         </w:rPr>
-        <w:t>the findings and works of it are still very much r</w:t>
-      </w:r>
-      <w:r>
-        <w:rPr>
-          <w:rFonts w:eastAsia="Times"/>
-        </w:rPr>
-        <w:t>elevant today, and we can still derive useful lessons and insights from it to further develop our voice based programming system.</w:t>
+        <w:t>Even though the program was developed over ten years ago in the year 2005, the finding and insights of it are still relevant today. We are able to use these finding and insights to develop a much more suitable voice based programming system.</w:t>
       </w:r>
     </w:p>
     <w:p>
@@ -3374,98 +3593,108 @@
         <w:rPr>
           <w:rFonts w:eastAsia="Times"/>
         </w:rPr>
+        <w:t xml:space="preserve">According </w:t>
+      </w:r>
+      <w:r>
+        <w:rPr>
+          <w:rFonts w:eastAsia="Times"/>
+        </w:rPr>
+        <w:t xml:space="preserve">to </w:t>
+      </w:r>
+      <w:proofErr w:type="spellStart"/>
+      <w:r>
+        <w:rPr>
+          <w:rFonts w:eastAsia="Times"/>
+        </w:rPr>
+        <w:t>Begel</w:t>
+      </w:r>
+      <w:proofErr w:type="spellEnd"/>
+      <w:r>
+        <w:rPr>
+          <w:rFonts w:eastAsia="Times"/>
+        </w:rPr>
+        <w:t xml:space="preserve"> and Graham</w:t>
+      </w:r>
+      <w:r>
+        <w:rPr>
+          <w:rFonts w:eastAsia="Times"/>
+        </w:rPr>
+        <w:t xml:space="preserve"> (2005)</w:t>
+      </w:r>
+      <w:r>
+        <w:rPr>
+          <w:rFonts w:eastAsia="Times"/>
+        </w:rPr>
+        <w:t>, existing voice based programming systems were not natural enough for programmers to ente</w:t>
+      </w:r>
+      <w:r>
+        <w:rPr>
+          <w:rFonts w:eastAsia="Times"/>
+        </w:rPr>
+        <w:t xml:space="preserve">r and edit program code. They </w:t>
+      </w:r>
+      <w:r>
+        <w:rPr>
+          <w:rFonts w:eastAsia="Times"/>
+        </w:rPr>
+        <w:t>aspire</w:t>
+      </w:r>
+      <w:r>
+        <w:rPr>
+          <w:rFonts w:eastAsia="Times"/>
+        </w:rPr>
+        <w:t xml:space="preserve"> to design a better alternative, which should preferably follow closely to how programmers would verbalize the program naturally.</w:t>
+      </w:r>
+      <w:r>
+        <w:rPr>
+          <w:rFonts w:eastAsia="Times"/>
+        </w:rPr>
+        <w:t xml:space="preserve"> In another </w:t>
+      </w:r>
+      <w:r>
+        <w:rPr>
+          <w:rFonts w:eastAsia="Times"/>
+        </w:rPr>
         <w:lastRenderedPageBreak/>
-        <w:t xml:space="preserve">According to the paper by </w:t>
+        <w:t xml:space="preserve">research </w:t>
+      </w:r>
+      <w:r>
+        <w:rPr>
+          <w:rFonts w:eastAsia="Times"/>
+        </w:rPr>
+        <w:t xml:space="preserve">paper by </w:t>
       </w:r>
       <w:proofErr w:type="spellStart"/>
       <w:r>
         <w:rPr>
           <w:rFonts w:eastAsia="Times"/>
         </w:rPr>
-        <w:t>Begel</w:t>
+        <w:t>B</w:t>
+      </w:r>
+      <w:r>
+        <w:rPr>
+          <w:rFonts w:eastAsia="Times"/>
+        </w:rPr>
+        <w:t>egel</w:t>
       </w:r>
       <w:proofErr w:type="spellEnd"/>
       <w:r>
         <w:rPr>
           <w:rFonts w:eastAsia="Times"/>
         </w:rPr>
-        <w:t xml:space="preserve"> and Graham, existing voice based programming systems were not natural enough for programmers to ente</w:t>
+        <w:t xml:space="preserve"> (2006)</w:t>
       </w:r>
       <w:r>
         <w:rPr>
           <w:rFonts w:eastAsia="Times"/>
         </w:rPr>
-        <w:t>r and edit program code. They hope to design a better alternative to that, which should preferably follow closely to how programmers would verbalize the program naturally.</w:t>
+        <w:t>, he identified some challenges associated with developing voice-based programming</w:t>
       </w:r>
       <w:r>
         <w:rPr>
           <w:rFonts w:eastAsia="Times"/>
         </w:rPr>
-        <w:t xml:space="preserve"> In another </w:t>
-      </w:r>
-      <w:r>
-        <w:rPr>
-          <w:rFonts w:eastAsia="Times"/>
-        </w:rPr>
-        <w:t xml:space="preserve">research </w:t>
-      </w:r>
-      <w:r>
-        <w:rPr>
-          <w:rFonts w:eastAsia="Times"/>
-        </w:rPr>
-        <w:t xml:space="preserve">paper by </w:t>
-      </w:r>
-      <w:proofErr w:type="spellStart"/>
-      <w:r>
-        <w:rPr>
-          <w:rFonts w:eastAsia="Times"/>
-        </w:rPr>
-        <w:t>B</w:t>
-      </w:r>
-      <w:r>
-        <w:rPr>
-          <w:rFonts w:eastAsia="Times"/>
-        </w:rPr>
-        <w:t>egel</w:t>
-      </w:r>
-      <w:proofErr w:type="spellEnd"/>
-      <w:r>
-        <w:rPr>
-          <w:rFonts w:eastAsia="Times"/>
-        </w:rPr>
-        <w:t>, he identified some challenges associated with developing voice-based programming</w:t>
-      </w:r>
-      <w:r>
-        <w:rPr>
-          <w:rFonts w:eastAsia="Times"/>
-        </w:rPr>
-        <w:t xml:space="preserve"> (</w:t>
-      </w:r>
-      <w:proofErr w:type="spellStart"/>
-      <w:r>
-        <w:rPr>
-          <w:rFonts w:eastAsia="Times"/>
-        </w:rPr>
-        <w:t>B</w:t>
-      </w:r>
-      <w:r>
-        <w:rPr>
-          <w:rFonts w:eastAsia="Times"/>
-        </w:rPr>
-        <w:t>egel</w:t>
-      </w:r>
-      <w:proofErr w:type="spellEnd"/>
-      <w:r>
-        <w:rPr>
-          <w:rFonts w:eastAsia="Times"/>
-        </w:rPr>
-        <w:t>, Spoken Language Support for Software Development, 2006)</w:t>
-      </w:r>
-      <w:r>
-        <w:rPr>
-          <w:rFonts w:eastAsia="Times"/>
-        </w:rPr>
-        <w:t xml:space="preserve">. </w:t>
+        <w:t>.</w:t>
       </w:r>
     </w:p>
     <w:p>
@@ -3612,7 +3841,7 @@
         <w:rPr>
           <w:rFonts w:eastAsia="Times"/>
         </w:rPr>
-        <w:t xml:space="preserve">Programming languages were designed to be easily readable and written by the computers (and not humans). Computer requires programs to be precise and containing all necessary punctuations so as to make program analysis, compilation and running very efficient and feasible in its implementation. </w:t>
+        <w:t xml:space="preserve">Programming languages were designed to be easily readable and written by the computers (and not humans). Computer requires programs to be precise and containing all necessary punctuations so as to make program analysis, compilation and running very efficient and feasible in implementation. </w:t>
       </w:r>
       <w:r>
         <w:rPr>
@@ -3745,14 +3974,16 @@
         <w:ind w:left="360"/>
       </w:pPr>
       <w:r>
-        <w:t xml:space="preserve">Programmers are very used to programming with a keyboard for a long time, thus it might be difficult for them to adapt to switching to voice-based programming. It is something new for them and some </w:t>
-      </w:r>
-      <w:r>
-        <w:lastRenderedPageBreak/>
+        <w:t xml:space="preserve">Programmers are very used to programming with a keyboard for a long time, thus it might be difficult for them to adapt to switching to voice-based programming. </w:t>
+      </w:r>
+      <w:r>
+        <w:t>As they are not familiarize with it</w:t>
+      </w:r>
+      <w:r>
+        <w:t xml:space="preserve">, </w:t>
+      </w:r>
+      <w:r>
         <w:t xml:space="preserve">time and effort is needed to learn this new style of programming. </w:t>
-      </w:r>
-      <w:r>
-        <w:t>This is another dimension of challenge for the programmers.</w:t>
       </w:r>
     </w:p>
     <w:p>
@@ -3792,7 +4023,7 @@
           <w:u w:color="000000"/>
           <w:bdr w:val="nil"/>
         </w:rPr>
-        <w:t xml:space="preserve"> and his team subsequently designed a study to find out</w:t>
+        <w:t xml:space="preserve"> (2006)</w:t>
       </w:r>
       <w:r>
         <w:rPr>
@@ -3801,7 +4032,7 @@
           <w:u w:color="000000"/>
           <w:bdr w:val="nil"/>
         </w:rPr>
-        <w:t xml:space="preserve"> how programmers verbalize code. They have asked ten expert programmers to read a page of Java code. Their programmers were</w:t>
+        <w:t xml:space="preserve"> subsequently designed a study to find out</w:t>
       </w:r>
       <w:r>
         <w:rPr>
@@ -3810,7 +4041,7 @@
           <w:u w:color="000000"/>
           <w:bdr w:val="nil"/>
         </w:rPr>
-        <w:t xml:space="preserve"> chosen from different stratums:</w:t>
+        <w:t xml:space="preserve"> how programmers verbalize code. They have asked ten expert programmers to read a page of Java code. </w:t>
       </w:r>
       <w:r>
         <w:rPr>
@@ -3819,7 +4050,7 @@
           <w:u w:color="000000"/>
           <w:bdr w:val="nil"/>
         </w:rPr>
-        <w:t xml:space="preserve"> </w:t>
+        <w:t>They</w:t>
       </w:r>
       <w:r>
         <w:rPr>
@@ -3828,7 +4059,98 @@
           <w:u w:color="000000"/>
           <w:bdr w:val="nil"/>
         </w:rPr>
-        <w:t xml:space="preserve">half of them know Java programming, the other half do not. Half of them had English as their native languages, while the other half had not. Half of them learnt programming from U.S.A., while the other half learnt outside U.S.A. </w:t>
+        <w:t xml:space="preserve"> were</w:t>
+      </w:r>
+      <w:r>
+        <w:rPr>
+          <w:rFonts w:eastAsia="Times"/>
+          <w:color w:val="000000"/>
+          <w:u w:color="000000"/>
+          <w:bdr w:val="nil"/>
+        </w:rPr>
+        <w:t xml:space="preserve"> chosen from different stratums:</w:t>
+      </w:r>
+      <w:r>
+        <w:rPr>
+          <w:rFonts w:eastAsia="Times"/>
+          <w:color w:val="000000"/>
+          <w:u w:color="000000"/>
+          <w:bdr w:val="nil"/>
+        </w:rPr>
+        <w:t xml:space="preserve"> </w:t>
+      </w:r>
+      <w:r>
+        <w:rPr>
+          <w:rFonts w:eastAsia="Times"/>
+          <w:color w:val="000000"/>
+          <w:u w:color="000000"/>
+          <w:bdr w:val="nil"/>
+        </w:rPr>
+        <w:t xml:space="preserve">half </w:t>
+      </w:r>
+      <w:r>
+        <w:rPr>
+          <w:rFonts w:eastAsia="Times"/>
+          <w:color w:val="000000"/>
+          <w:u w:color="000000"/>
+          <w:bdr w:val="nil"/>
+        </w:rPr>
+        <w:lastRenderedPageBreak/>
+        <w:t>of them know Java programming,</w:t>
+      </w:r>
+      <w:r>
+        <w:rPr>
+          <w:rFonts w:eastAsia="Times"/>
+          <w:color w:val="000000"/>
+          <w:u w:color="000000"/>
+          <w:bdr w:val="nil"/>
+        </w:rPr>
+        <w:t xml:space="preserve"> while</w:t>
+      </w:r>
+      <w:r>
+        <w:rPr>
+          <w:rFonts w:eastAsia="Times"/>
+          <w:color w:val="000000"/>
+          <w:u w:color="000000"/>
+          <w:bdr w:val="nil"/>
+        </w:rPr>
+        <w:t xml:space="preserve"> the other</w:t>
+      </w:r>
+      <w:r>
+        <w:rPr>
+          <w:rFonts w:eastAsia="Times"/>
+          <w:color w:val="000000"/>
+          <w:u w:color="000000"/>
+          <w:bdr w:val="nil"/>
+        </w:rPr>
+        <w:t xml:space="preserve"> half</w:t>
+      </w:r>
+      <w:r>
+        <w:rPr>
+          <w:rFonts w:eastAsia="Times"/>
+          <w:color w:val="000000"/>
+          <w:u w:color="000000"/>
+          <w:bdr w:val="nil"/>
+        </w:rPr>
+        <w:t xml:space="preserve"> do not. Half of them had English as their na</w:t>
+      </w:r>
+      <w:r>
+        <w:rPr>
+          <w:rFonts w:eastAsia="Times"/>
+          <w:color w:val="000000"/>
+          <w:u w:color="000000"/>
+          <w:bdr w:val="nil"/>
+        </w:rPr>
+        <w:t>tive languages, while the other half did</w:t>
+      </w:r>
+      <w:r>
+        <w:rPr>
+          <w:rFonts w:eastAsia="Times"/>
+          <w:color w:val="000000"/>
+          <w:u w:color="000000"/>
+          <w:bdr w:val="nil"/>
+        </w:rPr>
+        <w:t xml:space="preserve"> not. Half of them learnt programming from U.S.A., while the other half learnt outside U.S.A. </w:t>
       </w:r>
       <w:r>
         <w:rPr>
@@ -4074,11 +4396,10 @@
       </w:r>
       <w:proofErr w:type="spellEnd"/>
       <w:r>
-        <w:t xml:space="preserve"> states that using high-level speech can potentially improve the productivity of the </w:t>
-      </w:r>
-      <w:r>
-        <w:lastRenderedPageBreak/>
-        <w:t xml:space="preserve">programmer as a line of phrase can generate many lines of useful code, but that is something </w:t>
+        <w:t xml:space="preserve"> (2006)</w:t>
+      </w:r>
+      <w:r>
+        <w:t xml:space="preserve"> states that using high-level speech can potentially improve the productivity of the programmer as a line of phrase can generate many lines of useful code, but that is something </w:t>
       </w:r>
       <w:r>
         <w:t>worth looking at in the future.</w:t>
@@ -4145,7 +4466,11 @@
       </w:r>
       <w:proofErr w:type="spellEnd"/>
       <w:r>
-        <w:t>” which could transl</w:t>
+        <w:t xml:space="preserve">” which </w:t>
+      </w:r>
+      <w:r>
+        <w:lastRenderedPageBreak/>
+        <w:t>could transl</w:t>
       </w:r>
       <w:r>
         <w:t>ate to array[i</w:t>
@@ -4291,25 +4616,7 @@
                               <w:rPr>
                                 <w:i/>
                               </w:rPr>
-                              <w:t xml:space="preserve"> loop. Part (b) shows the same for loop </w:t>
-                            </w:r>
-                            <w:r>
-                              <w:rPr>
-                                <w:i/>
-                              </w:rPr>
-                              <w:t>entered</w:t>
-                            </w:r>
-                            <w:r>
-                              <w:rPr>
-                                <w:i/>
-                              </w:rPr>
-                              <w:t xml:space="preserve"> with Spoken Java</w:t>
-                            </w:r>
-                            <w:r>
-                              <w:rPr>
-                                <w:i/>
-                              </w:rPr>
-                              <w:t xml:space="preserve"> (carriage returns written for clarity only)</w:t>
+                              <w:t xml:space="preserve"> loop. Part (b) shows the same for loop entered with Spoken Java (carriage returns written for clarity only)</w:t>
                             </w:r>
                           </w:p>
                         </w:txbxContent>
@@ -4376,25 +4683,7 @@
                         <w:rPr>
                           <w:i/>
                         </w:rPr>
-                        <w:t xml:space="preserve"> loop. Part (b) shows the same for loop </w:t>
-                      </w:r>
-                      <w:r>
-                        <w:rPr>
-                          <w:i/>
-                        </w:rPr>
-                        <w:t>entered</w:t>
-                      </w:r>
-                      <w:r>
-                        <w:rPr>
-                          <w:i/>
-                        </w:rPr>
-                        <w:t xml:space="preserve"> with Spoken Java</w:t>
-                      </w:r>
-                      <w:r>
-                        <w:rPr>
-                          <w:i/>
-                        </w:rPr>
-                        <w:t xml:space="preserve"> (carriage returns written for clarity only)</w:t>
+                        <w:t xml:space="preserve"> loop. Part (b) shows the same for loop entered with Spoken Java (carriage returns written for clarity only)</w:t>
                       </w:r>
                     </w:p>
                   </w:txbxContent>
@@ -4523,14 +4812,25 @@
         <w:t xml:space="preserve">prefer planning the interface first before the actual coding. All these styles would require a </w:t>
       </w:r>
       <w:r>
-        <w:t xml:space="preserve">speech system to accept partial </w:t>
+        <w:t xml:space="preserve">speech system to accept partial code, and supports the analysis of spoken programs which are incomplete that might eventually be formulated into a usable solution. </w:t>
+      </w:r>
+      <w:r>
+        <w:t xml:space="preserve">This is currently unsupported by Spoken Java. </w:t>
+      </w:r>
+    </w:p>
+    <w:p>
+      <w:pPr>
+        <w:spacing w:line="360" w:lineRule="auto"/>
+      </w:pPr>
+      <w:r>
+        <w:t xml:space="preserve">Furthermore, </w:t>
+      </w:r>
+      <w:r>
+        <w:t xml:space="preserve">many coding does not involve reading off from a script, but writing coding on the fly. This action of spontaneous voice-based coding could potentially show us what programmers would say to edit </w:t>
       </w:r>
       <w:r>
         <w:lastRenderedPageBreak/>
-        <w:t xml:space="preserve">code, and supports the analysis of spoken programs which are incomplete that might eventually be formulated into a usable solution. </w:t>
-      </w:r>
-      <w:r>
-        <w:t xml:space="preserve">This is currently unsupported by Spoken Java. </w:t>
+        <w:t xml:space="preserve">or manipulate code segments, what kind of errors and ambiguities would surface from a non-linear code entry method. </w:t>
       </w:r>
     </w:p>
     <w:p>
@@ -4538,18 +4838,13 @@
         <w:spacing w:line="360" w:lineRule="auto"/>
       </w:pPr>
       <w:r>
-        <w:t xml:space="preserve">Furthermore, </w:t>
-      </w:r>
-      <w:r>
-        <w:t xml:space="preserve">many coding does not involve reading off from a script, but writing coding on the fly. This action of spontaneous voice-based coding could potentially show us what programmers would say to edit or manipulate code segments, what kind of errors and ambiguities would surface from a non-linear code entry method. </w:t>
-      </w:r>
-    </w:p>
-    <w:p>
-      <w:pPr>
-        <w:spacing w:line="360" w:lineRule="auto"/>
-      </w:pPr>
-      <w:r>
-        <w:t xml:space="preserve">From this example, </w:t>
+        <w:t xml:space="preserve">From </w:t>
+      </w:r>
+      <w:r>
+        <w:t>the above</w:t>
+      </w:r>
+      <w:r>
+        <w:t xml:space="preserve"> example, </w:t>
       </w:r>
       <w:r>
         <w:t xml:space="preserve">we have gained useful insights about the challenges of voice-based programming </w:t>
@@ -4576,7 +4871,10 @@
         <w:t xml:space="preserve">It has also </w:t>
       </w:r>
       <w:r>
-        <w:t>thought me about the importance of feedback in a programming application, and how to develop a system that resembles a programmer’s thought process more closely.</w:t>
+        <w:t xml:space="preserve">taught </w:t>
+      </w:r>
+      <w:r>
+        <w:t>me about the importance of feedback in a programming application, and how to develop a system that resembles a programmer’s thought process more closely.</w:t>
       </w:r>
       <w:r>
         <w:t xml:space="preserve"> At this point, it is worthy to note that our program </w:t>
@@ -4591,7 +4889,19 @@
         <w:t xml:space="preserve"> totally natural</w:t>
       </w:r>
       <w:r>
-        <w:t>-language based, but it aims towards a semi-command-based approach with natural language components.</w:t>
+        <w:t xml:space="preserve">-language based, but it </w:t>
+      </w:r>
+      <w:r>
+        <w:t>takes</w:t>
+      </w:r>
+      <w:r>
+        <w:t xml:space="preserve"> a</w:t>
+      </w:r>
+      <w:r>
+        <w:t xml:space="preserve"> more</w:t>
+      </w:r>
+      <w:r>
+        <w:t xml:space="preserve"> semi-command-based approach with natural language components.</w:t>
       </w:r>
     </w:p>
     <w:p>
@@ -4602,7 +4912,7 @@
           <w:rFonts w:ascii="Times New Roman" w:hAnsi="Times New Roman" w:cs="Times New Roman"/>
         </w:rPr>
       </w:pPr>
-      <w:bookmarkStart w:id="6" w:name="_Toc497844253"/>
+      <w:bookmarkStart w:id="6" w:name="_Toc497859890"/>
       <w:r>
         <w:rPr>
           <w:rFonts w:ascii="Times New Roman" w:hAnsi="Times New Roman" w:cs="Times New Roman"/>
@@ -4619,7 +4929,7 @@
           <w:rFonts w:ascii="Times New Roman" w:hAnsi="Times New Roman" w:cs="Times New Roman"/>
         </w:rPr>
       </w:pPr>
-      <w:bookmarkStart w:id="7" w:name="_Toc497844254"/>
+      <w:bookmarkStart w:id="7" w:name="_Toc497859891"/>
       <w:r>
         <w:rPr>
           <w:rFonts w:ascii="Times New Roman" w:hAnsi="Times New Roman" w:cs="Times New Roman"/>
@@ -4645,11 +4955,17 @@
         <w:t xml:space="preserve"> The ideal situation would be to have a program which allows programmers to speak in a human and natural way, and translates that to code subsequently. However, it is noted that there can be many different ways to ve</w:t>
       </w:r>
       <w:r>
-        <w:t>rbalize the same piece of code, and that natural English commands were rather ambiguous in the sense that there can be many different interpretations of that natural English command.</w:t>
+        <w:t>rbalize the same piece of code, and that natural English commands were rather ambiguous in the sense that there can be many different interpretations of that natural English comma</w:t>
+      </w:r>
+      <w:r>
+        <w:t>nd</w:t>
       </w:r>
       <w:r>
         <w:t xml:space="preserve"> (Chew, 2016)</w:t>
       </w:r>
+      <w:r>
+        <w:t>.</w:t>
+      </w:r>
     </w:p>
     <w:p>
       <w:pPr>
@@ -4668,19 +4984,25 @@
         <w:t>te the exact same piece of code</w:t>
       </w:r>
       <w:r>
-        <w:t xml:space="preserve"> through different ways of saying it, but it is not easy to have a program </w:t>
-      </w:r>
-      <w:r>
-        <w:t xml:space="preserve">that is </w:t>
-      </w:r>
-      <w:r>
-        <w:t>able to decipher and know that these</w:t>
+        <w:t xml:space="preserve"> through different ways of </w:t>
+      </w:r>
+      <w:r>
+        <w:t>saying it, but it is not easy for the</w:t>
+      </w:r>
+      <w:r>
+        <w:t xml:space="preserve"> program to decipher and know that these</w:t>
       </w:r>
       <w:r>
         <w:t xml:space="preserve"> two</w:t>
       </w:r>
       <w:r>
-        <w:t xml:space="preserve"> different verbalizations should result in the generation of the exact same piece of code.</w:t>
+        <w:t xml:space="preserve"> different verbalizations</w:t>
+      </w:r>
+      <w:r>
+        <w:t xml:space="preserve"> should generate </w:t>
+      </w:r>
+      <w:r>
+        <w:t>the exact same piece of code.</w:t>
       </w:r>
     </w:p>
     <w:p>
@@ -4724,7 +5046,7 @@
         <w:t xml:space="preserve"> This ambiguity </w:t>
       </w:r>
       <w:r>
-        <w:t>can result in the 2 different interpretations as outlined above, and this causes problems as the program will not know which piece of code to generate and what the user actually intends to write.</w:t>
+        <w:t>can result in the 2 different interpretations as outlined above, and this causes problems as the program will not know which piece of code to generate and what the user intends to write.</w:t>
       </w:r>
     </w:p>
     <w:p>
@@ -4732,7 +5054,6 @@
         <w:spacing w:line="360" w:lineRule="auto"/>
       </w:pPr>
       <w:r>
-        <w:lastRenderedPageBreak/>
         <w:t xml:space="preserve">In order to eliminate ambiguities, this </w:t>
       </w:r>
       <w:r>
@@ -4762,6 +5083,16 @@
       <w:r>
         <w:t xml:space="preserve"> The system architecture of the Coding by Dictation application at the current stage is depicted in the diagram below.</w:t>
       </w:r>
+    </w:p>
+    <w:p>
+      <w:r>
+        <w:br w:type="page"/>
+      </w:r>
+    </w:p>
+    <w:p>
+      <w:pPr>
+        <w:spacing w:line="360" w:lineRule="auto"/>
+      </w:pPr>
     </w:p>
     <w:p>
       <w:pPr>
@@ -5728,7 +6059,7 @@
                   <wp:align>left</wp:align>
                 </wp:positionH>
                 <wp:positionV relativeFrom="margin">
-                  <wp:posOffset>5051755</wp:posOffset>
+                  <wp:posOffset>4359661</wp:posOffset>
                 </wp:positionV>
                 <wp:extent cx="4500245" cy="298450"/>
                 <wp:effectExtent l="0" t="0" r="0" b="6350"/>
@@ -5807,7 +6138,7 @@
           </mc:Choice>
           <mc:Fallback>
             <w:pict>
-              <v:shape w14:anchorId="26D17745" id="_x0000_s1045" type="#_x0000_t202" style="position:absolute;margin-left:0;margin-top:397.8pt;width:354.35pt;height:23.5pt;z-index:-251633664;visibility:visible;mso-wrap-style:square;mso-width-percent:0;mso-height-percent:0;mso-wrap-distance-left:9pt;mso-wrap-distance-top:3.6pt;mso-wrap-distance-right:9pt;mso-wrap-distance-bottom:3.6pt;mso-position-horizontal:left;mso-position-horizontal-relative:margin;mso-position-vertical:absolute;mso-position-vertical-relative:margin;mso-width-percent:0;mso-height-percent:0;mso-width-relative:margin;mso-height-relative:margin;v-text-anchor:top" o:gfxdata="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" stroked="f">
+              <v:shape w14:anchorId="26D17745" id="_x0000_s1045" type="#_x0000_t202" style="position:absolute;margin-left:0;margin-top:343.3pt;width:354.35pt;height:23.5pt;z-index:-251633664;visibility:visible;mso-wrap-style:square;mso-width-percent:0;mso-height-percent:0;mso-wrap-distance-left:9pt;mso-wrap-distance-top:3.6pt;mso-wrap-distance-right:9pt;mso-wrap-distance-bottom:3.6pt;mso-position-horizontal:left;mso-position-horizontal-relative:margin;mso-position-vertical:absolute;mso-position-vertical-relative:margin;mso-width-percent:0;mso-height-percent:0;mso-width-relative:margin;mso-height-relative:margin;v-text-anchor:top" o:gfxdata="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" stroked="f">
                 <v:textbox>
                   <w:txbxContent>
                     <w:p>
@@ -5859,7 +6190,7 @@
           <w:rFonts w:ascii="Times New Roman" w:hAnsi="Times New Roman" w:cs="Times New Roman"/>
         </w:rPr>
       </w:pPr>
-      <w:bookmarkStart w:id="8" w:name="_Toc497844255"/>
+      <w:bookmarkStart w:id="8" w:name="_Toc497859892"/>
       <w:r>
         <w:rPr>
           <w:rFonts w:ascii="Times New Roman" w:hAnsi="Times New Roman" w:cs="Times New Roman"/>
@@ -5872,15 +6203,6 @@
       <w:pPr>
         <w:spacing w:line="360" w:lineRule="auto"/>
       </w:pPr>
-      <w:r>
-        <w:t>We will first have an overview of how the Coding by Dictation application works, before elaborating on the details of</w:t>
-      </w:r>
-      <w:r>
-        <w:t xml:space="preserve"> each component</w:t>
-      </w:r>
-      <w:r>
-        <w:t xml:space="preserve"> in the sections to follow. </w:t>
-      </w:r>
       <w:r>
         <w:t xml:space="preserve">The application </w:t>
       </w:r>
@@ -6002,6 +6324,11 @@
       </w:r>
       <w:r>
         <w:t xml:space="preserve"> The table below shows some examples of how the program flow will be for different voice inputs.</w:t>
+      </w:r>
+    </w:p>
+    <w:p>
+      <w:r>
+        <w:br w:type="page"/>
       </w:r>
     </w:p>
     <w:tbl>
@@ -6374,10 +6701,13 @@
         </mc:AlternateContent>
       </w:r>
       <w:r>
-        <w:t xml:space="preserve">Some of the terms found in this section might be unfamiliar at this point of time, </w:t>
-      </w:r>
-      <w:r>
-        <w:t>all of these terms will be explained in greater details in the following sections which examine deeply into each individual component of the application.</w:t>
+        <w:t>The terms used in the above paragraphs will be discussed in greater details</w:t>
+      </w:r>
+      <w:r>
+        <w:t xml:space="preserve"> in the following sections, where each section </w:t>
+      </w:r>
+      <w:r>
+        <w:t>explains an individual component of the application.</w:t>
       </w:r>
     </w:p>
     <w:p>
@@ -6388,7 +6718,7 @@
           <w:rFonts w:ascii="Times New Roman" w:hAnsi="Times New Roman" w:cs="Times New Roman"/>
         </w:rPr>
       </w:pPr>
-      <w:bookmarkStart w:id="9" w:name="_Toc497844256"/>
+      <w:bookmarkStart w:id="9" w:name="_Toc497859893"/>
       <w:r>
         <w:rPr>
           <w:rFonts w:ascii="Times New Roman" w:hAnsi="Times New Roman" w:cs="Times New Roman"/>
@@ -6445,7 +6775,7 @@
           <w:rFonts w:ascii="Times New Roman" w:hAnsi="Times New Roman" w:cs="Times New Roman"/>
         </w:rPr>
       </w:pPr>
-      <w:bookmarkStart w:id="10" w:name="_Toc497844257"/>
+      <w:bookmarkStart w:id="10" w:name="_Toc497859894"/>
       <w:r>
         <w:rPr>
           <w:rFonts w:ascii="Times New Roman" w:hAnsi="Times New Roman" w:cs="Times New Roman"/>
@@ -6459,7 +6789,19 @@
         <w:spacing w:line="360" w:lineRule="auto"/>
       </w:pPr>
       <w:r>
-        <w:t xml:space="preserve">After coming up with an initial draft of my own structured language, I have picked out some of the keywords and conducted an experiment with 10 subjects. The subjects were asked to record their voice into an audio file which consists of the keywords. These audio files are then passed into my speech recognizer module with the use of 3 different APIs as mentioned above. The summarized results of the experiment </w:t>
+        <w:t xml:space="preserve">After coming up with an initial draft of my own structured language, I have picked out some of the keywords and conducted an experiment with 10 </w:t>
+      </w:r>
+      <w:r>
+        <w:t>participants</w:t>
+      </w:r>
+      <w:r>
+        <w:t xml:space="preserve">. The </w:t>
+      </w:r>
+      <w:r>
+        <w:t>participants</w:t>
+      </w:r>
+      <w:r>
+        <w:t xml:space="preserve"> were asked to record their voice into an audio file which consists of the keywords. These audio files are then passed into my speech recognizer module with the use of 3 different APIs as mentioned above. The summarized results of the experiment </w:t>
       </w:r>
       <w:r>
         <w:t xml:space="preserve">are shown below in Figure </w:t>
@@ -7267,7 +7609,6 @@
               <w:rPr>
                 <w:rFonts w:ascii="Times New Roman" w:hAnsi="Times New Roman" w:cs="Times New Roman"/>
               </w:rPr>
-              <w:lastRenderedPageBreak/>
               <w:t>Create Function</w:t>
             </w:r>
           </w:p>
@@ -7386,6 +7727,7 @@
               <w:rPr>
                 <w:rFonts w:ascii="Times New Roman" w:hAnsi="Times New Roman" w:cs="Times New Roman"/>
               </w:rPr>
+              <w:lastRenderedPageBreak/>
               <w:t>Return Type</w:t>
             </w:r>
           </w:p>
@@ -8369,7 +8711,19 @@
         </mc:AlternateContent>
       </w:r>
       <w:r>
-        <w:t xml:space="preserve">From the figure above, it can be noted that Google Cloud Speech API performs consistently better than the other two in most of the cases of keywords. </w:t>
+        <w:t>From the figure above, it can be noted that G</w:t>
+      </w:r>
+      <w:r>
+        <w:t xml:space="preserve">oogle Cloud Speech API </w:t>
+      </w:r>
+      <w:r>
+        <w:t>consistently</w:t>
+      </w:r>
+      <w:r>
+        <w:t xml:space="preserve"> performs</w:t>
+      </w:r>
+      <w:r>
+        <w:t xml:space="preserve"> better than the other two in most of the cases of keywords. </w:t>
       </w:r>
       <w:r>
         <w:t xml:space="preserve">The difference between Google Speech Recognition and Google Cloud Speech API lies within the fact that the latter allows for a list of preferred phrases to be passed into the recognition process, which greatly </w:t>
@@ -8389,7 +8743,7 @@
           <w:rFonts w:ascii="Times New Roman" w:hAnsi="Times New Roman" w:cs="Times New Roman"/>
         </w:rPr>
       </w:pPr>
-      <w:bookmarkStart w:id="11" w:name="_Toc497844258"/>
+      <w:bookmarkStart w:id="11" w:name="_Toc497859895"/>
       <w:r>
         <w:rPr>
           <w:rFonts w:ascii="Times New Roman" w:hAnsi="Times New Roman" w:cs="Times New Roman"/>
@@ -8424,10 +8778,19 @@
         <w:t>a script was written for a sample program to find the maximum number in an integer array, using my structured language (which will be presented in a later section in this paper).</w:t>
       </w:r>
       <w:r>
-        <w:t xml:space="preserve"> The same 10 subjects used in the previous experiment were tasked to read from the </w:t>
-      </w:r>
-      <w:r>
-        <w:t xml:space="preserve">same script and their voices are recorded. Similarly, the audio files are then </w:t>
+        <w:t xml:space="preserve"> The same 10 participants</w:t>
+      </w:r>
+      <w:r>
+        <w:t xml:space="preserve"> in the previous experiment were tasked to read from the </w:t>
+      </w:r>
+      <w:r>
+        <w:t xml:space="preserve">same script </w:t>
+      </w:r>
+      <w:r>
+        <w:t>while</w:t>
+      </w:r>
+      <w:r>
+        <w:t xml:space="preserve"> their voices are recorded. Similarly, the audio files are then </w:t>
       </w:r>
       <w:r>
         <w:t>passed through the S</w:t>
@@ -8456,13 +8819,28 @@
         <w:t>Note: The script consists of 64 words. The results below is the sum</w:t>
       </w:r>
       <w:r>
-        <w:t xml:space="preserve"> for 10 subjects, and the numerator represents the </w:t>
+        <w:t xml:space="preserve"> for 10 </w:t>
+      </w:r>
+      <w:r>
+        <w:t>participants</w:t>
+      </w:r>
+      <w:r>
+        <w:t xml:space="preserve">, and the numerator represents the </w:t>
       </w:r>
       <w:r>
         <w:t>number of correctly recognized words</w:t>
       </w:r>
       <w:r>
-        <w:t xml:space="preserve"> for 10 subjects, while the denominator represents the</w:t>
+        <w:t xml:space="preserve"> for </w:t>
+      </w:r>
+      <w:r>
+        <w:t>the 10</w:t>
+      </w:r>
+      <w:r>
+        <w:t xml:space="preserve"> participants</w:t>
+      </w:r>
+      <w:r>
+        <w:t>, while the denominator represents the</w:t>
       </w:r>
       <w:r>
         <w:t xml:space="preserve"> total number of words </w:t>
@@ -8471,7 +8849,21 @@
         <w:t>for</w:t>
       </w:r>
       <w:r>
-        <w:t xml:space="preserve"> 10 subjects.</w:t>
+        <w:t xml:space="preserve"> </w:t>
+      </w:r>
+      <w:r>
+        <w:t xml:space="preserve">the 10 </w:t>
+      </w:r>
+      <w:r>
+        <w:t>participants</w:t>
+      </w:r>
+      <w:r>
+        <w:t>.</w:t>
+      </w:r>
+    </w:p>
+    <w:p>
+      <w:r>
+        <w:br w:type="page"/>
       </w:r>
     </w:p>
     <w:p>
@@ -8826,7 +9218,7 @@
           <w:rFonts w:ascii="Times New Roman" w:hAnsi="Times New Roman" w:cs="Times New Roman"/>
         </w:rPr>
       </w:pPr>
-      <w:bookmarkStart w:id="12" w:name="_Toc497844259"/>
+      <w:bookmarkStart w:id="12" w:name="_Toc497859896"/>
       <w:r>
         <w:rPr>
           <w:rFonts w:ascii="Times New Roman" w:hAnsi="Times New Roman" w:cs="Times New Roman"/>
@@ -9502,6 +9894,7 @@
                 <w:rFonts w:ascii="Times New Roman" w:hAnsi="Times New Roman" w:cs="Times New Roman"/>
                 <w:highlight w:val="yellow"/>
               </w:rPr>
+              <w:lastRenderedPageBreak/>
               <w:t>(When dealing with nested if-loops, use end if to close the if loop)</w:t>
             </w:r>
             <w:r>
@@ -9527,6 +9920,7 @@
               <w:rPr>
                 <w:rFonts w:ascii="Times New Roman" w:hAnsi="Times New Roman" w:cs="Times New Roman"/>
               </w:rPr>
+              <w:lastRenderedPageBreak/>
               <w:t>begin if A then B begin if C then D else F end if G end if</w:t>
             </w:r>
           </w:p>
@@ -10979,6 +11373,7 @@
                 <w:rFonts w:ascii="Times New Roman" w:hAnsi="Times New Roman" w:cs="Times New Roman"/>
                 <w:highlight w:val="yellow"/>
               </w:rPr>
+              <w:lastRenderedPageBreak/>
               <w:t>(Using ‘with’ is optional)</w:t>
             </w:r>
           </w:p>
@@ -11053,6 +11448,7 @@
               <w:rPr>
                 <w:rFonts w:ascii="Times New Roman" w:hAnsi="Times New Roman" w:cs="Times New Roman"/>
               </w:rPr>
+              <w:lastRenderedPageBreak/>
               <w:t xml:space="preserve">call function search </w:t>
             </w:r>
             <w:r>
@@ -11073,7 +11469,6 @@
                 <w:rFonts w:ascii="Times New Roman" w:hAnsi="Times New Roman" w:cs="Times New Roman"/>
                 <w:shd w:val="clear" w:color="auto" w:fill="FFFF00"/>
               </w:rPr>
-              <w:lastRenderedPageBreak/>
               <w:t>with</w:t>
             </w:r>
             <w:r>
@@ -11799,7 +12194,7 @@
         </mc:AlternateContent>
       </w:r>
       <w:r>
-        <w:t xml:space="preserve">This set of structured language will be edited from time to time in order to improve speech recognition as well. For example, the </w:t>
+        <w:t xml:space="preserve">This set of structured language will be edited from time to time in order to improve speech recognition. For example, the </w:t>
       </w:r>
       <w:r>
         <w:t>S</w:t>
@@ -11826,7 +12221,10 @@
         <w:t xml:space="preserve"> R</w:t>
       </w:r>
       <w:r>
-        <w:t xml:space="preserve">ecognition module totally. The language is then changed for that particular construct, in the sense that the user is required to say “begin if” instead, </w:t>
+        <w:t>ecognition module</w:t>
+      </w:r>
+      <w:r>
+        <w:t xml:space="preserve">. The language is then changed for that particular construct, in the sense that the user is required to say “begin if” instead, </w:t>
       </w:r>
       <w:r>
         <w:t>as the Speech R</w:t>
@@ -11849,7 +12247,7 @@
           <w:rFonts w:ascii="Times New Roman" w:hAnsi="Times New Roman" w:cs="Times New Roman"/>
         </w:rPr>
       </w:pPr>
-      <w:bookmarkStart w:id="13" w:name="_Toc497844260"/>
+      <w:bookmarkStart w:id="13" w:name="_Toc497859897"/>
       <w:r>
         <w:rPr>
           <w:rFonts w:ascii="Times New Roman" w:hAnsi="Times New Roman" w:cs="Times New Roman"/>
@@ -11875,7 +12273,10 @@
         <w:spacing w:line="360" w:lineRule="auto"/>
       </w:pPr>
       <w:r>
-        <w:t xml:space="preserve">Our </w:t>
+        <w:t>Our</w:t>
+      </w:r>
+      <w:r>
+        <w:t xml:space="preserve"> </w:t>
       </w:r>
       <w:r>
         <w:t>S</w:t>
@@ -11955,7 +12356,7 @@
           <w:rFonts w:ascii="Times New Roman" w:hAnsi="Times New Roman" w:cs="Times New Roman"/>
         </w:rPr>
       </w:pPr>
-      <w:bookmarkStart w:id="14" w:name="_Toc497844261"/>
+      <w:bookmarkStart w:id="14" w:name="_Toc497859898"/>
       <w:r>
         <w:rPr>
           <w:rFonts w:ascii="Times New Roman" w:hAnsi="Times New Roman" w:cs="Times New Roman"/>
@@ -12023,7 +12424,7 @@
           <w:rFonts w:ascii="Times New Roman" w:hAnsi="Times New Roman" w:cs="Times New Roman"/>
         </w:rPr>
       </w:pPr>
-      <w:bookmarkStart w:id="15" w:name="_Toc497844262"/>
+      <w:bookmarkStart w:id="15" w:name="_Toc497859899"/>
       <w:r>
         <w:rPr>
           <w:rFonts w:ascii="Times New Roman" w:hAnsi="Times New Roman" w:cs="Times New Roman"/>
@@ -12086,7 +12487,13 @@
         <w:t xml:space="preserve">These are done with the help of the jellyfish python library. </w:t>
       </w:r>
       <w:r>
-        <w:t xml:space="preserve">As the jellyfish python library provides more than just one way to doing phonetic encoding (namely: </w:t>
+        <w:t>As the jellyfish python library provides more than just one wa</w:t>
+      </w:r>
+      <w:r>
+        <w:t>y of</w:t>
+      </w:r>
+      <w:r>
+        <w:t xml:space="preserve"> doing phonetic encoding (namely: </w:t>
       </w:r>
       <w:r>
         <w:t xml:space="preserve">American Soundex, </w:t>
@@ -12169,7 +12576,10 @@
         <w:spacing w:line="360" w:lineRule="auto"/>
       </w:pPr>
       <w:r>
-        <w:t xml:space="preserve">It is also worth to note that the way which we use to find the </w:t>
+        <w:t xml:space="preserve">It is also notable </w:t>
+      </w:r>
+      <w:r>
+        <w:t xml:space="preserve">that the way which we use to find the </w:t>
       </w:r>
       <w:r>
         <w:t xml:space="preserve">closest matching pair of </w:t>
@@ -12187,7 +12597,10 @@
         <w:t xml:space="preserve"> actually</w:t>
       </w:r>
       <w:r>
-        <w:t xml:space="preserve"> a heuristic and is not an algorithm.</w:t>
+        <w:t xml:space="preserve"> a heuristic and</w:t>
+      </w:r>
+      <w:r>
+        <w:t xml:space="preserve"> not an algorithm.</w:t>
       </w:r>
       <w:r>
         <w:t xml:space="preserve"> This is due to the fact that it is difficult to </w:t>
@@ -12207,11 +12620,17 @@
       </w:r>
       <w:proofErr w:type="spellEnd"/>
       <w:r>
-        <w:t xml:space="preserve">”, “aye” and we need to correct the word “i”, which of these 3 variables would we deem as closest matching to the </w:t>
+        <w:t>”, “aye” and</w:t>
+      </w:r>
+      <w:r>
+        <w:t xml:space="preserve"> </w:t>
+      </w:r>
+      <w:r>
+        <w:t xml:space="preserve">we need to correct the word “i”, which of these 3 variables would we deem as closest matching to the word </w:t>
       </w:r>
       <w:r>
         <w:lastRenderedPageBreak/>
-        <w:t>word “i”</w:t>
+        <w:t>“i”</w:t>
       </w:r>
       <w:r>
         <w:t>.</w:t>
@@ -12237,7 +12656,7 @@
           <w:rFonts w:ascii="Times New Roman" w:hAnsi="Times New Roman" w:cs="Times New Roman"/>
         </w:rPr>
       </w:pPr>
-      <w:bookmarkStart w:id="16" w:name="_Toc497844263"/>
+      <w:bookmarkStart w:id="16" w:name="_Toc497859900"/>
       <w:r>
         <w:rPr>
           <w:rFonts w:ascii="Times New Roman" w:hAnsi="Times New Roman" w:cs="Times New Roman"/>
@@ -12296,13 +12715,22 @@
         <w:t xml:space="preserve"> command.</w:t>
       </w:r>
       <w:r>
-        <w:t xml:space="preserve"> More on structured command will be covered in the next module in the following section.</w:t>
+        <w:t xml:space="preserve"> Further details</w:t>
+      </w:r>
+      <w:r>
+        <w:t xml:space="preserve"> on structured command will be covered in the next module in the following section.</w:t>
       </w:r>
       <w:r>
         <w:t xml:space="preserve"> </w:t>
       </w:r>
       <w:r>
-        <w:t xml:space="preserve">The usage of a parsing library like pyparsing here is to ensure the robustness of the system and allows for easy editing of the structured language whenever necessary. </w:t>
+        <w:t xml:space="preserve">The usage of a parsing library like pyparsing </w:t>
+      </w:r>
+      <w:r>
+        <w:t>for this module</w:t>
+      </w:r>
+      <w:r>
+        <w:t xml:space="preserve"> is to ensure the robustness of the system and allows for easy editing of the structured language whenever necessary. </w:t>
       </w:r>
       <w:r>
         <w:t>This is a stark improvement from the initial implementation of the parser where parsing is done in a hardcoded manner.</w:t>
@@ -12526,13 +12954,13 @@
         <w:spacing w:line="360" w:lineRule="auto"/>
       </w:pPr>
       <w:r>
-        <w:t>From the figure, we can see that the structured language defining the function declaration construct can be easily changed and it is properly defined from the start keyword to the ending keyword involved.</w:t>
+        <w:t>From the figure, we can see that the structured language defining the function declaration construct can be easily changed and it is properly defined from the start keyword to the ending keyword.</w:t>
       </w:r>
       <w:r>
         <w:t xml:space="preserve"> </w:t>
       </w:r>
       <w:r>
-        <w:t>Any part of the construct can be replaced by some other keyword if we want to change the keyword to use for this construct, and we can also add in extra keywords or remove some terms in the construct should the need arises.</w:t>
+        <w:t>Any part of the construct can be replaced by some other keyword, and we can also add in extra keywords or remove some terms in the construct should the need arises.</w:t>
       </w:r>
       <w:r>
         <w:t xml:space="preserve"> Furthermore, context free grammar allows for recursive definitions, which allow us to create nested constructs like nested loops for example.</w:t>
@@ -12546,7 +12974,13 @@
       </w:r>
       <w:proofErr w:type="gramEnd"/>
       <w:r>
-        <w:t xml:space="preserve"> loop will allow for statements to be inserted into the for loop body, and a statement can be another for loop as well. </w:t>
+        <w:t xml:space="preserve"> loop will allo</w:t>
+      </w:r>
+      <w:r>
+        <w:t>w</w:t>
+      </w:r>
+      <w:r>
+        <w:t xml:space="preserve"> statements to be inserted into the for loop body, and a statement can be another for loop as well. </w:t>
       </w:r>
       <w:r>
         <w:t>All these increases the robustness and flexibility of the system.</w:t>
@@ -12560,7 +12994,7 @@
           <w:rFonts w:ascii="Times New Roman" w:hAnsi="Times New Roman" w:cs="Times New Roman"/>
         </w:rPr>
       </w:pPr>
-      <w:bookmarkStart w:id="17" w:name="_Toc497844264"/>
+      <w:bookmarkStart w:id="17" w:name="_Toc497859901"/>
       <w:r>
         <w:rPr>
           <w:rFonts w:ascii="Times New Roman" w:hAnsi="Times New Roman" w:cs="Times New Roman"/>
@@ -12615,14 +13049,14 @@
         <w:t>His program</w:t>
       </w:r>
       <w:r>
-        <w:t xml:space="preserve"> is able </w:t>
+        <w:t xml:space="preserve"> is able to construct a compilable and runnable C program with its Ab</w:t>
+      </w:r>
+      <w:r>
+        <w:t xml:space="preserve">stracted Syntactical structure, after </w:t>
       </w:r>
       <w:r>
         <w:lastRenderedPageBreak/>
-        <w:t>to construct a compilable and runnable C program with its Ab</w:t>
-      </w:r>
-      <w:r>
-        <w:t xml:space="preserve">stracted Syntactical structure, after accepting his self-defined structured command input, which we have converted from our structured language. </w:t>
+        <w:t xml:space="preserve">accepting his self-defined structured command input, which we have converted from our structured language. </w:t>
       </w:r>
       <w:r>
         <w:t>This module completes our end-to-end program and generates C program code.</w:t>
@@ -12636,7 +13070,7 @@
           <w:rFonts w:ascii="Times New Roman" w:hAnsi="Times New Roman" w:cs="Times New Roman"/>
         </w:rPr>
       </w:pPr>
-      <w:bookmarkStart w:id="18" w:name="_Toc497844265"/>
+      <w:bookmarkStart w:id="18" w:name="_Toc497859902"/>
       <w:r>
         <w:rPr>
           <w:rFonts w:ascii="Times New Roman" w:hAnsi="Times New Roman" w:cs="Times New Roman"/>
@@ -12676,7 +13110,7 @@
           <w:rFonts w:ascii="Times New Roman" w:hAnsi="Times New Roman" w:cs="Times New Roman"/>
         </w:rPr>
       </w:pPr>
-      <w:bookmarkStart w:id="19" w:name="_Toc497844266"/>
+      <w:bookmarkStart w:id="19" w:name="_Toc497859903"/>
       <w:r>
         <w:rPr>
           <w:rFonts w:ascii="Times New Roman" w:hAnsi="Times New Roman" w:cs="Times New Roman"/>
@@ -12702,7 +13136,16 @@
         <w:spacing w:line="360" w:lineRule="auto"/>
       </w:pPr>
       <w:r>
-        <w:t xml:space="preserve">The current structured language might be a little bit hard to remember by heart and may still lack some </w:t>
+        <w:t xml:space="preserve">The current structured language might be a little bit </w:t>
+      </w:r>
+      <w:r>
+        <w:t>difficult</w:t>
+      </w:r>
+      <w:r>
+        <w:t xml:space="preserve"> to remember by heart and</w:t>
+      </w:r>
+      <w:r>
+        <w:t xml:space="preserve"> still lack some </w:t>
       </w:r>
       <w:r>
         <w:t>natural English language aspects, in the sense that it is not really spoken in a natural English manner.</w:t>
@@ -12722,7 +13165,7 @@
           <w:rFonts w:ascii="Times New Roman" w:hAnsi="Times New Roman" w:cs="Times New Roman"/>
         </w:rPr>
       </w:pPr>
-      <w:bookmarkStart w:id="20" w:name="_Toc497844267"/>
+      <w:bookmarkStart w:id="20" w:name="_Toc497859904"/>
       <w:r>
         <w:rPr>
           <w:rFonts w:ascii="Times New Roman" w:hAnsi="Times New Roman" w:cs="Times New Roman"/>
@@ -12822,7 +13265,7 @@
           <w:rFonts w:ascii="Times New Roman" w:hAnsi="Times New Roman" w:cs="Times New Roman"/>
         </w:rPr>
       </w:pPr>
-      <w:bookmarkStart w:id="21" w:name="_Toc497844268"/>
+      <w:bookmarkStart w:id="21" w:name="_Toc497859905"/>
       <w:r>
         <w:rPr>
           <w:rFonts w:ascii="Times New Roman" w:hAnsi="Times New Roman" w:cs="Times New Roman"/>
@@ -12851,14 +13294,14 @@
         <w:t xml:space="preserve"> we will improve on this aspect in the next semester. </w:t>
       </w:r>
       <w:r>
-        <w:t xml:space="preserve">A hardcoded algorithm is </w:t>
+        <w:t xml:space="preserve">A hardcoded algorithm is not robust enough and is not easy for us to edit or extend the current state, as such a better algorithm is </w:t>
       </w:r>
       <w:r>
         <w:lastRenderedPageBreak/>
-        <w:t xml:space="preserve">not robust enough and is not easy for us to edit or extend the current state, as such a better algorithm is necessary to improve our module further. </w:t>
-      </w:r>
-      <w:r>
-        <w:t>One possible way of doing so would be to make use of the word similarity heuristic</w:t>
+        <w:t xml:space="preserve">necessary to improve our module further. </w:t>
+      </w:r>
+      <w:r>
+        <w:t>One possible way would be to make use of the word similarity heuristic</w:t>
       </w:r>
       <w:r>
         <w:t>,</w:t>
@@ -12893,7 +13336,7 @@
           <w:rFonts w:ascii="Times New Roman" w:hAnsi="Times New Roman" w:cs="Times New Roman"/>
         </w:rPr>
       </w:pPr>
-      <w:bookmarkStart w:id="22" w:name="_Toc497844269"/>
+      <w:bookmarkStart w:id="22" w:name="_Toc497859906"/>
       <w:r>
         <w:rPr>
           <w:rFonts w:ascii="Times New Roman" w:hAnsi="Times New Roman" w:cs="Times New Roman"/>
@@ -12965,6 +13408,19 @@
       </w:r>
       <w:r>
         <w:t xml:space="preserve"> This will create a more complete program which would resemble closely to how programmers would usually type code.</w:t>
+      </w:r>
+    </w:p>
+    <w:p>
+      <w:pPr>
+        <w:rPr>
+          <w:rFonts w:eastAsiaTheme="majorEastAsia"/>
+          <w:color w:val="2E74B5" w:themeColor="accent1" w:themeShade="BF"/>
+          <w:sz w:val="32"/>
+          <w:szCs w:val="32"/>
+        </w:rPr>
+      </w:pPr>
+      <w:r>
+        <w:br w:type="page"/>
       </w:r>
     </w:p>
     <w:p>
@@ -12975,11 +13431,12 @@
           <w:rFonts w:ascii="Times New Roman" w:hAnsi="Times New Roman" w:cs="Times New Roman"/>
         </w:rPr>
       </w:pPr>
-      <w:bookmarkStart w:id="23" w:name="_Toc497844270"/>
+      <w:bookmarkStart w:id="23" w:name="_Toc497859907"/>
       <w:r>
         <w:rPr>
           <w:rFonts w:ascii="Times New Roman" w:hAnsi="Times New Roman" w:cs="Times New Roman"/>
         </w:rPr>
+        <w:lastRenderedPageBreak/>
         <w:t>5</w:t>
       </w:r>
       <w:r>
@@ -13056,7 +13513,6 @@
         <w:spacing w:line="360" w:lineRule="auto"/>
       </w:pPr>
       <w:r>
-        <w:lastRenderedPageBreak/>
         <w:t xml:space="preserve">McGuire, P. (2016). Pyparsing (Version 2.1.9) [Software]. Available from </w:t>
       </w:r>
       <w:hyperlink r:id="rId11" w:history="1">
@@ -13200,7 +13656,7 @@
             <w:bCs/>
             <w:noProof/>
           </w:rPr>
-          <w:t>1</w:t>
+          <w:t>17</w:t>
         </w:r>
         <w:r>
           <w:rPr>
@@ -15331,7 +15787,7 @@
 </file>
 
 <file path=customXml/itemProps1.xml><?xml version="1.0" encoding="utf-8"?>
-<ds:datastoreItem xmlns:ds="http://schemas.openxmlformats.org/officeDocument/2006/customXml" ds:itemID="{72918576-2DBF-4F33-9CB2-5FDA1C05D2A7}">
+<ds:datastoreItem xmlns:ds="http://schemas.openxmlformats.org/officeDocument/2006/customXml" ds:itemID="{0FB89E3D-AE9D-4CDC-A7EB-0C6BD97BFA7A}">
   <ds:schemaRefs>
     <ds:schemaRef ds:uri="http://schemas.openxmlformats.org/officeDocument/2006/bibliography"/>
   </ds:schemaRefs>

</xml_diff>